<commit_message>
Aggiornati i paragrafi su premesse e contesto storico-tecnologico
Aggiornati i paragrafi più storici: "Le premesse", "L'origine del Commodore 64", "Il contesto storico e tecnologico"
</commit_message>
<xml_diff>
--- a/step2.docx
+++ b/step2.docx
@@ -218,8 +218,18 @@
           <w:i/>
           <w:sz w:val="24"/>
         </w:rPr>
-        <w:t>Prof. Filippo L.M. Milotta</w:t>
-      </w:r>
+        <w:t xml:space="preserve">Prof. Filippo L.M. </w:t>
+      </w:r>
+      <w:proofErr w:type="spellStart"/>
+      <w:r>
+        <w:rPr>
+          <w:b/>
+          <w:i/>
+          <w:sz w:val="24"/>
+        </w:rPr>
+        <w:t>Milotta</w:t>
+      </w:r>
+      <w:proofErr w:type="spellEnd"/>
     </w:p>
     <w:p/>
     <w:p/>
@@ -305,8 +315,13 @@
         <w:t xml:space="preserve"> </w:t>
       </w:r>
       <w:r>
-        <w:t>Manuel Comis</w:t>
-      </w:r>
+        <w:t xml:space="preserve">Manuel </w:t>
+      </w:r>
+      <w:proofErr w:type="spellStart"/>
+      <w:r>
+        <w:t>Comis</w:t>
+      </w:r>
+      <w:proofErr w:type="spellEnd"/>
     </w:p>
     <w:p/>
     <w:p>
@@ -332,7 +347,15 @@
         <w:t>È</w:t>
       </w:r>
       <w:r>
-        <w:t xml:space="preserve"> inutile fare copia incolla di intere pagine di wikipedia, </w:t>
+        <w:t xml:space="preserve"> inutile fare copia incolla di intere pagine di </w:t>
+      </w:r>
+      <w:proofErr w:type="spellStart"/>
+      <w:r>
+        <w:t>wikipedia</w:t>
+      </w:r>
+      <w:proofErr w:type="spellEnd"/>
+      <w:r>
+        <w:t xml:space="preserve">, </w:t>
       </w:r>
       <w:r>
         <w:t>dovete essere descrittivi ma a parole vostre. Potete inserire immagini, ma attenti a non fare crescere troppo la dimensione del file.</w:t>
@@ -711,10 +734,40 @@
     <w:p/>
     <w:p>
       <w:r>
-        <w:t>Il progetto si pone l’obiettivo di contestualizzare,storicamente e tecnologicamente, l’hardware del Commodore 64</w:t>
-      </w:r>
-      <w:r>
-        <w:t>, descrivendo in particolare il funzionamento del suo chip audio: il MOS SID.</w:t>
+        <w:t>Il progetto si pone l’obiettivo di contestualizzare,</w:t>
+      </w:r>
+      <w:r>
+        <w:t xml:space="preserve"> </w:t>
+      </w:r>
+      <w:r>
+        <w:t>storicamente e tecnologicamente, l’hardware del Commodore 64</w:t>
+      </w:r>
+      <w:r>
+        <w:t>,</w:t>
+      </w:r>
+      <w:r>
+        <w:t xml:space="preserve"> </w:t>
+      </w:r>
+      <w:r>
+        <w:t xml:space="preserve">descrivendo </w:t>
+      </w:r>
+      <w:r>
+        <w:t>in modo particolarmente dettagliato le caratteristiche,</w:t>
+      </w:r>
+      <w:r>
+        <w:t xml:space="preserve"> il funzionamento</w:t>
+      </w:r>
+      <w:r>
+        <w:t xml:space="preserve"> e le potenzialità</w:t>
+      </w:r>
+      <w:r>
+        <w:t xml:space="preserve"> del suo chip audio</w:t>
+      </w:r>
+      <w:r>
+        <w:t xml:space="preserve"> dedicato</w:t>
+      </w:r>
+      <w:r>
+        <w:t>: il MOS SID.</w:t>
       </w:r>
     </w:p>
     <w:p>
@@ -722,32 +775,121 @@
         <w:t>Il Commodore 64 è tutt’ora il computer più venduto di sempre</w:t>
       </w:r>
       <w:r>
-        <w:t>, infatti vennero piazzate sul mercato dal 1982 al 1992 più di 20 milioni di unità.</w:t>
+        <w:t>. Con la sua produzione su larga scala, l’azienda Commodore sfornò un prodotto di successo, piazzando</w:t>
+      </w:r>
+      <w:r>
+        <w:t xml:space="preserve"> sul mercato dal 1982 al 199</w:t>
+      </w:r>
+      <w:r>
+        <w:t>4</w:t>
+      </w:r>
+      <w:r>
+        <w:t xml:space="preserve"> </w:t>
+      </w:r>
+      <w:r>
+        <w:t xml:space="preserve">circa </w:t>
+      </w:r>
+      <w:r>
+        <w:t>20 milioni di unità.</w:t>
       </w:r>
       <w:r>
         <w:br/>
       </w:r>
       <w:r>
-        <w:t>Furono diversi i motivi per cui ebbe molto successo tra cui: facilità d’uso, basso prezzo e capacità grafiche e sonore all’avanguardia per il periodo in cui venne creato.</w:t>
-      </w:r>
-    </w:p>
-    <w:p>
-      <w:r>
-        <w:t>Il Commodore 64 fu il primo computer ad essere dotato di un chip dedicato alla sintesi sonora, il MOS SID, che riusciva a sintetizzare 3 voci umane indipendenti in modo contemporaneo.</w:t>
-      </w:r>
-    </w:p>
-    <w:p>
-      <w:r>
-        <w:t>Successivamente verrà fornita una dimostrazione pratica su come il MOS SID veniva programmato, in linguaggio BASIC, per la riproduzione di suoni più o meno complessi.</w:t>
+        <w:t xml:space="preserve">La matrice del successo dell’home computer dell’azienda di Jack </w:t>
+      </w:r>
+      <w:proofErr w:type="spellStart"/>
+      <w:r>
+        <w:t>Tramiel</w:t>
+      </w:r>
+      <w:proofErr w:type="spellEnd"/>
+      <w:r>
+        <w:t>, storico direttore di Commodore, fu una serie di elementi che, messi insieme nel modo giusto e nel momento giusto, ne decretarono il successo rendendolo un fenomeno di costume anche negli anni a venire. Il Commodore 64 si distinse infatti per la sua</w:t>
+      </w:r>
+      <w:r>
+        <w:t xml:space="preserve"> facilità d’uso,</w:t>
+      </w:r>
+      <w:r>
+        <w:t xml:space="preserve"> il</w:t>
+      </w:r>
+      <w:r>
+        <w:t xml:space="preserve"> basso prezzo e</w:t>
+      </w:r>
+      <w:r>
+        <w:t xml:space="preserve"> le sue</w:t>
+      </w:r>
+      <w:r>
+        <w:t xml:space="preserve"> capacità grafiche e sonore all’avanguardia</w:t>
+      </w:r>
+      <w:r>
+        <w:t>,</w:t>
+      </w:r>
+      <w:r>
+        <w:t xml:space="preserve"> per il periodo in cui venne creato.</w:t>
       </w:r>
       <w:r>
         <w:br/>
+      </w:r>
+      <w:r>
+        <w:t xml:space="preserve">Il Commodore 64 </w:t>
+      </w:r>
+      <w:r>
+        <w:t>ha anche il merito di essere stato il</w:t>
+      </w:r>
+      <w:r>
+        <w:t xml:space="preserve"> primo computer ad essere dotato di un chip dedicato alla sintesi sonora, il MOS SID, che riusciva a sintetizzare 3 voci umane indipendenti </w:t>
+      </w:r>
+      <w:r>
+        <w:t>contemporaneamente.</w:t>
+      </w:r>
+    </w:p>
+    <w:p>
+      <w:r>
+        <w:t>In secondo luogo,</w:t>
+      </w:r>
+      <w:r>
+        <w:t xml:space="preserve"> verrà fornita una dimostrazione pratica su come il MOS SID veniva programmato, in linguaggio BASIC, per la riproduzione di suoni più o meno complessi.</w:t>
+      </w:r>
+      <w:r>
+        <w:t xml:space="preserve"> </w:t>
+      </w:r>
+      <w:r>
         <w:t>Per la dimostrazione verrà usato l’emulatore VICE.</w:t>
       </w:r>
     </w:p>
     <w:p>
       <w:r>
-        <w:t>Come conclusione viene presentato un excursus riguardante l’evoluzione dei chip e delle periferiche dedicati all’audio dal post Commodore 64 fino alla fine degli anni ‘90 con l’esordio delle schede audio dedicate.</w:t>
+        <w:t>In</w:t>
+      </w:r>
+      <w:r>
+        <w:t xml:space="preserve"> conclusione</w:t>
+      </w:r>
+      <w:r>
+        <w:t>,</w:t>
+      </w:r>
+      <w:r>
+        <w:t xml:space="preserve"> viene presentato un excursus </w:t>
+      </w:r>
+      <w:r>
+        <w:t xml:space="preserve">temporale </w:t>
+      </w:r>
+      <w:r>
+        <w:t>riguardante l’evoluzione dei chip e delle periferiche dedicati all’audio</w:t>
+      </w:r>
+      <w:r>
+        <w:t>,</w:t>
+      </w:r>
+      <w:r>
+        <w:t xml:space="preserve"> dal post</w:t>
+      </w:r>
+      <w:r>
+        <w:t>-rilascio del</w:t>
+      </w:r>
+      <w:r>
+        <w:t xml:space="preserve"> Commodore 64 fino alla fine degli anni ‘90 con l’esordio delle schede audio dedicate</w:t>
+      </w:r>
+      <w:r>
+        <w:t>.</w:t>
       </w:r>
     </w:p>
     <w:p>
@@ -769,16 +911,255 @@
         <w:t xml:space="preserve"> nuovi standard </w:t>
       </w:r>
       <w:r>
-        <w:t>tecnologici riguardanti la grafica e l’audio per imporsi sul settore videoludico e degli home computer.</w:t>
-      </w:r>
-    </w:p>
-    <w:p>
-      <w:r>
-        <w:t>Jack Tramiel commissionò la creazione ai suoi dipendenti di un nuovo computer da esibire al CES di Chicago nel 1981. Alla fiera il computer ebbe molto successo, anche a causa della mancanza di competitors.</w:t>
+        <w:t>tecnologici riguardanti la grafica e l’audio per imporsi sul settore videoludico e degli home computer</w:t>
+      </w:r>
+      <w:r>
+        <w:t>, con l’intenzione di surclassare tecnologicamente anche i prodotti precedenti della stessa Commodore, quali il PET e il VIC-20, rendendo le tecnologie Commodore appetibili alle aziende produttrici di console e videogiochi da sala a tal punto da usarle nei loro prodotti.</w:t>
+      </w:r>
+    </w:p>
+    <w:p>
+      <w:r>
+        <w:t xml:space="preserve">Esso fu pensato dapprima come un prodotto quasi d’élite non rivolto al mercato </w:t>
+      </w:r>
+      <w:r>
+        <w:t>consumer; tuttavia,</w:t>
+      </w:r>
+      <w:r>
+        <w:t xml:space="preserve"> verso la fine del 1982 Commodore decise di puntare sul mercato degli home computer, nonostante le difficoltà che avrebbe incontrato in alcuni mercati continentali come quello europeo, nel quale aveva già diversi competitors sul mercato come lo ZX </w:t>
+      </w:r>
+      <w:proofErr w:type="spellStart"/>
+      <w:r>
+        <w:t>Spectrum</w:t>
+      </w:r>
+      <w:proofErr w:type="spellEnd"/>
+      <w:r>
+        <w:t>.</w:t>
+      </w:r>
+      <w:r>
+        <w:t xml:space="preserve"> </w:t>
+      </w:r>
+    </w:p>
+    <w:p>
+      <w:r>
+        <w:t>Nonostante ciò</w:t>
+      </w:r>
+      <w:r>
+        <w:t>,</w:t>
+      </w:r>
+      <w:r>
+        <w:t xml:space="preserve"> </w:t>
+      </w:r>
+      <w:r>
+        <w:t xml:space="preserve">Jack </w:t>
+      </w:r>
+      <w:proofErr w:type="spellStart"/>
+      <w:r>
+        <w:t>Tramiel</w:t>
+      </w:r>
+      <w:proofErr w:type="spellEnd"/>
+      <w:r>
+        <w:t xml:space="preserve">, il CEO di Commodore, </w:t>
+      </w:r>
+      <w:r>
+        <w:t>si rese conto che, grazie alla recente produzione di chip audio e video (rispettivamente SID e VIC-20) di ultima generazione, la sua azienda potesse inserirsi in una fetta di mercato ancora inesplorata: le famiglie, che desideravano sempre più un computer a basso prezzo che potesse intrattenere anche a livello ludico.</w:t>
+      </w:r>
+    </w:p>
+    <w:p>
+      <w:pPr>
+        <w:pStyle w:val="Sottotitolo"/>
+      </w:pPr>
+      <w:r>
+        <w:t>L’ORIGINE DEL COMMODORE 64</w:t>
+      </w:r>
+    </w:p>
+    <w:p>
+      <w:r>
+        <w:t>A quel punto, il boss di Commodore commissionò ai suoi dipendenti il design di un nuovo computer da esibire al CES di Chicago nel 1981. Nel giro di due giorni, Commodore progettò quello che poi sarebbe diventato il Commodore 64, per poi presentarlo alla fiera. Il prodotto ebbe molto successo, anche a causa della mancanza di competitors all’evento stesso, mettendo ancor di più in risalto l’hardware all’avanguardia di Commodore.</w:t>
+      </w:r>
+    </w:p>
+    <w:p>
+      <w:r>
+        <w:lastRenderedPageBreak/>
+        <w:t>Nel 1982 iniziò la produzione in massa e l’interesse crebbe esponenzialmente tra i consumatori grazie al fatto che Commodore distribuiva la propria libreria software nei più grandi negozi al dettaglio degli Stati Uniti, il che garantiva una visibilità senza precedenti per i loro prodotti.</w:t>
+      </w:r>
+    </w:p>
+    <w:p>
+      <w:pPr>
+        <w:pStyle w:val="Sottotitolo"/>
+      </w:pPr>
+      <w:r>
+        <w:t>IL CONTESTO STORICO E TECNOLOGICO</w:t>
+      </w:r>
+    </w:p>
+    <w:p>
+      <w:r>
+        <w:t>Nel 1982 l’industria informatica era ancora molto acerba e i suoi prodotti erano riservati maggiormente ad un uso lavorativo piuttosto che casalingo</w:t>
+      </w:r>
+      <w:r>
+        <w:t>, a parte poche eccezioni rappresentate dalle primissime console da gioco casalinghe come l’Atari 2600 o da computer user-</w:t>
+      </w:r>
+      <w:proofErr w:type="spellStart"/>
+      <w:r>
+        <w:t>oriented</w:t>
+      </w:r>
+      <w:proofErr w:type="spellEnd"/>
+      <w:r>
+        <w:t xml:space="preserve"> come l’Apple II</w:t>
+      </w:r>
+      <w:r>
+        <w:t>.</w:t>
+      </w:r>
+      <w:r>
+        <w:t xml:space="preserve"> </w:t>
       </w:r>
       <w:r>
         <w:br/>
-        <w:t>Dunque nel 1982 iniziò la produzione in massa.</w:t>
+      </w:r>
+      <w:r>
+        <w:t>Il Commodore 64 si posiziona nel pieno di un lungo periodo di alfabetizzazione informatica che nelle case statunitensi ed europee sdoganò lentamente l’uso del computer per le attività giornaliere di natura gestionale</w:t>
+      </w:r>
+      <w:r>
+        <w:t xml:space="preserve"> e ludica</w:t>
+      </w:r>
+      <w:r>
+        <w:t>, in quanto fino ad allora i competitor</w:t>
+      </w:r>
+      <w:r>
+        <w:t>s avevano offerto solo soluzioni ad altissimo prezzo e destinate</w:t>
+      </w:r>
+      <w:r>
+        <w:t xml:space="preserve"> esclusivamente</w:t>
+      </w:r>
+      <w:r>
+        <w:t xml:space="preserve"> a scopi lavorativi o educativi, come ad esempio i primi PC IBM de</w:t>
+      </w:r>
+      <w:r>
+        <w:t>i primi anni ‘80</w:t>
+      </w:r>
+      <w:r>
+        <w:t xml:space="preserve"> oppure il britannico BBC Micro.</w:t>
+      </w:r>
+    </w:p>
+    <w:p>
+      <w:r>
+        <w:t>La maggior parte di questi sistemi necessitava ancora grandi spazi, sia per le macchine in sé sia per l’uso che negli ambienti di lavoro se ne faceva, in quanto il computer era utile a gestire grandi mole di dati che</w:t>
+      </w:r>
+      <w:r>
+        <w:t>, per le ridotte capacità degli hardware, erano difficili da elaborare in tempi brevi e che</w:t>
+      </w:r>
+      <w:r>
+        <w:t>, spesso e volentieri,</w:t>
+      </w:r>
+      <w:r>
+        <w:t xml:space="preserve"> erano conservati in dischi rigidi multipli e voluminosi che costituivano un problema di stoccaggio non indifferente negli spazi di lavoro e ancor di più nelle case delle famiglie.</w:t>
+      </w:r>
+    </w:p>
+    <w:p>
+      <w:r>
+        <w:t>Per abbattere i costi di produzione</w:t>
+      </w:r>
+      <w:r>
+        <w:t xml:space="preserve"> e quindi il prezzo di vendita</w:t>
+      </w:r>
+      <w:r>
+        <w:t>, il Commodore 64 ve</w:t>
+      </w:r>
+      <w:r>
+        <w:t>nne</w:t>
+      </w:r>
+      <w:r>
+        <w:t xml:space="preserve"> proposto come una macchina “base” fornita di porte d’espansione che permettevano di collegare i propri dispositivi</w:t>
+      </w:r>
+      <w:r>
+        <w:t>, come ad esempio il monitor o il mouse,</w:t>
+      </w:r>
+      <w:r>
+        <w:t xml:space="preserve"> separatamente</w:t>
+      </w:r>
+      <w:r>
+        <w:t xml:space="preserve">. </w:t>
+      </w:r>
+      <w:r>
+        <w:br/>
+      </w:r>
+      <w:r>
+        <w:t xml:space="preserve">Commodore 64 abbatteva </w:t>
+      </w:r>
+      <w:r>
+        <w:t>gran parte d</w:t>
+      </w:r>
+      <w:r>
+        <w:t xml:space="preserve">ei </w:t>
+      </w:r>
+      <w:r>
+        <w:t>limiti</w:t>
+      </w:r>
+      <w:r>
+        <w:t xml:space="preserve"> tecnici del suo tempo</w:t>
+      </w:r>
+      <w:r>
+        <w:t xml:space="preserve"> proponendo un hardware all’avanguardia</w:t>
+      </w:r>
+      <w:r>
+        <w:t xml:space="preserve"> </w:t>
+      </w:r>
+      <w:r>
+        <w:t>delle dimensioni di una tastiera (</w:t>
+      </w:r>
+      <w:proofErr w:type="spellStart"/>
+      <w:r>
+        <w:t>form</w:t>
+      </w:r>
+      <w:proofErr w:type="spellEnd"/>
+      <w:r>
+        <w:t xml:space="preserve"> </w:t>
+      </w:r>
+      <w:proofErr w:type="spellStart"/>
+      <w:r>
+        <w:t>factor</w:t>
+      </w:r>
+      <w:proofErr w:type="spellEnd"/>
+      <w:r>
+        <w:t xml:space="preserve"> che in Italia gli valse il nome di “biscottone” anche a causa del suo colore marroncino).</w:t>
+      </w:r>
+      <w:r>
+        <w:t xml:space="preserve"> </w:t>
+      </w:r>
+      <w:r>
+        <w:t xml:space="preserve">Esso era </w:t>
+      </w:r>
+      <w:r>
+        <w:t xml:space="preserve">caratterizzato da una grande capacità di </w:t>
+      </w:r>
+      <w:r>
+        <w:t xml:space="preserve">elaborazione (principalmente </w:t>
+      </w:r>
+      <w:r>
+        <w:t>RAM</w:t>
+      </w:r>
+      <w:r>
+        <w:t>)</w:t>
+      </w:r>
+      <w:r>
+        <w:t xml:space="preserve"> per l’epoca rispetto ai competitors</w:t>
+      </w:r>
+      <w:r>
+        <w:t xml:space="preserve">, </w:t>
+      </w:r>
+      <w:r>
+        <w:t xml:space="preserve">il supporto a memorie di massa </w:t>
+      </w:r>
+      <w:r>
+        <w:t>più portabili come le cassette</w:t>
+      </w:r>
+      <w:r>
+        <w:t xml:space="preserve"> ma soprattutto </w:t>
+      </w:r>
+      <w:r>
+        <w:t>dal</w:t>
+      </w:r>
+      <w:r>
+        <w:t xml:space="preserve">l’introduzione di un’uscita video antenna RF, che permetteva al Commodore 64 di essere una vera e propria macchina da gioco, determinandone il successo. </w:t>
       </w:r>
     </w:p>
     <w:p>
@@ -786,12 +1167,12 @@
         <w:pStyle w:val="Sottotitolo"/>
       </w:pPr>
       <w:r>
-        <w:t>IL CONTESTO STORICO E TECNOLOGICO</w:t>
-      </w:r>
-    </w:p>
-    <w:p>
-      <w:r>
-        <w:t>Tecnologie del momento e motivi del successo del commodore</w:t>
+        <w:t>CARRELLATA VELOCE DELL’HARDWARE</w:t>
+      </w:r>
+    </w:p>
+    <w:p>
+      <w:r>
+        <w:t>Fare una sorta di lista</w:t>
       </w:r>
     </w:p>
     <w:p>
@@ -799,12 +1180,21 @@
         <w:pStyle w:val="Sottotitolo"/>
       </w:pPr>
       <w:r>
-        <w:t>CARRELLATA VELOCE DELL’HARDWARE</w:t>
-      </w:r>
-    </w:p>
-    <w:p>
-      <w:r>
-        <w:t>Fare una sorta di lista</w:t>
+        <w:t xml:space="preserve">CHIP </w:t>
+      </w:r>
+      <w:r>
+        <w:t>SID</w:t>
+      </w:r>
+      <w:r>
+        <w:t xml:space="preserve">: </w:t>
+      </w:r>
+      <w:r>
+        <w:t>UNA PANORAMICA DELL’HARDWARE</w:t>
+      </w:r>
+    </w:p>
+    <w:p>
+      <w:r>
+        <w:t>Parlarne più approfondito</w:t>
       </w:r>
     </w:p>
     <w:p>
@@ -812,21 +1202,12 @@
         <w:pStyle w:val="Sottotitolo"/>
       </w:pPr>
       <w:r>
-        <w:t xml:space="preserve">CHIP </w:t>
-      </w:r>
-      <w:r>
-        <w:t>SID</w:t>
-      </w:r>
-      <w:r>
-        <w:t xml:space="preserve">: </w:t>
-      </w:r>
-      <w:r>
-        <w:t>UNA PANORAMICA DELL’HARDWARE</w:t>
-      </w:r>
-    </w:p>
-    <w:p>
-      <w:r>
-        <w:t>Parlarne più approfondito</w:t>
+        <w:t>IL SUO FUNZIONAMENTO</w:t>
+      </w:r>
+    </w:p>
+    <w:p>
+      <w:r>
+        <w:t>Funzionamento fisico, come riproduce i suoni</w:t>
       </w:r>
     </w:p>
     <w:p>
@@ -834,12 +1215,12 @@
         <w:pStyle w:val="Sottotitolo"/>
       </w:pPr>
       <w:r>
-        <w:t>IL SUO FUNZIONAMENTO</w:t>
-      </w:r>
-    </w:p>
-    <w:p>
-      <w:r>
-        <w:t>Funzionamento fisico, come riproduce i suoni</w:t>
+        <w:t>SIMULAZIONE DI GENERAZIONE SUONI</w:t>
+      </w:r>
+    </w:p>
+    <w:p>
+      <w:r>
+        <w:t>Parlare un po' dell’emulatore, dare un piccolo script in BASIC per la generazione di un suono e descriverlo</w:t>
       </w:r>
     </w:p>
     <w:p>
@@ -847,19 +1228,6 @@
         <w:pStyle w:val="Sottotitolo"/>
       </w:pPr>
       <w:r>
-        <w:t>SIMULAZIONE DI GENERAZIONE SUONI</w:t>
-      </w:r>
-    </w:p>
-    <w:p>
-      <w:r>
-        <w:t>Parlare un po' dell’emulatore, dare un piccolo script in BASIC per la generazione di un suono e descriverlo</w:t>
-      </w:r>
-    </w:p>
-    <w:p>
-      <w:pPr>
-        <w:pStyle w:val="Sottotitolo"/>
-      </w:pPr>
-      <w:r>
         <w:t>I SUCCESSORI DEL CHIP SID</w:t>
       </w:r>
     </w:p>
@@ -868,7 +1236,15 @@
         <w:t xml:space="preserve">Parlare di cosa è successo nel settore dell’audio negli anni 90 </w:t>
       </w:r>
       <w:r>
-        <w:t>fino alla creazione delle schede audio dedicate(fino a fine 90)</w:t>
+        <w:t xml:space="preserve">fino alla creazione delle schede audio </w:t>
+      </w:r>
+      <w:proofErr w:type="gramStart"/>
+      <w:r>
+        <w:t>dedicate(</w:t>
+      </w:r>
+      <w:proofErr w:type="gramEnd"/>
+      <w:r>
+        <w:t>fino a fine 90)</w:t>
       </w:r>
     </w:p>
     <w:p/>
@@ -941,7 +1317,19 @@
           <w:rPr>
             <w:rStyle w:val="Collegamentoipertestuale"/>
           </w:rPr>
-          <w:t>http://myretrocomputing.altervista.org/commodore-64/index.php</w:t>
+          <w:t>http://myretrocomputing.altervi</w:t>
+        </w:r>
+        <w:r>
+          <w:rPr>
+            <w:rStyle w:val="Collegamentoipertestuale"/>
+          </w:rPr>
+          <w:t>s</w:t>
+        </w:r>
+        <w:r>
+          <w:rPr>
+            <w:rStyle w:val="Collegamentoipertestuale"/>
+          </w:rPr>
+          <w:t>ta.org/commodore-64/index.php</w:t>
         </w:r>
       </w:hyperlink>
     </w:p>
@@ -1891,6 +2279,7 @@
   <w:style w:type="character" w:default="1" w:styleId="Carpredefinitoparagrafo">
     <w:name w:val="Default Paragraph Font"/>
     <w:uiPriority w:val="1"/>
+    <w:semiHidden/>
     <w:unhideWhenUsed/>
   </w:style>
   <w:style w:type="table" w:default="1" w:styleId="Tabellanormale">

</xml_diff>

<commit_message>
HW C64 e SID, funzionamento
illustrati hw e funzionamento(celle di memoria e pinout)
</commit_message>
<xml_diff>
--- a/step2.docx
+++ b/step2.docx
@@ -218,18 +218,8 @@
           <w:i/>
           <w:sz w:val="24"/>
         </w:rPr>
-        <w:t xml:space="preserve">Prof. Filippo L.M. </w:t>
-      </w:r>
-      <w:proofErr w:type="spellStart"/>
-      <w:r>
-        <w:rPr>
-          <w:b/>
-          <w:i/>
-          <w:sz w:val="24"/>
-        </w:rPr>
-        <w:t>Milotta</w:t>
-      </w:r>
-      <w:proofErr w:type="spellEnd"/>
+        <w:t>Prof. Filippo L.M. Milotta</w:t>
+      </w:r>
     </w:p>
     <w:p/>
     <w:p/>
@@ -315,13 +305,8 @@
         <w:t xml:space="preserve"> </w:t>
       </w:r>
       <w:r>
-        <w:t xml:space="preserve">Manuel </w:t>
-      </w:r>
-      <w:proofErr w:type="spellStart"/>
-      <w:r>
-        <w:t>Comis</w:t>
-      </w:r>
-      <w:proofErr w:type="spellEnd"/>
+        <w:t>Manuel Comis</w:t>
+      </w:r>
     </w:p>
     <w:p/>
     <w:p>
@@ -347,15 +332,7 @@
         <w:t>È</w:t>
       </w:r>
       <w:r>
-        <w:t xml:space="preserve"> inutile fare copia incolla di intere pagine di </w:t>
-      </w:r>
-      <w:proofErr w:type="spellStart"/>
-      <w:r>
-        <w:t>wikipedia</w:t>
-      </w:r>
-      <w:proofErr w:type="spellEnd"/>
-      <w:r>
-        <w:t xml:space="preserve">, </w:t>
+        <w:t xml:space="preserve"> inutile fare copia incolla di intere pagine di wikipedia, </w:t>
       </w:r>
       <w:r>
         <w:t>dovete essere descrittivi ma a parole vostre. Potete inserire immagini, ma attenti a non fare crescere troppo la dimensione del file.</w:t>
@@ -796,15 +773,7 @@
         <w:br/>
       </w:r>
       <w:r>
-        <w:t xml:space="preserve">La matrice del successo dell’home computer dell’azienda di Jack </w:t>
-      </w:r>
-      <w:proofErr w:type="spellStart"/>
-      <w:r>
-        <w:t>Tramiel</w:t>
-      </w:r>
-      <w:proofErr w:type="spellEnd"/>
-      <w:r>
-        <w:t>, storico direttore di Commodore, fu una serie di elementi che, messi insieme nel modo giusto e nel momento giusto, ne decretarono il successo rendendolo un fenomeno di costume anche negli anni a venire. Il Commodore 64 si distinse infatti per la sua</w:t>
+        <w:t>La matrice del successo dell’home computer dell’azienda di Jack Tramiel, storico direttore di Commodore, fu una serie di elementi che, messi insieme nel modo giusto e nel momento giusto, ne decretarono il successo rendendolo un fenomeno di costume anche negli anni a venire. Il Commodore 64 si distinse infatti per la sua</w:t>
       </w:r>
       <w:r>
         <w:t xml:space="preserve"> facilità d’uso,</w:t>
@@ -925,15 +894,7 @@
         <w:t>consumer; tuttavia,</w:t>
       </w:r>
       <w:r>
-        <w:t xml:space="preserve"> verso la fine del 1982 Commodore decise di puntare sul mercato degli home computer, nonostante le difficoltà che avrebbe incontrato in alcuni mercati continentali come quello europeo, nel quale aveva già diversi competitors sul mercato come lo ZX </w:t>
-      </w:r>
-      <w:proofErr w:type="spellStart"/>
-      <w:r>
-        <w:t>Spectrum</w:t>
-      </w:r>
-      <w:proofErr w:type="spellEnd"/>
-      <w:r>
-        <w:t>.</w:t>
+        <w:t xml:space="preserve"> verso la fine del 1982 Commodore decise di puntare sul mercato degli home computer, nonostante le difficoltà che avrebbe incontrato in alcuni mercati continentali come quello europeo, nel quale aveva già diversi competitors sul mercato come lo ZX Spectrum.</w:t>
       </w:r>
       <w:r>
         <w:t xml:space="preserve"> </w:t>
@@ -947,21 +908,7 @@
         <w:t>,</w:t>
       </w:r>
       <w:r>
-        <w:t xml:space="preserve"> </w:t>
-      </w:r>
-      <w:r>
-        <w:t xml:space="preserve">Jack </w:t>
-      </w:r>
-      <w:proofErr w:type="spellStart"/>
-      <w:r>
-        <w:t>Tramiel</w:t>
-      </w:r>
-      <w:proofErr w:type="spellEnd"/>
-      <w:r>
-        <w:t xml:space="preserve">, il CEO di Commodore, </w:t>
-      </w:r>
-      <w:r>
-        <w:t>si rese conto che, grazie alla recente produzione di chip audio e video (rispettivamente SID e VIC-20) di ultima generazione, la sua azienda potesse inserirsi in una fetta di mercato ancora inesplorata: le famiglie, che desideravano sempre più un computer a basso prezzo che potesse intrattenere anche a livello ludico.</w:t>
+        <w:t xml:space="preserve"> Jack Tramiel, il CEO di Commodore, si rese conto che, grazie alla recente produzione di chip audio e video (rispettivamente SID e VIC-20) di ultima generazione, la sua azienda potesse inserirsi in una fetta di mercato ancora inesplorata: le famiglie, che desideravano sempre più un computer a basso prezzo che potesse intrattenere anche a livello ludico.</w:t>
       </w:r>
     </w:p>
     <w:p>
@@ -996,15 +943,7 @@
         <w:t>Nel 1982 l’industria informatica era ancora molto acerba e i suoi prodotti erano riservati maggiormente ad un uso lavorativo piuttosto che casalingo</w:t>
       </w:r>
       <w:r>
-        <w:t>, a parte poche eccezioni rappresentate dalle primissime console da gioco casalinghe come l’Atari 2600 o da computer user-</w:t>
-      </w:r>
-      <w:proofErr w:type="spellStart"/>
-      <w:r>
-        <w:t>oriented</w:t>
-      </w:r>
-      <w:proofErr w:type="spellEnd"/>
-      <w:r>
-        <w:t xml:space="preserve"> come l’Apple II</w:t>
+        <w:t>, a parte poche eccezioni rappresentate dalle primissime console da gioco casalinghe come l’Atari 2600 o da computer user-oriented come l’Apple II</w:t>
       </w:r>
       <w:r>
         <w:t>.</w:t>
@@ -1056,28 +995,13 @@
     </w:p>
     <w:p>
       <w:r>
-        <w:t>Per abbattere i costi di produzione</w:t>
-      </w:r>
-      <w:r>
-        <w:t xml:space="preserve"> e quindi il prezzo di vendita</w:t>
-      </w:r>
-      <w:r>
-        <w:t>, il Commodore 64 ve</w:t>
-      </w:r>
-      <w:r>
-        <w:t>nne</w:t>
-      </w:r>
-      <w:r>
-        <w:t xml:space="preserve"> proposto come una macchina “base” fornita di porte d’espansione che permettevano di collegare i propri dispositivi</w:t>
+        <w:t>Per abbattere i costi di produzione e quindi il prezzo di vendita, il Commodore 64 venne proposto come una macchina “base” fornita di porte d’espansione che permettevano di collegare i propri dispositivi</w:t>
       </w:r>
       <w:r>
         <w:t>, come ad esempio il monitor o il mouse,</w:t>
       </w:r>
       <w:r>
-        <w:t xml:space="preserve"> separatamente</w:t>
-      </w:r>
-      <w:r>
-        <w:t xml:space="preserve">. </w:t>
+        <w:t xml:space="preserve"> separatamente. </w:t>
       </w:r>
       <w:r>
         <w:br/>
@@ -1106,73 +1030,772 @@
       <w:r>
         <w:t>delle dimensioni di una tastiera (</w:t>
       </w:r>
-      <w:proofErr w:type="spellStart"/>
-      <w:r>
-        <w:t>form</w:t>
-      </w:r>
-      <w:proofErr w:type="spellEnd"/>
+      <w:r>
+        <w:t>form factor che in Italia gli valse il nome di “biscottone” anche a causa del suo colore marroncino).</w:t>
+      </w:r>
       <w:r>
         <w:t xml:space="preserve"> </w:t>
       </w:r>
-      <w:proofErr w:type="spellStart"/>
-      <w:r>
-        <w:t>factor</w:t>
-      </w:r>
-      <w:proofErr w:type="spellEnd"/>
-      <w:r>
-        <w:t xml:space="preserve"> che in Italia gli valse il nome di “biscottone” anche a causa del suo colore marroncino).</w:t>
-      </w:r>
-      <w:r>
+      <w:r>
+        <w:t xml:space="preserve">Esso era </w:t>
+      </w:r>
+      <w:r>
+        <w:t xml:space="preserve">caratterizzato da una grande capacità di </w:t>
+      </w:r>
+      <w:r>
+        <w:t xml:space="preserve">elaborazione (principalmente </w:t>
+      </w:r>
+      <w:r>
+        <w:t>RAM</w:t>
+      </w:r>
+      <w:r>
+        <w:t>)</w:t>
+      </w:r>
+      <w:r>
+        <w:t xml:space="preserve"> per l’epoca rispetto ai competitors</w:t>
+      </w:r>
+      <w:r>
+        <w:t xml:space="preserve">, </w:t>
+      </w:r>
+      <w:r>
+        <w:t xml:space="preserve">il supporto a memorie di massa </w:t>
+      </w:r>
+      <w:r>
+        <w:t>più portabili come le cassette</w:t>
+      </w:r>
+      <w:r>
+        <w:t xml:space="preserve"> ma soprattutto </w:t>
+      </w:r>
+      <w:r>
+        <w:t>dal</w:t>
+      </w:r>
+      <w:r>
+        <w:t xml:space="preserve">l’introduzione di un’uscita video antenna RF, che permetteva al Commodore 64 di essere una vera e propria macchina da gioco, determinandone il successo. </w:t>
+      </w:r>
+    </w:p>
+    <w:p>
+      <w:pPr>
+        <w:pStyle w:val="Sottotitolo"/>
+      </w:pPr>
+      <w:r>
+        <w:t>CARRELLATA VELOCE DELL’HARDWARE</w:t>
+      </w:r>
+    </w:p>
+    <w:p>
+      <w:r>
+        <w:t>Il Commodore 64 possiede delle componenti che per l’epoche erano all’avanguardia tra cui:</w:t>
+      </w:r>
+    </w:p>
+    <w:p>
+      <w:pPr>
+        <w:pStyle w:val="Paragrafoelenco"/>
+        <w:numPr>
+          <w:ilvl w:val="0"/>
+          <w:numId w:val="4"/>
+        </w:numPr>
+      </w:pPr>
+      <w:r>
+        <w:t>Il microprocessore MOS Technology 6510</w:t>
+      </w:r>
+    </w:p>
+    <w:p>
+      <w:pPr>
+        <w:pStyle w:val="Paragrafoelenco"/>
+        <w:numPr>
+          <w:ilvl w:val="0"/>
+          <w:numId w:val="4"/>
+        </w:numPr>
+      </w:pPr>
+      <w:r>
+        <w:t xml:space="preserve">una DRAM di 64kB </w:t>
+      </w:r>
+    </w:p>
+    <w:p>
+      <w:pPr>
+        <w:pStyle w:val="Paragrafoelenco"/>
+        <w:numPr>
+          <w:ilvl w:val="0"/>
+          <w:numId w:val="4"/>
+        </w:numPr>
+      </w:pPr>
+      <w:r>
+        <w:t xml:space="preserve">1 chip dedicato alla grafica </w:t>
+      </w:r>
+    </w:p>
+    <w:p>
+      <w:pPr>
+        <w:pStyle w:val="Paragrafoelenco"/>
+        <w:numPr>
+          <w:ilvl w:val="0"/>
+          <w:numId w:val="4"/>
+        </w:numPr>
+      </w:pPr>
+      <w:r>
+        <w:t>1 chip dedicato all’audio(il SID per l’appunto).</w:t>
+      </w:r>
+    </w:p>
+    <w:p>
+      <w:r>
+        <w:t xml:space="preserve">Il sistema operativo adottato dal Commodore 64 è molto semplice ed </w:t>
+      </w:r>
+      <w:r>
+        <w:t xml:space="preserve">è </w:t>
+      </w:r>
+      <w:r>
+        <w:t>costituito principalmente da 3 parti ovvero il Kernal (il kernel creato per gli home computer a 8 bit dalla società Commodore), il monitor in linguaggio macchina e un interprete BASIC.</w:t>
+      </w:r>
+      <w:r>
+        <w:br/>
+        <w:t>Le ultime 2 componenti permettono intuitivamente di programmare le azioni da far svolgere alla macchina.</w:t>
+      </w:r>
+    </w:p>
+    <w:p>
+      <w:r>
+        <w:br w:type="page"/>
+      </w:r>
+    </w:p>
+    <w:p/>
+    <w:p>
+      <w:pPr>
+        <w:pStyle w:val="Sottotitolo"/>
+      </w:pPr>
+      <w:r>
+        <w:t xml:space="preserve">CHIP </w:t>
+      </w:r>
+      <w:r>
+        <w:t>SID</w:t>
+      </w:r>
+      <w:r>
+        <w:t xml:space="preserve">: </w:t>
+      </w:r>
+      <w:r>
+        <w:t>UNA PANORAMICA DELL’HARDWARE</w:t>
+      </w:r>
+    </w:p>
+    <w:p>
+      <w:r>
+        <w:t>Il chip SID è uno dei principali motivi di successo del Commodore 64.</w:t>
+      </w:r>
+      <w:r>
+        <w:br/>
+        <w:t>Il chip SID è un circuito integrato in cui troviamo sia componenti digitali che analogiche, esso è in grado di sintetizzare 3 voci separate sfruttando 4 forme d’onda notevoli ovvero:</w:t>
+      </w:r>
+    </w:p>
+    <w:p>
+      <w:pPr>
+        <w:pStyle w:val="Paragrafoelenco"/>
+        <w:numPr>
+          <w:ilvl w:val="0"/>
+          <w:numId w:val="5"/>
+        </w:numPr>
+      </w:pPr>
+      <w:r>
+        <w:t>Onda quadr</w:t>
+      </w:r>
+      <w:r>
+        <w:t>a</w:t>
+      </w:r>
+    </w:p>
+    <w:p>
+      <w:pPr>
+        <w:pStyle w:val="Paragrafoelenco"/>
+        <w:numPr>
+          <w:ilvl w:val="0"/>
+          <w:numId w:val="5"/>
+        </w:numPr>
+      </w:pPr>
+      <w:r>
+        <w:t>Onda a dente di sega</w:t>
+      </w:r>
+    </w:p>
+    <w:p>
+      <w:pPr>
+        <w:pStyle w:val="Paragrafoelenco"/>
+        <w:numPr>
+          <w:ilvl w:val="0"/>
+          <w:numId w:val="5"/>
+        </w:numPr>
+      </w:pPr>
+      <w:r>
+        <w:t>Onda triangolare</w:t>
+      </w:r>
+    </w:p>
+    <w:p>
+      <w:pPr>
+        <w:pStyle w:val="Paragrafoelenco"/>
+        <w:numPr>
+          <w:ilvl w:val="0"/>
+          <w:numId w:val="5"/>
+        </w:numPr>
+      </w:pPr>
+      <w:r>
+        <w:t>Rumore pseudo-casuale</w:t>
+      </w:r>
+    </w:p>
+    <w:p>
+      <w:r>
+        <w:t>Ovviamente il SID è anche in grado di combinare queste 4 onde per creare di più particolari e complesse.</w:t>
+      </w:r>
+      <w:r>
+        <w:br/>
+        <w:t>Oltre a questo per sintetizzare i suoni il SID si occupa anche di applicare un inviluppo per attenuare le note in maniera lineare, modulare 2 voci tra loro e applicare dei filtri analogici con frequenza di taglio decidibile dal programmatore.</w:t>
+      </w:r>
+      <w:r>
+        <w:br/>
+        <w:t>I filtri analogici sono realizzati fisicamente grazie a dei condensatori esterni al chip.</w:t>
+      </w:r>
+      <w:r>
+        <w:br/>
+        <w:t xml:space="preserve">Ci furono diverse versioni del chip SID, si ricordano il 6581 e l’8580. Con l’8580 si introdussero diverse migliorie tra cui la possibilità di eseguire un AND logico tra onde arbitrarie, operazione che il 6581 permette solamente tra </w:t>
+      </w:r>
+      <w:r>
+        <w:t xml:space="preserve">onda quadra e triangolare. L’8580 inoltre ha migliorie anche architetturali che permettono di dissipare meno calore e produrre dei suoni più chiari rispetto al 6581. </w:t>
+      </w:r>
+      <w:r>
+        <w:br/>
+        <w:t>Tuttavia il 6581 fu preferito da diversi utenti tra cui i musicisti in quanto il suono fortemente distorto prodotto permetteva di simulare meglio gli strumenti musicali più “grezzi” come la chitarra elettrica.</w:t>
+      </w:r>
+    </w:p>
+    <w:p>
+      <w:pPr>
+        <w:pStyle w:val="Sottotitolo"/>
+      </w:pPr>
+      <w:r>
+        <w:t>CARATTERISTICHE TECNICHE</w:t>
+      </w:r>
+    </w:p>
+    <w:p>
+      <w:pPr>
+        <w:rPr>
+          <w:u w:val="single"/>
+        </w:rPr>
+      </w:pPr>
+      <w:r>
+        <w:t>Il chip è dotato di 3 canali audio indipendenti che possono riprodurre un suono che spazia in un range di 8 ottave e un range di frequenze da 16 a 4000 Hz</w:t>
+      </w:r>
+      <w:r>
+        <w:t xml:space="preserve"> e che possono essere modulati in ampiezza fino a 48dB. C</w:t>
+      </w:r>
+      <w:r>
+        <w:t>ome detto prima</w:t>
+      </w:r>
+      <w:r>
+        <w:t>, i 3 canali</w:t>
+      </w:r>
+      <w:r>
+        <w:t xml:space="preserve"> sono in grado di riprodur</w:t>
+      </w:r>
+      <w:r>
+        <w:t>re 4 onde elementari, generate dagli oscillatori audio che vengono sincronizzati tra loro nel tempo, più le loro combinazioni.</w:t>
+      </w:r>
+      <w:r>
+        <w:br/>
+        <w:t>In particolare il rumore pseudo-casuale è generato grazie a uno shift register a 23 bit</w:t>
+      </w:r>
+      <w:r>
+        <w:t>, il Fibonacci LFSR.</w:t>
+      </w:r>
+      <w:r>
+        <w:br/>
+        <w:t>Per ogni oscillatore vi sono dei controlli di volume delle componenti dell’inviluppo ADSR.</w:t>
+      </w:r>
+      <w:r>
+        <w:br/>
+        <w:t>Vi è la possibilità di applicare 3 filtri sonori ovvero il passa-basso, il passa-alto e il passa-banda.</w:t>
+      </w:r>
+      <w:r>
+        <w:br/>
+      </w:r>
+      <w:r>
+        <w:t>Il chip vanta la presenza di 2 convertitori ADC (analogico-digitale) a 8 bit e un input audio esterno per poter collegare un microfono e sfruttare la sintetizzazione vocale.</w:t>
+      </w:r>
+    </w:p>
+    <w:p>
+      <w:pPr>
+        <w:pStyle w:val="Sottotitolo"/>
+      </w:pPr>
+      <w:r>
+        <w:t>IL SUO FUNZIONAMENTO</w:t>
+      </w:r>
+    </w:p>
+    <w:p>
+      <w:pPr>
+        <w:rPr>
+          <w:rFonts w:cstheme="minorHAnsi"/>
+        </w:rPr>
+      </w:pPr>
+      <w:r>
+        <w:rPr>
+          <w:rFonts w:cstheme="minorHAnsi"/>
+        </w:rPr>
+        <w:t xml:space="preserve">Per riprodurre i suoni </w:t>
+      </w:r>
+      <w:r>
+        <w:rPr>
+          <w:rFonts w:cstheme="minorHAnsi"/>
+        </w:rPr>
+        <w:t>il Commodore 64 riserva una parte di RAM al SID, ovvero la regione che va da</w:t>
+      </w:r>
+      <w:r>
+        <w:rPr>
+          <w:rFonts w:cstheme="minorHAnsi"/>
+        </w:rPr>
         <w:t xml:space="preserve"> </w:t>
       </w:r>
       <w:r>
-        <w:t xml:space="preserve">Esso era </w:t>
-      </w:r>
-      <w:r>
-        <w:t xml:space="preserve">caratterizzato da una grande capacità di </w:t>
-      </w:r>
-      <w:r>
-        <w:t xml:space="preserve">elaborazione (principalmente </w:t>
-      </w:r>
-      <w:r>
-        <w:t>RAM</w:t>
-      </w:r>
-      <w:r>
-        <w:t>)</w:t>
-      </w:r>
-      <w:r>
-        <w:t xml:space="preserve"> per l’epoca rispetto ai competitors</w:t>
-      </w:r>
-      <w:r>
-        <w:t xml:space="preserve">, </w:t>
-      </w:r>
-      <w:r>
-        <w:t xml:space="preserve">il supporto a memorie di massa </w:t>
-      </w:r>
-      <w:r>
-        <w:t>più portabili come le cassette</w:t>
-      </w:r>
-      <w:r>
-        <w:t xml:space="preserve"> ma soprattutto </w:t>
-      </w:r>
-      <w:r>
-        <w:t>dal</w:t>
-      </w:r>
-      <w:r>
-        <w:t xml:space="preserve">l’introduzione di un’uscita video antenna RF, che permetteva al Commodore 64 di essere una vera e propria macchina da gioco, determinandone il successo. </w:t>
+        <w:rPr>
+          <w:rFonts w:cstheme="minorHAnsi"/>
+        </w:rPr>
+        <w:br/>
+      </w:r>
+      <w:r>
+        <w:rPr>
+          <w:rFonts w:cstheme="minorHAnsi"/>
+          <w:color w:val="202122"/>
+          <w:shd w:val="clear" w:color="auto" w:fill="F8F9FA"/>
+        </w:rPr>
+        <w:t>$</w:t>
+      </w:r>
+      <w:r>
+        <w:rPr>
+          <w:rFonts w:cstheme="minorHAnsi"/>
+          <w:color w:val="202122"/>
+          <w:shd w:val="clear" w:color="auto" w:fill="F8F9FA"/>
+        </w:rPr>
+        <w:t>d400</w:t>
+      </w:r>
+      <w:r>
+        <w:rPr>
+          <w:rFonts w:cstheme="minorHAnsi"/>
+          <w:color w:val="202122"/>
+          <w:shd w:val="clear" w:color="auto" w:fill="F8F9FA"/>
+        </w:rPr>
+        <w:t xml:space="preserve"> (54272)</w:t>
+      </w:r>
+      <w:r>
+        <w:rPr>
+          <w:rFonts w:cstheme="minorHAnsi"/>
+          <w:color w:val="202122"/>
+          <w:shd w:val="clear" w:color="auto" w:fill="F8F9FA"/>
+        </w:rPr>
+        <w:t xml:space="preserve"> fino a</w:t>
+      </w:r>
+      <w:r>
+        <w:rPr>
+          <w:rFonts w:cstheme="minorHAnsi"/>
+          <w:color w:val="202122"/>
+          <w:shd w:val="clear" w:color="auto" w:fill="F8F9FA"/>
+        </w:rPr>
+        <w:t xml:space="preserve"> </w:t>
+      </w:r>
+      <w:r>
+        <w:rPr>
+          <w:rFonts w:cstheme="minorHAnsi"/>
+          <w:color w:val="202122"/>
+          <w:shd w:val="clear" w:color="auto" w:fill="F8F9FA"/>
+        </w:rPr>
+        <w:t>più un’altra zona che contiene gli stessi valori specchiati</w:t>
+      </w:r>
+      <w:r>
+        <w:rPr>
+          <w:rFonts w:cstheme="minorHAnsi"/>
+        </w:rPr>
+        <w:t>. Ogni cella della RAM riservata al SID ha un compito in particolare.</w:t>
+      </w:r>
+    </w:p>
+    <w:p>
+      <w:pPr>
+        <w:rPr>
+          <w:rFonts w:cstheme="minorHAnsi"/>
+          <w:color w:val="202122"/>
+          <w:shd w:val="clear" w:color="auto" w:fill="F8F9FA"/>
+        </w:rPr>
+      </w:pPr>
+      <w:r>
+        <w:rPr>
+          <w:rFonts w:cstheme="minorHAnsi"/>
+        </w:rPr>
+        <w:t>Ad esempio le celle di memoria di indirizzo</w:t>
+      </w:r>
+      <w:r>
+        <w:rPr>
+          <w:rFonts w:cstheme="minorHAnsi"/>
+        </w:rPr>
+        <w:t xml:space="preserve"> </w:t>
+      </w:r>
+      <w:r>
+        <w:rPr>
+          <w:rFonts w:cstheme="minorHAnsi"/>
+          <w:color w:val="202122"/>
+          <w:shd w:val="clear" w:color="auto" w:fill="F8F9FA"/>
+        </w:rPr>
+        <w:t>$</w:t>
+      </w:r>
+      <w:r>
+        <w:rPr>
+          <w:rFonts w:cstheme="minorHAnsi"/>
+          <w:color w:val="202122"/>
+          <w:shd w:val="clear" w:color="auto" w:fill="F8F9FA"/>
+        </w:rPr>
+        <w:t xml:space="preserve">d400 e </w:t>
+      </w:r>
+      <w:r>
+        <w:rPr>
+          <w:rFonts w:cstheme="minorHAnsi"/>
+          <w:color w:val="202122"/>
+          <w:shd w:val="clear" w:color="auto" w:fill="F8F9FA"/>
+        </w:rPr>
+        <w:t>$</w:t>
+      </w:r>
+      <w:r>
+        <w:rPr>
+          <w:rFonts w:cstheme="minorHAnsi"/>
+          <w:color w:val="202122"/>
+          <w:shd w:val="clear" w:color="auto" w:fill="F8F9FA"/>
+        </w:rPr>
+        <w:t>d401 sono usate per immagazzinare l’informazione sulla frequenza del suono del canale 1(che è suddivisa in bassa e alta frequenza, 8 bit sarebbero troppo pochi per rappresentare la frequenza).</w:t>
+      </w:r>
+    </w:p>
+    <w:p>
+      <w:pPr>
+        <w:rPr>
+          <w:rFonts w:cstheme="minorHAnsi"/>
+          <w:color w:val="202122"/>
+          <w:shd w:val="clear" w:color="auto" w:fill="F8F9FA"/>
+        </w:rPr>
+      </w:pPr>
+      <w:r>
+        <w:rPr>
+          <w:rFonts w:cstheme="minorHAnsi"/>
+          <w:color w:val="202122"/>
+          <w:shd w:val="clear" w:color="auto" w:fill="F8F9FA"/>
+        </w:rPr>
+        <w:t xml:space="preserve">Un altro esempio lo rapprentano gli indirizzi </w:t>
+      </w:r>
+      <w:r>
+        <w:rPr>
+          <w:rFonts w:cstheme="minorHAnsi"/>
+          <w:color w:val="202122"/>
+          <w:shd w:val="clear" w:color="auto" w:fill="F8F9FA"/>
+        </w:rPr>
+        <w:t>$</w:t>
+      </w:r>
+      <w:r>
+        <w:rPr>
+          <w:rFonts w:cstheme="minorHAnsi"/>
+          <w:color w:val="202122"/>
+          <w:shd w:val="clear" w:color="auto" w:fill="F8F9FA"/>
+        </w:rPr>
+        <w:t xml:space="preserve">d405 e </w:t>
+      </w:r>
+      <w:r>
+        <w:rPr>
+          <w:rFonts w:cstheme="minorHAnsi"/>
+          <w:color w:val="202122"/>
+          <w:shd w:val="clear" w:color="auto" w:fill="F8F9FA"/>
+        </w:rPr>
+        <w:t>$</w:t>
+      </w:r>
+      <w:r>
+        <w:rPr>
+          <w:rFonts w:cstheme="minorHAnsi"/>
+          <w:color w:val="202122"/>
+          <w:shd w:val="clear" w:color="auto" w:fill="F8F9FA"/>
+        </w:rPr>
+        <w:t xml:space="preserve">d406. I bit 7…4 del </w:t>
+      </w:r>
+      <w:r>
+        <w:rPr>
+          <w:rFonts w:cstheme="minorHAnsi"/>
+          <w:color w:val="202122"/>
+          <w:shd w:val="clear" w:color="auto" w:fill="F8F9FA"/>
+        </w:rPr>
+        <w:t>$</w:t>
+      </w:r>
+      <w:r>
+        <w:rPr>
+          <w:rFonts w:cstheme="minorHAnsi"/>
+          <w:color w:val="202122"/>
+          <w:shd w:val="clear" w:color="auto" w:fill="F8F9FA"/>
+        </w:rPr>
+        <w:t>d405 rappresentano la durata dell’attack mentre i bit da 3 a 0 rappresentano la durata del decay.</w:t>
+      </w:r>
+      <w:r>
+        <w:rPr>
+          <w:rFonts w:cstheme="minorHAnsi"/>
+          <w:color w:val="202122"/>
+          <w:shd w:val="clear" w:color="auto" w:fill="F8F9FA"/>
+        </w:rPr>
+        <w:br/>
+        <w:t xml:space="preserve">Allo stesso modo da 7 a 4 in </w:t>
+      </w:r>
+      <w:r>
+        <w:rPr>
+          <w:rFonts w:cstheme="minorHAnsi"/>
+          <w:color w:val="202122"/>
+          <w:shd w:val="clear" w:color="auto" w:fill="F8F9FA"/>
+        </w:rPr>
+        <w:t>$</w:t>
+      </w:r>
+      <w:r>
+        <w:rPr>
+          <w:rFonts w:cstheme="minorHAnsi"/>
+          <w:color w:val="202122"/>
+          <w:shd w:val="clear" w:color="auto" w:fill="F8F9FA"/>
+        </w:rPr>
+        <w:t>d406 vi è la durata del sustain e da 3 a 0 la durata del release.</w:t>
+      </w:r>
+    </w:p>
+    <w:p>
+      <w:pPr>
+        <w:rPr>
+          <w:rFonts w:cstheme="minorHAnsi"/>
+          <w:color w:val="202122"/>
+          <w:shd w:val="clear" w:color="auto" w:fill="F8F9FA"/>
+        </w:rPr>
+      </w:pPr>
+      <w:r>
+        <w:rPr>
+          <w:rFonts w:cstheme="minorHAnsi"/>
+          <w:color w:val="202122"/>
+          <w:shd w:val="clear" w:color="auto" w:fill="F8F9FA"/>
+        </w:rPr>
+        <w:t>Da questi esempi si nota che la gestione della memoria era anche ottimizzata infatti sfruttava la possibilità di immagazzinare 4 numeri in 2 celle di memoria facendo un’opportuna suddivisione dei bit</w:t>
+      </w:r>
+      <w:r>
+        <w:rPr>
+          <w:rFonts w:cstheme="minorHAnsi"/>
+          <w:color w:val="202122"/>
+          <w:shd w:val="clear" w:color="auto" w:fill="F8F9FA"/>
+        </w:rPr>
+        <w:t>.</w:t>
+      </w:r>
+      <w:r>
+        <w:rPr>
+          <w:rFonts w:cstheme="minorHAnsi"/>
+          <w:color w:val="202122"/>
+          <w:shd w:val="clear" w:color="auto" w:fill="F8F9FA"/>
+        </w:rPr>
+        <w:t xml:space="preserve"> </w:t>
+      </w:r>
+    </w:p>
+    <w:p>
+      <w:pPr>
+        <w:rPr>
+          <w:rFonts w:cstheme="minorHAnsi"/>
+          <w:color w:val="202122"/>
+          <w:shd w:val="clear" w:color="auto" w:fill="F8F9FA"/>
+        </w:rPr>
+      </w:pPr>
+      <w:r>
+        <w:rPr>
+          <w:rFonts w:cstheme="minorHAnsi"/>
+          <w:noProof/>
+          <w:color w:val="202122"/>
+          <w:shd w:val="clear" w:color="auto" w:fill="F8F9FA"/>
+        </w:rPr>
+        <w:lastRenderedPageBreak/>
+        <mc:AlternateContent>
+          <mc:Choice Requires="wps">
+            <w:drawing>
+              <wp:anchor distT="45720" distB="45720" distL="114300" distR="114300" simplePos="0" relativeHeight="251660288" behindDoc="0" locked="0" layoutInCell="1" allowOverlap="1" wp14:anchorId="07925D05" wp14:editId="08F1571C">
+                <wp:simplePos x="0" y="0"/>
+                <wp:positionH relativeFrom="margin">
+                  <wp:align>right</wp:align>
+                </wp:positionH>
+                <wp:positionV relativeFrom="paragraph">
+                  <wp:posOffset>100330</wp:posOffset>
+                </wp:positionV>
+                <wp:extent cx="2981325" cy="2790825"/>
+                <wp:effectExtent l="0" t="0" r="28575" b="28575"/>
+                <wp:wrapSquare wrapText="bothSides"/>
+                <wp:docPr id="217" name="Casella di testo 2"/>
+                <wp:cNvGraphicFramePr>
+                  <a:graphicFrameLocks xmlns:a="http://schemas.openxmlformats.org/drawingml/2006/main"/>
+                </wp:cNvGraphicFramePr>
+                <a:graphic xmlns:a="http://schemas.openxmlformats.org/drawingml/2006/main">
+                  <a:graphicData uri="http://schemas.microsoft.com/office/word/2010/wordprocessingShape">
+                    <wps:wsp>
+                      <wps:cNvSpPr txBox="1">
+                        <a:spLocks noChangeArrowheads="1"/>
+                      </wps:cNvSpPr>
+                      <wps:spPr bwMode="auto">
+                        <a:xfrm>
+                          <a:off x="0" y="0"/>
+                          <a:ext cx="2981325" cy="2790825"/>
+                        </a:xfrm>
+                        <a:prstGeom prst="rect">
+                          <a:avLst/>
+                        </a:prstGeom>
+                        <a:solidFill>
+                          <a:srgbClr val="FFFFFF"/>
+                        </a:solidFill>
+                        <a:ln w="9525">
+                          <a:solidFill>
+                            <a:schemeClr val="bg1"/>
+                          </a:solidFill>
+                          <a:miter lim="800000"/>
+                          <a:headEnd/>
+                          <a:tailEnd/>
+                        </a:ln>
+                      </wps:spPr>
+                      <wps:txbx>
+                        <w:txbxContent>
+                          <w:p>
+                            <w:pPr>
+                              <w:rPr>
+                                <w:u w:val="single"/>
+                              </w:rPr>
+                            </w:pPr>
+                            <w:r>
+                              <w:t>Il chip audio ha bisogno di comunicare con le altre componenti della macchina e fisicamente questo succede tramite i pinout schematizzati nell’immagine</w:t>
+                            </w:r>
+                            <w:r>
+                              <w:t>(qui si fa riferimento alla versione 6581)</w:t>
+                            </w:r>
+                          </w:p>
+                          <w:p>
+                            <w:r>
+                              <w:t>Per fare qualche esempio si può parlare del pin EXT IN che intuitivamente è il pin per connettere al chip un dispositivo audio esterno</w:t>
+                            </w:r>
+                          </w:p>
+                          <w:p>
+                            <w:pPr>
+                              <w:rPr>
+                                <w:u w:val="single"/>
+                              </w:rPr>
+                            </w:pPr>
+                            <w:r>
+                              <w:t>Il pin AUDIO OUT invece serve per indirizzare l’audio verso l’uscita(dispositivi come le casse audio).</w:t>
+                            </w:r>
+                          </w:p>
+                        </w:txbxContent>
+                      </wps:txbx>
+                      <wps:bodyPr rot="0" vert="horz" wrap="square" lIns="91440" tIns="45720" rIns="91440" bIns="45720" anchor="t" anchorCtr="0">
+                        <a:noAutofit/>
+                      </wps:bodyPr>
+                    </wps:wsp>
+                  </a:graphicData>
+                </a:graphic>
+                <wp14:sizeRelH relativeFrom="margin">
+                  <wp14:pctWidth>0</wp14:pctWidth>
+                </wp14:sizeRelH>
+                <wp14:sizeRelV relativeFrom="margin">
+                  <wp14:pctHeight>0</wp14:pctHeight>
+                </wp14:sizeRelV>
+              </wp:anchor>
+            </w:drawing>
+          </mc:Choice>
+          <mc:Fallback>
+            <w:pict>
+              <v:shapetype w14:anchorId="07925D05" id="_x0000_t202" coordsize="21600,21600" o:spt="202" path="m,l,21600r21600,l21600,xe">
+                <v:stroke joinstyle="miter"/>
+                <v:path gradientshapeok="t" o:connecttype="rect"/>
+              </v:shapetype>
+              <v:shape id="Casella di testo 2" o:spid="_x0000_s1026" type="#_x0000_t202" style="position:absolute;margin-left:183.55pt;margin-top:7.9pt;width:234.75pt;height:219.75pt;z-index:251660288;visibility:visible;mso-wrap-style:square;mso-width-percent:0;mso-height-percent:0;mso-wrap-distance-left:9pt;mso-wrap-distance-top:3.6pt;mso-wrap-distance-right:9pt;mso-wrap-distance-bottom:3.6pt;mso-position-horizontal:right;mso-position-horizontal-relative:margin;mso-position-vertical:absolute;mso-position-vertical-relative:text;mso-width-percent:0;mso-height-percent:0;mso-width-relative:margin;mso-height-relative:margin;v-text-anchor:top" o:gfxdata="UEsDBBQABgAIAAAAIQC2gziS/gAAAOEBAAATAAAAW0NvbnRlbnRfVHlwZXNdLnhtbJSRQU7DMBBF&#10;90jcwfIWJU67QAgl6YK0S0CoHGBkTxKLZGx5TGhvj5O2G0SRWNoz/78nu9wcxkFMGNg6quQqL6RA&#10;0s5Y6ir5vt9lD1JwBDIwOMJKHpHlpr69KfdHjyxSmriSfYz+USnWPY7AufNIadK6MEJMx9ApD/oD&#10;OlTrorhX2lFEilmcO2RdNtjC5xDF9pCuTyYBB5bi6bQ4syoJ3g9WQ0ymaiLzg5KdCXlKLjvcW893&#10;SUOqXwnz5DrgnHtJTxOsQfEKIT7DmDSUCaxw7Rqn8787ZsmRM9e2VmPeBN4uqYvTtW7jvijg9N/y&#10;JsXecLq0q+WD6m8AAAD//wMAUEsDBBQABgAIAAAAIQA4/SH/1gAAAJQBAAALAAAAX3JlbHMvLnJl&#10;bHOkkMFqwzAMhu+DvYPRfXGawxijTi+j0GvpHsDYimMaW0Yy2fr2M4PBMnrbUb/Q94l/f/hMi1qR&#10;JVI2sOt6UJgd+ZiDgffL8ekFlFSbvV0oo4EbChzGx4f9GRdb25HMsYhqlCwG5lrLq9biZkxWOiqY&#10;22YiTra2kYMu1l1tQD30/bPm3wwYN0x18gb45AdQl1tp5j/sFB2T0FQ7R0nTNEV3j6o9feQzro1i&#10;OWA14Fm+Q8a1a8+Bvu/d/dMb2JY5uiPbhG/ktn4cqGU/er3pcvwCAAD//wMAUEsDBBQABgAIAAAA&#10;IQCJUv95LgIAAE4EAAAOAAAAZHJzL2Uyb0RvYy54bWysVM1u2zAMvg/YOwi6L3a8ZEmMOEWXLsOA&#10;7gfo9gC0LMfCZNGTlNjZ04+S0zRrb8N8EEiR+kh+JL2+GVrNjtI6habg00nKmTQCK2X2Bf/xffdm&#10;yZnzYCrQaGTBT9Lxm83rV+u+y2WGDepKWkYgxuV9V/DG+y5PEica2YKbYCcNGWu0LXhS7T6pLPSE&#10;3uokS9N3SY+26iwK6Rzd3o1Gvon4dS2F/1rXTnqmC065+XjaeJbhTDZryPcWukaJcxrwD1m0oAwF&#10;vUDdgQd2sOoFVKuERYe1nwhsE6xrJWSsgaqZps+qeWigk7EWIsd1F5rc/4MVX47fLFNVwbPpgjMD&#10;LTVpC05qDaxSzEvnkWWBp75zObk/dPTAD+9xoH7Hml13j+KnYwa3DZi9vLUW+0ZCRXlOw8vk6umI&#10;4wJI2X/GisLBwWMEGmrbBhKJFkbo1K/TpUdy8EzQZbZaTt9mc84E2bLFKl2SEmJA/vi8s85/lNiy&#10;IBTc0hBEeDjeOz+6PrqEaA61qnZK66jYfbnVlh2BBmYXvzP6X27asL7gqznFfgkRZldeQMr9yMGz&#10;QK3yNPhatQVfpuELYSAPtH0wVZQ9KD3KVJw2Zx4DdSOJfigHcgzkllidiFGL44DTQpLQoP3NWU/D&#10;XXD36wBWcqY/GerKajqbhW2Iymy+yEix15by2gJGEFTBPWejuPVxg0K+Bm+pe7WKvD5lcs6VhjZ2&#10;5rxgYSuu9ej19BvY/AEAAP//AwBQSwMEFAAGAAgAAAAhAJ/0X8PcAAAABwEAAA8AAABkcnMvZG93&#10;bnJldi54bWxMj0FPwzAMhe9I/IfISNxYCqwVK00nBGI3hFbQ4Og2pq1onKrJtsKvx5zg5udnvfe5&#10;WM9uUAeaQu/ZwOUiAUXceNtza+D15fHiBlSIyBYHz2TgiwKsy9OTAnPrj7ylQxVbJSEccjTQxTjm&#10;WoemI4dh4Udi8T785DCKnFptJzxKuBv0VZJk2mHP0tDhSPcdNZ/V3hkITZLtnpfV7q3WG/peWfvw&#10;vnky5vxsvrsFFWmOf8fwiy/oUApT7fdsgxoMyCNRtqnwi7vMVimoWoY0vQZdFvo/f/kDAAD//wMA&#10;UEsBAi0AFAAGAAgAAAAhALaDOJL+AAAA4QEAABMAAAAAAAAAAAAAAAAAAAAAAFtDb250ZW50X1R5&#10;cGVzXS54bWxQSwECLQAUAAYACAAAACEAOP0h/9YAAACUAQAACwAAAAAAAAAAAAAAAAAvAQAAX3Jl&#10;bHMvLnJlbHNQSwECLQAUAAYACAAAACEAiVL/eS4CAABOBAAADgAAAAAAAAAAAAAAAAAuAgAAZHJz&#10;L2Uyb0RvYy54bWxQSwECLQAUAAYACAAAACEAn/Rfw9wAAAAHAQAADwAAAAAAAAAAAAAAAACIBAAA&#10;ZHJzL2Rvd25yZXYueG1sUEsFBgAAAAAEAAQA8wAAAJEFAAAAAA==&#10;" strokecolor="white [3212]">
+                <v:textbox>
+                  <w:txbxContent>
+                    <w:p>
+                      <w:pPr>
+                        <w:rPr>
+                          <w:u w:val="single"/>
+                        </w:rPr>
+                      </w:pPr>
+                      <w:r>
+                        <w:t>Il chip audio ha bisogno di comunicare con le altre componenti della macchina e fisicamente questo succede tramite i pinout schematizzati nell’immagine</w:t>
+                      </w:r>
+                      <w:r>
+                        <w:t>(qui si fa riferimento alla versione 6581)</w:t>
+                      </w:r>
+                    </w:p>
+                    <w:p>
+                      <w:r>
+                        <w:t>Per fare qualche esempio si può parlare del pin EXT IN che intuitivamente è il pin per connettere al chip un dispositivo audio esterno</w:t>
+                      </w:r>
+                    </w:p>
+                    <w:p>
+                      <w:pPr>
+                        <w:rPr>
+                          <w:u w:val="single"/>
+                        </w:rPr>
+                      </w:pPr>
+                      <w:r>
+                        <w:t>Il pin AUDIO OUT invece serve per indirizzare l’audio verso l’uscita(dispositivi come le casse audio).</w:t>
+                      </w:r>
+                    </w:p>
+                  </w:txbxContent>
+                </v:textbox>
+                <w10:wrap type="square" anchorx="margin"/>
+              </v:shape>
+            </w:pict>
+          </mc:Fallback>
+        </mc:AlternateContent>
+      </w:r>
+      <w:r>
+        <w:rPr>
+          <w:noProof/>
+        </w:rPr>
+        <w:drawing>
+          <wp:inline distT="0" distB="0" distL="0" distR="0" wp14:anchorId="2F6D59E0" wp14:editId="111DC4CA">
+            <wp:extent cx="2933700" cy="2943225"/>
+            <wp:effectExtent l="0" t="0" r="0" b="9525"/>
+            <wp:docPr id="1" name="Immagine 1"/>
+            <wp:cNvGraphicFramePr>
+              <a:graphicFrameLocks xmlns:a="http://schemas.openxmlformats.org/drawingml/2006/main" noChangeAspect="1"/>
+            </wp:cNvGraphicFramePr>
+            <a:graphic xmlns:a="http://schemas.openxmlformats.org/drawingml/2006/main">
+              <a:graphicData uri="http://schemas.openxmlformats.org/drawingml/2006/picture">
+                <pic:pic xmlns:pic="http://schemas.openxmlformats.org/drawingml/2006/picture">
+                  <pic:nvPicPr>
+                    <pic:cNvPr id="1" name=""/>
+                    <pic:cNvPicPr/>
+                  </pic:nvPicPr>
+                  <pic:blipFill>
+                    <a:blip r:embed="rId7"/>
+                    <a:stretch>
+                      <a:fillRect/>
+                    </a:stretch>
+                  </pic:blipFill>
+                  <pic:spPr>
+                    <a:xfrm>
+                      <a:off x="0" y="0"/>
+                      <a:ext cx="2933700" cy="2943225"/>
+                    </a:xfrm>
+                    <a:prstGeom prst="rect">
+                      <a:avLst/>
+                    </a:prstGeom>
+                  </pic:spPr>
+                </pic:pic>
+              </a:graphicData>
+            </a:graphic>
+          </wp:inline>
+        </w:drawing>
       </w:r>
     </w:p>
     <w:p>
       <w:pPr>
         <w:pStyle w:val="Sottotitolo"/>
-      </w:pPr>
-      <w:r>
-        <w:t>CARRELLATA VELOCE DELL’HARDWARE</w:t>
-      </w:r>
-    </w:p>
-    <w:p>
-      <w:r>
-        <w:t>Fare una sorta di lista</w:t>
+        <w:rPr>
+          <w:rFonts w:cstheme="minorHAnsi"/>
+          <w:color w:val="202122"/>
+          <w:shd w:val="clear" w:color="auto" w:fill="F8F9FA"/>
+        </w:rPr>
+      </w:pPr>
+      <w:r>
+        <w:t>SIMULAZIONE DI GENERAZIONE SUONI</w:t>
+      </w:r>
+    </w:p>
+    <w:p>
+      <w:pPr>
+        <w:rPr>
+          <w:u w:val="single"/>
+        </w:rPr>
+      </w:pPr>
+      <w:r>
+        <w:t>Parlare un po' dell’emulatore, dare un piccolo script in BASIC per la generazione di un suono e descriverlo</w:t>
+      </w:r>
+      <w:r>
+        <w:t>.</w:t>
       </w:r>
     </w:p>
     <w:p>
@@ -1180,106 +1803,32 @@
         <w:pStyle w:val="Sottotitolo"/>
       </w:pPr>
       <w:r>
-        <w:t xml:space="preserve">CHIP </w:t>
-      </w:r>
-      <w:r>
-        <w:t>SID</w:t>
-      </w:r>
-      <w:r>
-        <w:t xml:space="preserve">: </w:t>
-      </w:r>
-      <w:r>
-        <w:t>UNA PANORAMICA DELL’HARDWARE</w:t>
-      </w:r>
-    </w:p>
-    <w:p>
-      <w:r>
-        <w:t>Parlarne più approfondito</w:t>
-      </w:r>
-    </w:p>
-    <w:p>
-      <w:pPr>
-        <w:pStyle w:val="Sottotitolo"/>
-      </w:pPr>
-      <w:r>
-        <w:t>IL SUO FUNZIONAMENTO</w:t>
-      </w:r>
-    </w:p>
-    <w:p>
-      <w:r>
-        <w:t>Funzionamento fisico, come riproduce i suoni</w:t>
-      </w:r>
-    </w:p>
-    <w:p>
-      <w:pPr>
-        <w:pStyle w:val="Sottotitolo"/>
-      </w:pPr>
-      <w:r>
-        <w:t>SIMULAZIONE DI GENERAZIONE SUONI</w:t>
-      </w:r>
-    </w:p>
-    <w:p>
-      <w:r>
-        <w:t>Parlare un po' dell’emulatore, dare un piccolo script in BASIC per la generazione di un suono e descriverlo</w:t>
-      </w:r>
-    </w:p>
-    <w:p>
-      <w:pPr>
-        <w:pStyle w:val="Sottotitolo"/>
-      </w:pPr>
-      <w:r>
         <w:t>I SUCCESSORI DEL CHIP SID</w:t>
       </w:r>
     </w:p>
     <w:p>
+      <w:pPr>
+        <w:rPr>
+          <w:u w:val="single"/>
+        </w:rPr>
+      </w:pPr>
       <w:r>
         <w:t xml:space="preserve">Parlare di cosa è successo nel settore dell’audio negli anni 90 </w:t>
       </w:r>
       <w:r>
-        <w:t xml:space="preserve">fino alla creazione delle schede audio </w:t>
-      </w:r>
-      <w:proofErr w:type="gramStart"/>
-      <w:r>
-        <w:t>dedicate(</w:t>
-      </w:r>
-      <w:proofErr w:type="gramEnd"/>
-      <w:r>
-        <w:t>fino a fine 90)</w:t>
+        <w:t>fino alla creazione delle schede audio dedicate(fino a fine 90)</w:t>
+      </w:r>
+      <w:r>
+        <w:t>.</w:t>
       </w:r>
     </w:p>
     <w:p/>
-    <w:p/>
-    <w:p/>
-    <w:p/>
-    <w:p>
-      <w:pPr>
-        <w:rPr>
-          <w:rFonts w:asciiTheme="majorHAnsi" w:eastAsiaTheme="majorEastAsia" w:hAnsiTheme="majorHAnsi" w:cstheme="majorBidi"/>
-          <w:color w:val="2F5496" w:themeColor="accent1" w:themeShade="BF"/>
-          <w:sz w:val="26"/>
-          <w:szCs w:val="26"/>
-        </w:rPr>
-      </w:pPr>
-      <w:r>
-        <w:br w:type="page"/>
-      </w:r>
-    </w:p>
-    <w:p>
-      <w:pPr>
-        <w:pStyle w:val="Titolo2"/>
-      </w:pPr>
-    </w:p>
-    <w:p>
-      <w:r>
-        <w:br w:type="page"/>
-      </w:r>
-    </w:p>
-    <w:p/>
-    <w:p/>
-    <w:p>
-      <w:r>
-        <w:br w:type="page"/>
-      </w:r>
+    <w:p>
+      <w:pPr>
+        <w:rPr>
+          <w:u w:val="single"/>
+        </w:rPr>
+      </w:pPr>
     </w:p>
     <w:p>
       <w:pPr>
@@ -1293,7 +1842,6 @@
         <w:rPr>
           <w:b/>
         </w:rPr>
-        <w:lastRenderedPageBreak/>
         <w:t xml:space="preserve">2. </w:t>
       </w:r>
       <w:r>
@@ -1312,24 +1860,12 @@
           <w:numId w:val="3"/>
         </w:numPr>
       </w:pPr>
-      <w:hyperlink r:id="rId7" w:history="1">
+      <w:hyperlink r:id="rId8" w:history="1">
         <w:r>
           <w:rPr>
             <w:rStyle w:val="Collegamentoipertestuale"/>
           </w:rPr>
-          <w:t>http://myretrocomputing.altervi</w:t>
-        </w:r>
-        <w:r>
-          <w:rPr>
-            <w:rStyle w:val="Collegamentoipertestuale"/>
-          </w:rPr>
-          <w:t>s</w:t>
-        </w:r>
-        <w:r>
-          <w:rPr>
-            <w:rStyle w:val="Collegamentoipertestuale"/>
-          </w:rPr>
-          <w:t>ta.org/commodore-64/index.php</w:t>
+          <w:t>http://myretrocomputing.altervista.org/commodore-64/index.php</w:t>
         </w:r>
       </w:hyperlink>
     </w:p>
@@ -1341,7 +1877,7 @@
           <w:numId w:val="3"/>
         </w:numPr>
       </w:pPr>
-      <w:hyperlink r:id="rId8" w:history="1">
+      <w:hyperlink r:id="rId9" w:history="1">
         <w:r>
           <w:rPr>
             <w:rStyle w:val="Collegamentoipertestuale"/>
@@ -1358,7 +1894,7 @@
           <w:numId w:val="3"/>
         </w:numPr>
       </w:pPr>
-      <w:hyperlink r:id="rId9" w:history="1">
+      <w:hyperlink r:id="rId10" w:history="1">
         <w:r>
           <w:rPr>
             <w:rStyle w:val="Collegamentoipertestuale"/>
@@ -1387,7 +1923,7 @@
           <w:numId w:val="3"/>
         </w:numPr>
       </w:pPr>
-      <w:hyperlink r:id="rId10" w:history="1">
+      <w:hyperlink r:id="rId11" w:history="1">
         <w:r>
           <w:rPr>
             <w:rStyle w:val="Collegamentoipertestuale"/>
@@ -1613,6 +2149,119 @@
     </w:lvl>
   </w:abstractNum>
   <w:abstractNum w:abstractNumId="1" w15:restartNumberingAfterBreak="0">
+    <w:nsid w:val="4467771D"/>
+    <w:multiLevelType w:val="hybridMultilevel"/>
+    <w:tmpl w:val="B82E5EC8"/>
+    <w:lvl w:ilvl="0" w:tplc="04100001">
+      <w:start w:val="1"/>
+      <w:numFmt w:val="bullet"/>
+      <w:lvlText w:val=""/>
+      <w:lvlJc w:val="left"/>
+      <w:pPr>
+        <w:ind w:left="765" w:hanging="360"/>
+      </w:pPr>
+      <w:rPr>
+        <w:rFonts w:ascii="Symbol" w:hAnsi="Symbol" w:hint="default"/>
+      </w:rPr>
+    </w:lvl>
+    <w:lvl w:ilvl="1" w:tplc="04100003" w:tentative="1">
+      <w:start w:val="1"/>
+      <w:numFmt w:val="bullet"/>
+      <w:lvlText w:val="o"/>
+      <w:lvlJc w:val="left"/>
+      <w:pPr>
+        <w:ind w:left="1485" w:hanging="360"/>
+      </w:pPr>
+      <w:rPr>
+        <w:rFonts w:ascii="Courier New" w:hAnsi="Courier New" w:cs="Courier New" w:hint="default"/>
+      </w:rPr>
+    </w:lvl>
+    <w:lvl w:ilvl="2" w:tplc="04100005" w:tentative="1">
+      <w:start w:val="1"/>
+      <w:numFmt w:val="bullet"/>
+      <w:lvlText w:val=""/>
+      <w:lvlJc w:val="left"/>
+      <w:pPr>
+        <w:ind w:left="2205" w:hanging="360"/>
+      </w:pPr>
+      <w:rPr>
+        <w:rFonts w:ascii="Wingdings" w:hAnsi="Wingdings" w:hint="default"/>
+      </w:rPr>
+    </w:lvl>
+    <w:lvl w:ilvl="3" w:tplc="04100001" w:tentative="1">
+      <w:start w:val="1"/>
+      <w:numFmt w:val="bullet"/>
+      <w:lvlText w:val=""/>
+      <w:lvlJc w:val="left"/>
+      <w:pPr>
+        <w:ind w:left="2925" w:hanging="360"/>
+      </w:pPr>
+      <w:rPr>
+        <w:rFonts w:ascii="Symbol" w:hAnsi="Symbol" w:hint="default"/>
+      </w:rPr>
+    </w:lvl>
+    <w:lvl w:ilvl="4" w:tplc="04100003" w:tentative="1">
+      <w:start w:val="1"/>
+      <w:numFmt w:val="bullet"/>
+      <w:lvlText w:val="o"/>
+      <w:lvlJc w:val="left"/>
+      <w:pPr>
+        <w:ind w:left="3645" w:hanging="360"/>
+      </w:pPr>
+      <w:rPr>
+        <w:rFonts w:ascii="Courier New" w:hAnsi="Courier New" w:cs="Courier New" w:hint="default"/>
+      </w:rPr>
+    </w:lvl>
+    <w:lvl w:ilvl="5" w:tplc="04100005" w:tentative="1">
+      <w:start w:val="1"/>
+      <w:numFmt w:val="bullet"/>
+      <w:lvlText w:val=""/>
+      <w:lvlJc w:val="left"/>
+      <w:pPr>
+        <w:ind w:left="4365" w:hanging="360"/>
+      </w:pPr>
+      <w:rPr>
+        <w:rFonts w:ascii="Wingdings" w:hAnsi="Wingdings" w:hint="default"/>
+      </w:rPr>
+    </w:lvl>
+    <w:lvl w:ilvl="6" w:tplc="04100001" w:tentative="1">
+      <w:start w:val="1"/>
+      <w:numFmt w:val="bullet"/>
+      <w:lvlText w:val=""/>
+      <w:lvlJc w:val="left"/>
+      <w:pPr>
+        <w:ind w:left="5085" w:hanging="360"/>
+      </w:pPr>
+      <w:rPr>
+        <w:rFonts w:ascii="Symbol" w:hAnsi="Symbol" w:hint="default"/>
+      </w:rPr>
+    </w:lvl>
+    <w:lvl w:ilvl="7" w:tplc="04100003" w:tentative="1">
+      <w:start w:val="1"/>
+      <w:numFmt w:val="bullet"/>
+      <w:lvlText w:val="o"/>
+      <w:lvlJc w:val="left"/>
+      <w:pPr>
+        <w:ind w:left="5805" w:hanging="360"/>
+      </w:pPr>
+      <w:rPr>
+        <w:rFonts w:ascii="Courier New" w:hAnsi="Courier New" w:cs="Courier New" w:hint="default"/>
+      </w:rPr>
+    </w:lvl>
+    <w:lvl w:ilvl="8" w:tplc="04100005" w:tentative="1">
+      <w:start w:val="1"/>
+      <w:numFmt w:val="bullet"/>
+      <w:lvlText w:val=""/>
+      <w:lvlJc w:val="left"/>
+      <w:pPr>
+        <w:ind w:left="6525" w:hanging="360"/>
+      </w:pPr>
+      <w:rPr>
+        <w:rFonts w:ascii="Wingdings" w:hAnsi="Wingdings" w:hint="default"/>
+      </w:rPr>
+    </w:lvl>
+  </w:abstractNum>
+  <w:abstractNum w:abstractNumId="2" w15:restartNumberingAfterBreak="0">
     <w:nsid w:val="51736010"/>
     <w:multiLevelType w:val="multilevel"/>
     <w:tmpl w:val="070E1990"/>
@@ -1733,7 +2382,7 @@
       </w:rPr>
     </w:lvl>
   </w:abstractNum>
-  <w:abstractNum w:abstractNumId="2" w15:restartNumberingAfterBreak="0">
+  <w:abstractNum w:abstractNumId="3" w15:restartNumberingAfterBreak="0">
     <w:nsid w:val="5A7043BE"/>
     <w:multiLevelType w:val="hybridMultilevel"/>
     <w:tmpl w:val="49D831CA"/>
@@ -1822,14 +2471,365 @@
       </w:pPr>
     </w:lvl>
   </w:abstractNum>
+  <w:abstractNum w:abstractNumId="4" w15:restartNumberingAfterBreak="0">
+    <w:nsid w:val="70425508"/>
+    <w:multiLevelType w:val="hybridMultilevel"/>
+    <w:tmpl w:val="B328A9AA"/>
+    <w:lvl w:ilvl="0" w:tplc="04100001">
+      <w:start w:val="1"/>
+      <w:numFmt w:val="bullet"/>
+      <w:lvlText w:val=""/>
+      <w:lvlJc w:val="left"/>
+      <w:pPr>
+        <w:ind w:left="720" w:hanging="360"/>
+      </w:pPr>
+      <w:rPr>
+        <w:rFonts w:ascii="Symbol" w:hAnsi="Symbol" w:hint="default"/>
+      </w:rPr>
+    </w:lvl>
+    <w:lvl w:ilvl="1" w:tplc="04100003" w:tentative="1">
+      <w:start w:val="1"/>
+      <w:numFmt w:val="bullet"/>
+      <w:lvlText w:val="o"/>
+      <w:lvlJc w:val="left"/>
+      <w:pPr>
+        <w:ind w:left="1440" w:hanging="360"/>
+      </w:pPr>
+      <w:rPr>
+        <w:rFonts w:ascii="Courier New" w:hAnsi="Courier New" w:cs="Courier New" w:hint="default"/>
+      </w:rPr>
+    </w:lvl>
+    <w:lvl w:ilvl="2" w:tplc="04100005" w:tentative="1">
+      <w:start w:val="1"/>
+      <w:numFmt w:val="bullet"/>
+      <w:lvlText w:val=""/>
+      <w:lvlJc w:val="left"/>
+      <w:pPr>
+        <w:ind w:left="2160" w:hanging="360"/>
+      </w:pPr>
+      <w:rPr>
+        <w:rFonts w:ascii="Wingdings" w:hAnsi="Wingdings" w:hint="default"/>
+      </w:rPr>
+    </w:lvl>
+    <w:lvl w:ilvl="3" w:tplc="04100001" w:tentative="1">
+      <w:start w:val="1"/>
+      <w:numFmt w:val="bullet"/>
+      <w:lvlText w:val=""/>
+      <w:lvlJc w:val="left"/>
+      <w:pPr>
+        <w:ind w:left="2880" w:hanging="360"/>
+      </w:pPr>
+      <w:rPr>
+        <w:rFonts w:ascii="Symbol" w:hAnsi="Symbol" w:hint="default"/>
+      </w:rPr>
+    </w:lvl>
+    <w:lvl w:ilvl="4" w:tplc="04100003" w:tentative="1">
+      <w:start w:val="1"/>
+      <w:numFmt w:val="bullet"/>
+      <w:lvlText w:val="o"/>
+      <w:lvlJc w:val="left"/>
+      <w:pPr>
+        <w:ind w:left="3600" w:hanging="360"/>
+      </w:pPr>
+      <w:rPr>
+        <w:rFonts w:ascii="Courier New" w:hAnsi="Courier New" w:cs="Courier New" w:hint="default"/>
+      </w:rPr>
+    </w:lvl>
+    <w:lvl w:ilvl="5" w:tplc="04100005" w:tentative="1">
+      <w:start w:val="1"/>
+      <w:numFmt w:val="bullet"/>
+      <w:lvlText w:val=""/>
+      <w:lvlJc w:val="left"/>
+      <w:pPr>
+        <w:ind w:left="4320" w:hanging="360"/>
+      </w:pPr>
+      <w:rPr>
+        <w:rFonts w:ascii="Wingdings" w:hAnsi="Wingdings" w:hint="default"/>
+      </w:rPr>
+    </w:lvl>
+    <w:lvl w:ilvl="6" w:tplc="04100001" w:tentative="1">
+      <w:start w:val="1"/>
+      <w:numFmt w:val="bullet"/>
+      <w:lvlText w:val=""/>
+      <w:lvlJc w:val="left"/>
+      <w:pPr>
+        <w:ind w:left="5040" w:hanging="360"/>
+      </w:pPr>
+      <w:rPr>
+        <w:rFonts w:ascii="Symbol" w:hAnsi="Symbol" w:hint="default"/>
+      </w:rPr>
+    </w:lvl>
+    <w:lvl w:ilvl="7" w:tplc="04100003" w:tentative="1">
+      <w:start w:val="1"/>
+      <w:numFmt w:val="bullet"/>
+      <w:lvlText w:val="o"/>
+      <w:lvlJc w:val="left"/>
+      <w:pPr>
+        <w:ind w:left="5760" w:hanging="360"/>
+      </w:pPr>
+      <w:rPr>
+        <w:rFonts w:ascii="Courier New" w:hAnsi="Courier New" w:cs="Courier New" w:hint="default"/>
+      </w:rPr>
+    </w:lvl>
+    <w:lvl w:ilvl="8" w:tplc="04100005" w:tentative="1">
+      <w:start w:val="1"/>
+      <w:numFmt w:val="bullet"/>
+      <w:lvlText w:val=""/>
+      <w:lvlJc w:val="left"/>
+      <w:pPr>
+        <w:ind w:left="6480" w:hanging="360"/>
+      </w:pPr>
+      <w:rPr>
+        <w:rFonts w:ascii="Wingdings" w:hAnsi="Wingdings" w:hint="default"/>
+      </w:rPr>
+    </w:lvl>
+  </w:abstractNum>
+  <w:abstractNum w:abstractNumId="5" w15:restartNumberingAfterBreak="0">
+    <w:nsid w:val="764803B4"/>
+    <w:multiLevelType w:val="hybridMultilevel"/>
+    <w:tmpl w:val="70AAA2F0"/>
+    <w:lvl w:ilvl="0" w:tplc="04100001">
+      <w:start w:val="1"/>
+      <w:numFmt w:val="bullet"/>
+      <w:lvlText w:val=""/>
+      <w:lvlJc w:val="left"/>
+      <w:pPr>
+        <w:ind w:left="720" w:hanging="360"/>
+      </w:pPr>
+      <w:rPr>
+        <w:rFonts w:ascii="Symbol" w:hAnsi="Symbol" w:hint="default"/>
+      </w:rPr>
+    </w:lvl>
+    <w:lvl w:ilvl="1" w:tplc="04100003" w:tentative="1">
+      <w:start w:val="1"/>
+      <w:numFmt w:val="bullet"/>
+      <w:lvlText w:val="o"/>
+      <w:lvlJc w:val="left"/>
+      <w:pPr>
+        <w:ind w:left="1440" w:hanging="360"/>
+      </w:pPr>
+      <w:rPr>
+        <w:rFonts w:ascii="Courier New" w:hAnsi="Courier New" w:cs="Courier New" w:hint="default"/>
+      </w:rPr>
+    </w:lvl>
+    <w:lvl w:ilvl="2" w:tplc="04100005" w:tentative="1">
+      <w:start w:val="1"/>
+      <w:numFmt w:val="bullet"/>
+      <w:lvlText w:val=""/>
+      <w:lvlJc w:val="left"/>
+      <w:pPr>
+        <w:ind w:left="2160" w:hanging="360"/>
+      </w:pPr>
+      <w:rPr>
+        <w:rFonts w:ascii="Wingdings" w:hAnsi="Wingdings" w:hint="default"/>
+      </w:rPr>
+    </w:lvl>
+    <w:lvl w:ilvl="3" w:tplc="04100001" w:tentative="1">
+      <w:start w:val="1"/>
+      <w:numFmt w:val="bullet"/>
+      <w:lvlText w:val=""/>
+      <w:lvlJc w:val="left"/>
+      <w:pPr>
+        <w:ind w:left="2880" w:hanging="360"/>
+      </w:pPr>
+      <w:rPr>
+        <w:rFonts w:ascii="Symbol" w:hAnsi="Symbol" w:hint="default"/>
+      </w:rPr>
+    </w:lvl>
+    <w:lvl w:ilvl="4" w:tplc="04100003" w:tentative="1">
+      <w:start w:val="1"/>
+      <w:numFmt w:val="bullet"/>
+      <w:lvlText w:val="o"/>
+      <w:lvlJc w:val="left"/>
+      <w:pPr>
+        <w:ind w:left="3600" w:hanging="360"/>
+      </w:pPr>
+      <w:rPr>
+        <w:rFonts w:ascii="Courier New" w:hAnsi="Courier New" w:cs="Courier New" w:hint="default"/>
+      </w:rPr>
+    </w:lvl>
+    <w:lvl w:ilvl="5" w:tplc="04100005" w:tentative="1">
+      <w:start w:val="1"/>
+      <w:numFmt w:val="bullet"/>
+      <w:lvlText w:val=""/>
+      <w:lvlJc w:val="left"/>
+      <w:pPr>
+        <w:ind w:left="4320" w:hanging="360"/>
+      </w:pPr>
+      <w:rPr>
+        <w:rFonts w:ascii="Wingdings" w:hAnsi="Wingdings" w:hint="default"/>
+      </w:rPr>
+    </w:lvl>
+    <w:lvl w:ilvl="6" w:tplc="04100001" w:tentative="1">
+      <w:start w:val="1"/>
+      <w:numFmt w:val="bullet"/>
+      <w:lvlText w:val=""/>
+      <w:lvlJc w:val="left"/>
+      <w:pPr>
+        <w:ind w:left="5040" w:hanging="360"/>
+      </w:pPr>
+      <w:rPr>
+        <w:rFonts w:ascii="Symbol" w:hAnsi="Symbol" w:hint="default"/>
+      </w:rPr>
+    </w:lvl>
+    <w:lvl w:ilvl="7" w:tplc="04100003" w:tentative="1">
+      <w:start w:val="1"/>
+      <w:numFmt w:val="bullet"/>
+      <w:lvlText w:val="o"/>
+      <w:lvlJc w:val="left"/>
+      <w:pPr>
+        <w:ind w:left="5760" w:hanging="360"/>
+      </w:pPr>
+      <w:rPr>
+        <w:rFonts w:ascii="Courier New" w:hAnsi="Courier New" w:cs="Courier New" w:hint="default"/>
+      </w:rPr>
+    </w:lvl>
+    <w:lvl w:ilvl="8" w:tplc="04100005" w:tentative="1">
+      <w:start w:val="1"/>
+      <w:numFmt w:val="bullet"/>
+      <w:lvlText w:val=""/>
+      <w:lvlJc w:val="left"/>
+      <w:pPr>
+        <w:ind w:left="6480" w:hanging="360"/>
+      </w:pPr>
+      <w:rPr>
+        <w:rFonts w:ascii="Wingdings" w:hAnsi="Wingdings" w:hint="default"/>
+      </w:rPr>
+    </w:lvl>
+  </w:abstractNum>
+  <w:abstractNum w:abstractNumId="6" w15:restartNumberingAfterBreak="0">
+    <w:nsid w:val="77AA11F0"/>
+    <w:multiLevelType w:val="hybridMultilevel"/>
+    <w:tmpl w:val="9944661C"/>
+    <w:lvl w:ilvl="0" w:tplc="04100001">
+      <w:start w:val="1"/>
+      <w:numFmt w:val="bullet"/>
+      <w:lvlText w:val=""/>
+      <w:lvlJc w:val="left"/>
+      <w:pPr>
+        <w:ind w:left="720" w:hanging="360"/>
+      </w:pPr>
+      <w:rPr>
+        <w:rFonts w:ascii="Symbol" w:hAnsi="Symbol" w:hint="default"/>
+      </w:rPr>
+    </w:lvl>
+    <w:lvl w:ilvl="1" w:tplc="04100003" w:tentative="1">
+      <w:start w:val="1"/>
+      <w:numFmt w:val="bullet"/>
+      <w:lvlText w:val="o"/>
+      <w:lvlJc w:val="left"/>
+      <w:pPr>
+        <w:ind w:left="1440" w:hanging="360"/>
+      </w:pPr>
+      <w:rPr>
+        <w:rFonts w:ascii="Courier New" w:hAnsi="Courier New" w:cs="Courier New" w:hint="default"/>
+      </w:rPr>
+    </w:lvl>
+    <w:lvl w:ilvl="2" w:tplc="04100005" w:tentative="1">
+      <w:start w:val="1"/>
+      <w:numFmt w:val="bullet"/>
+      <w:lvlText w:val=""/>
+      <w:lvlJc w:val="left"/>
+      <w:pPr>
+        <w:ind w:left="2160" w:hanging="360"/>
+      </w:pPr>
+      <w:rPr>
+        <w:rFonts w:ascii="Wingdings" w:hAnsi="Wingdings" w:hint="default"/>
+      </w:rPr>
+    </w:lvl>
+    <w:lvl w:ilvl="3" w:tplc="04100001" w:tentative="1">
+      <w:start w:val="1"/>
+      <w:numFmt w:val="bullet"/>
+      <w:lvlText w:val=""/>
+      <w:lvlJc w:val="left"/>
+      <w:pPr>
+        <w:ind w:left="2880" w:hanging="360"/>
+      </w:pPr>
+      <w:rPr>
+        <w:rFonts w:ascii="Symbol" w:hAnsi="Symbol" w:hint="default"/>
+      </w:rPr>
+    </w:lvl>
+    <w:lvl w:ilvl="4" w:tplc="04100003" w:tentative="1">
+      <w:start w:val="1"/>
+      <w:numFmt w:val="bullet"/>
+      <w:lvlText w:val="o"/>
+      <w:lvlJc w:val="left"/>
+      <w:pPr>
+        <w:ind w:left="3600" w:hanging="360"/>
+      </w:pPr>
+      <w:rPr>
+        <w:rFonts w:ascii="Courier New" w:hAnsi="Courier New" w:cs="Courier New" w:hint="default"/>
+      </w:rPr>
+    </w:lvl>
+    <w:lvl w:ilvl="5" w:tplc="04100005" w:tentative="1">
+      <w:start w:val="1"/>
+      <w:numFmt w:val="bullet"/>
+      <w:lvlText w:val=""/>
+      <w:lvlJc w:val="left"/>
+      <w:pPr>
+        <w:ind w:left="4320" w:hanging="360"/>
+      </w:pPr>
+      <w:rPr>
+        <w:rFonts w:ascii="Wingdings" w:hAnsi="Wingdings" w:hint="default"/>
+      </w:rPr>
+    </w:lvl>
+    <w:lvl w:ilvl="6" w:tplc="04100001" w:tentative="1">
+      <w:start w:val="1"/>
+      <w:numFmt w:val="bullet"/>
+      <w:lvlText w:val=""/>
+      <w:lvlJc w:val="left"/>
+      <w:pPr>
+        <w:ind w:left="5040" w:hanging="360"/>
+      </w:pPr>
+      <w:rPr>
+        <w:rFonts w:ascii="Symbol" w:hAnsi="Symbol" w:hint="default"/>
+      </w:rPr>
+    </w:lvl>
+    <w:lvl w:ilvl="7" w:tplc="04100003" w:tentative="1">
+      <w:start w:val="1"/>
+      <w:numFmt w:val="bullet"/>
+      <w:lvlText w:val="o"/>
+      <w:lvlJc w:val="left"/>
+      <w:pPr>
+        <w:ind w:left="5760" w:hanging="360"/>
+      </w:pPr>
+      <w:rPr>
+        <w:rFonts w:ascii="Courier New" w:hAnsi="Courier New" w:cs="Courier New" w:hint="default"/>
+      </w:rPr>
+    </w:lvl>
+    <w:lvl w:ilvl="8" w:tplc="04100005" w:tentative="1">
+      <w:start w:val="1"/>
+      <w:numFmt w:val="bullet"/>
+      <w:lvlText w:val=""/>
+      <w:lvlJc w:val="left"/>
+      <w:pPr>
+        <w:ind w:left="6480" w:hanging="360"/>
+      </w:pPr>
+      <w:rPr>
+        <w:rFonts w:ascii="Wingdings" w:hAnsi="Wingdings" w:hint="default"/>
+      </w:rPr>
+    </w:lvl>
+  </w:abstractNum>
   <w:num w:numId="1">
-    <w:abstractNumId w:val="2"/>
+    <w:abstractNumId w:val="3"/>
   </w:num>
   <w:num w:numId="2">
-    <w:abstractNumId w:val="1"/>
+    <w:abstractNumId w:val="2"/>
   </w:num>
   <w:num w:numId="3">
     <w:abstractNumId w:val="0"/>
+  </w:num>
+  <w:num w:numId="4">
+    <w:abstractNumId w:val="1"/>
+  </w:num>
+  <w:num w:numId="5">
+    <w:abstractNumId w:val="5"/>
+  </w:num>
+  <w:num w:numId="6">
+    <w:abstractNumId w:val="6"/>
+  </w:num>
+  <w:num w:numId="7">
+    <w:abstractNumId w:val="4"/>
   </w:num>
 </w:numbering>
 </file>

</xml_diff>

<commit_message>
Aggiunta parte su BASIC e successori del SID
Aggiunta parte di coding in BASIC (simulazione generazione suoni in SID) e parte Manuel
</commit_message>
<xml_diff>
--- a/step2.docx
+++ b/step2.docx
@@ -162,24 +162,23 @@
           <w:sz w:val="24"/>
         </w:rPr>
         <w:br/>
-      </w:r>
-      <w:proofErr w:type="spellStart"/>
+        <w:t>A.A. 20</w:t>
+      </w:r>
       <w:r>
         <w:rPr>
           <w:b/>
           <w:i/>
           <w:sz w:val="24"/>
         </w:rPr>
-        <w:t>A.A</w:t>
-      </w:r>
-      <w:proofErr w:type="spellEnd"/>
+        <w:t>2</w:t>
+      </w:r>
       <w:r>
         <w:rPr>
           <w:b/>
           <w:i/>
           <w:sz w:val="24"/>
         </w:rPr>
-        <w:t>. 20</w:t>
+        <w:t>1</w:t>
       </w:r>
       <w:r>
         <w:rPr>
@@ -187,7 +186,7 @@
           <w:i/>
           <w:sz w:val="24"/>
         </w:rPr>
-        <w:t>2</w:t>
+        <w:t>/</w:t>
       </w:r>
       <w:r>
         <w:rPr>
@@ -195,7 +194,7 @@
           <w:i/>
           <w:sz w:val="24"/>
         </w:rPr>
-        <w:t>1</w:t>
+        <w:t>2</w:t>
       </w:r>
       <w:r>
         <w:rPr>
@@ -203,7 +202,7 @@
           <w:i/>
           <w:sz w:val="24"/>
         </w:rPr>
-        <w:t>/</w:t>
+        <w:t>2</w:t>
       </w:r>
       <w:r>
         <w:rPr>
@@ -211,7 +210,7 @@
           <w:i/>
           <w:sz w:val="24"/>
         </w:rPr>
-        <w:t>2</w:t>
+        <w:br/>
       </w:r>
       <w:r>
         <w:rPr>
@@ -219,31 +218,15 @@
           <w:i/>
           <w:sz w:val="24"/>
         </w:rPr>
-        <w:t>2</w:t>
-      </w:r>
+        <w:t xml:space="preserve">Prof. Filippo L.M. </w:t>
+      </w:r>
+      <w:proofErr w:type="spellStart"/>
       <w:r>
         <w:rPr>
           <w:b/>
           <w:i/>
           <w:sz w:val="24"/>
         </w:rPr>
-        <w:br/>
-      </w:r>
-      <w:r>
-        <w:rPr>
-          <w:b/>
-          <w:i/>
-          <w:sz w:val="24"/>
-        </w:rPr>
-        <w:t xml:space="preserve">Prof. Filippo L.M. </w:t>
-      </w:r>
-      <w:proofErr w:type="spellStart"/>
-      <w:r>
-        <w:rPr>
-          <w:b/>
-          <w:i/>
-          <w:sz w:val="24"/>
-        </w:rPr>
         <w:t>Milotta</w:t>
       </w:r>
       <w:proofErr w:type="spellEnd"/>
@@ -287,21 +270,8 @@
         <w:t xml:space="preserve"> </w:t>
       </w:r>
       <w:r>
-        <w:t xml:space="preserve">Chip </w:t>
-      </w:r>
-      <w:proofErr w:type="spellStart"/>
-      <w:r>
-        <w:t>C64</w:t>
-      </w:r>
-      <w:proofErr w:type="spellEnd"/>
-      <w:r>
-        <w:t xml:space="preserve"> </w:t>
-      </w:r>
-      <w:proofErr w:type="spellStart"/>
-      <w:r>
-        <w:t>SID</w:t>
-      </w:r>
-      <w:proofErr w:type="spellEnd"/>
+        <w:t>Chip C64 SID</w:t>
+      </w:r>
     </w:p>
     <w:p>
       <w:r>
@@ -713,52 +683,187 @@
         <w:t xml:space="preserve"> dedicato</w:t>
       </w:r>
       <w:r>
-        <w:t xml:space="preserve">: il </w:t>
+        <w:t>: il MOS SID.</w:t>
+      </w:r>
+    </w:p>
+    <w:p>
+      <w:r>
+        <w:t>Il Commodore 64 è tutt’ora il computer più venduto di sempre</w:t>
+      </w:r>
+      <w:r>
+        <w:t>. Con la sua produzione su larga scala, l’azienda Commodore sfornò un prodotto di successo, piazzando</w:t>
+      </w:r>
+      <w:r>
+        <w:t xml:space="preserve"> sul mercato dal 1982 al 199</w:t>
+      </w:r>
+      <w:r>
+        <w:t>4</w:t>
+      </w:r>
+      <w:r>
+        <w:t xml:space="preserve"> </w:t>
+      </w:r>
+      <w:r>
+        <w:t xml:space="preserve">circa </w:t>
+      </w:r>
+      <w:r>
+        <w:t>20 milioni di unità.</w:t>
+      </w:r>
+      <w:r>
+        <w:br/>
+      </w:r>
+      <w:r>
+        <w:t xml:space="preserve">La matrice del successo dell’home computer dell’azienda di Jack </w:t>
       </w:r>
       <w:proofErr w:type="spellStart"/>
       <w:r>
-        <w:t>MOS</w:t>
+        <w:t>Tramiel</w:t>
       </w:r>
       <w:proofErr w:type="spellEnd"/>
       <w:r>
+        <w:t>, storico direttore di Commodore, fu una serie di elementi che, messi insieme nel modo giusto e nel momento giusto, ne decretarono il successo rendendolo un fenomeno di costume anche negli anni a venire. Il Commodore 64 si distinse infatti per la sua</w:t>
+      </w:r>
+      <w:r>
+        <w:t xml:space="preserve"> facilità d’uso,</w:t>
+      </w:r>
+      <w:r>
+        <w:t xml:space="preserve"> il</w:t>
+      </w:r>
+      <w:r>
+        <w:t xml:space="preserve"> basso prezzo e</w:t>
+      </w:r>
+      <w:r>
+        <w:t xml:space="preserve"> le sue</w:t>
+      </w:r>
+      <w:r>
+        <w:t xml:space="preserve"> capacità grafiche e sonore all’avanguardia</w:t>
+      </w:r>
+      <w:r>
+        <w:t>,</w:t>
+      </w:r>
+      <w:r>
+        <w:t xml:space="preserve"> per il periodo in cui venne creato.</w:t>
+      </w:r>
+      <w:r>
+        <w:br/>
+      </w:r>
+      <w:r>
+        <w:t xml:space="preserve">Il Commodore 64 </w:t>
+      </w:r>
+      <w:r>
+        <w:t>ha anche il merito di essere stato il</w:t>
+      </w:r>
+      <w:r>
+        <w:t xml:space="preserve"> primo computer ad essere dotato di un chip dedicato alla sintesi sonora, il MOS SID, che riusciva a sintetizzare 3 voci umane indipendenti </w:t>
+      </w:r>
+      <w:r>
+        <w:t>contemporaneamente.</w:t>
+      </w:r>
+    </w:p>
+    <w:p>
+      <w:r>
+        <w:t>In secondo luogo,</w:t>
+      </w:r>
+      <w:r>
+        <w:t xml:space="preserve"> verrà fornita una dimostrazione pratica su come il MOS SID veniva programmato, in linguaggio BASIC, per la riproduzione di suoni più o meno complessi.</w:t>
+      </w:r>
+      <w:r>
         <w:t xml:space="preserve"> </w:t>
       </w:r>
+      <w:r>
+        <w:t>Per la dimostrazione verrà usato l’emulatore VICE.</w:t>
+      </w:r>
+    </w:p>
+    <w:p>
+      <w:r>
+        <w:t>In</w:t>
+      </w:r>
+      <w:r>
+        <w:t xml:space="preserve"> conclusione</w:t>
+      </w:r>
+      <w:r>
+        <w:t>,</w:t>
+      </w:r>
+      <w:r>
+        <w:t xml:space="preserve"> viene presentato un excursus </w:t>
+      </w:r>
+      <w:r>
+        <w:t xml:space="preserve">temporale </w:t>
+      </w:r>
+      <w:r>
+        <w:t>riguardante l’evoluzione dei chip e delle periferiche dedicati all’audio</w:t>
+      </w:r>
+      <w:r>
+        <w:t>,</w:t>
+      </w:r>
+      <w:r>
+        <w:t xml:space="preserve"> dal post</w:t>
+      </w:r>
+      <w:r>
+        <w:t>-rilascio del</w:t>
+      </w:r>
+      <w:r>
+        <w:t xml:space="preserve"> Commodore 64 fino alla fine degli anni ‘90 con l’esordio delle schede audio dedicate</w:t>
+      </w:r>
+      <w:r>
+        <w:t>.</w:t>
+      </w:r>
+    </w:p>
+    <w:p>
+      <w:pPr>
+        <w:pStyle w:val="Sottotitolo"/>
+      </w:pPr>
+      <w:r>
+        <w:t>LE PREMESSE</w:t>
+      </w:r>
+    </w:p>
+    <w:p>
+      <w:r>
+        <w:t xml:space="preserve">Il Commodore 64 nacque con l’obiettivo di </w:t>
+      </w:r>
+      <w:r>
+        <w:t>creare</w:t>
+      </w:r>
+      <w:r>
+        <w:t xml:space="preserve"> nuovi standard </w:t>
+      </w:r>
+      <w:r>
+        <w:t>tecnologici riguardanti la grafica e l’audio per imporsi sul settore videoludico e degli home computer</w:t>
+      </w:r>
+      <w:r>
+        <w:t>, con l’intenzione di surclassare tecnologicamente anche i prodotti precedenti della stessa Commodore, quali il PET e il VIC-20, rendendo le tecnologie Commodore appetibili alle aziende produttrici di console e videogiochi da sala a tal punto da usarle nei loro prodotti.</w:t>
+      </w:r>
+    </w:p>
+    <w:p>
+      <w:r>
+        <w:t xml:space="preserve">Esso fu pensato dapprima come un prodotto quasi d’élite non rivolto al mercato </w:t>
+      </w:r>
+      <w:r>
+        <w:t>consumer; tuttavia,</w:t>
+      </w:r>
+      <w:r>
+        <w:t xml:space="preserve"> verso la fine del 1982 Commodore decise di puntare sul mercato degli home computer, nonostante le difficoltà che avrebbe incontrato in alcuni mercati continentali come quello europeo, nel quale aveva già diversi competitors sul mercato come lo ZX </w:t>
+      </w:r>
       <w:proofErr w:type="spellStart"/>
       <w:r>
-        <w:t>SID</w:t>
+        <w:t>Spectrum</w:t>
       </w:r>
       <w:proofErr w:type="spellEnd"/>
       <w:r>
         <w:t>.</w:t>
       </w:r>
-    </w:p>
-    <w:p>
-      <w:r>
-        <w:t>Il Commodore 64 è tutt’ora il computer più venduto di sempre</w:t>
-      </w:r>
-      <w:r>
-        <w:t>. Con la sua produzione su larga scala, l’azienda Commodore sfornò un prodotto di successo, piazzando</w:t>
-      </w:r>
-      <w:r>
-        <w:t xml:space="preserve"> sul mercato dal 1982 al 199</w:t>
-      </w:r>
-      <w:r>
-        <w:t>4</w:t>
-      </w:r>
       <w:r>
         <w:t xml:space="preserve"> </w:t>
       </w:r>
-      <w:r>
-        <w:t xml:space="preserve">circa </w:t>
-      </w:r>
-      <w:r>
-        <w:t>20 milioni di unità.</w:t>
-      </w:r>
-      <w:r>
-        <w:br/>
-      </w:r>
-      <w:r>
-        <w:t xml:space="preserve">La matrice del successo dell’home computer dell’azienda di Jack </w:t>
+    </w:p>
+    <w:p>
+      <w:r>
+        <w:t>Nonostante ciò</w:t>
+      </w:r>
+      <w:r>
+        <w:t>,</w:t>
+      </w:r>
+      <w:r>
+        <w:t xml:space="preserve"> Jack </w:t>
       </w:r>
       <w:proofErr w:type="spellStart"/>
       <w:r>
@@ -766,214 +871,7 @@
       </w:r>
       <w:proofErr w:type="spellEnd"/>
       <w:r>
-        <w:t>, storico direttore di Commodore, fu una serie di elementi che, messi insieme nel modo giusto e nel momento giusto, ne decretarono il successo rendendolo un fenomeno di costume anche negli anni a venire. Il Commodore 64 si distinse infatti per la sua</w:t>
-      </w:r>
-      <w:r>
-        <w:t xml:space="preserve"> facilità d’uso,</w:t>
-      </w:r>
-      <w:r>
-        <w:t xml:space="preserve"> il</w:t>
-      </w:r>
-      <w:r>
-        <w:t xml:space="preserve"> basso prezzo e</w:t>
-      </w:r>
-      <w:r>
-        <w:t xml:space="preserve"> le sue</w:t>
-      </w:r>
-      <w:r>
-        <w:t xml:space="preserve"> capacità grafiche e sonore all’avanguardia</w:t>
-      </w:r>
-      <w:r>
-        <w:t>,</w:t>
-      </w:r>
-      <w:r>
-        <w:t xml:space="preserve"> per il periodo in cui venne creato.</w:t>
-      </w:r>
-      <w:r>
-        <w:br/>
-      </w:r>
-      <w:r>
-        <w:t xml:space="preserve">Il Commodore 64 </w:t>
-      </w:r>
-      <w:r>
-        <w:t>ha anche il merito di essere stato il</w:t>
-      </w:r>
-      <w:r>
-        <w:t xml:space="preserve"> primo computer ad essere dotato di un chip dedicato alla sintesi sonora, il </w:t>
-      </w:r>
-      <w:proofErr w:type="spellStart"/>
-      <w:r>
-        <w:t>MOS</w:t>
-      </w:r>
-      <w:proofErr w:type="spellEnd"/>
-      <w:r>
-        <w:t xml:space="preserve"> </w:t>
-      </w:r>
-      <w:proofErr w:type="spellStart"/>
-      <w:r>
-        <w:t>SID</w:t>
-      </w:r>
-      <w:proofErr w:type="spellEnd"/>
-      <w:r>
-        <w:t xml:space="preserve">, che riusciva a sintetizzare 3 voci umane indipendenti </w:t>
-      </w:r>
-      <w:r>
-        <w:t>contemporaneamente.</w:t>
-      </w:r>
-    </w:p>
-    <w:p>
-      <w:r>
-        <w:t>In secondo luogo,</w:t>
-      </w:r>
-      <w:r>
-        <w:t xml:space="preserve"> verrà fornita una dimostrazione pratica su come il </w:t>
-      </w:r>
-      <w:proofErr w:type="spellStart"/>
-      <w:r>
-        <w:t>MOS</w:t>
-      </w:r>
-      <w:proofErr w:type="spellEnd"/>
-      <w:r>
-        <w:t xml:space="preserve"> </w:t>
-      </w:r>
-      <w:proofErr w:type="spellStart"/>
-      <w:r>
-        <w:t>SID</w:t>
-      </w:r>
-      <w:proofErr w:type="spellEnd"/>
-      <w:r>
-        <w:t xml:space="preserve"> veniva programmato, in linguaggio BASIC, per la riproduzione di suoni più o meno complessi.</w:t>
-      </w:r>
-      <w:r>
-        <w:t xml:space="preserve"> </w:t>
-      </w:r>
-      <w:r>
-        <w:t>Per la dimostrazione verrà usato l’emulatore VICE.</w:t>
-      </w:r>
-    </w:p>
-    <w:p>
-      <w:r>
-        <w:t>In</w:t>
-      </w:r>
-      <w:r>
-        <w:t xml:space="preserve"> conclusione</w:t>
-      </w:r>
-      <w:r>
-        <w:t>,</w:t>
-      </w:r>
-      <w:r>
-        <w:t xml:space="preserve"> viene presentato un excursus </w:t>
-      </w:r>
-      <w:r>
-        <w:t xml:space="preserve">temporale </w:t>
-      </w:r>
-      <w:r>
-        <w:t>riguardante l’evoluzione dei chip e delle periferiche dedicati all’audio</w:t>
-      </w:r>
-      <w:r>
-        <w:t>,</w:t>
-      </w:r>
-      <w:r>
-        <w:t xml:space="preserve"> dal post</w:t>
-      </w:r>
-      <w:r>
-        <w:t>-rilascio del</w:t>
-      </w:r>
-      <w:r>
-        <w:t xml:space="preserve"> Commodore 64 fino alla fine degli anni ‘90 con l’esordio delle schede audio dedicate</w:t>
-      </w:r>
-      <w:r>
-        <w:t>.</w:t>
-      </w:r>
-    </w:p>
-    <w:p>
-      <w:pPr>
-        <w:pStyle w:val="Sottotitolo"/>
-      </w:pPr>
-      <w:r>
-        <w:t>LE PREMESSE</w:t>
-      </w:r>
-    </w:p>
-    <w:p>
-      <w:r>
-        <w:t xml:space="preserve">Il Commodore 64 nacque con l’obiettivo di </w:t>
-      </w:r>
-      <w:r>
-        <w:t>creare</w:t>
-      </w:r>
-      <w:r>
-        <w:t xml:space="preserve"> nuovi standard </w:t>
-      </w:r>
-      <w:r>
-        <w:t>tecnologici riguardanti la grafica e l’audio per imporsi sul settore videoludico e degli home computer</w:t>
-      </w:r>
-      <w:r>
-        <w:t xml:space="preserve">, con l’intenzione di surclassare tecnologicamente anche i prodotti precedenti della stessa Commodore, quali il PET e il </w:t>
-      </w:r>
-      <w:proofErr w:type="spellStart"/>
-      <w:r>
-        <w:t>VIC</w:t>
-      </w:r>
-      <w:proofErr w:type="spellEnd"/>
-      <w:r>
-        <w:t>-20, rendendo le tecnologie Commodore appetibili alle aziende produttrici di console e videogiochi da sala a tal punto da usarle nei loro prodotti.</w:t>
-      </w:r>
-    </w:p>
-    <w:p>
-      <w:r>
-        <w:t xml:space="preserve">Esso fu pensato dapprima come un prodotto quasi d’élite non rivolto al mercato </w:t>
-      </w:r>
-      <w:r>
-        <w:t>consumer; tuttavia,</w:t>
-      </w:r>
-      <w:r>
-        <w:t xml:space="preserve"> verso la fine del 1982 Commodore decise di puntare sul mercato degli home computer, nonostante le difficoltà che avrebbe incontrato in alcuni mercati continentali come quello europeo, nel quale aveva già diversi competitors sul mercato come lo ZX </w:t>
-      </w:r>
-      <w:proofErr w:type="spellStart"/>
-      <w:r>
-        <w:t>Spectrum</w:t>
-      </w:r>
-      <w:proofErr w:type="spellEnd"/>
-      <w:r>
-        <w:t>.</w:t>
-      </w:r>
-      <w:r>
-        <w:t xml:space="preserve"> </w:t>
-      </w:r>
-    </w:p>
-    <w:p>
-      <w:r>
-        <w:t>Nonostante ciò</w:t>
-      </w:r>
-      <w:r>
-        <w:t>,</w:t>
-      </w:r>
-      <w:r>
-        <w:t xml:space="preserve"> Jack </w:t>
-      </w:r>
-      <w:proofErr w:type="spellStart"/>
-      <w:r>
-        <w:t>Tramiel</w:t>
-      </w:r>
-      <w:proofErr w:type="spellEnd"/>
-      <w:r>
-        <w:t xml:space="preserve">, il CEO di Commodore, si rese conto che, grazie alla recente produzione di chip audio e video (rispettivamente </w:t>
-      </w:r>
-      <w:proofErr w:type="spellStart"/>
-      <w:r>
-        <w:t>SID</w:t>
-      </w:r>
-      <w:proofErr w:type="spellEnd"/>
-      <w:r>
-        <w:t xml:space="preserve"> e </w:t>
-      </w:r>
-      <w:proofErr w:type="spellStart"/>
-      <w:r>
-        <w:t>VIC</w:t>
-      </w:r>
-      <w:proofErr w:type="spellEnd"/>
-      <w:r>
-        <w:t>-20) di ultima generazione, la sua azienda potesse inserirsi in una fetta di mercato ancora inesplorata: le famiglie, che desideravano sempre più un computer a basso prezzo che potesse intrattenere anche a livello ludico.</w:t>
+        <w:t>, il CEO di Commodore, si rese conto che, grazie alla recente produzione di chip audio e video (rispettivamente SID e VIC-20) di ultima generazione, la sua azienda potesse inserirsi in una fetta di mercato ancora inesplorata: le famiglie, che desideravano sempre più un computer a basso prezzo che potesse intrattenere anche a livello ludico.</w:t>
       </w:r>
     </w:p>
     <w:p>
@@ -1187,15 +1085,7 @@
         </w:numPr>
       </w:pPr>
       <w:r>
-        <w:t xml:space="preserve">Il microprocessore </w:t>
-      </w:r>
-      <w:proofErr w:type="spellStart"/>
-      <w:r>
-        <w:t>MOS</w:t>
-      </w:r>
-      <w:proofErr w:type="spellEnd"/>
-      <w:r>
-        <w:t xml:space="preserve"> Technology 6510</w:t>
+        <w:t>Il microprocessore MOS Technology 6510</w:t>
       </w:r>
     </w:p>
     <w:p>
@@ -1207,13 +1097,8 @@
         </w:numPr>
       </w:pPr>
       <w:r>
-        <w:t xml:space="preserve">una DRAM di </w:t>
-      </w:r>
-      <w:proofErr w:type="spellStart"/>
-      <w:r>
-        <w:t>64k</w:t>
-      </w:r>
-      <w:proofErr w:type="spellEnd"/>
+        <w:t>una DRAM di 64k</w:t>
+      </w:r>
       <w:r>
         <w:t xml:space="preserve"> </w:t>
       </w:r>
@@ -1248,15 +1133,7 @@
         <w:t xml:space="preserve"> </w:t>
       </w:r>
       <w:r>
-        <w:t xml:space="preserve">(il </w:t>
-      </w:r>
-      <w:proofErr w:type="spellStart"/>
-      <w:r>
-        <w:t>SID</w:t>
-      </w:r>
-      <w:proofErr w:type="spellEnd"/>
-      <w:r>
-        <w:t xml:space="preserve"> per l’appunto).</w:t>
+        <w:t>(il SID per l’appunto).</w:t>
       </w:r>
     </w:p>
     <w:p>
@@ -1287,19 +1164,17 @@
         <w:br w:type="page"/>
       </w:r>
     </w:p>
-    <w:p/>
     <w:p>
       <w:pPr>
         <w:pStyle w:val="Sottotitolo"/>
       </w:pPr>
       <w:r>
+        <w:lastRenderedPageBreak/>
         <w:t xml:space="preserve">CHIP </w:t>
       </w:r>
-      <w:proofErr w:type="spellStart"/>
       <w:r>
         <w:t>SID</w:t>
       </w:r>
-      <w:proofErr w:type="spellEnd"/>
       <w:r>
         <w:t xml:space="preserve">: </w:t>
       </w:r>
@@ -1309,27 +1184,11 @@
     </w:p>
     <w:p>
       <w:r>
-        <w:t xml:space="preserve">Il chip </w:t>
-      </w:r>
-      <w:proofErr w:type="spellStart"/>
-      <w:r>
-        <w:t>SID</w:t>
-      </w:r>
-      <w:proofErr w:type="spellEnd"/>
-      <w:r>
-        <w:t xml:space="preserve"> è uno dei principali motivi di successo del Commodore 64.</w:t>
+        <w:t>Il chip SID è uno dei principali motivi di successo del Commodore 64.</w:t>
       </w:r>
       <w:r>
         <w:br/>
-        <w:t xml:space="preserve">Il chip </w:t>
-      </w:r>
-      <w:proofErr w:type="spellStart"/>
-      <w:r>
-        <w:t>SID</w:t>
-      </w:r>
-      <w:proofErr w:type="spellEnd"/>
-      <w:r>
-        <w:t xml:space="preserve"> è un circuito integrato in cui troviamo sia componenti digitali che analogiche, esso è in grado di sintetizzare 3 voci separate sfruttando 4 forme d’onda notevoli ovvero:</w:t>
+        <w:t>Il chip SID è un circuito integrato in cui troviamo sia componenti digitali che analogiche, esso è in grado di sintetizzare 3 voci separate sfruttando 4 forme d’onda notevoli ovvero:</w:t>
       </w:r>
     </w:p>
     <w:p>
@@ -1385,27 +1244,11 @@
     </w:p>
     <w:p>
       <w:r>
-        <w:t xml:space="preserve">Ovviamente il </w:t>
-      </w:r>
-      <w:proofErr w:type="spellStart"/>
-      <w:r>
-        <w:t>SID</w:t>
-      </w:r>
-      <w:proofErr w:type="spellEnd"/>
-      <w:r>
-        <w:t xml:space="preserve"> è anche in grado di combinare queste 4 onde per creare di più particolari e complesse.</w:t>
+        <w:t>Ovviamente il SID è anche in grado di combinare queste 4 onde per creare di più particolari e complesse.</w:t>
       </w:r>
       <w:r>
         <w:br/>
-        <w:t xml:space="preserve">Oltre a questo per sintetizzare i suoni il </w:t>
-      </w:r>
-      <w:proofErr w:type="spellStart"/>
-      <w:r>
-        <w:t>SID</w:t>
-      </w:r>
-      <w:proofErr w:type="spellEnd"/>
-      <w:r>
-        <w:t xml:space="preserve"> si occupa anche di applicare un inviluppo per attenuare le note in maniera lineare, modulare 2 voci tra loro e applicare dei filtri analogici con frequenza di taglio decidibile dal programmatore.</w:t>
+        <w:t>Oltre a questo per sintetizzare i suoni il SID si occupa anche di applicare un inviluppo per attenuare le note in maniera lineare, modulare 2 voci tra loro e applicare dei filtri analogici con frequenza di taglio decidibile dal programmatore.</w:t>
       </w:r>
       <w:r>
         <w:br/>
@@ -1413,15 +1256,7 @@
       </w:r>
       <w:r>
         <w:br/>
-        <w:t xml:space="preserve">Ci furono diverse versioni del chip </w:t>
-      </w:r>
-      <w:proofErr w:type="spellStart"/>
-      <w:r>
-        <w:t>SID</w:t>
-      </w:r>
-      <w:proofErr w:type="spellEnd"/>
-      <w:r>
-        <w:t>, si ricordano il 6581 e l’8580. Con l’8580 si introdussero diverse migliorie</w:t>
+        <w:t>Ci furono diverse versioni del chip SID, si ricordano il 6581 e l’8580. Con l’8580 si introdussero diverse migliorie</w:t>
       </w:r>
       <w:r>
         <w:t>,</w:t>
@@ -1500,27 +1335,11 @@
         <w:t xml:space="preserve"> a 23 bit</w:t>
       </w:r>
       <w:r>
-        <w:t xml:space="preserve">, il Fibonacci </w:t>
-      </w:r>
-      <w:proofErr w:type="spellStart"/>
-      <w:r>
-        <w:t>LFSR</w:t>
-      </w:r>
-      <w:proofErr w:type="spellEnd"/>
-      <w:r>
-        <w:t>.</w:t>
+        <w:t>, il Fibonacci LFSR.</w:t>
       </w:r>
       <w:r>
         <w:br/>
-        <w:t xml:space="preserve">Per ogni oscillatore vi sono dei controlli di volume delle componenti dell’inviluppo </w:t>
-      </w:r>
-      <w:proofErr w:type="spellStart"/>
-      <w:r>
-        <w:t>ADSR</w:t>
-      </w:r>
-      <w:proofErr w:type="spellEnd"/>
-      <w:r>
-        <w:t>.</w:t>
+        <w:t>Per ogni oscillatore vi sono dei controlli di volume delle componenti dell’inviluppo ADSR.</w:t>
       </w:r>
       <w:r>
         <w:br/>
@@ -1530,680 +1349,255 @@
         <w:br/>
       </w:r>
       <w:r>
-        <w:t xml:space="preserve">Il chip vanta la presenza di 2 convertitori </w:t>
+        <w:t>Il chip vanta la presenza di 2 convertitori ADC (analogico-digitale) a 8 bit e un input audio esterno per poter collegare un microfono e sfruttare la sintetizzazione vocale.</w:t>
+      </w:r>
+    </w:p>
+    <w:p>
+      <w:pPr>
+        <w:pStyle w:val="Sottotitolo"/>
+      </w:pPr>
+      <w:r>
+        <w:t>IL SUO FUNZIONAMENTO</w:t>
+      </w:r>
+    </w:p>
+    <w:p>
+      <w:pPr>
+        <w:pStyle w:val="Sottotitolo"/>
+        <w:rPr>
+          <w:rFonts w:eastAsiaTheme="minorHAnsi" w:cstheme="minorHAnsi"/>
+          <w:color w:val="auto"/>
+          <w:spacing w:val="0"/>
+        </w:rPr>
+      </w:pPr>
+      <w:r>
+        <w:rPr>
+          <w:rFonts w:eastAsiaTheme="minorHAnsi" w:cstheme="minorHAnsi"/>
+          <w:color w:val="auto"/>
+          <w:spacing w:val="0"/>
+        </w:rPr>
+        <w:t>Per riprodurre i suoni il Commodore 64 riserva una parte di RAM al SID, ovvero la regione che va da $d400 (54272) fino a $d41c (54300) più un’altra zona che contiene gli stessi valori specchiati. Ogni cella della RAM riservata al SID ha un compito in particolare.</w:t>
+      </w:r>
+    </w:p>
+    <w:p>
+      <w:pPr>
+        <w:pStyle w:val="Sottotitolo"/>
+        <w:rPr>
+          <w:rFonts w:eastAsiaTheme="minorHAnsi" w:cstheme="minorHAnsi"/>
+          <w:color w:val="auto"/>
+          <w:spacing w:val="0"/>
+        </w:rPr>
+      </w:pPr>
+      <w:r>
+        <w:rPr>
+          <w:rFonts w:eastAsiaTheme="minorHAnsi" w:cstheme="minorHAnsi"/>
+          <w:color w:val="auto"/>
+          <w:spacing w:val="0"/>
+        </w:rPr>
+        <w:t>Ad esempio, le celle di memoria di indirizzo $d400 e $d401 sono usate per immagazzinare l’informazione sulla frequenza del suono del canale 1 (che è suddivisa in bassa e alta frequenza, 8 bit sarebbero troppo pochi per rappresentare la frequenza).</w:t>
+      </w:r>
+      <w:r>
+        <w:rPr>
+          <w:rFonts w:eastAsiaTheme="minorHAnsi" w:cstheme="minorHAnsi"/>
+          <w:color w:val="auto"/>
+          <w:spacing w:val="0"/>
+        </w:rPr>
+        <w:t xml:space="preserve"> </w:t>
+      </w:r>
+      <w:r>
+        <w:rPr>
+          <w:rFonts w:eastAsiaTheme="minorHAnsi" w:cstheme="minorHAnsi"/>
+          <w:color w:val="auto"/>
+          <w:spacing w:val="0"/>
+        </w:rPr>
+        <w:t xml:space="preserve">Un altro esempio lo rappresentano gli indirizzi $d405 e $d406. I bit 7…4 del $d405 rappresentano la durata </w:t>
       </w:r>
       <w:proofErr w:type="spellStart"/>
       <w:r>
-        <w:t>ADC</w:t>
+        <w:rPr>
+          <w:rFonts w:eastAsiaTheme="minorHAnsi" w:cstheme="minorHAnsi"/>
+          <w:color w:val="auto"/>
+          <w:spacing w:val="0"/>
+        </w:rPr>
+        <w:t>dell’attack</w:t>
       </w:r>
       <w:proofErr w:type="spellEnd"/>
       <w:r>
-        <w:t xml:space="preserve"> (analogico-digitale) a 8 bit e un input audio esterno per poter collegare un microfono e sfruttare la sintetizzazione vocale.</w:t>
+        <w:rPr>
+          <w:rFonts w:eastAsiaTheme="minorHAnsi" w:cstheme="minorHAnsi"/>
+          <w:color w:val="auto"/>
+          <w:spacing w:val="0"/>
+        </w:rPr>
+        <w:t xml:space="preserve"> mentre i bit da 3 a 0 rappresentano la durata del </w:t>
+      </w:r>
+      <w:proofErr w:type="spellStart"/>
+      <w:r>
+        <w:rPr>
+          <w:rFonts w:eastAsiaTheme="minorHAnsi" w:cstheme="minorHAnsi"/>
+          <w:color w:val="auto"/>
+          <w:spacing w:val="0"/>
+        </w:rPr>
+        <w:t>decay</w:t>
+      </w:r>
+      <w:proofErr w:type="spellEnd"/>
+      <w:r>
+        <w:rPr>
+          <w:rFonts w:eastAsiaTheme="minorHAnsi" w:cstheme="minorHAnsi"/>
+          <w:color w:val="auto"/>
+          <w:spacing w:val="0"/>
+        </w:rPr>
+        <w:t>.</w:t>
+      </w:r>
+      <w:r>
+        <w:rPr>
+          <w:rFonts w:eastAsiaTheme="minorHAnsi" w:cstheme="minorHAnsi"/>
+          <w:color w:val="auto"/>
+          <w:spacing w:val="0"/>
+        </w:rPr>
+        <w:t xml:space="preserve"> </w:t>
+      </w:r>
+      <w:r>
+        <w:rPr>
+          <w:rFonts w:eastAsiaTheme="minorHAnsi" w:cstheme="minorHAnsi"/>
+          <w:color w:val="auto"/>
+          <w:spacing w:val="0"/>
+        </w:rPr>
+        <w:t xml:space="preserve">Allo stesso modo da 7 a 4 in $d406 vi è </w:t>
+      </w:r>
+      <w:r>
+        <w:rPr>
+          <w:rFonts w:eastAsiaTheme="minorHAnsi" w:cstheme="minorHAnsi"/>
+          <w:color w:val="auto"/>
+          <w:spacing w:val="0"/>
+        </w:rPr>
+        <w:t>il livello</w:t>
+      </w:r>
+      <w:r>
+        <w:rPr>
+          <w:rFonts w:eastAsiaTheme="minorHAnsi" w:cstheme="minorHAnsi"/>
+          <w:color w:val="auto"/>
+          <w:spacing w:val="0"/>
+        </w:rPr>
+        <w:t xml:space="preserve"> d</w:t>
+      </w:r>
+      <w:r>
+        <w:rPr>
+          <w:rFonts w:eastAsiaTheme="minorHAnsi" w:cstheme="minorHAnsi"/>
+          <w:color w:val="auto"/>
+          <w:spacing w:val="0"/>
+        </w:rPr>
+        <w:t>i</w:t>
+      </w:r>
+      <w:r>
+        <w:rPr>
+          <w:rFonts w:eastAsiaTheme="minorHAnsi" w:cstheme="minorHAnsi"/>
+          <w:color w:val="auto"/>
+          <w:spacing w:val="0"/>
+        </w:rPr>
+        <w:t xml:space="preserve"> s</w:t>
+      </w:r>
+      <w:proofErr w:type="spellStart"/>
+      <w:r>
+        <w:rPr>
+          <w:rFonts w:eastAsiaTheme="minorHAnsi" w:cstheme="minorHAnsi"/>
+          <w:color w:val="auto"/>
+          <w:spacing w:val="0"/>
+        </w:rPr>
+        <w:t>ustain</w:t>
+      </w:r>
+      <w:proofErr w:type="spellEnd"/>
+      <w:r>
+        <w:rPr>
+          <w:rFonts w:eastAsiaTheme="minorHAnsi" w:cstheme="minorHAnsi"/>
+          <w:color w:val="auto"/>
+          <w:spacing w:val="0"/>
+        </w:rPr>
+        <w:t xml:space="preserve"> e da 3 a 0 la durata della release.</w:t>
+      </w:r>
+      <w:r>
+        <w:rPr>
+          <w:rFonts w:eastAsiaTheme="minorHAnsi" w:cstheme="minorHAnsi"/>
+          <w:color w:val="auto"/>
+          <w:spacing w:val="0"/>
+        </w:rPr>
+        <w:t xml:space="preserve"> La tabella completa della configurazione dei registri controllo è consultabile </w:t>
+      </w:r>
+      <w:hyperlink r:id="rId7" w:anchor="Memory_Addresses_of_the_SID" w:history="1">
+        <w:r>
+          <w:rPr>
+            <w:rStyle w:val="Collegamentoipertestuale"/>
+            <w:rFonts w:eastAsiaTheme="minorHAnsi" w:cstheme="minorHAnsi"/>
+            <w:spacing w:val="0"/>
+          </w:rPr>
+          <w:t>q</w:t>
+        </w:r>
+        <w:r>
+          <w:rPr>
+            <w:rStyle w:val="Collegamentoipertestuale"/>
+            <w:rFonts w:eastAsiaTheme="minorHAnsi" w:cstheme="minorHAnsi"/>
+            <w:spacing w:val="0"/>
+          </w:rPr>
+          <w:t>u</w:t>
+        </w:r>
+        <w:r>
+          <w:rPr>
+            <w:rStyle w:val="Collegamentoipertestuale"/>
+            <w:rFonts w:eastAsiaTheme="minorHAnsi" w:cstheme="minorHAnsi"/>
+            <w:spacing w:val="0"/>
+          </w:rPr>
+          <w:t>i</w:t>
+        </w:r>
+      </w:hyperlink>
+      <w:r>
+        <w:rPr>
+          <w:rFonts w:eastAsiaTheme="minorHAnsi" w:cstheme="minorHAnsi"/>
+          <w:color w:val="auto"/>
+          <w:spacing w:val="0"/>
+        </w:rPr>
+        <w:t xml:space="preserve">. </w:t>
       </w:r>
     </w:p>
     <w:p>
       <w:pPr>
         <w:pStyle w:val="Sottotitolo"/>
-      </w:pPr>
-      <w:r>
-        <w:t>IL SUO FUNZIONAMENTO</w:t>
-      </w:r>
-    </w:p>
-    <w:p>
-      <w:pPr>
-        <w:rPr>
-          <w:rFonts w:cstheme="minorHAnsi"/>
-        </w:rPr>
-      </w:pPr>
-      <w:r>
-        <w:rPr>
-          <w:rFonts w:cstheme="minorHAnsi"/>
-        </w:rPr>
-        <w:t xml:space="preserve">Per riprodurre i suoni </w:t>
-      </w:r>
-      <w:r>
-        <w:rPr>
-          <w:rFonts w:cstheme="minorHAnsi"/>
-        </w:rPr>
-        <w:t xml:space="preserve">il Commodore 64 riserva una parte di RAM al </w:t>
-      </w:r>
-      <w:proofErr w:type="spellStart"/>
-      <w:r>
-        <w:rPr>
-          <w:rFonts w:cstheme="minorHAnsi"/>
-        </w:rPr>
-        <w:t>SID</w:t>
-      </w:r>
-      <w:proofErr w:type="spellEnd"/>
-      <w:r>
-        <w:rPr>
-          <w:rFonts w:cstheme="minorHAnsi"/>
-        </w:rPr>
-        <w:t>, ovvero la regione che va da</w:t>
-      </w:r>
-      <w:r>
-        <w:rPr>
-          <w:rFonts w:cstheme="minorHAnsi"/>
-        </w:rPr>
-        <w:t xml:space="preserve"> </w:t>
-      </w:r>
-      <w:r>
-        <w:rPr>
-          <w:rFonts w:cstheme="minorHAnsi"/>
-        </w:rPr>
-        <w:br/>
-      </w:r>
-      <w:r>
-        <w:rPr>
-          <w:rFonts w:cstheme="minorHAnsi"/>
-          <w:color w:val="202122"/>
-          <w:shd w:val="clear" w:color="auto" w:fill="F8F9FA"/>
-        </w:rPr>
-        <w:t>$</w:t>
-      </w:r>
-      <w:proofErr w:type="spellStart"/>
-      <w:r>
-        <w:rPr>
-          <w:rFonts w:cstheme="minorHAnsi"/>
-          <w:color w:val="202122"/>
-          <w:shd w:val="clear" w:color="auto" w:fill="F8F9FA"/>
-        </w:rPr>
-        <w:t>d400</w:t>
-      </w:r>
-      <w:proofErr w:type="spellEnd"/>
-      <w:r>
-        <w:rPr>
-          <w:rFonts w:cstheme="minorHAnsi"/>
-          <w:color w:val="202122"/>
-          <w:shd w:val="clear" w:color="auto" w:fill="F8F9FA"/>
-        </w:rPr>
-        <w:t xml:space="preserve"> (54272) fino a</w:t>
-      </w:r>
-      <w:r>
-        <w:rPr>
-          <w:rFonts w:cstheme="minorHAnsi"/>
-          <w:color w:val="202122"/>
-          <w:shd w:val="clear" w:color="auto" w:fill="F8F9FA"/>
-        </w:rPr>
-        <w:t xml:space="preserve"> $</w:t>
-      </w:r>
-      <w:proofErr w:type="spellStart"/>
-      <w:r>
-        <w:rPr>
-          <w:rFonts w:cstheme="minorHAnsi"/>
-          <w:color w:val="202122"/>
-          <w:shd w:val="clear" w:color="auto" w:fill="F8F9FA"/>
-        </w:rPr>
-        <w:t>d41c</w:t>
-      </w:r>
-      <w:proofErr w:type="spellEnd"/>
-      <w:r>
-        <w:rPr>
-          <w:rFonts w:cstheme="minorHAnsi"/>
-          <w:color w:val="202122"/>
-          <w:shd w:val="clear" w:color="auto" w:fill="F8F9FA"/>
-        </w:rPr>
-        <w:t xml:space="preserve"> (54300)</w:t>
-      </w:r>
-      <w:r>
-        <w:rPr>
-          <w:rFonts w:cstheme="minorHAnsi"/>
-          <w:color w:val="202122"/>
-          <w:shd w:val="clear" w:color="auto" w:fill="F8F9FA"/>
-        </w:rPr>
-        <w:t xml:space="preserve"> </w:t>
-      </w:r>
-      <w:r>
-        <w:rPr>
-          <w:rFonts w:cstheme="minorHAnsi"/>
-          <w:color w:val="202122"/>
-          <w:shd w:val="clear" w:color="auto" w:fill="F8F9FA"/>
-        </w:rPr>
-        <w:t>più un’altra zona che contiene gli stessi valori specchiati</w:t>
-      </w:r>
-      <w:r>
-        <w:rPr>
-          <w:rFonts w:cstheme="minorHAnsi"/>
-        </w:rPr>
-        <w:t xml:space="preserve">. Ogni cella della RAM riservata al </w:t>
-      </w:r>
-      <w:proofErr w:type="spellStart"/>
-      <w:r>
-        <w:rPr>
-          <w:rFonts w:cstheme="minorHAnsi"/>
-        </w:rPr>
-        <w:t>SID</w:t>
-      </w:r>
-      <w:proofErr w:type="spellEnd"/>
-      <w:r>
-        <w:rPr>
-          <w:rFonts w:cstheme="minorHAnsi"/>
-        </w:rPr>
-        <w:t xml:space="preserve"> ha un compito in particolare.</w:t>
-      </w:r>
-    </w:p>
-    <w:p>
-      <w:pPr>
-        <w:rPr>
-          <w:rFonts w:cstheme="minorHAnsi"/>
-          <w:color w:val="202122"/>
+        <w:rPr>
+          <w:rFonts w:eastAsiaTheme="minorHAnsi" w:cstheme="minorHAnsi"/>
+          <w:color w:val="auto"/>
+          <w:spacing w:val="0"/>
+        </w:rPr>
+      </w:pPr>
+      <w:r>
+        <w:rPr>
+          <w:rFonts w:eastAsiaTheme="minorHAnsi" w:cstheme="minorHAnsi"/>
+          <w:color w:val="auto"/>
+          <w:spacing w:val="0"/>
+        </w:rPr>
+        <w:t>Da questi esempi si nota che la gestione della memoria era anche ottimizzata infatti sfruttava la possibilità di immagazzinare 4 numeri in 2 celle di memoria facendo un’opportuna suddivisione dei bit.</w:t>
+      </w:r>
+    </w:p>
+    <w:p>
+      <w:pPr>
+        <w:rPr>
           <w:u w:val="single"/>
-          <w:shd w:val="clear" w:color="auto" w:fill="F8F9FA"/>
-        </w:rPr>
-      </w:pPr>
-      <w:r>
-        <w:rPr>
-          <w:rFonts w:cstheme="minorHAnsi"/>
-        </w:rPr>
-        <w:t>Ad esempio</w:t>
-      </w:r>
-      <w:r>
-        <w:rPr>
-          <w:rFonts w:cstheme="minorHAnsi"/>
-        </w:rPr>
-        <w:t>,</w:t>
-      </w:r>
-      <w:r>
-        <w:rPr>
-          <w:rFonts w:cstheme="minorHAnsi"/>
-        </w:rPr>
-        <w:t xml:space="preserve"> le celle di memoria di indirizzo</w:t>
-      </w:r>
-      <w:r>
-        <w:rPr>
-          <w:rFonts w:cstheme="minorHAnsi"/>
-        </w:rPr>
-        <w:t xml:space="preserve"> </w:t>
-      </w:r>
-      <w:r>
-        <w:rPr>
-          <w:rFonts w:cstheme="minorHAnsi"/>
-          <w:color w:val="202122"/>
-          <w:shd w:val="clear" w:color="auto" w:fill="F8F9FA"/>
-        </w:rPr>
-        <w:t>$</w:t>
-      </w:r>
-      <w:proofErr w:type="spellStart"/>
-      <w:r>
-        <w:rPr>
-          <w:rFonts w:cstheme="minorHAnsi"/>
-          <w:color w:val="202122"/>
-          <w:shd w:val="clear" w:color="auto" w:fill="F8F9FA"/>
-        </w:rPr>
-        <w:t>d400</w:t>
-      </w:r>
-      <w:proofErr w:type="spellEnd"/>
-      <w:r>
-        <w:rPr>
-          <w:rFonts w:cstheme="minorHAnsi"/>
-          <w:color w:val="202122"/>
-          <w:shd w:val="clear" w:color="auto" w:fill="F8F9FA"/>
-        </w:rPr>
-        <w:t xml:space="preserve"> e $</w:t>
-      </w:r>
-      <w:proofErr w:type="spellStart"/>
-      <w:r>
-        <w:rPr>
-          <w:rFonts w:cstheme="minorHAnsi"/>
-          <w:color w:val="202122"/>
-          <w:shd w:val="clear" w:color="auto" w:fill="F8F9FA"/>
-        </w:rPr>
-        <w:t>d401</w:t>
-      </w:r>
-      <w:proofErr w:type="spellEnd"/>
-      <w:r>
-        <w:rPr>
-          <w:rFonts w:cstheme="minorHAnsi"/>
-          <w:color w:val="202122"/>
-          <w:shd w:val="clear" w:color="auto" w:fill="F8F9FA"/>
-        </w:rPr>
-        <w:t xml:space="preserve"> sono usate per immagazzinare l’informazione sulla frequenza del suono del canale 1</w:t>
-      </w:r>
-      <w:r>
-        <w:rPr>
-          <w:rFonts w:cstheme="minorHAnsi"/>
-          <w:color w:val="202122"/>
-          <w:shd w:val="clear" w:color="auto" w:fill="F8F9FA"/>
-        </w:rPr>
-        <w:t xml:space="preserve"> </w:t>
-      </w:r>
-      <w:r>
-        <w:rPr>
-          <w:rFonts w:cstheme="minorHAnsi"/>
-          <w:color w:val="202122"/>
-          <w:shd w:val="clear" w:color="auto" w:fill="F8F9FA"/>
-        </w:rPr>
-        <w:t>(che è suddivisa in bassa e alta frequenza, 8 bit sarebbero troppo pochi per rappresentare la frequenza).</w:t>
-      </w:r>
-    </w:p>
-    <w:p>
-      <w:pPr>
-        <w:rPr>
-          <w:rFonts w:cstheme="minorHAnsi"/>
-          <w:color w:val="202122"/>
-          <w:shd w:val="clear" w:color="auto" w:fill="F8F9FA"/>
-        </w:rPr>
-      </w:pPr>
-      <w:r>
-        <w:rPr>
-          <w:rFonts w:cstheme="minorHAnsi"/>
-          <w:color w:val="202122"/>
-          <w:shd w:val="clear" w:color="auto" w:fill="F8F9FA"/>
-        </w:rPr>
-        <w:t>Un altro esempio lo rappre</w:t>
-      </w:r>
-      <w:r>
-        <w:rPr>
-          <w:rFonts w:cstheme="minorHAnsi"/>
-          <w:color w:val="202122"/>
-          <w:shd w:val="clear" w:color="auto" w:fill="F8F9FA"/>
-        </w:rPr>
-        <w:t>se</w:t>
-      </w:r>
-      <w:r>
-        <w:rPr>
-          <w:rFonts w:cstheme="minorHAnsi"/>
-          <w:color w:val="202122"/>
-          <w:shd w:val="clear" w:color="auto" w:fill="F8F9FA"/>
-        </w:rPr>
-        <w:t>ntano gli indirizzi $</w:t>
-      </w:r>
-      <w:proofErr w:type="spellStart"/>
-      <w:r>
-        <w:rPr>
-          <w:rFonts w:cstheme="minorHAnsi"/>
-          <w:color w:val="202122"/>
-          <w:shd w:val="clear" w:color="auto" w:fill="F8F9FA"/>
-        </w:rPr>
-        <w:t>d405</w:t>
-      </w:r>
-      <w:proofErr w:type="spellEnd"/>
-      <w:r>
-        <w:rPr>
-          <w:rFonts w:cstheme="minorHAnsi"/>
-          <w:color w:val="202122"/>
-          <w:shd w:val="clear" w:color="auto" w:fill="F8F9FA"/>
-        </w:rPr>
-        <w:t xml:space="preserve"> e $</w:t>
-      </w:r>
-      <w:proofErr w:type="spellStart"/>
-      <w:r>
-        <w:rPr>
-          <w:rFonts w:cstheme="minorHAnsi"/>
-          <w:color w:val="202122"/>
-          <w:shd w:val="clear" w:color="auto" w:fill="F8F9FA"/>
-        </w:rPr>
-        <w:t>d406</w:t>
-      </w:r>
-      <w:proofErr w:type="spellEnd"/>
-      <w:r>
-        <w:rPr>
-          <w:rFonts w:cstheme="minorHAnsi"/>
-          <w:color w:val="202122"/>
-          <w:shd w:val="clear" w:color="auto" w:fill="F8F9FA"/>
-        </w:rPr>
-        <w:t>. I bit 7…4 del $</w:t>
-      </w:r>
-      <w:proofErr w:type="spellStart"/>
-      <w:r>
-        <w:rPr>
-          <w:rFonts w:cstheme="minorHAnsi"/>
-          <w:color w:val="202122"/>
-          <w:shd w:val="clear" w:color="auto" w:fill="F8F9FA"/>
-        </w:rPr>
-        <w:t>d405</w:t>
-      </w:r>
-      <w:proofErr w:type="spellEnd"/>
-      <w:r>
-        <w:rPr>
-          <w:rFonts w:cstheme="minorHAnsi"/>
-          <w:color w:val="202122"/>
-          <w:shd w:val="clear" w:color="auto" w:fill="F8F9FA"/>
-        </w:rPr>
-        <w:t xml:space="preserve"> rappresentano la durata </w:t>
-      </w:r>
-      <w:proofErr w:type="spellStart"/>
-      <w:r>
-        <w:rPr>
-          <w:rFonts w:cstheme="minorHAnsi"/>
-          <w:color w:val="202122"/>
-          <w:shd w:val="clear" w:color="auto" w:fill="F8F9FA"/>
-        </w:rPr>
-        <w:t>dell’attack</w:t>
-      </w:r>
-      <w:proofErr w:type="spellEnd"/>
-      <w:r>
-        <w:rPr>
-          <w:rFonts w:cstheme="minorHAnsi"/>
-          <w:color w:val="202122"/>
-          <w:shd w:val="clear" w:color="auto" w:fill="F8F9FA"/>
-        </w:rPr>
-        <w:t xml:space="preserve"> mentre i bit da 3 a 0 rappresentano la durata del </w:t>
-      </w:r>
-      <w:proofErr w:type="spellStart"/>
-      <w:r>
-        <w:rPr>
-          <w:rFonts w:cstheme="minorHAnsi"/>
-          <w:color w:val="202122"/>
-          <w:shd w:val="clear" w:color="auto" w:fill="F8F9FA"/>
-        </w:rPr>
-        <w:t>decay</w:t>
-      </w:r>
-      <w:proofErr w:type="spellEnd"/>
-      <w:r>
-        <w:rPr>
-          <w:rFonts w:cstheme="minorHAnsi"/>
-          <w:color w:val="202122"/>
-          <w:shd w:val="clear" w:color="auto" w:fill="F8F9FA"/>
-        </w:rPr>
-        <w:t>.</w:t>
-      </w:r>
-      <w:r>
-        <w:rPr>
-          <w:rFonts w:cstheme="minorHAnsi"/>
-          <w:color w:val="202122"/>
-          <w:shd w:val="clear" w:color="auto" w:fill="F8F9FA"/>
-        </w:rPr>
-        <w:br/>
-        <w:t>Allo stesso modo da 7 a 4 in $</w:t>
-      </w:r>
-      <w:proofErr w:type="spellStart"/>
-      <w:r>
-        <w:rPr>
-          <w:rFonts w:cstheme="minorHAnsi"/>
-          <w:color w:val="202122"/>
-          <w:shd w:val="clear" w:color="auto" w:fill="F8F9FA"/>
-        </w:rPr>
-        <w:t>d406</w:t>
-      </w:r>
-      <w:proofErr w:type="spellEnd"/>
-      <w:r>
-        <w:rPr>
-          <w:rFonts w:cstheme="minorHAnsi"/>
-          <w:color w:val="202122"/>
-          <w:shd w:val="clear" w:color="auto" w:fill="F8F9FA"/>
-        </w:rPr>
-        <w:t xml:space="preserve"> vi è la durata del </w:t>
-      </w:r>
-      <w:proofErr w:type="spellStart"/>
-      <w:r>
-        <w:rPr>
-          <w:rFonts w:cstheme="minorHAnsi"/>
-          <w:color w:val="202122"/>
-          <w:shd w:val="clear" w:color="auto" w:fill="F8F9FA"/>
-        </w:rPr>
-        <w:t>sustain</w:t>
-      </w:r>
-      <w:proofErr w:type="spellEnd"/>
-      <w:r>
-        <w:rPr>
-          <w:rFonts w:cstheme="minorHAnsi"/>
-          <w:color w:val="202122"/>
-          <w:shd w:val="clear" w:color="auto" w:fill="F8F9FA"/>
-        </w:rPr>
-        <w:t xml:space="preserve"> e da 3 a 0 la durata del</w:t>
-      </w:r>
-      <w:r>
-        <w:rPr>
-          <w:rFonts w:cstheme="minorHAnsi"/>
-          <w:color w:val="202122"/>
-          <w:shd w:val="clear" w:color="auto" w:fill="F8F9FA"/>
-        </w:rPr>
-        <w:t>la</w:t>
-      </w:r>
-      <w:r>
-        <w:rPr>
-          <w:rFonts w:cstheme="minorHAnsi"/>
-          <w:color w:val="202122"/>
-          <w:shd w:val="clear" w:color="auto" w:fill="F8F9FA"/>
-        </w:rPr>
-        <w:t xml:space="preserve"> release.</w:t>
-      </w:r>
-    </w:p>
-    <w:p>
-      <w:pPr>
-        <w:rPr>
-          <w:rFonts w:cstheme="minorHAnsi"/>
-          <w:color w:val="202122"/>
-          <w:shd w:val="clear" w:color="auto" w:fill="F8F9FA"/>
-        </w:rPr>
-      </w:pPr>
-      <w:r>
-        <w:rPr>
-          <w:rFonts w:cstheme="minorHAnsi"/>
-          <w:color w:val="202122"/>
-          <w:shd w:val="clear" w:color="auto" w:fill="F8F9FA"/>
-        </w:rPr>
-        <w:t>Da questi esempi si nota che la gestione della memoria era anche ottimizzata infatti sfruttava la possibilità di immagazzinare 4 numeri in 2 celle di memoria facendo un’opportuna suddivisione dei bit</w:t>
-      </w:r>
-      <w:r>
-        <w:rPr>
-          <w:rFonts w:cstheme="minorHAnsi"/>
-          <w:color w:val="202122"/>
-          <w:shd w:val="clear" w:color="auto" w:fill="F8F9FA"/>
-        </w:rPr>
-        <w:t>.</w:t>
-      </w:r>
-      <w:r>
-        <w:rPr>
-          <w:rFonts w:cstheme="minorHAnsi"/>
-          <w:color w:val="202122"/>
-          <w:shd w:val="clear" w:color="auto" w:fill="F8F9FA"/>
-        </w:rPr>
-        <w:t xml:space="preserve"> </w:t>
-      </w:r>
-    </w:p>
-    <w:p>
-      <w:pPr>
-        <w:rPr>
-          <w:rFonts w:cstheme="minorHAnsi"/>
-          <w:color w:val="202122"/>
-          <w:shd w:val="clear" w:color="auto" w:fill="F8F9FA"/>
-        </w:rPr>
-      </w:pPr>
-      <w:r>
-        <w:rPr>
-          <w:rFonts w:cstheme="minorHAnsi"/>
+        </w:rPr>
+      </w:pPr>
+      <w:r>
+        <w:rPr>
           <w:noProof/>
-          <w:color w:val="202122"/>
-          <w:shd w:val="clear" w:color="auto" w:fill="F8F9FA"/>
         </w:rPr>
         <w:lastRenderedPageBreak/>
-        <mc:AlternateContent>
-          <mc:Choice Requires="wps">
-            <w:drawing>
-              <wp:anchor distT="45720" distB="45720" distL="114300" distR="114300" simplePos="0" relativeHeight="251660288" behindDoc="0" locked="0" layoutInCell="1" allowOverlap="1" wp14:anchorId="07925D05" wp14:editId="08F1571C">
-                <wp:simplePos x="0" y="0"/>
-                <wp:positionH relativeFrom="margin">
-                  <wp:align>right</wp:align>
-                </wp:positionH>
-                <wp:positionV relativeFrom="paragraph">
-                  <wp:posOffset>100330</wp:posOffset>
-                </wp:positionV>
-                <wp:extent cx="2981325" cy="2790825"/>
-                <wp:effectExtent l="0" t="0" r="28575" b="28575"/>
-                <wp:wrapSquare wrapText="bothSides"/>
-                <wp:docPr id="217" name="Casella di testo 2"/>
-                <wp:cNvGraphicFramePr>
-                  <a:graphicFrameLocks xmlns:a="http://schemas.openxmlformats.org/drawingml/2006/main"/>
-                </wp:cNvGraphicFramePr>
-                <a:graphic xmlns:a="http://schemas.openxmlformats.org/drawingml/2006/main">
-                  <a:graphicData uri="http://schemas.microsoft.com/office/word/2010/wordprocessingShape">
-                    <wps:wsp>
-                      <wps:cNvSpPr txBox="1">
-                        <a:spLocks noChangeArrowheads="1"/>
-                      </wps:cNvSpPr>
-                      <wps:spPr bwMode="auto">
-                        <a:xfrm>
-                          <a:off x="0" y="0"/>
-                          <a:ext cx="2981325" cy="2790825"/>
-                        </a:xfrm>
-                        <a:prstGeom prst="rect">
-                          <a:avLst/>
-                        </a:prstGeom>
-                        <a:solidFill>
-                          <a:srgbClr val="FFFFFF"/>
-                        </a:solidFill>
-                        <a:ln w="9525">
-                          <a:solidFill>
-                            <a:schemeClr val="bg1"/>
-                          </a:solidFill>
-                          <a:miter lim="800000"/>
-                          <a:headEnd/>
-                          <a:tailEnd/>
-                        </a:ln>
-                      </wps:spPr>
-                      <wps:txbx>
-                        <w:txbxContent>
-                          <w:p>
-                            <w:pPr>
-                              <w:rPr>
-                                <w:u w:val="single"/>
-                              </w:rPr>
-                            </w:pPr>
-                            <w:r>
-                              <w:t xml:space="preserve">Il chip audio ha bisogno di comunicare con le altre componenti della macchina e fisicamente questo succede tramite i </w:t>
-                            </w:r>
-                            <w:proofErr w:type="spellStart"/>
-                            <w:r>
-                              <w:t>pinout</w:t>
-                            </w:r>
-                            <w:proofErr w:type="spellEnd"/>
-                            <w:r>
-                              <w:t xml:space="preserve"> schematizzati nell’immagine</w:t>
-                            </w:r>
-                            <w:r>
-                              <w:t xml:space="preserve"> </w:t>
-                            </w:r>
-                            <w:r>
-                              <w:t>(qui si fa riferimento alla versione 6581)</w:t>
-                            </w:r>
-                          </w:p>
-                          <w:p>
-                            <w:r>
-                              <w:t xml:space="preserve">Per fare qualche esempio si può parlare del pin </w:t>
-                            </w:r>
-                            <w:proofErr w:type="spellStart"/>
-                            <w:r>
-                              <w:t>EXT</w:t>
-                            </w:r>
-                            <w:proofErr w:type="spellEnd"/>
-                            <w:r>
-                              <w:t xml:space="preserve"> IN che intuitivamente è il pin per connettere al chip un dispositivo audio esterno</w:t>
-                            </w:r>
-                          </w:p>
-                          <w:p>
-                            <w:pPr>
-                              <w:rPr>
-                                <w:u w:val="single"/>
-                              </w:rPr>
-                            </w:pPr>
-                            <w:r>
-                              <w:t>Il pin AUDIO OUT invece serve per indirizzare l’audio verso l’uscita</w:t>
-                            </w:r>
-                            <w:r>
-                              <w:t xml:space="preserve"> </w:t>
-                            </w:r>
-                            <w:r>
-                              <w:t>(dispositivi come le casse audio).</w:t>
-                            </w:r>
-                          </w:p>
-                        </w:txbxContent>
-                      </wps:txbx>
-                      <wps:bodyPr rot="0" vert="horz" wrap="square" lIns="91440" tIns="45720" rIns="91440" bIns="45720" anchor="t" anchorCtr="0">
-                        <a:noAutofit/>
-                      </wps:bodyPr>
-                    </wps:wsp>
-                  </a:graphicData>
-                </a:graphic>
-                <wp14:sizeRelH relativeFrom="margin">
-                  <wp14:pctWidth>0</wp14:pctWidth>
-                </wp14:sizeRelH>
-                <wp14:sizeRelV relativeFrom="margin">
-                  <wp14:pctHeight>0</wp14:pctHeight>
-                </wp14:sizeRelV>
-              </wp:anchor>
-            </w:drawing>
-          </mc:Choice>
-          <mc:Fallback>
-            <w:pict>
-              <v:shapetype w14:anchorId="07925D05" id="_x0000_t202" coordsize="21600,21600" o:spt="202" path="m,l,21600r21600,l21600,xe">
-                <v:stroke joinstyle="miter"/>
-                <v:path gradientshapeok="t" o:connecttype="rect"/>
-              </v:shapetype>
-              <v:shape id="Casella di testo 2" o:spid="_x0000_s1026" type="#_x0000_t202" style="position:absolute;margin-left:183.55pt;margin-top:7.9pt;width:234.75pt;height:219.75pt;z-index:251660288;visibility:visible;mso-wrap-style:square;mso-width-percent:0;mso-height-percent:0;mso-wrap-distance-left:9pt;mso-wrap-distance-top:3.6pt;mso-wrap-distance-right:9pt;mso-wrap-distance-bottom:3.6pt;mso-position-horizontal:right;mso-position-horizontal-relative:margin;mso-position-vertical:absolute;mso-position-vertical-relative:text;mso-width-percent:0;mso-height-percent:0;mso-width-relative:margin;mso-height-relative:margin;v-text-anchor:top" o:gfxdata="UEsDBBQABgAIAAAAIQC2gziS/gAAAOEBAAATAAAAW0NvbnRlbnRfVHlwZXNdLnhtbJSRQU7DMBBF&#10;90jcwfIWJU67QAgl6YK0S0CoHGBkTxKLZGx5TGhvj5O2G0SRWNoz/78nu9wcxkFMGNg6quQqL6RA&#10;0s5Y6ir5vt9lD1JwBDIwOMJKHpHlpr69KfdHjyxSmriSfYz+USnWPY7AufNIadK6MEJMx9ApD/oD&#10;OlTrorhX2lFEilmcO2RdNtjC5xDF9pCuTyYBB5bi6bQ4syoJ3g9WQ0ymaiLzg5KdCXlKLjvcW893&#10;SUOqXwnz5DrgnHtJTxOsQfEKIT7DmDSUCaxw7Rqn8787ZsmRM9e2VmPeBN4uqYvTtW7jvijg9N/y&#10;JsXecLq0q+WD6m8AAAD//wMAUEsDBBQABgAIAAAAIQA4/SH/1gAAAJQBAAALAAAAX3JlbHMvLnJl&#10;bHOkkMFqwzAMhu+DvYPRfXGawxijTi+j0GvpHsDYimMaW0Yy2fr2M4PBMnrbUb/Q94l/f/hMi1qR&#10;JVI2sOt6UJgd+ZiDgffL8ekFlFSbvV0oo4EbChzGx4f9GRdb25HMsYhqlCwG5lrLq9biZkxWOiqY&#10;22YiTra2kYMu1l1tQD30/bPm3wwYN0x18gb45AdQl1tp5j/sFB2T0FQ7R0nTNEV3j6o9feQzro1i&#10;OWA14Fm+Q8a1a8+Bvu/d/dMb2JY5uiPbhG/ktn4cqGU/er3pcvwCAAD//wMAUEsDBBQABgAIAAAA&#10;IQCJUv95LgIAAE4EAAAOAAAAZHJzL2Uyb0RvYy54bWysVM1u2zAMvg/YOwi6L3a8ZEmMOEWXLsOA&#10;7gfo9gC0LMfCZNGTlNjZ04+S0zRrb8N8EEiR+kh+JL2+GVrNjtI6habg00nKmTQCK2X2Bf/xffdm&#10;yZnzYCrQaGTBT9Lxm83rV+u+y2WGDepKWkYgxuV9V/DG+y5PEica2YKbYCcNGWu0LXhS7T6pLPSE&#10;3uokS9N3SY+26iwK6Rzd3o1Gvon4dS2F/1rXTnqmC065+XjaeJbhTDZryPcWukaJcxrwD1m0oAwF&#10;vUDdgQd2sOoFVKuERYe1nwhsE6xrJWSsgaqZps+qeWigk7EWIsd1F5rc/4MVX47fLFNVwbPpgjMD&#10;LTVpC05qDaxSzEvnkWWBp75zObk/dPTAD+9xoH7Hml13j+KnYwa3DZi9vLUW+0ZCRXlOw8vk6umI&#10;4wJI2X/GisLBwWMEGmrbBhKJFkbo1K/TpUdy8EzQZbZaTt9mc84E2bLFKl2SEmJA/vi8s85/lNiy&#10;IBTc0hBEeDjeOz+6PrqEaA61qnZK66jYfbnVlh2BBmYXvzP6X27asL7gqznFfgkRZldeQMr9yMGz&#10;QK3yNPhatQVfpuELYSAPtH0wVZQ9KD3KVJw2Zx4DdSOJfigHcgzkllidiFGL44DTQpLQoP3NWU/D&#10;XXD36wBWcqY/GerKajqbhW2Iymy+yEix15by2gJGEFTBPWejuPVxg0K+Bm+pe7WKvD5lcs6VhjZ2&#10;5rxgYSuu9ej19BvY/AEAAP//AwBQSwMEFAAGAAgAAAAhAJ/0X8PcAAAABwEAAA8AAABkcnMvZG93&#10;bnJldi54bWxMj0FPwzAMhe9I/IfISNxYCqwVK00nBGI3hFbQ4Og2pq1onKrJtsKvx5zg5udnvfe5&#10;WM9uUAeaQu/ZwOUiAUXceNtza+D15fHiBlSIyBYHz2TgiwKsy9OTAnPrj7ylQxVbJSEccjTQxTjm&#10;WoemI4dh4Udi8T785DCKnFptJzxKuBv0VZJk2mHP0tDhSPcdNZ/V3hkITZLtnpfV7q3WG/peWfvw&#10;vnky5vxsvrsFFWmOf8fwiy/oUApT7fdsgxoMyCNRtqnwi7vMVimoWoY0vQZdFvo/f/kDAAD//wMA&#10;UEsBAi0AFAAGAAgAAAAhALaDOJL+AAAA4QEAABMAAAAAAAAAAAAAAAAAAAAAAFtDb250ZW50X1R5&#10;cGVzXS54bWxQSwECLQAUAAYACAAAACEAOP0h/9YAAACUAQAACwAAAAAAAAAAAAAAAAAvAQAAX3Jl&#10;bHMvLnJlbHNQSwECLQAUAAYACAAAACEAiVL/eS4CAABOBAAADgAAAAAAAAAAAAAAAAAuAgAAZHJz&#10;L2Uyb0RvYy54bWxQSwECLQAUAAYACAAAACEAn/Rfw9wAAAAHAQAADwAAAAAAAAAAAAAAAACIBAAA&#10;ZHJzL2Rvd25yZXYueG1sUEsFBgAAAAAEAAQA8wAAAJEFAAAAAA==&#10;" strokecolor="white [3212]">
-                <v:textbox>
-                  <w:txbxContent>
-                    <w:p>
-                      <w:pPr>
-                        <w:rPr>
-                          <w:u w:val="single"/>
-                        </w:rPr>
-                      </w:pPr>
-                      <w:r>
-                        <w:t xml:space="preserve">Il chip audio ha bisogno di comunicare con le altre componenti della macchina e fisicamente questo succede tramite i </w:t>
-                      </w:r>
-                      <w:proofErr w:type="spellStart"/>
-                      <w:r>
-                        <w:t>pinout</w:t>
-                      </w:r>
-                      <w:proofErr w:type="spellEnd"/>
-                      <w:r>
-                        <w:t xml:space="preserve"> schematizzati nell’immagine</w:t>
-                      </w:r>
-                      <w:r>
-                        <w:t xml:space="preserve"> </w:t>
-                      </w:r>
-                      <w:r>
-                        <w:t>(qui si fa riferimento alla versione 6581)</w:t>
-                      </w:r>
-                    </w:p>
-                    <w:p>
-                      <w:r>
-                        <w:t xml:space="preserve">Per fare qualche esempio si può parlare del pin </w:t>
-                      </w:r>
-                      <w:proofErr w:type="spellStart"/>
-                      <w:r>
-                        <w:t>EXT</w:t>
-                      </w:r>
-                      <w:proofErr w:type="spellEnd"/>
-                      <w:r>
-                        <w:t xml:space="preserve"> IN che intuitivamente è il pin per connettere al chip un dispositivo audio esterno</w:t>
-                      </w:r>
-                    </w:p>
-                    <w:p>
-                      <w:pPr>
-                        <w:rPr>
-                          <w:u w:val="single"/>
-                        </w:rPr>
-                      </w:pPr>
-                      <w:r>
-                        <w:t>Il pin AUDIO OUT invece serve per indirizzare l’audio verso l’uscita</w:t>
-                      </w:r>
-                      <w:r>
-                        <w:t xml:space="preserve"> </w:t>
-                      </w:r>
-                      <w:r>
-                        <w:t>(dispositivi come le casse audio).</w:t>
-                      </w:r>
-                    </w:p>
-                  </w:txbxContent>
-                </v:textbox>
-                <w10:wrap type="square" anchorx="margin"/>
-              </v:shape>
-            </w:pict>
-          </mc:Fallback>
-        </mc:AlternateContent>
-      </w:r>
-      <w:r>
-        <w:rPr>
-          <w:noProof/>
-        </w:rPr>
         <w:drawing>
-          <wp:inline distT="0" distB="0" distL="0" distR="0" wp14:anchorId="2F6D59E0" wp14:editId="111DC4CA">
+          <wp:anchor distT="0" distB="0" distL="114300" distR="114300" simplePos="0" relativeHeight="251659264" behindDoc="0" locked="0" layoutInCell="1" allowOverlap="1" wp14:anchorId="22E732A6" wp14:editId="7C7CF240">
+            <wp:simplePos x="0" y="0"/>
+            <wp:positionH relativeFrom="margin">
+              <wp:align>left</wp:align>
+            </wp:positionH>
+            <wp:positionV relativeFrom="paragraph">
+              <wp:posOffset>332</wp:posOffset>
+            </wp:positionV>
             <wp:extent cx="2933700" cy="2943225"/>
-            <wp:effectExtent l="0" t="0" r="0" b="9525"/>
-            <wp:docPr id="1" name="Immagine 1"/>
+            <wp:effectExtent l="76200" t="76200" r="133350" b="142875"/>
+            <wp:wrapSquare wrapText="bothSides"/>
+            <wp:docPr id="1" name="Immagine 1" descr="Immagine che contiene testo, ricevuta&#10;&#10;Descrizione generata automaticamente"/>
             <wp:cNvGraphicFramePr>
               <a:graphicFrameLocks xmlns:a="http://schemas.openxmlformats.org/drawingml/2006/main" noChangeAspect="1"/>
             </wp:cNvGraphicFramePr>
@@ -2211,11 +1605,17 @@
               <a:graphicData uri="http://schemas.openxmlformats.org/drawingml/2006/picture">
                 <pic:pic xmlns:pic="http://schemas.openxmlformats.org/drawingml/2006/picture">
                   <pic:nvPicPr>
-                    <pic:cNvPr id="1" name=""/>
+                    <pic:cNvPr id="1" name="Immagine 1" descr="Immagine che contiene testo, ricevuta&#10;&#10;Descrizione generata automaticamente"/>
                     <pic:cNvPicPr/>
                   </pic:nvPicPr>
                   <pic:blipFill>
-                    <a:blip r:embed="rId7"/>
+                    <a:blip r:embed="rId8">
+                      <a:extLst>
+                        <a:ext uri="{28A0092B-C50C-407E-A947-70E740481C1C}">
+                          <a14:useLocalDpi xmlns:a14="http://schemas.microsoft.com/office/drawing/2010/main" val="0"/>
+                        </a:ext>
+                      </a:extLst>
+                    </a:blip>
                     <a:stretch>
                       <a:fillRect/>
                     </a:stretch>
@@ -2228,14 +1628,67 @@
                     <a:prstGeom prst="rect">
                       <a:avLst/>
                     </a:prstGeom>
+                    <a:ln w="38100" cap="sq">
+                      <a:solidFill>
+                        <a:srgbClr val="000000"/>
+                      </a:solidFill>
+                      <a:prstDash val="solid"/>
+                      <a:miter lim="800000"/>
+                    </a:ln>
+                    <a:effectLst>
+                      <a:outerShdw blurRad="50800" dist="38100" dir="2700000" algn="tl" rotWithShape="0">
+                        <a:srgbClr val="000000">
+                          <a:alpha val="43000"/>
+                        </a:srgbClr>
+                      </a:outerShdw>
+                    </a:effectLst>
                   </pic:spPr>
                 </pic:pic>
               </a:graphicData>
             </a:graphic>
-          </wp:inline>
+          </wp:anchor>
         </w:drawing>
       </w:r>
-    </w:p>
+      <w:r>
+        <w:t xml:space="preserve">Il chip audio ha bisogno di comunicare con le altre componenti della macchina e fisicamente questo succede tramite i </w:t>
+      </w:r>
+      <w:proofErr w:type="spellStart"/>
+      <w:r>
+        <w:t>pinout</w:t>
+      </w:r>
+      <w:proofErr w:type="spellEnd"/>
+      <w:r>
+        <w:t xml:space="preserve"> schematizzati nell’immagine (qui si fa riferimento alla versione 6581).</w:t>
+      </w:r>
+    </w:p>
+    <w:p>
+      <w:r>
+        <w:t>Per fare qualche esempio si può parlare del pin EXT IN che intuitivamente è il pin per connettere al chip un dispositivo audio esterno.</w:t>
+      </w:r>
+    </w:p>
+    <w:p>
+      <w:pPr>
+        <w:rPr>
+          <w:u w:val="single"/>
+        </w:rPr>
+      </w:pPr>
+      <w:r>
+        <w:t>Il pin AUDIO OUT invece serve per indirizzare l’audio verso l’uscita (dispositivi come le casse audio).</w:t>
+      </w:r>
+    </w:p>
+    <w:p>
+      <w:pPr>
+        <w:pStyle w:val="Sottotitolo"/>
+        <w:rPr>
+          <w:rFonts w:eastAsiaTheme="minorHAnsi" w:cstheme="minorHAnsi"/>
+          <w:color w:val="auto"/>
+          <w:spacing w:val="0"/>
+        </w:rPr>
+      </w:pPr>
+    </w:p>
+    <w:p/>
+    <w:p/>
+    <w:p/>
     <w:p>
       <w:pPr>
         <w:pStyle w:val="Sottotitolo"/>
@@ -2252,28 +1705,937 @@
     <w:p>
       <w:pPr>
         <w:rPr>
+          <w:i/>
+          <w:iCs/>
+        </w:rPr>
+      </w:pPr>
+      <w:r>
+        <w:rPr>
+          <w:i/>
+          <w:iCs/>
+        </w:rPr>
+        <w:t>Parlare un po' dell’emulatore, dare un piccolo script in BASIC per la generazione di un suono e descriverlo</w:t>
+      </w:r>
+      <w:r>
+        <w:rPr>
+          <w:i/>
+          <w:iCs/>
+        </w:rPr>
+        <w:t>.</w:t>
+      </w:r>
+    </w:p>
+    <w:p>
+      <w:r>
+        <w:t>Per programmare il SID in modo tale da permettergli di generare le corrette frequenze, bisogna fare delle accortezze preliminari.</w:t>
+      </w:r>
+    </w:p>
+    <w:p>
+      <w:r>
+        <w:t xml:space="preserve">Il SID può rappresentare un insieme limitato e discreto di frequenze fisiche, la cui mappatura non segue un rapporto 1:1. Infatti, bisogna usare un fattore di normalizzazione (pari a 16.94), in quanto il SID rappresenta la frequenza con un numero a 16 bit e il range 16-4000 Hz deve essere </w:t>
+      </w:r>
+      <w:proofErr w:type="spellStart"/>
+      <w:r>
+        <w:t>rimappato</w:t>
+      </w:r>
+      <w:proofErr w:type="spellEnd"/>
+      <w:r>
+        <w:t xml:space="preserve"> su un intervallo di valori da 0 a 65535.</w:t>
+      </w:r>
+    </w:p>
+    <w:p>
+      <w:r>
+        <w:t xml:space="preserve">Indicando la frequenza fisica </w:t>
+      </w:r>
+      <w:r>
+        <w:t xml:space="preserve">in Hz </w:t>
+      </w:r>
+      <w:r>
+        <w:t xml:space="preserve">con f e il corrispondente digitale con </w:t>
+      </w:r>
+      <w:proofErr w:type="spellStart"/>
+      <w:r>
+        <w:t>f</w:t>
+      </w:r>
+      <w:r>
+        <w:rPr>
+          <w:vertAlign w:val="subscript"/>
+        </w:rPr>
+        <w:t>SID</w:t>
+      </w:r>
+      <w:proofErr w:type="spellEnd"/>
+      <w:r>
+        <w:t>,</w:t>
+      </w:r>
+      <w:r>
+        <w:t xml:space="preserve"> </w:t>
+      </w:r>
+    </w:p>
+    <w:p>
+      <w:pPr>
+        <w:jc w:val="center"/>
+      </w:pPr>
+      <w:proofErr w:type="spellStart"/>
+      <w:r>
+        <w:t>f</w:t>
+      </w:r>
+      <w:r>
+        <w:rPr>
+          <w:vertAlign w:val="subscript"/>
+        </w:rPr>
+        <w:t>SID</w:t>
+      </w:r>
+      <w:proofErr w:type="spellEnd"/>
+      <w:r>
+        <w:t xml:space="preserve"> = 16.94 * f.</w:t>
+      </w:r>
+    </w:p>
+    <w:p>
+      <w:r>
+        <w:t>Ad esempio, la frequenza fondamentale (440 Hz, La della quarta ottava), nel SID viene rappresentata con il valore 7.45</w:t>
+      </w:r>
+      <w:r>
+        <w:t>4</w:t>
+      </w:r>
+      <w:r>
+        <w:t>.</w:t>
+      </w:r>
+    </w:p>
+    <w:p>
+      <w:r>
+        <w:t>Questa normalizzazione</w:t>
+      </w:r>
+      <w:r>
+        <w:t xml:space="preserve"> consente di regolare la frequenza di una nota, nonostante la rappresentazione in numeri interi, con una precisione di 1/17 di hertz anziché 1/12, come prevede la scala tonale fisica, </w:t>
+      </w:r>
+      <w:r>
+        <w:t>permettendo quindi un tuning dell’audio più preciso rispetto ad altri chip dell’epoca.</w:t>
+      </w:r>
+    </w:p>
+    <w:p>
+      <w:r>
+        <w:t>Per simulare la generazione di un suono con il chip SID, si fornisce di seguito uno script in linguaggio BASIC. Per semplicità, lo script usa solamente la prima delle tre voci del SID (registri 54272 – 54278).</w:t>
+      </w:r>
+    </w:p>
+    <w:p/>
+    <w:p>
+      <w:pPr>
+        <w:rPr>
+          <w:lang w:val="en-US"/>
+        </w:rPr>
+      </w:pPr>
+    </w:p>
+    <w:p>
+      <w:pPr>
+        <w:rPr>
+          <w:lang w:val="en-US"/>
+        </w:rPr>
+      </w:pPr>
+    </w:p>
+    <w:p>
+      <w:pPr>
+        <w:rPr>
+          <w:lang w:val="en-US"/>
+        </w:rPr>
+      </w:pPr>
+    </w:p>
+    <w:p>
+      <w:pPr>
+        <w:rPr>
+          <w:lang w:val="en-US"/>
+        </w:rPr>
+      </w:pPr>
+    </w:p>
+    <w:p>
+      <w:pPr>
+        <w:rPr>
+          <w:lang w:val="en-US"/>
+        </w:rPr>
+      </w:pPr>
+    </w:p>
+    <w:p>
+      <w:pPr>
+        <w:rPr>
+          <w:b/>
+          <w:bCs/>
+          <w:lang w:val="en-US"/>
+        </w:rPr>
+      </w:pPr>
+      <w:r>
+        <w:rPr>
+          <w:b/>
+          <w:bCs/>
+          <w:lang w:val="en-US"/>
+        </w:rPr>
+        <w:t>10 s = 54272: w = 17: on int(</w:t>
+      </w:r>
+      <w:proofErr w:type="spellStart"/>
+      <w:r>
+        <w:rPr>
+          <w:b/>
+          <w:bCs/>
+          <w:lang w:val="en-US"/>
+        </w:rPr>
+        <w:t>rnd</w:t>
+      </w:r>
+      <w:proofErr w:type="spellEnd"/>
+      <w:r>
+        <w:rPr>
+          <w:b/>
+          <w:bCs/>
+          <w:lang w:val="en-US"/>
+        </w:rPr>
+        <w:t>(</w:t>
+      </w:r>
+      <w:proofErr w:type="spellStart"/>
+      <w:r>
+        <w:rPr>
+          <w:b/>
+          <w:bCs/>
+          <w:lang w:val="en-US"/>
+        </w:rPr>
+        <w:t>ti</w:t>
+      </w:r>
+      <w:proofErr w:type="spellEnd"/>
+      <w:r>
+        <w:rPr>
+          <w:b/>
+          <w:bCs/>
+          <w:lang w:val="en-US"/>
+        </w:rPr>
+        <w:t xml:space="preserve">)*4)+1 </w:t>
+      </w:r>
+      <w:proofErr w:type="spellStart"/>
+      <w:r>
+        <w:rPr>
+          <w:b/>
+          <w:bCs/>
+          <w:lang w:val="en-US"/>
+        </w:rPr>
+        <w:t>goto</w:t>
+      </w:r>
+      <w:proofErr w:type="spellEnd"/>
+      <w:r>
+        <w:rPr>
+          <w:b/>
+          <w:bCs/>
+          <w:lang w:val="en-US"/>
+        </w:rPr>
+        <w:t xml:space="preserve"> 12,13,14,15</w:t>
+      </w:r>
+      <w:r>
+        <w:rPr>
+          <w:b/>
+          <w:bCs/>
+          <w:lang w:val="en-US"/>
+        </w:rPr>
+        <w:br/>
+      </w:r>
+      <w:r>
+        <w:rPr>
+          <w:b/>
+          <w:bCs/>
+          <w:lang w:val="en-US"/>
+        </w:rPr>
+        <w:t xml:space="preserve">12 w = 33: </w:t>
+      </w:r>
+      <w:proofErr w:type="spellStart"/>
+      <w:r>
+        <w:rPr>
+          <w:b/>
+          <w:bCs/>
+          <w:lang w:val="en-US"/>
+        </w:rPr>
+        <w:t>goto</w:t>
+      </w:r>
+      <w:proofErr w:type="spellEnd"/>
+      <w:r>
+        <w:rPr>
+          <w:b/>
+          <w:bCs/>
+          <w:lang w:val="en-US"/>
+        </w:rPr>
+        <w:t xml:space="preserve"> 15</w:t>
+      </w:r>
+      <w:r>
+        <w:rPr>
+          <w:b/>
+          <w:bCs/>
+          <w:lang w:val="en-US"/>
+        </w:rPr>
+        <w:br/>
+      </w:r>
+      <w:r>
+        <w:rPr>
+          <w:b/>
+          <w:bCs/>
+          <w:lang w:val="en-US"/>
+        </w:rPr>
+        <w:t xml:space="preserve">13 w = 65: </w:t>
+      </w:r>
+      <w:proofErr w:type="spellStart"/>
+      <w:r>
+        <w:rPr>
+          <w:b/>
+          <w:bCs/>
+          <w:lang w:val="en-US"/>
+        </w:rPr>
+        <w:t>goto</w:t>
+      </w:r>
+      <w:proofErr w:type="spellEnd"/>
+      <w:r>
+        <w:rPr>
+          <w:b/>
+          <w:bCs/>
+          <w:lang w:val="en-US"/>
+        </w:rPr>
+        <w:t xml:space="preserve"> 15</w:t>
+      </w:r>
+      <w:r>
+        <w:rPr>
+          <w:b/>
+          <w:bCs/>
+          <w:lang w:val="en-US"/>
+        </w:rPr>
+        <w:br/>
+      </w:r>
+      <w:r>
+        <w:rPr>
+          <w:b/>
+          <w:bCs/>
+          <w:lang w:val="en-US"/>
+        </w:rPr>
+        <w:t>14 w = 129</w:t>
+      </w:r>
+      <w:r>
+        <w:rPr>
+          <w:b/>
+          <w:bCs/>
+          <w:lang w:val="en-US"/>
+        </w:rPr>
+        <w:br/>
+      </w:r>
+      <w:r>
+        <w:rPr>
+          <w:b/>
+          <w:bCs/>
+          <w:lang w:val="en-US"/>
+        </w:rPr>
+        <w:t>15 poke s+24,15: poke s+5,97: poke s+6,200: poke s+4,w</w:t>
+      </w:r>
+      <w:r>
+        <w:rPr>
+          <w:b/>
+          <w:bCs/>
+          <w:lang w:val="en-US"/>
+        </w:rPr>
+        <w:br/>
+      </w:r>
+      <w:r>
+        <w:rPr>
+          <w:b/>
+          <w:bCs/>
+          <w:lang w:val="en-US"/>
+        </w:rPr>
+        <w:t>16 for x = 0 to 255 step (</w:t>
+      </w:r>
+      <w:proofErr w:type="spellStart"/>
+      <w:r>
+        <w:rPr>
+          <w:b/>
+          <w:bCs/>
+          <w:lang w:val="en-US"/>
+        </w:rPr>
+        <w:t>rnd</w:t>
+      </w:r>
+      <w:proofErr w:type="spellEnd"/>
+      <w:r>
+        <w:rPr>
+          <w:b/>
+          <w:bCs/>
+          <w:lang w:val="en-US"/>
+        </w:rPr>
+        <w:t>(</w:t>
+      </w:r>
+      <w:proofErr w:type="spellStart"/>
+      <w:r>
+        <w:rPr>
+          <w:b/>
+          <w:bCs/>
+          <w:lang w:val="en-US"/>
+        </w:rPr>
+        <w:t>ti</w:t>
+      </w:r>
+      <w:proofErr w:type="spellEnd"/>
+      <w:r>
+        <w:rPr>
+          <w:b/>
+          <w:bCs/>
+          <w:lang w:val="en-US"/>
+        </w:rPr>
+        <w:t>)*15)+1</w:t>
+      </w:r>
+      <w:r>
+        <w:rPr>
+          <w:b/>
+          <w:bCs/>
+          <w:lang w:val="en-US"/>
+        </w:rPr>
+        <w:br/>
+      </w:r>
+      <w:r>
+        <w:rPr>
+          <w:b/>
+          <w:bCs/>
+          <w:lang w:val="en-US"/>
+        </w:rPr>
+        <w:t xml:space="preserve">17 poke </w:t>
+      </w:r>
+      <w:proofErr w:type="spellStart"/>
+      <w:r>
+        <w:rPr>
+          <w:b/>
+          <w:bCs/>
+          <w:lang w:val="en-US"/>
+        </w:rPr>
+        <w:t>s,x</w:t>
+      </w:r>
+      <w:proofErr w:type="spellEnd"/>
+      <w:r>
+        <w:rPr>
+          <w:b/>
+          <w:bCs/>
+          <w:lang w:val="en-US"/>
+        </w:rPr>
+        <w:t xml:space="preserve"> :poke s+1,255-x</w:t>
+      </w:r>
+      <w:r>
+        <w:rPr>
+          <w:b/>
+          <w:bCs/>
+          <w:lang w:val="en-US"/>
+        </w:rPr>
+        <w:br/>
+      </w:r>
+      <w:r>
+        <w:rPr>
+          <w:b/>
+          <w:bCs/>
+          <w:lang w:val="en-US"/>
+        </w:rPr>
+        <w:t xml:space="preserve">18 for y = 0 to 33: next </w:t>
+      </w:r>
+      <w:proofErr w:type="spellStart"/>
+      <w:r>
+        <w:rPr>
+          <w:b/>
+          <w:bCs/>
+          <w:lang w:val="en-US"/>
+        </w:rPr>
+        <w:t>y,x</w:t>
+      </w:r>
+      <w:proofErr w:type="spellEnd"/>
+      <w:r>
+        <w:rPr>
+          <w:b/>
+          <w:bCs/>
+          <w:lang w:val="en-US"/>
+        </w:rPr>
+        <w:br/>
+      </w:r>
+      <w:r>
+        <w:rPr>
+          <w:b/>
+          <w:bCs/>
+          <w:lang w:val="en-US"/>
+        </w:rPr>
+        <w:t>19 for x = 0 to 200: next: poke s+24,0</w:t>
+      </w:r>
+      <w:r>
+        <w:rPr>
+          <w:b/>
+          <w:bCs/>
+          <w:lang w:val="en-US"/>
+        </w:rPr>
+        <w:br/>
+      </w:r>
+      <w:r>
+        <w:rPr>
+          <w:b/>
+          <w:bCs/>
+          <w:lang w:val="en-US"/>
+        </w:rPr>
+        <w:t>20 for x = 0 to 100: next: stop</w:t>
+      </w:r>
+    </w:p>
+    <w:p>
+      <w:r>
+        <w:t xml:space="preserve">La riga 10 assegna alla variabile S il valore 54272, cioè il primo registro di controllo del SID. </w:t>
+      </w:r>
+      <w:r>
+        <w:t xml:space="preserve">Ciò viene fatto per semplificare la gestione dei 28 registri, usando un indirizzamento per spiazzamento. </w:t>
+      </w:r>
+    </w:p>
+    <w:p>
+      <w:pPr>
+        <w:rPr>
+          <w:color w:val="000000" w:themeColor="text1"/>
+        </w:rPr>
+      </w:pPr>
+      <w:r>
+        <w:t>Viene assegnato il valore 17 a W</w:t>
+      </w:r>
+      <w:r>
+        <w:t xml:space="preserve">, che sarà la variabile che contiene le informazioni su quale tipo di onda generare. In questo caso, il valore 17 è uguale alla </w:t>
+      </w:r>
+      <w:proofErr w:type="spellStart"/>
+      <w:r>
+        <w:t>codeword</w:t>
+      </w:r>
+      <w:proofErr w:type="spellEnd"/>
+      <w:r>
+        <w:t xml:space="preserve"> binaria 000</w:t>
+      </w:r>
+      <w:r>
+        <w:rPr>
+          <w:color w:val="FF0000"/>
+        </w:rPr>
+        <w:t>1</w:t>
+      </w:r>
+      <w:r>
+        <w:t>000</w:t>
+      </w:r>
+      <w:r>
+        <w:rPr>
+          <w:color w:val="70AD47" w:themeColor="accent6"/>
+        </w:rPr>
+        <w:t>1</w:t>
+      </w:r>
+      <w:r>
+        <w:t xml:space="preserve">, </w:t>
+      </w:r>
+      <w:r>
+        <w:t xml:space="preserve">dove il bit 4 se posto a 1 genera </w:t>
+      </w:r>
+      <w:r>
+        <w:t xml:space="preserve">un’onda </w:t>
+      </w:r>
+      <w:r>
+        <w:rPr>
+          <w:color w:val="FF0000"/>
+        </w:rPr>
+        <w:t>triangolare</w:t>
+      </w:r>
+      <w:r>
+        <w:t xml:space="preserve"> e il bit 0 è il bit di </w:t>
+      </w:r>
+      <w:r>
+        <w:rPr>
+          <w:color w:val="70AD47" w:themeColor="accent6"/>
+        </w:rPr>
+        <w:t>gate</w:t>
+      </w:r>
+      <w:r>
+        <w:rPr>
+          <w:color w:val="000000" w:themeColor="text1"/>
+        </w:rPr>
+        <w:t>, che se posto a 1 inizia l’inviluppo del suono e quando posto a 0 lo termina (la gestione del bit di gate si può paragonare alla pressione e rilascio di un tasto nel pianoforte).</w:t>
+      </w:r>
+    </w:p>
+    <w:p>
+      <w:pPr>
+        <w:rPr>
+          <w:color w:val="000000" w:themeColor="text1"/>
+        </w:rPr>
+      </w:pPr>
+      <w:r>
+        <w:rPr>
+          <w:color w:val="000000" w:themeColor="text1"/>
+        </w:rPr>
+        <w:t>I valori W = 33, 65 e 129 corrispondono rispettivamente all’onda dente di sega, all’onda quadra e al rumore pseudocasuale.</w:t>
+      </w:r>
+    </w:p>
+    <w:p>
+      <w:pPr>
+        <w:rPr>
+          <w:color w:val="000000" w:themeColor="text1"/>
+        </w:rPr>
+      </w:pPr>
+      <w:r>
+        <w:rPr>
+          <w:color w:val="000000" w:themeColor="text1"/>
+        </w:rPr>
+        <w:t xml:space="preserve">In base al </w:t>
+      </w:r>
+      <w:proofErr w:type="spellStart"/>
+      <w:r>
+        <w:rPr>
+          <w:color w:val="000000" w:themeColor="text1"/>
+        </w:rPr>
+        <w:t>timestamp</w:t>
+      </w:r>
+      <w:proofErr w:type="spellEnd"/>
+      <w:r>
+        <w:rPr>
+          <w:color w:val="000000" w:themeColor="text1"/>
+        </w:rPr>
+        <w:t xml:space="preserve"> di esecuzione del Commodore 64 (cioè il valore in </w:t>
+      </w:r>
+      <w:r>
+        <w:rPr>
+          <w:color w:val="000000" w:themeColor="text1"/>
+        </w:rPr>
+        <w:t>sessantesimi di secondo</w:t>
+      </w:r>
+      <w:r>
+        <w:rPr>
+          <w:color w:val="000000" w:themeColor="text1"/>
+        </w:rPr>
+        <w:t xml:space="preserve"> da quando è stato avviato), identificato </w:t>
+      </w:r>
+      <w:proofErr w:type="gramStart"/>
+      <w:r>
+        <w:rPr>
+          <w:color w:val="000000" w:themeColor="text1"/>
+        </w:rPr>
+        <w:t xml:space="preserve">da </w:t>
+      </w:r>
+      <w:r>
+        <w:rPr>
+          <w:b/>
+          <w:bCs/>
+          <w:color w:val="000000" w:themeColor="text1"/>
+        </w:rPr>
+        <w:t>ti</w:t>
+      </w:r>
+      <w:proofErr w:type="gramEnd"/>
+      <w:r>
+        <w:rPr>
+          <w:color w:val="000000" w:themeColor="text1"/>
+        </w:rPr>
+        <w:t xml:space="preserve">, </w:t>
+      </w:r>
+      <w:r>
+        <w:rPr>
+          <w:color w:val="000000" w:themeColor="text1"/>
+        </w:rPr>
+        <w:t xml:space="preserve">viene generato un numero decimale tra 0 e 1 casuale grazie alla funzione </w:t>
+      </w:r>
+      <w:proofErr w:type="spellStart"/>
+      <w:r>
+        <w:rPr>
+          <w:b/>
+          <w:bCs/>
+          <w:color w:val="000000" w:themeColor="text1"/>
+        </w:rPr>
+        <w:t>rnd</w:t>
+      </w:r>
+      <w:proofErr w:type="spellEnd"/>
+      <w:r>
+        <w:rPr>
+          <w:b/>
+          <w:bCs/>
+          <w:color w:val="000000" w:themeColor="text1"/>
+        </w:rPr>
+        <w:t xml:space="preserve">, </w:t>
+      </w:r>
+      <w:r>
+        <w:rPr>
+          <w:color w:val="000000" w:themeColor="text1"/>
+        </w:rPr>
+        <w:t>che viene trasformato in intero. A quel punto, in base al numero ottenuto, verrà eseguita una tra le 4 linee poste dopo il goto: in questo caso, se il numero ottenuto è 1, verrà eseguita la linea 12</w:t>
+      </w:r>
+      <w:r>
+        <w:rPr>
+          <w:color w:val="000000" w:themeColor="text1"/>
+        </w:rPr>
+        <w:t>.</w:t>
+      </w:r>
+    </w:p>
+    <w:p>
+      <w:pPr>
+        <w:rPr>
+          <w:color w:val="000000" w:themeColor="text1"/>
           <w:u w:val="single"/>
         </w:rPr>
       </w:pPr>
       <w:r>
-        <w:t>Parlare un po' dell’emulatore, dare un piccolo script in BASIC per la generazione di un suono e descriverlo</w:t>
-      </w:r>
-      <w:r>
+        <w:rPr>
+          <w:color w:val="000000" w:themeColor="text1"/>
+        </w:rPr>
+        <w:t>Dalla linea 15 viene usata l’istruzione POKE: non è altro che un semplice assegnare il valore dopo la virgola nella cella di memoria che ha indirizzo uguale al numero a sinistra della virgola. Nella linea 15 viene assegnato al valore massimo il controllo del master volume (</w:t>
+      </w:r>
+      <w:r>
+        <w:rPr>
+          <w:color w:val="000000" w:themeColor="text1"/>
+        </w:rPr>
+        <w:t xml:space="preserve">registro 54296, valore </w:t>
+      </w:r>
+      <w:r>
+        <w:rPr>
+          <w:color w:val="000000" w:themeColor="text1"/>
+        </w:rPr>
+        <w:t>1111)</w:t>
+      </w:r>
+      <w:r>
+        <w:rPr>
+          <w:color w:val="000000" w:themeColor="text1"/>
+        </w:rPr>
+        <w:t xml:space="preserve">, viene posto un </w:t>
+      </w:r>
+      <w:proofErr w:type="spellStart"/>
+      <w:r>
+        <w:rPr>
+          <w:color w:val="000000" w:themeColor="text1"/>
+        </w:rPr>
+        <w:t>attack</w:t>
+      </w:r>
+      <w:proofErr w:type="spellEnd"/>
+      <w:r>
+        <w:rPr>
+          <w:color w:val="000000" w:themeColor="text1"/>
+        </w:rPr>
+        <w:t xml:space="preserve"> lungo e un </w:t>
+      </w:r>
+      <w:proofErr w:type="spellStart"/>
+      <w:r>
+        <w:rPr>
+          <w:color w:val="000000" w:themeColor="text1"/>
+        </w:rPr>
+        <w:t>decay</w:t>
+      </w:r>
+      <w:proofErr w:type="spellEnd"/>
+      <w:r>
+        <w:rPr>
+          <w:color w:val="000000" w:themeColor="text1"/>
+        </w:rPr>
+        <w:t xml:space="preserve"> basso ponendo il valore 97 (registro 54277, valore 0110 0001), e vengono configurati </w:t>
+      </w:r>
+      <w:proofErr w:type="spellStart"/>
+      <w:r>
+        <w:rPr>
+          <w:color w:val="000000" w:themeColor="text1"/>
+        </w:rPr>
+        <w:t>sustain</w:t>
+      </w:r>
+      <w:proofErr w:type="spellEnd"/>
+      <w:r>
+        <w:rPr>
+          <w:color w:val="000000" w:themeColor="text1"/>
+        </w:rPr>
+        <w:t xml:space="preserve"> e release con un’alta durata (registro 54278, valore 1100 1000). </w:t>
+      </w:r>
+      <w:proofErr w:type="gramStart"/>
+      <w:r>
+        <w:rPr>
+          <w:color w:val="000000" w:themeColor="text1"/>
+        </w:rPr>
+        <w:t>Infine</w:t>
+      </w:r>
+      <w:proofErr w:type="gramEnd"/>
+      <w:r>
+        <w:rPr>
+          <w:color w:val="000000" w:themeColor="text1"/>
+        </w:rPr>
+        <w:t xml:space="preserve"> viene </w:t>
+      </w:r>
+      <w:r>
+        <w:rPr>
+          <w:color w:val="000000" w:themeColor="text1"/>
+        </w:rPr>
+        <w:t xml:space="preserve">assegnato il valore </w:t>
+      </w:r>
+      <w:r>
+        <w:rPr>
+          <w:b/>
+          <w:bCs/>
+          <w:color w:val="000000" w:themeColor="text1"/>
+        </w:rPr>
+        <w:t xml:space="preserve">w </w:t>
+      </w:r>
+      <w:r>
+        <w:rPr>
+          <w:color w:val="000000" w:themeColor="text1"/>
+        </w:rPr>
+        <w:t xml:space="preserve">della </w:t>
+      </w:r>
+      <w:proofErr w:type="spellStart"/>
+      <w:r>
+        <w:rPr>
+          <w:color w:val="000000" w:themeColor="text1"/>
+        </w:rPr>
+        <w:t>waveform</w:t>
+      </w:r>
+      <w:proofErr w:type="spellEnd"/>
+      <w:r>
+        <w:rPr>
+          <w:color w:val="000000" w:themeColor="text1"/>
+        </w:rPr>
+        <w:t xml:space="preserve"> al registro 54276.</w:t>
+      </w:r>
+    </w:p>
+    <w:p>
+      <w:pPr>
+        <w:pStyle w:val="Sottotitolo"/>
+      </w:pPr>
+      <w:r>
+        <w:t>I SUCCESSORI DEL CHIP SID</w:t>
+      </w:r>
+    </w:p>
+    <w:p>
+      <w:pPr>
+        <w:rPr>
+          <w:i/>
+          <w:iCs/>
+        </w:rPr>
+      </w:pPr>
+      <w:r>
+        <w:rPr>
+          <w:i/>
+          <w:iCs/>
+        </w:rPr>
+        <w:t xml:space="preserve">Parlare di cosa è successo nel settore dell’audio negli anni 90 </w:t>
+      </w:r>
+      <w:r>
+        <w:rPr>
+          <w:i/>
+          <w:iCs/>
+        </w:rPr>
+        <w:t>fino alla creazione delle schede audio dedicate</w:t>
+      </w:r>
+      <w:r>
+        <w:rPr>
+          <w:i/>
+          <w:iCs/>
+        </w:rPr>
+        <w:t xml:space="preserve"> </w:t>
+      </w:r>
+      <w:r>
+        <w:rPr>
+          <w:i/>
+          <w:iCs/>
+        </w:rPr>
+        <w:t>(fino a fine 90)</w:t>
+      </w:r>
+      <w:r>
+        <w:rPr>
+          <w:i/>
+          <w:iCs/>
+        </w:rPr>
         <w:t>.</w:t>
       </w:r>
     </w:p>
     <w:p>
-      <w:pPr>
-        <w:pStyle w:val="Sottotitolo"/>
-      </w:pPr>
-      <w:r>
-        <w:t xml:space="preserve">I SUCCESSORI DEL CHIP </w:t>
+      <w:r>
+        <w:t>Successivamente al SID vennero rilasciati altri chip audio come il MOS 7501, chip appunto derivato dal SID, utilizzato dal Commodore 16, il 116 e il Plus/4, che oltre a migliorare le prestazioni generali implementava una nuova funzionalità detta “bank switching” che permetteva di gestire dinamicamente i banchi di memoria tra ROM e RAM visibili alla CPU. Superato quindi lo stadio della PSG (</w:t>
       </w:r>
       <w:proofErr w:type="spellStart"/>
       <w:r>
-        <w:t>SID</w:t>
+        <w:t>Programmable</w:t>
       </w:r>
       <w:proofErr w:type="spellEnd"/>
+      <w:r>
+        <w:t xml:space="preserve"> Sound Generator</w:t>
+      </w:r>
+      <w:r>
+        <w:t xml:space="preserve">) i chip iniziavano quindi ad avvicinarsi agli standard tecnologici dell’epoca; si iniziò quindi ad usare la sintesi FM (Frequency </w:t>
+      </w:r>
+      <w:proofErr w:type="spellStart"/>
+      <w:r>
+        <w:t>Modulation</w:t>
+      </w:r>
+      <w:proofErr w:type="spellEnd"/>
+      <w:r>
+        <w:t>). Il passo avanti consisteva nel poter offrire una discreta varietà di toni andando a modulare un segnale portante nella sua frequenza tramite altri segnali.</w:t>
+      </w:r>
+      <w:r>
+        <w:t xml:space="preserve"> </w:t>
+      </w:r>
+    </w:p>
+    <w:p>
+      <w:r>
+        <w:t xml:space="preserve">La sintesi FM, infatti, è stata alla base di alcune delle più vecchie generazioni dei sintetizzatori Yamaha, come il popolarissimo DX 7, delle prime schede audio per PC, </w:t>
+      </w:r>
+      <w:proofErr w:type="spellStart"/>
+      <w:r>
+        <w:t>AdLib</w:t>
+      </w:r>
+      <w:proofErr w:type="spellEnd"/>
+      <w:r>
+        <w:t xml:space="preserve"> e Sound Blaster, dotate del chip Yamaha YM3812 e di molti dei chip audio dei cellulari per le suonerie polifoniche</w:t>
+      </w:r>
+      <w:r>
+        <w:t>.</w:t>
+      </w:r>
+    </w:p>
+    <w:p>
+      <w:r>
+        <w:lastRenderedPageBreak/>
+        <w:t>Questa tecnologia ebbe un’ampia diffusione dell’epoca 1986/90</w:t>
+      </w:r>
+      <w:r>
+        <w:t xml:space="preserve"> quando la maggior parte delle schede </w:t>
+      </w:r>
+      <w:proofErr w:type="spellStart"/>
+      <w:r>
+        <w:t>arcade</w:t>
+      </w:r>
+      <w:proofErr w:type="spellEnd"/>
+      <w:r>
+        <w:t xml:space="preserve"> era dotata di un chip audio con 8 canali FM. L’FM era </w:t>
+      </w:r>
+      <w:r>
+        <w:t xml:space="preserve">però </w:t>
+      </w:r>
+      <w:r>
+        <w:t>inadatto alla riproduzione acustica dei suoni naturali</w:t>
+      </w:r>
+      <w:r>
+        <w:t>,</w:t>
+      </w:r>
+      <w:r>
+        <w:t xml:space="preserve"> infatti, sono caratterizzati da sviluppi complessi che cambiano continuamente e in modo irregolare</w:t>
+      </w:r>
+      <w:r>
+        <w:t>, incompatibile quindi coi modelli più semplici della sintesi FM</w:t>
+      </w:r>
+    </w:p>
+    <w:p>
+      <w:r>
+        <w:t>Nel periodo in esame, e, in particolare tra il 1985 e il 1990, l’unico sistema alternativo alle tracce audio di un CD per ottenere un suono realistico digitale era l’ADPCM (</w:t>
+      </w:r>
+      <w:proofErr w:type="spellStart"/>
+      <w:r>
+        <w:t>Adaptive</w:t>
+      </w:r>
+      <w:proofErr w:type="spellEnd"/>
+      <w:r>
+        <w:t xml:space="preserve"> </w:t>
+      </w:r>
+      <w:proofErr w:type="spellStart"/>
+      <w:r>
+        <w:t>Pulse</w:t>
+      </w:r>
+      <w:proofErr w:type="spellEnd"/>
+      <w:r>
+        <w:t xml:space="preserve"> Code </w:t>
+      </w:r>
+      <w:proofErr w:type="spellStart"/>
+      <w:r>
+        <w:t>Modulation</w:t>
+      </w:r>
+      <w:proofErr w:type="spellEnd"/>
+      <w:r>
+        <w:t>), comunemente assimilato al campionamento audio</w:t>
+      </w:r>
+      <w:r>
+        <w:t xml:space="preserve">. </w:t>
+      </w:r>
+      <w:r>
+        <w:t>Il suono PCM si basava su sequenze di campioni a 8 bit</w:t>
+      </w:r>
+      <w:r>
+        <w:t>.</w:t>
+      </w:r>
     </w:p>
     <w:p>
       <w:pPr>
@@ -2281,21 +2643,6 @@
           <w:u w:val="single"/>
         </w:rPr>
       </w:pPr>
-      <w:r>
-        <w:t xml:space="preserve">Parlare di cosa è successo nel settore dell’audio negli anni 90 </w:t>
-      </w:r>
-      <w:r>
-        <w:t>fino alla creazione delle schede audio dedicate</w:t>
-      </w:r>
-      <w:r>
-        <w:t xml:space="preserve"> </w:t>
-      </w:r>
-      <w:r>
-        <w:t>(fino a fine 90)</w:t>
-      </w:r>
-      <w:r>
-        <w:t>.</w:t>
-      </w:r>
     </w:p>
     <w:p/>
     <w:p>
@@ -2335,49 +2682,13 @@
           <w:numId w:val="3"/>
         </w:numPr>
       </w:pPr>
-      <w:hyperlink r:id="rId8" w:history="1">
+      <w:hyperlink r:id="rId9" w:history="1">
         <w:r>
           <w:rPr>
             <w:rStyle w:val="Collegamentoipertestuale"/>
           </w:rPr>
-          <w:t>http://</w:t>
+          <w:t>http://myretrocomputing.altervista.org/commodore-64/index.php</w:t>
         </w:r>
-        <w:proofErr w:type="spellStart"/>
-        <w:r>
-          <w:rPr>
-            <w:rStyle w:val="Collegamentoipertestuale"/>
-          </w:rPr>
-          <w:t>myretrocomputing.altervista.org</w:t>
-        </w:r>
-        <w:proofErr w:type="spellEnd"/>
-        <w:r>
-          <w:rPr>
-            <w:rStyle w:val="Collegamentoipertestuale"/>
-          </w:rPr>
-          <w:t>/</w:t>
-        </w:r>
-        <w:proofErr w:type="spellStart"/>
-        <w:r>
-          <w:rPr>
-            <w:rStyle w:val="Collegamentoipertestuale"/>
-          </w:rPr>
-          <w:t>commodore</w:t>
-        </w:r>
-        <w:proofErr w:type="spellEnd"/>
-        <w:r>
-          <w:rPr>
-            <w:rStyle w:val="Collegamentoipertestuale"/>
-          </w:rPr>
-          <w:t>-64/</w:t>
-        </w:r>
-        <w:proofErr w:type="spellStart"/>
-        <w:r>
-          <w:rPr>
-            <w:rStyle w:val="Collegamentoipertestuale"/>
-          </w:rPr>
-          <w:t>index.php</w:t>
-        </w:r>
-        <w:proofErr w:type="spellEnd"/>
       </w:hyperlink>
     </w:p>
     <w:p>
@@ -2388,43 +2699,13 @@
           <w:numId w:val="3"/>
         </w:numPr>
       </w:pPr>
-      <w:hyperlink r:id="rId9" w:history="1">
-        <w:proofErr w:type="spellStart"/>
+      <w:hyperlink r:id="rId10" w:history="1">
         <w:r>
           <w:rPr>
             <w:rStyle w:val="Collegamentoipertestuale"/>
           </w:rPr>
-          <w:t>https</w:t>
+          <w:t>https://it.wikipedia.org/wiki/MOS_SID</w:t>
         </w:r>
-        <w:proofErr w:type="spellEnd"/>
-        <w:r>
-          <w:rPr>
-            <w:rStyle w:val="Collegamentoipertestuale"/>
-          </w:rPr>
-          <w:t>://</w:t>
-        </w:r>
-        <w:proofErr w:type="spellStart"/>
-        <w:r>
-          <w:rPr>
-            <w:rStyle w:val="Collegamentoipertestuale"/>
-          </w:rPr>
-          <w:t>it.wikipedia.org</w:t>
-        </w:r>
-        <w:proofErr w:type="spellEnd"/>
-        <w:r>
-          <w:rPr>
-            <w:rStyle w:val="Collegamentoipertestuale"/>
-          </w:rPr>
-          <w:t>/wiki/</w:t>
-        </w:r>
-        <w:proofErr w:type="spellStart"/>
-        <w:r>
-          <w:rPr>
-            <w:rStyle w:val="Collegamentoipertestuale"/>
-          </w:rPr>
-          <w:t>MOS_SID</w:t>
-        </w:r>
-        <w:proofErr w:type="spellEnd"/>
       </w:hyperlink>
     </w:p>
     <w:p>
@@ -2435,43 +2716,13 @@
           <w:numId w:val="3"/>
         </w:numPr>
       </w:pPr>
-      <w:hyperlink r:id="rId10" w:history="1">
-        <w:proofErr w:type="spellStart"/>
+      <w:hyperlink r:id="rId11" w:history="1">
         <w:r>
           <w:rPr>
             <w:rStyle w:val="Collegamentoipertestuale"/>
           </w:rPr>
-          <w:t>https</w:t>
+          <w:t>https://www.c64-wiki.com/wiki/SID</w:t>
         </w:r>
-        <w:proofErr w:type="spellEnd"/>
-        <w:r>
-          <w:rPr>
-            <w:rStyle w:val="Collegamentoipertestuale"/>
-          </w:rPr>
-          <w:t>://</w:t>
-        </w:r>
-        <w:proofErr w:type="spellStart"/>
-        <w:r>
-          <w:rPr>
-            <w:rStyle w:val="Collegamentoipertestuale"/>
-          </w:rPr>
-          <w:t>www.c64-wiki.com</w:t>
-        </w:r>
-        <w:proofErr w:type="spellEnd"/>
-        <w:r>
-          <w:rPr>
-            <w:rStyle w:val="Collegamentoipertestuale"/>
-          </w:rPr>
-          <w:t>/wiki/</w:t>
-        </w:r>
-        <w:proofErr w:type="spellStart"/>
-        <w:r>
-          <w:rPr>
-            <w:rStyle w:val="Collegamentoipertestuale"/>
-          </w:rPr>
-          <w:t>SID</w:t>
-        </w:r>
-        <w:proofErr w:type="spellEnd"/>
       </w:hyperlink>
     </w:p>
     <w:p>
@@ -2482,37 +2733,8 @@
           <w:numId w:val="3"/>
         </w:numPr>
       </w:pPr>
-      <w:proofErr w:type="spellStart"/>
-      <w:r>
-        <w:t>https</w:t>
-      </w:r>
-      <w:proofErr w:type="spellEnd"/>
-      <w:r>
-        <w:t>://</w:t>
-      </w:r>
-      <w:proofErr w:type="spellStart"/>
-      <w:r>
-        <w:t>www.youtube.com</w:t>
-      </w:r>
-      <w:proofErr w:type="spellEnd"/>
-      <w:r>
-        <w:t>/</w:t>
-      </w:r>
-      <w:proofErr w:type="spellStart"/>
-      <w:r>
-        <w:t>watch?v</w:t>
-      </w:r>
-      <w:proofErr w:type="spellEnd"/>
-      <w:r>
-        <w:t>=</w:t>
-      </w:r>
-      <w:proofErr w:type="spellStart"/>
-      <w:r>
-        <w:t>q_3d1x2VPxk</w:t>
-      </w:r>
-      <w:proofErr w:type="spellEnd"/>
-      <w:r>
-        <w:t xml:space="preserve"> Minuto 3:14</w:t>
+      <w:r>
+        <w:t>https://www.youtube.com/watch?v=q_3d1x2VPxk Minuto 3:14</w:t>
       </w:r>
     </w:p>
     <w:p>
@@ -2523,57 +2745,13 @@
           <w:numId w:val="3"/>
         </w:numPr>
       </w:pPr>
-      <w:hyperlink r:id="rId11" w:history="1">
-        <w:proofErr w:type="spellStart"/>
+      <w:hyperlink r:id="rId12" w:history="1">
         <w:r>
           <w:rPr>
             <w:rStyle w:val="Collegamentoipertestuale"/>
           </w:rPr>
-          <w:t>https</w:t>
+          <w:t>https://www.youtube.com/watch?v=3grRR9-XHXg</w:t>
         </w:r>
-        <w:proofErr w:type="spellEnd"/>
-        <w:r>
-          <w:rPr>
-            <w:rStyle w:val="Collegamentoipertestuale"/>
-          </w:rPr>
-          <w:t>://</w:t>
-        </w:r>
-        <w:proofErr w:type="spellStart"/>
-        <w:r>
-          <w:rPr>
-            <w:rStyle w:val="Collegamentoipertestuale"/>
-          </w:rPr>
-          <w:t>www.youtube.com</w:t>
-        </w:r>
-        <w:proofErr w:type="spellEnd"/>
-        <w:r>
-          <w:rPr>
-            <w:rStyle w:val="Collegamentoipertestuale"/>
-          </w:rPr>
-          <w:t>/</w:t>
-        </w:r>
-        <w:proofErr w:type="spellStart"/>
-        <w:r>
-          <w:rPr>
-            <w:rStyle w:val="Collegamentoipertestuale"/>
-          </w:rPr>
-          <w:t>watch?v</w:t>
-        </w:r>
-        <w:proofErr w:type="spellEnd"/>
-        <w:r>
-          <w:rPr>
-            <w:rStyle w:val="Collegamentoipertestuale"/>
-          </w:rPr>
-          <w:t>=</w:t>
-        </w:r>
-        <w:proofErr w:type="spellStart"/>
-        <w:r>
-          <w:rPr>
-            <w:rStyle w:val="Collegamentoipertestuale"/>
-          </w:rPr>
-          <w:t>3grRR9-XHXg</w:t>
-        </w:r>
-        <w:proofErr w:type="spellEnd"/>
       </w:hyperlink>
     </w:p>
     <w:p>
@@ -2584,27 +2762,9 @@
           <w:numId w:val="3"/>
         </w:numPr>
       </w:pPr>
-      <w:proofErr w:type="spellStart"/>
-      <w:r>
-        <w:t>https</w:t>
-      </w:r>
-      <w:proofErr w:type="spellEnd"/>
-      <w:r>
-        <w:t>://</w:t>
-      </w:r>
-      <w:proofErr w:type="spellStart"/>
-      <w:r>
-        <w:t>it.wikipedia.org</w:t>
-      </w:r>
-      <w:proofErr w:type="spellEnd"/>
-      <w:r>
-        <w:t>/wiki/</w:t>
-      </w:r>
-      <w:proofErr w:type="spellStart"/>
-      <w:r>
-        <w:t>Scheda_audio</w:t>
-      </w:r>
-      <w:proofErr w:type="spellEnd"/>
+      <w:r>
+        <w:t>https://it.wikipedia.org/wiki/Scheda_audio</w:t>
+      </w:r>
       <w:r>
         <w:br w:type="page"/>
       </w:r>
@@ -2683,6 +2843,12 @@
       </w:r>
       <w:r>
         <w:t>.&gt;</w:t>
+      </w:r>
+      <w:r>
+        <w:rPr>
+          <w:noProof/>
+        </w:rPr>
+        <w:t xml:space="preserve"> </w:t>
       </w:r>
     </w:p>
     <w:sectPr>

</xml_diff>

<commit_message>
Completata la sezione del codice BASIC + migliorie varie
</commit_message>
<xml_diff>
--- a/step2.docx
+++ b/step2.docx
@@ -218,8 +218,18 @@
           <w:i/>
           <w:sz w:val="24"/>
         </w:rPr>
-        <w:t>Prof. Filippo L.M. Milotta</w:t>
-      </w:r>
+        <w:t xml:space="preserve">Prof. Filippo L.M. </w:t>
+      </w:r>
+      <w:proofErr w:type="spellStart"/>
+      <w:r>
+        <w:rPr>
+          <w:b/>
+          <w:i/>
+          <w:sz w:val="24"/>
+        </w:rPr>
+        <w:t>Milotta</w:t>
+      </w:r>
+      <w:proofErr w:type="spellEnd"/>
     </w:p>
     <w:p/>
     <w:p/>
@@ -305,8 +315,13 @@
         <w:t xml:space="preserve"> </w:t>
       </w:r>
       <w:r>
-        <w:t>Manuel Comis</w:t>
-      </w:r>
+        <w:t xml:space="preserve">Manuel </w:t>
+      </w:r>
+      <w:proofErr w:type="spellStart"/>
+      <w:r>
+        <w:t>Comis</w:t>
+      </w:r>
+      <w:proofErr w:type="spellEnd"/>
     </w:p>
     <w:p/>
     <w:sdt>
@@ -345,10 +360,6 @@
         <w:p>
           <w:pPr>
             <w:pStyle w:val="Sommario1"/>
-            <w:tabs>
-              <w:tab w:val="left" w:pos="440"/>
-              <w:tab w:val="right" w:leader="dot" w:pos="9628"/>
-            </w:tabs>
             <w:rPr>
               <w:rFonts w:eastAsiaTheme="minorEastAsia"/>
               <w:noProof/>
@@ -376,7 +387,7 @@
             </w:rPr>
             <w:fldChar w:fldCharType="separate"/>
           </w:r>
-          <w:hyperlink w:anchor="_Toc89461333" w:history="1">
+          <w:hyperlink w:anchor="_Toc89731065" w:history="1">
             <w:r>
               <w:rPr>
                 <w:rStyle w:val="Collegamentoipertestuale"/>
@@ -420,7 +431,7 @@
                 <w:noProof/>
                 <w:webHidden/>
               </w:rPr>
-              <w:instrText xml:space="preserve"> PAGEREF _Toc89461333 \h </w:instrText>
+              <w:instrText xml:space="preserve"> PAGEREF _Toc89731065 \h </w:instrText>
             </w:r>
             <w:r>
               <w:rPr>
@@ -454,23 +465,20 @@
         <w:p>
           <w:pPr>
             <w:pStyle w:val="Sommario1"/>
-            <w:tabs>
-              <w:tab w:val="right" w:leader="dot" w:pos="9628"/>
-            </w:tabs>
             <w:rPr>
               <w:rFonts w:eastAsiaTheme="minorEastAsia"/>
               <w:noProof/>
               <w:lang w:eastAsia="it-IT"/>
             </w:rPr>
           </w:pPr>
-          <w:hyperlink w:anchor="_Toc89461334" w:history="1">
+          <w:hyperlink w:anchor="_Toc89731066" w:history="1">
             <w:r>
               <w:rPr>
                 <w:rStyle w:val="Collegamentoipertestuale"/>
                 <w:b/>
                 <w:noProof/>
               </w:rPr>
-              <w:t>2. Metodo Proposto / Riferimenti Bibliografici</w:t>
+              <w:t>2. Riferimenti Bibliografici</w:t>
             </w:r>
             <w:r>
               <w:rPr>
@@ -491,7 +499,7 @@
                 <w:noProof/>
                 <w:webHidden/>
               </w:rPr>
-              <w:instrText xml:space="preserve"> PAGEREF _Toc89461334 \h </w:instrText>
+              <w:instrText xml:space="preserve"> PAGEREF _Toc89731066 \h </w:instrText>
             </w:r>
             <w:r>
               <w:rPr>
@@ -511,7 +519,7 @@
                 <w:noProof/>
                 <w:webHidden/>
               </w:rPr>
-              <w:t>7</w:t>
+              <w:t>2</w:t>
             </w:r>
             <w:r>
               <w:rPr>
@@ -525,16 +533,13 @@
         <w:p>
           <w:pPr>
             <w:pStyle w:val="Sommario1"/>
-            <w:tabs>
-              <w:tab w:val="right" w:leader="dot" w:pos="9628"/>
-            </w:tabs>
             <w:rPr>
               <w:rFonts w:eastAsiaTheme="minorEastAsia"/>
               <w:noProof/>
               <w:lang w:eastAsia="it-IT"/>
             </w:rPr>
           </w:pPr>
-          <w:hyperlink w:anchor="_Toc89461335" w:history="1">
+          <w:hyperlink w:anchor="_Toc89731067" w:history="1">
             <w:r>
               <w:rPr>
                 <w:rStyle w:val="Collegamentoipertestuale"/>
@@ -562,7 +567,7 @@
                 <w:noProof/>
                 <w:webHidden/>
               </w:rPr>
-              <w:instrText xml:space="preserve"> PAGEREF _Toc89461335 \h </w:instrText>
+              <w:instrText xml:space="preserve"> PAGEREF _Toc89731067 \h </w:instrText>
             </w:r>
             <w:r>
               <w:rPr>
@@ -582,7 +587,7 @@
                 <w:noProof/>
                 <w:webHidden/>
               </w:rPr>
-              <w:t>8</w:t>
+              <w:t>3</w:t>
             </w:r>
             <w:r>
               <w:rPr>
@@ -622,7 +627,7 @@
           <w:b/>
         </w:rPr>
       </w:pPr>
-      <w:bookmarkStart w:id="0" w:name="_Toc89461333"/>
+      <w:bookmarkStart w:id="0" w:name="_Toc89731065"/>
       <w:r>
         <w:rPr>
           <w:b/>
@@ -691,318 +696,1072 @@
         <w:t xml:space="preserve">circa </w:t>
       </w:r>
       <w:r>
-        <w:t>20 milioni di unità.</w:t>
+        <w:t xml:space="preserve">20 milioni di </w:t>
+      </w:r>
+      <w:proofErr w:type="spellStart"/>
+      <w:r>
+        <w:t>unità.</w:t>
+      </w:r>
+      <w:r>
+        <w:rPr>
+          <w:noProof/>
+        </w:rPr>
+        <mc:AlternateContent>
+          <mc:Choice Requires="wps">
+            <w:drawing>
+              <wp:anchor distT="0" distB="0" distL="114300" distR="114300" simplePos="0" relativeHeight="251662336" behindDoc="0" locked="0" layoutInCell="1" allowOverlap="1" wp14:anchorId="5751D8DB" wp14:editId="4033F341">
+                <wp:simplePos x="0" y="0"/>
+                <wp:positionH relativeFrom="column">
+                  <wp:posOffset>2660650</wp:posOffset>
+                </wp:positionH>
+                <wp:positionV relativeFrom="paragraph">
+                  <wp:posOffset>1951990</wp:posOffset>
+                </wp:positionV>
+                <wp:extent cx="3295015" cy="635"/>
+                <wp:effectExtent l="0" t="0" r="3810" b="0"/>
+                <wp:wrapSquare wrapText="bothSides"/>
+                <wp:docPr id="4" name="Casella di testo 4"/>
+                <wp:cNvGraphicFramePr/>
+                <a:graphic xmlns:a="http://schemas.openxmlformats.org/drawingml/2006/main">
+                  <a:graphicData uri="http://schemas.microsoft.com/office/word/2010/wordprocessingShape">
+                    <wps:wsp>
+                      <wps:cNvSpPr txBox="1"/>
+                      <wps:spPr>
+                        <a:xfrm>
+                          <a:off x="0" y="0"/>
+                          <a:ext cx="3295015" cy="635"/>
+                        </a:xfrm>
+                        <a:prstGeom prst="rect">
+                          <a:avLst/>
+                        </a:prstGeom>
+                        <a:solidFill>
+                          <a:prstClr val="white"/>
+                        </a:solidFill>
+                        <a:ln>
+                          <a:noFill/>
+                        </a:ln>
+                      </wps:spPr>
+                      <wps:txbx>
+                        <w:txbxContent>
+                          <w:p>
+                            <w:pPr>
+                              <w:pStyle w:val="Didascalia"/>
+                              <w:jc w:val="center"/>
+                              <w:rPr>
+                                <w:noProof/>
+                              </w:rPr>
+                            </w:pPr>
+                            <w:r>
+                              <w:t xml:space="preserve">L’originale Commodore 64, chiamato in Italia "il biscottone" per il suo </w:t>
+                            </w:r>
+                            <w:proofErr w:type="spellStart"/>
+                            <w:r>
+                              <w:t>form</w:t>
+                            </w:r>
+                            <w:proofErr w:type="spellEnd"/>
+                            <w:r>
+                              <w:t xml:space="preserve"> </w:t>
+                            </w:r>
+                            <w:proofErr w:type="spellStart"/>
+                            <w:r>
+                              <w:t>factor</w:t>
+                            </w:r>
+                            <w:proofErr w:type="spellEnd"/>
+                            <w:r>
+                              <w:t xml:space="preserve"> e il suo colore marroncino</w:t>
+                            </w:r>
+                          </w:p>
+                        </w:txbxContent>
+                      </wps:txbx>
+                      <wps:bodyPr rot="0" spcFirstLastPara="0" vertOverflow="overflow" horzOverflow="overflow" vert="horz" wrap="square" lIns="0" tIns="0" rIns="0" bIns="0" numCol="1" spcCol="0" rtlCol="0" fromWordArt="0" anchor="t" anchorCtr="0" forceAA="0" compatLnSpc="1">
+                        <a:prstTxWarp prst="textNoShape">
+                          <a:avLst/>
+                        </a:prstTxWarp>
+                        <a:spAutoFit/>
+                      </wps:bodyPr>
+                    </wps:wsp>
+                  </a:graphicData>
+                </a:graphic>
+                <wp14:sizeRelH relativeFrom="margin">
+                  <wp14:pctWidth>0</wp14:pctWidth>
+                </wp14:sizeRelH>
+              </wp:anchor>
+            </w:drawing>
+          </mc:Choice>
+          <mc:Fallback>
+            <w:pict>
+              <v:shapetype w14:anchorId="5751D8DB" id="_x0000_t202" coordsize="21600,21600" o:spt="202" path="m,l,21600r21600,l21600,xe">
+                <v:stroke joinstyle="miter"/>
+                <v:path gradientshapeok="t" o:connecttype="rect"/>
+              </v:shapetype>
+              <v:shape id="Casella di testo 4" o:spid="_x0000_s1026" type="#_x0000_t202" style="position:absolute;margin-left:209.5pt;margin-top:153.7pt;width:259.45pt;height:.05pt;z-index:251662336;visibility:visible;mso-wrap-style:square;mso-width-percent:0;mso-wrap-distance-left:9pt;mso-wrap-distance-top:0;mso-wrap-distance-right:9pt;mso-wrap-distance-bottom:0;mso-position-horizontal:absolute;mso-position-horizontal-relative:text;mso-position-vertical:absolute;mso-position-vertical-relative:text;mso-width-percent:0;mso-width-relative:margin;v-text-anchor:top" o:gfxdata="UEsDBBQABgAIAAAAIQC2gziS/gAAAOEBAAATAAAAW0NvbnRlbnRfVHlwZXNdLnhtbJSRQU7DMBBF&#10;90jcwfIWJU67QAgl6YK0S0CoHGBkTxKLZGx5TGhvj5O2G0SRWNoz/78nu9wcxkFMGNg6quQqL6RA&#10;0s5Y6ir5vt9lD1JwBDIwOMJKHpHlpr69KfdHjyxSmriSfYz+USnWPY7AufNIadK6MEJMx9ApD/oD&#10;OlTrorhX2lFEilmcO2RdNtjC5xDF9pCuTyYBB5bi6bQ4syoJ3g9WQ0ymaiLzg5KdCXlKLjvcW893&#10;SUOqXwnz5DrgnHtJTxOsQfEKIT7DmDSUCaxw7Rqn8787ZsmRM9e2VmPeBN4uqYvTtW7jvijg9N/y&#10;JsXecLq0q+WD6m8AAAD//wMAUEsDBBQABgAIAAAAIQA4/SH/1gAAAJQBAAALAAAAX3JlbHMvLnJl&#10;bHOkkMFqwzAMhu+DvYPRfXGawxijTi+j0GvpHsDYimMaW0Yy2fr2M4PBMnrbUb/Q94l/f/hMi1qR&#10;JVI2sOt6UJgd+ZiDgffL8ekFlFSbvV0oo4EbChzGx4f9GRdb25HMsYhqlCwG5lrLq9biZkxWOiqY&#10;22YiTra2kYMu1l1tQD30/bPm3wwYN0x18gb45AdQl1tp5j/sFB2T0FQ7R0nTNEV3j6o9feQzro1i&#10;OWA14Fm+Q8a1a8+Bvu/d/dMb2JY5uiPbhG/ktn4cqGU/er3pcvwCAAD//wMAUEsDBBQABgAIAAAA&#10;IQDXdfrYMgIAAGUEAAAOAAAAZHJzL2Uyb0RvYy54bWysVE1v2zAMvQ/YfxB0X5ykTbEZcYosRYYB&#10;RVsgHXpWZDkWIImaxMTOfv0of6Rbt9Owi0yRFKX3HunlbWsNO6kQNbiCzyZTzpSTUGp3KPi35+2H&#10;j5xFFK4UBpwq+FlFfrt6/27Z+FzNoQZTqsCoiIt54wteI/o8y6KslRVxAl45ClYQrEDahkNWBtFQ&#10;dWuy+XR6kzUQSh9AqhjJe9cH+aqrX1VK4mNVRYXMFJzeht0aunWf1my1FPkhCF9rOTxD/MMrrNCO&#10;Lr2UuhMo2DHoP0pZLQNEqHAiwWZQVVqqDgOhmU3foNnVwqsOC5ET/YWm+P/KyofTU2C6LPg1Z05Y&#10;kmgjojJGsFIzVBGBXSeWGh9zSt55Ssf2M7Sk9uiP5Ezg2yrY9CVYjOLE9/nCsWqRSXJezT8tprMF&#10;Z5JiN1eLVCN7PepDxC8KLEtGwQMJ2PEqTvcR+9QxJd0Uwehyq41JmxTYmMBOgsRuao1qKP5blnEp&#10;10E61RdMnizh63EkC9t9O4DeQ3kmzAH63olebjVddC8iPolAzUIwaQDwkZbKQFNwGCzOagg//uZP&#10;+aQhRTlrqPkKHr8fRVCcma+O1E2dOhphNPaj4Y52AwRxRqPlZWfSgYBmNKsA9oXmYp1uoZBwku4q&#10;OI7mBvsRoLmSar3ukqgfvcB7t/MylR4JfW5fRPCDHEgqPsDYliJ/o0qf2+ni10ckijvJEqE9iwPP&#10;1Mud6MPcpWH5dd9lvf4dVj8BAAD//wMAUEsDBBQABgAIAAAAIQAj17o/4gAAAAsBAAAPAAAAZHJz&#10;L2Rvd25yZXYueG1sTI/BTsMwEETvSPyDtUhcEHVKQktCnKqq4EAvFaEXbm68jQPxOrKdNvw9hgsc&#10;Z2c0+6ZcTaZnJ3S+syRgPkuAITVWddQK2L893z4A80GSkr0lFPCFHlbV5UUpC2XP9IqnOrQslpAv&#10;pAAdwlBw7huNRvqZHZCid7TOyBCla7ly8hzLTc/vkmTBjewoftBywI3G5rMejYBd9r7TN+PxabvO&#10;UveyHzeLj7YW4vpqWj8CCziFvzD84Ed0qCLTwY6kPOsFZPM8bgkC0mSZAYuJPF3mwA6/l3vgVcn/&#10;b6i+AQAA//8DAFBLAQItABQABgAIAAAAIQC2gziS/gAAAOEBAAATAAAAAAAAAAAAAAAAAAAAAABb&#10;Q29udGVudF9UeXBlc10ueG1sUEsBAi0AFAAGAAgAAAAhADj9If/WAAAAlAEAAAsAAAAAAAAAAAAA&#10;AAAALwEAAF9yZWxzLy5yZWxzUEsBAi0AFAAGAAgAAAAhANd1+tgyAgAAZQQAAA4AAAAAAAAAAAAA&#10;AAAALgIAAGRycy9lMm9Eb2MueG1sUEsBAi0AFAAGAAgAAAAhACPXuj/iAAAACwEAAA8AAAAAAAAA&#10;AAAAAAAAjAQAAGRycy9kb3ducmV2LnhtbFBLBQYAAAAABAAEAPMAAACbBQAAAAA=&#10;" stroked="f">
+                <v:textbox style="mso-fit-shape-to-text:t" inset="0,0,0,0">
+                  <w:txbxContent>
+                    <w:p>
+                      <w:pPr>
+                        <w:pStyle w:val="Didascalia"/>
+                        <w:jc w:val="center"/>
+                        <w:rPr>
+                          <w:noProof/>
+                        </w:rPr>
+                      </w:pPr>
+                      <w:r>
+                        <w:t xml:space="preserve">L’originale Commodore 64, chiamato in Italia "il biscottone" per il suo </w:t>
+                      </w:r>
+                      <w:proofErr w:type="spellStart"/>
+                      <w:r>
+                        <w:t>form</w:t>
+                      </w:r>
+                      <w:proofErr w:type="spellEnd"/>
+                      <w:r>
+                        <w:t xml:space="preserve"> </w:t>
+                      </w:r>
+                      <w:proofErr w:type="spellStart"/>
+                      <w:r>
+                        <w:t>factor</w:t>
+                      </w:r>
+                      <w:proofErr w:type="spellEnd"/>
+                      <w:r>
+                        <w:t xml:space="preserve"> e il suo colore marroncino</w:t>
+                      </w:r>
+                    </w:p>
+                  </w:txbxContent>
+                </v:textbox>
+                <w10:wrap type="square"/>
+              </v:shape>
+            </w:pict>
+          </mc:Fallback>
+        </mc:AlternateContent>
+      </w:r>
+      <w:r>
+        <w:rPr>
+          <w:noProof/>
+        </w:rPr>
+        <w:drawing>
+          <wp:anchor distT="0" distB="0" distL="114300" distR="114300" simplePos="0" relativeHeight="251660288" behindDoc="0" locked="0" layoutInCell="1" allowOverlap="1" wp14:anchorId="424A614E" wp14:editId="76D549F8">
+            <wp:simplePos x="0" y="0"/>
+            <wp:positionH relativeFrom="column">
+              <wp:posOffset>2661213</wp:posOffset>
+            </wp:positionH>
+            <wp:positionV relativeFrom="paragraph">
+              <wp:posOffset>189781</wp:posOffset>
+            </wp:positionV>
+            <wp:extent cx="3295015" cy="1705610"/>
+            <wp:effectExtent l="76200" t="76200" r="133985" b="142240"/>
+            <wp:wrapSquare wrapText="bothSides"/>
+            <wp:docPr id="3" name="Immagine 3" descr="Immagine che contiene elettronico, tastiera, macchina da scrivere&#10;&#10;Descrizione generata automaticamente"/>
+            <wp:cNvGraphicFramePr>
+              <a:graphicFrameLocks xmlns:a="http://schemas.openxmlformats.org/drawingml/2006/main" noChangeAspect="1"/>
+            </wp:cNvGraphicFramePr>
+            <a:graphic xmlns:a="http://schemas.openxmlformats.org/drawingml/2006/main">
+              <a:graphicData uri="http://schemas.openxmlformats.org/drawingml/2006/picture">
+                <pic:pic xmlns:pic="http://schemas.openxmlformats.org/drawingml/2006/picture">
+                  <pic:nvPicPr>
+                    <pic:cNvPr id="3" name="Immagine 3" descr="Immagine che contiene elettronico, tastiera, macchina da scrivere&#10;&#10;Descrizione generata automaticamente"/>
+                    <pic:cNvPicPr>
+                      <a:picLocks noChangeAspect="1" noChangeArrowheads="1"/>
+                    </pic:cNvPicPr>
+                  </pic:nvPicPr>
+                  <pic:blipFill>
+                    <a:blip r:embed="rId7" cstate="print">
+                      <a:extLst>
+                        <a:ext uri="{28A0092B-C50C-407E-A947-70E740481C1C}">
+                          <a14:useLocalDpi xmlns:a14="http://schemas.microsoft.com/office/drawing/2010/main" val="0"/>
+                        </a:ext>
+                      </a:extLst>
+                    </a:blip>
+                    <a:srcRect/>
+                    <a:stretch>
+                      <a:fillRect/>
+                    </a:stretch>
+                  </pic:blipFill>
+                  <pic:spPr bwMode="auto">
+                    <a:xfrm>
+                      <a:off x="0" y="0"/>
+                      <a:ext cx="3295015" cy="1705610"/>
+                    </a:xfrm>
+                    <a:prstGeom prst="rect">
+                      <a:avLst/>
+                    </a:prstGeom>
+                    <a:ln w="38100" cap="sq">
+                      <a:solidFill>
+                        <a:srgbClr val="000000"/>
+                      </a:solidFill>
+                      <a:prstDash val="solid"/>
+                      <a:miter lim="800000"/>
+                    </a:ln>
+                    <a:effectLst>
+                      <a:outerShdw blurRad="50800" dist="38100" dir="2700000" algn="tl" rotWithShape="0">
+                        <a:srgbClr val="000000">
+                          <a:alpha val="43000"/>
+                        </a:srgbClr>
+                      </a:outerShdw>
+                    </a:effectLst>
+                  </pic:spPr>
+                </pic:pic>
+              </a:graphicData>
+            </a:graphic>
+          </wp:anchor>
+        </w:drawing>
+      </w:r>
+      <w:proofErr w:type="spellEnd"/>
+    </w:p>
+    <w:p>
+      <w:r>
+        <w:t xml:space="preserve">La matrice del successo dell’home computer dell’azienda di Jack </w:t>
+      </w:r>
+      <w:proofErr w:type="spellStart"/>
+      <w:r>
+        <w:t>Tramiel</w:t>
+      </w:r>
+      <w:proofErr w:type="spellEnd"/>
+      <w:r>
+        <w:t>, storico direttore di Commodore, fu una serie di elementi che, messi insieme nel modo giusto e nel momento giusto, ne decretarono il successo rendendolo un fenomeno di costume anche negli anni a venire. Il Commodore 64 si distinse infatti per la sua</w:t>
+      </w:r>
+      <w:r>
+        <w:t xml:space="preserve"> facilità d’uso,</w:t>
+      </w:r>
+      <w:r>
+        <w:t xml:space="preserve"> il</w:t>
+      </w:r>
+      <w:r>
+        <w:t xml:space="preserve"> basso prezzo e</w:t>
+      </w:r>
+      <w:r>
+        <w:t xml:space="preserve"> le sue</w:t>
+      </w:r>
+      <w:r>
+        <w:t xml:space="preserve"> capacità grafiche e sonore all’avanguardia</w:t>
+      </w:r>
+      <w:r>
+        <w:t>,</w:t>
+      </w:r>
+      <w:r>
+        <w:t xml:space="preserve"> per il periodo in cui venne creato.</w:t>
+      </w:r>
+    </w:p>
+    <w:p>
+      <w:r>
+        <w:t xml:space="preserve">Il Commodore 64 </w:t>
+      </w:r>
+      <w:r>
+        <w:t>ha anche il merito di essere stato il</w:t>
+      </w:r>
+      <w:r>
+        <w:t xml:space="preserve"> primo</w:t>
+      </w:r>
+      <w:r>
+        <w:t xml:space="preserve"> home </w:t>
+      </w:r>
+      <w:r>
+        <w:t>computer ad essere dotato di un chip dedicato alla sintesi sonora</w:t>
+      </w:r>
+      <w:r>
+        <w:t xml:space="preserve"> fornito di generatori di inviluppo ADSR, </w:t>
+      </w:r>
+      <w:r>
+        <w:t>il MOS SID,</w:t>
+      </w:r>
+      <w:r>
+        <w:t xml:space="preserve"> che riusciva </w:t>
+      </w:r>
+      <w:r>
+        <w:t>a sintetizzare 3 voci</w:t>
+      </w:r>
+      <w:r>
+        <w:t xml:space="preserve"> (anche umane)</w:t>
+      </w:r>
+      <w:r>
+        <w:t xml:space="preserve"> indipendenti </w:t>
+      </w:r>
+      <w:r>
+        <w:t>contemporaneamente.</w:t>
+      </w:r>
+    </w:p>
+    <w:p>
+      <w:r>
+        <w:t>In secondo luogo,</w:t>
+      </w:r>
+      <w:r>
+        <w:t xml:space="preserve"> verrà fornita una dimostrazione pratica su come il MOS SID veniva programmato, in linguaggio BASIC, per la riproduzione di suoni più o meno complessi.</w:t>
+      </w:r>
+      <w:r>
+        <w:t xml:space="preserve"> </w:t>
+      </w:r>
+      <w:r>
+        <w:t>Per la dimostrazione verrà usato l’emulatore VICE.</w:t>
+      </w:r>
+    </w:p>
+    <w:p>
+      <w:r>
+        <w:t>In</w:t>
+      </w:r>
+      <w:r>
+        <w:t xml:space="preserve"> conclusione</w:t>
+      </w:r>
+      <w:r>
+        <w:t>,</w:t>
+      </w:r>
+      <w:r>
+        <w:t xml:space="preserve"> viene presentato un excursus </w:t>
+      </w:r>
+      <w:r>
+        <w:t xml:space="preserve">temporale </w:t>
+      </w:r>
+      <w:r>
+        <w:t>riguardante l’evoluzione dei chip e delle periferiche dedicati all’audio</w:t>
+      </w:r>
+      <w:r>
+        <w:t>,</w:t>
+      </w:r>
+      <w:r>
+        <w:t xml:space="preserve"> dal post</w:t>
+      </w:r>
+      <w:r>
+        <w:t>-rilascio del</w:t>
+      </w:r>
+      <w:r>
+        <w:t xml:space="preserve"> Commodore 64 fino alla fine degli anni ‘90 con l’esordio delle schede audio dedicate</w:t>
+      </w:r>
+      <w:r>
+        <w:t>.</w:t>
+      </w:r>
+    </w:p>
+    <w:p/>
+    <w:p>
+      <w:pPr>
+        <w:pStyle w:val="Sottotitolo"/>
+        <w:rPr>
+          <w:u w:val="single"/>
+        </w:rPr>
+      </w:pPr>
+      <w:r>
+        <w:rPr>
+          <w:u w:val="single"/>
+        </w:rPr>
+        <w:t>LE PREMESSE</w:t>
+      </w:r>
+    </w:p>
+    <w:p>
+      <w:pPr>
+        <w:jc w:val="both"/>
+      </w:pPr>
+      <w:r>
+        <w:t xml:space="preserve">Il Commodore 64 nacque con l’obiettivo di </w:t>
+      </w:r>
+      <w:r>
+        <w:t>creare</w:t>
+      </w:r>
+      <w:r>
+        <w:t xml:space="preserve"> nuovi standard </w:t>
+      </w:r>
+      <w:r>
+        <w:t>tecnologici riguardanti la grafica e l’audio per imporsi sul settore videoludico e degli home computer</w:t>
+      </w:r>
+      <w:r>
+        <w:t>, con l’intenzione di surclassare tecnologicamente anche i prodotti precedenti della stessa Commodore, quali il PET e il VIC-20, rendendo le tecnologie Commodore appetibili alle aziende produttrici di console e videogiochi da sala a tal punto da usarle nei loro prodotti.</w:t>
+      </w:r>
+      <w:r>
+        <w:rPr>
+          <w:noProof/>
+        </w:rPr>
+        <w:t xml:space="preserve"> </w:t>
+      </w:r>
+    </w:p>
+    <w:p>
+      <w:pPr>
+        <w:jc w:val="both"/>
+      </w:pPr>
+      <w:r>
+        <w:rPr>
+          <w:noProof/>
+        </w:rPr>
+        <w:lastRenderedPageBreak/>
+        <w:drawing>
+          <wp:anchor distT="0" distB="0" distL="114300" distR="114300" simplePos="0" relativeHeight="251663360" behindDoc="0" locked="0" layoutInCell="1" allowOverlap="1" wp14:anchorId="03E3E2D3" wp14:editId="05710DE2">
+            <wp:simplePos x="0" y="0"/>
+            <wp:positionH relativeFrom="margin">
+              <wp:align>left</wp:align>
+            </wp:positionH>
+            <wp:positionV relativeFrom="paragraph">
+              <wp:posOffset>8183</wp:posOffset>
+            </wp:positionV>
+            <wp:extent cx="3838575" cy="2971800"/>
+            <wp:effectExtent l="76200" t="76200" r="123825" b="133350"/>
+            <wp:wrapSquare wrapText="bothSides"/>
+            <wp:docPr id="6" name="Immagine 6" descr="Immagine che contiene testo, macchina da scrivere&#10;&#10;Descrizione generata automaticamente"/>
+            <wp:cNvGraphicFramePr>
+              <a:graphicFrameLocks xmlns:a="http://schemas.openxmlformats.org/drawingml/2006/main" noChangeAspect="1"/>
+            </wp:cNvGraphicFramePr>
+            <a:graphic xmlns:a="http://schemas.openxmlformats.org/drawingml/2006/main">
+              <a:graphicData uri="http://schemas.openxmlformats.org/drawingml/2006/picture">
+                <pic:pic xmlns:pic="http://schemas.openxmlformats.org/drawingml/2006/picture">
+                  <pic:nvPicPr>
+                    <pic:cNvPr id="6" name="Immagine 6" descr="Immagine che contiene testo, macchina da scrivere&#10;&#10;Descrizione generata automaticamente"/>
+                    <pic:cNvPicPr>
+                      <a:picLocks noChangeAspect="1" noChangeArrowheads="1"/>
+                    </pic:cNvPicPr>
+                  </pic:nvPicPr>
+                  <pic:blipFill>
+                    <a:blip r:embed="rId8">
+                      <a:extLst>
+                        <a:ext uri="{28A0092B-C50C-407E-A947-70E740481C1C}">
+                          <a14:useLocalDpi xmlns:a14="http://schemas.microsoft.com/office/drawing/2010/main" val="0"/>
+                        </a:ext>
+                      </a:extLst>
+                    </a:blip>
+                    <a:srcRect/>
+                    <a:stretch>
+                      <a:fillRect/>
+                    </a:stretch>
+                  </pic:blipFill>
+                  <pic:spPr bwMode="auto">
+                    <a:xfrm>
+                      <a:off x="0" y="0"/>
+                      <a:ext cx="3838575" cy="2971800"/>
+                    </a:xfrm>
+                    <a:prstGeom prst="rect">
+                      <a:avLst/>
+                    </a:prstGeom>
+                    <a:ln w="38100" cap="sq">
+                      <a:solidFill>
+                        <a:srgbClr val="000000"/>
+                      </a:solidFill>
+                      <a:prstDash val="solid"/>
+                      <a:miter lim="800000"/>
+                    </a:ln>
+                    <a:effectLst>
+                      <a:outerShdw blurRad="50800" dist="38100" dir="2700000" algn="tl" rotWithShape="0">
+                        <a:srgbClr val="000000">
+                          <a:alpha val="43000"/>
+                        </a:srgbClr>
+                      </a:outerShdw>
+                    </a:effectLst>
+                  </pic:spPr>
+                </pic:pic>
+              </a:graphicData>
+            </a:graphic>
+            <wp14:sizeRelH relativeFrom="margin">
+              <wp14:pctWidth>0</wp14:pctWidth>
+            </wp14:sizeRelH>
+            <wp14:sizeRelV relativeFrom="margin">
+              <wp14:pctHeight>0</wp14:pctHeight>
+            </wp14:sizeRelV>
+          </wp:anchor>
+        </w:drawing>
+      </w:r>
+      <w:r>
+        <w:t xml:space="preserve">Esso fu pensato dapprima come un prodotto quasi d’élite non rivolto al mercato </w:t>
+      </w:r>
+      <w:r>
+        <w:t>consumer; tuttavia,</w:t>
+      </w:r>
+      <w:r>
+        <w:t xml:space="preserve"> verso la fine del 1982 Commodore decise di puntare sul mercato degli home computer, nonostante le difficoltà che avrebbe incontrato in alcuni mercati continentali come quello europeo, nel quale aveva già diversi competitors sul mercato come lo ZX </w:t>
+      </w:r>
+      <w:proofErr w:type="spellStart"/>
+      <w:r>
+        <w:t>Spectrum</w:t>
+      </w:r>
+      <w:proofErr w:type="spellEnd"/>
+      <w:r>
+        <w:t>.</w:t>
+      </w:r>
+      <w:r>
+        <w:t xml:space="preserve"> </w:t>
+      </w:r>
+    </w:p>
+    <w:p>
+      <w:pPr>
+        <w:jc w:val="both"/>
+      </w:pPr>
+      <w:r>
+        <w:rPr>
+          <w:noProof/>
+        </w:rPr>
+        <mc:AlternateContent>
+          <mc:Choice Requires="wps">
+            <w:drawing>
+              <wp:anchor distT="0" distB="0" distL="114300" distR="114300" simplePos="0" relativeHeight="251665408" behindDoc="0" locked="0" layoutInCell="1" allowOverlap="1" wp14:anchorId="690E894C" wp14:editId="0573163C">
+                <wp:simplePos x="0" y="0"/>
+                <wp:positionH relativeFrom="margin">
+                  <wp:align>left</wp:align>
+                </wp:positionH>
+                <wp:positionV relativeFrom="paragraph">
+                  <wp:posOffset>1008284</wp:posOffset>
+                </wp:positionV>
+                <wp:extent cx="4019550" cy="224155"/>
+                <wp:effectExtent l="0" t="0" r="0" b="4445"/>
+                <wp:wrapSquare wrapText="bothSides"/>
+                <wp:docPr id="7" name="Casella di testo 7"/>
+                <wp:cNvGraphicFramePr/>
+                <a:graphic xmlns:a="http://schemas.openxmlformats.org/drawingml/2006/main">
+                  <a:graphicData uri="http://schemas.microsoft.com/office/word/2010/wordprocessingShape">
+                    <wps:wsp>
+                      <wps:cNvSpPr txBox="1"/>
+                      <wps:spPr>
+                        <a:xfrm>
+                          <a:off x="0" y="0"/>
+                          <a:ext cx="4019550" cy="224155"/>
+                        </a:xfrm>
+                        <a:prstGeom prst="rect">
+                          <a:avLst/>
+                        </a:prstGeom>
+                        <a:solidFill>
+                          <a:prstClr val="white"/>
+                        </a:solidFill>
+                        <a:ln>
+                          <a:noFill/>
+                        </a:ln>
+                      </wps:spPr>
+                      <wps:txbx>
+                        <w:txbxContent>
+                          <w:p>
+                            <w:pPr>
+                              <w:pStyle w:val="Didascalia"/>
+                              <w:jc w:val="center"/>
+                              <w:rPr>
+                                <w:noProof/>
+                              </w:rPr>
+                            </w:pPr>
+                            <w:r>
+                              <w:t>Réclame statunitense del Commodore 64 (1982)</w:t>
+                            </w:r>
+                          </w:p>
+                        </w:txbxContent>
+                      </wps:txbx>
+                      <wps:bodyPr rot="0" spcFirstLastPara="0" vertOverflow="overflow" horzOverflow="overflow" vert="horz" wrap="square" lIns="0" tIns="0" rIns="0" bIns="0" numCol="1" spcCol="0" rtlCol="0" fromWordArt="0" anchor="t" anchorCtr="0" forceAA="0" compatLnSpc="1">
+                        <a:prstTxWarp prst="textNoShape">
+                          <a:avLst/>
+                        </a:prstTxWarp>
+                        <a:noAutofit/>
+                      </wps:bodyPr>
+                    </wps:wsp>
+                  </a:graphicData>
+                </a:graphic>
+                <wp14:sizeRelH relativeFrom="margin">
+                  <wp14:pctWidth>0</wp14:pctWidth>
+                </wp14:sizeRelH>
+                <wp14:sizeRelV relativeFrom="margin">
+                  <wp14:pctHeight>0</wp14:pctHeight>
+                </wp14:sizeRelV>
+              </wp:anchor>
+            </w:drawing>
+          </mc:Choice>
+          <mc:Fallback>
+            <w:pict>
+              <v:shape w14:anchorId="690E894C" id="Casella di testo 7" o:spid="_x0000_s1027" type="#_x0000_t202" style="position:absolute;left:0;text-align:left;margin-left:0;margin-top:79.4pt;width:316.5pt;height:17.65pt;z-index:251665408;visibility:visible;mso-wrap-style:square;mso-width-percent:0;mso-height-percent:0;mso-wrap-distance-left:9pt;mso-wrap-distance-top:0;mso-wrap-distance-right:9pt;mso-wrap-distance-bottom:0;mso-position-horizontal:left;mso-position-horizontal-relative:margin;mso-position-vertical:absolute;mso-position-vertical-relative:text;mso-width-percent:0;mso-height-percent:0;mso-width-relative:margin;mso-height-relative:margin;v-text-anchor:top" o:gfxdata="UEsDBBQABgAIAAAAIQC2gziS/gAAAOEBAAATAAAAW0NvbnRlbnRfVHlwZXNdLnhtbJSRQU7DMBBF&#10;90jcwfIWJU67QAgl6YK0S0CoHGBkTxKLZGx5TGhvj5O2G0SRWNoz/78nu9wcxkFMGNg6quQqL6RA&#10;0s5Y6ir5vt9lD1JwBDIwOMJKHpHlpr69KfdHjyxSmriSfYz+USnWPY7AufNIadK6MEJMx9ApD/oD&#10;OlTrorhX2lFEilmcO2RdNtjC5xDF9pCuTyYBB5bi6bQ4syoJ3g9WQ0ymaiLzg5KdCXlKLjvcW893&#10;SUOqXwnz5DrgnHtJTxOsQfEKIT7DmDSUCaxw7Rqn8787ZsmRM9e2VmPeBN4uqYvTtW7jvijg9N/y&#10;JsXecLq0q+WD6m8AAAD//wMAUEsDBBQABgAIAAAAIQA4/SH/1gAAAJQBAAALAAAAX3JlbHMvLnJl&#10;bHOkkMFqwzAMhu+DvYPRfXGawxijTi+j0GvpHsDYimMaW0Yy2fr2M4PBMnrbUb/Q94l/f/hMi1qR&#10;JVI2sOt6UJgd+ZiDgffL8ekFlFSbvV0oo4EbChzGx4f9GRdb25HMsYhqlCwG5lrLq9biZkxWOiqY&#10;22YiTra2kYMu1l1tQD30/bPm3wwYN0x18gb45AdQl1tp5j/sFB2T0FQ7R0nTNEV3j6o9feQzro1i&#10;OWA14Fm+Q8a1a8+Bvu/d/dMb2JY5uiPbhG/ktn4cqGU/er3pcvwCAAD//wMAUEsDBBQABgAIAAAA&#10;IQCbi9zsNQIAAG8EAAAOAAAAZHJzL2Uyb0RvYy54bWysVE1v2zAMvQ/YfxB0X5wEzboacYosRYYB&#10;RVsgHXpWZDkWIImaxMTOfv0of6Rbt9Owi0yRFKX3HunlbWsNO6kQNbiCzyZTzpSTUGp3KPi35+2H&#10;T5xFFK4UBpwq+FlFfrt6/27Z+FzNoQZTqsCoiIt54wteI/o8y6KslRVxAl45ClYQrEDahkNWBtFQ&#10;dWuy+XT6MWsglD6AVDGS964P8lVXv6qUxMeqigqZKTi9Dbs1dOs+rdlqKfJDEL7WcniG+IdXWKEd&#10;XXopdSdQsGPQf5SyWgaIUOFEgs2gqrRUHQZCM5u+QbOrhVcdFiIn+gtN8f+VlQ+np8B0WfBrzpyw&#10;JNFGRGWMYKVmqCICu04sNT7mlLzzlI7tZ2hJ7dEfyZnAt1Ww6UuwGMWJ7/OFY9Uik+S8ms5uFgsK&#10;SYrN51ezxSKVyV5P+xDxiwLLklHwQBp21IrTfcQ+dUxJl0UwutxqY9ImBTYmsJMgvZtaoxqK/5Zl&#10;XMp1kE71BZMnSxB7KMnCdt92xFxg7qE8E/oAfRdFL7ea7rsXEZ9EoLYhVDQK+EhLZaApOAwWZzWE&#10;H3/zp3xSk6KcNdSGBY/fjyIozsxXRzqnnh2NMBr70XBHuwFCOqMh87Iz6UBAM5pVAPtCE7JOt1BI&#10;OEl3FRxHc4P9MNCESbVed0nUmV7gvdt5mUqPvD63LyL4QRUkPR9gbFCRvxGnz+1ZXh8RKt0pl3jt&#10;WRzopq7utB8mMI3Nr/su6/U/sfoJAAD//wMAUEsDBBQABgAIAAAAIQBZpBqV3QAAAAgBAAAPAAAA&#10;ZHJzL2Rvd25yZXYueG1sTI/BTsMwEETvSPyDtUhcEHXaQtSmcSpo4VYOLVXPbrwkEfE6sp0m/XuW&#10;Exz3zWh2Jl+PthUX9KFxpGA6SUAglc40VCk4fr4/LkCEqMno1hEquGKAdXF7k+vMuIH2eDnESnAI&#10;hUwrqGPsMilDWaPVYeI6JNa+nLc68ukrabweONy2cpYkqbS6If5Q6w43NZbfh94qSLe+H/a0edge&#10;33b6o6tmp9frSan7u/FlBSLiGP/M8Fufq0PBnc6uJxNEq4CHRKbPCx7AcjqfMzkzWT5NQRa5/D+g&#10;+AEAAP//AwBQSwECLQAUAAYACAAAACEAtoM4kv4AAADhAQAAEwAAAAAAAAAAAAAAAAAAAAAAW0Nv&#10;bnRlbnRfVHlwZXNdLnhtbFBLAQItABQABgAIAAAAIQA4/SH/1gAAAJQBAAALAAAAAAAAAAAAAAAA&#10;AC8BAABfcmVscy8ucmVsc1BLAQItABQABgAIAAAAIQCbi9zsNQIAAG8EAAAOAAAAAAAAAAAAAAAA&#10;AC4CAABkcnMvZTJvRG9jLnhtbFBLAQItABQABgAIAAAAIQBZpBqV3QAAAAgBAAAPAAAAAAAAAAAA&#10;AAAAAI8EAABkcnMvZG93bnJldi54bWxQSwUGAAAAAAQABADzAAAAmQUAAAAA&#10;" stroked="f">
+                <v:textbox inset="0,0,0,0">
+                  <w:txbxContent>
+                    <w:p>
+                      <w:pPr>
+                        <w:pStyle w:val="Didascalia"/>
+                        <w:jc w:val="center"/>
+                        <w:rPr>
+                          <w:noProof/>
+                        </w:rPr>
+                      </w:pPr>
+                      <w:r>
+                        <w:t>Réclame statunitense del Commodore 64 (1982)</w:t>
+                      </w:r>
+                    </w:p>
+                  </w:txbxContent>
+                </v:textbox>
+                <w10:wrap type="square" anchorx="margin"/>
+              </v:shape>
+            </w:pict>
+          </mc:Fallback>
+        </mc:AlternateContent>
+      </w:r>
+      <w:r>
+        <w:t>Nonostante ciò</w:t>
+      </w:r>
+      <w:r>
+        <w:t>,</w:t>
+      </w:r>
+      <w:r>
+        <w:t xml:space="preserve"> Jack </w:t>
+      </w:r>
+      <w:proofErr w:type="spellStart"/>
+      <w:r>
+        <w:t>Tramiel</w:t>
+      </w:r>
+      <w:proofErr w:type="spellEnd"/>
+      <w:r>
+        <w:t>, il CEO di Commodore, si rese conto che, grazie alla recente produzione di chip audio e video (rispettivamente SID e VIC-20) di ultima generazione, la sua azienda potesse inserirsi in una fetta di mercato ancora inesplorata: le famiglie, che desideravano sempre più un computer a basso prezzo che potesse intrattenere anche a livello ludico.</w:t>
+      </w:r>
+    </w:p>
+    <w:p>
+      <w:pPr>
+        <w:pStyle w:val="Sottotitolo"/>
+        <w:rPr>
+          <w:u w:val="single"/>
+        </w:rPr>
+      </w:pPr>
+      <w:r>
+        <w:rPr>
+          <w:u w:val="single"/>
+        </w:rPr>
+        <w:t>L’ORIGINE DEL COMMODORE 64</w:t>
+      </w:r>
+    </w:p>
+    <w:p>
+      <w:pPr>
+        <w:jc w:val="both"/>
+      </w:pPr>
+      <w:r>
+        <w:rPr>
+          <w:noProof/>
+        </w:rPr>
+        <mc:AlternateContent>
+          <mc:Choice Requires="wps">
+            <w:drawing>
+              <wp:anchor distT="0" distB="0" distL="114300" distR="114300" simplePos="0" relativeHeight="251668480" behindDoc="0" locked="0" layoutInCell="1" allowOverlap="1" wp14:anchorId="6960C901" wp14:editId="6189EFF5">
+                <wp:simplePos x="0" y="0"/>
+                <wp:positionH relativeFrom="column">
+                  <wp:posOffset>3243580</wp:posOffset>
+                </wp:positionH>
+                <wp:positionV relativeFrom="paragraph">
+                  <wp:posOffset>2014855</wp:posOffset>
+                </wp:positionV>
+                <wp:extent cx="2735580" cy="635"/>
+                <wp:effectExtent l="0" t="0" r="0" b="0"/>
+                <wp:wrapSquare wrapText="bothSides"/>
+                <wp:docPr id="10" name="Casella di testo 10"/>
+                <wp:cNvGraphicFramePr/>
+                <a:graphic xmlns:a="http://schemas.openxmlformats.org/drawingml/2006/main">
+                  <a:graphicData uri="http://schemas.microsoft.com/office/word/2010/wordprocessingShape">
+                    <wps:wsp>
+                      <wps:cNvSpPr txBox="1"/>
+                      <wps:spPr>
+                        <a:xfrm>
+                          <a:off x="0" y="0"/>
+                          <a:ext cx="2735580" cy="635"/>
+                        </a:xfrm>
+                        <a:prstGeom prst="rect">
+                          <a:avLst/>
+                        </a:prstGeom>
+                        <a:solidFill>
+                          <a:prstClr val="white"/>
+                        </a:solidFill>
+                        <a:ln>
+                          <a:noFill/>
+                        </a:ln>
+                      </wps:spPr>
+                      <wps:txbx>
+                        <w:txbxContent>
+                          <w:p>
+                            <w:pPr>
+                              <w:pStyle w:val="Didascalia"/>
+                              <w:jc w:val="center"/>
+                              <w:rPr>
+                                <w:noProof/>
+                              </w:rPr>
+                            </w:pPr>
+                            <w:r>
+                              <w:t xml:space="preserve">Jack </w:t>
+                            </w:r>
+                            <w:proofErr w:type="spellStart"/>
+                            <w:r>
+                              <w:t>Tramiel</w:t>
+                            </w:r>
+                            <w:proofErr w:type="spellEnd"/>
+                            <w:r>
+                              <w:t xml:space="preserve"> e la linea di prodotti Commodore, al CES di Chicago (1981)</w:t>
+                            </w:r>
+                          </w:p>
+                        </w:txbxContent>
+                      </wps:txbx>
+                      <wps:bodyPr rot="0" spcFirstLastPara="0" vertOverflow="overflow" horzOverflow="overflow" vert="horz" wrap="square" lIns="0" tIns="0" rIns="0" bIns="0" numCol="1" spcCol="0" rtlCol="0" fromWordArt="0" anchor="t" anchorCtr="0" forceAA="0" compatLnSpc="1">
+                        <a:prstTxWarp prst="textNoShape">
+                          <a:avLst/>
+                        </a:prstTxWarp>
+                        <a:spAutoFit/>
+                      </wps:bodyPr>
+                    </wps:wsp>
+                  </a:graphicData>
+                </a:graphic>
+              </wp:anchor>
+            </w:drawing>
+          </mc:Choice>
+          <mc:Fallback>
+            <w:pict>
+              <v:shape w14:anchorId="6960C901" id="Casella di testo 10" o:spid="_x0000_s1028" type="#_x0000_t202" style="position:absolute;left:0;text-align:left;margin-left:255.4pt;margin-top:158.65pt;width:215.4pt;height:.05pt;z-index:251668480;visibility:visible;mso-wrap-style:square;mso-wrap-distance-left:9pt;mso-wrap-distance-top:0;mso-wrap-distance-right:9pt;mso-wrap-distance-bottom:0;mso-position-horizontal:absolute;mso-position-horizontal-relative:text;mso-position-vertical:absolute;mso-position-vertical-relative:text;v-text-anchor:top" o:gfxdata="UEsDBBQABgAIAAAAIQC2gziS/gAAAOEBAAATAAAAW0NvbnRlbnRfVHlwZXNdLnhtbJSRQU7DMBBF&#10;90jcwfIWJU67QAgl6YK0S0CoHGBkTxKLZGx5TGhvj5O2G0SRWNoz/78nu9wcxkFMGNg6quQqL6RA&#10;0s5Y6ir5vt9lD1JwBDIwOMJKHpHlpr69KfdHjyxSmriSfYz+USnWPY7AufNIadK6MEJMx9ApD/oD&#10;OlTrorhX2lFEilmcO2RdNtjC5xDF9pCuTyYBB5bi6bQ4syoJ3g9WQ0ymaiLzg5KdCXlKLjvcW893&#10;SUOqXwnz5DrgnHtJTxOsQfEKIT7DmDSUCaxw7Rqn8787ZsmRM9e2VmPeBN4uqYvTtW7jvijg9N/y&#10;JsXecLq0q+WD6m8AAAD//wMAUEsDBBQABgAIAAAAIQA4/SH/1gAAAJQBAAALAAAAX3JlbHMvLnJl&#10;bHOkkMFqwzAMhu+DvYPRfXGawxijTi+j0GvpHsDYimMaW0Yy2fr2M4PBMnrbUb/Q94l/f/hMi1qR&#10;JVI2sOt6UJgd+ZiDgffL8ekFlFSbvV0oo4EbChzGx4f9GRdb25HMsYhqlCwG5lrLq9biZkxWOiqY&#10;22YiTra2kYMu1l1tQD30/bPm3wwYN0x18gb45AdQl1tp5j/sFB2T0FQ7R0nTNEV3j6o9feQzro1i&#10;OWA14Fm+Q8a1a8+Bvu/d/dMb2JY5uiPbhG/ktn4cqGU/er3pcvwCAAD//wMAUEsDBBQABgAIAAAA&#10;IQBRV+xANAIAAG4EAAAOAAAAZHJzL2Uyb0RvYy54bWysVMFu2zAMvQ/YPwi6L05SpCuMOEWWIsOA&#10;oC2QDj0rshwLkEVNYmJ3Xz9KttOu22nYRaFI6snvPTHL264x7Kx80GALPptMOVNWQqntseDfn7af&#10;bjgLKGwpDFhV8BcV+O3q44dl63I1hxpMqTwjEBvy1hW8RnR5lgVZq0aECThlqViBbwTS1h+z0ouW&#10;0BuTzafT66wFXzoPUoVA2bu+yFcJv6qUxIeqCgqZKTh9G6bVp/UQ12y1FPnRC1drOXyG+IevaIS2&#10;dOkF6k6gYCev/4BqtPQQoMKJhCaDqtJSJQ7EZjZ9x2ZfC6cSFxInuItM4f/Byvvzo2e6JO9IHisa&#10;8mgjgjJGsFIzVAGBUYl0al3IqX3v6AB2X6CjM2M+UDLS7yrfxF8ixqhOkC8XlVWHTFJy/vlqsbih&#10;kqTa9dUiYmSvR50P+FVBw2JQcE8WJmXFeRewbx1b4k0BjC632pi4iYWN8ewsyO621qgG8N+6jI29&#10;FuKpHjBmssiv5xEj7A5d0mU+cjxA+ULUPfSPKDi51XTfTgR8FJ5eDVGiScAHWioDbcFhiDirwf/8&#10;Wz72k5lU5aylV1jw8OMkvOLMfLNkM0HiGPgxOIyBPTUbIKYzmjEnU0gHPJoxrDw0zzQg63gLlYSV&#10;dFfBcQw32M8CDZhU63VqoofpBO7s3skIPer61D0L7wZXkMy8h/F9ivydOX1vssetT0hKJ+eirr2K&#10;g9z0qJP3wwDGqXm7T12vfxOrXwAAAP//AwBQSwMEFAAGAAgAAAAhAE93eXPhAAAACwEAAA8AAABk&#10;cnMvZG93bnJldi54bWxMj8FOwzAQRO9I/IO1SFwQdUJCgBCnqio40EtF6IWbG2/jQLyObKcNf4/h&#10;AsedHc28qZazGdgRne8tCUgXCTCk1qqeOgG7t+fre2A+SFJysIQCvtDDsj4/q2Sp7Ile8diEjsUQ&#10;8qUUoEMYS859q9FIv7AjUvwdrDMyxNN1XDl5iuFm4DdJUnAje4oNWo641th+NpMRsM3ft/pqOjxt&#10;VnnmXnbTuvjoGiEuL+bVI7CAc/gzww9+RIc6Mu3tRMqzQcBtmkT0ICBL7zJg0fGQpwWw/a+SA68r&#10;/n9D/Q0AAP//AwBQSwECLQAUAAYACAAAACEAtoM4kv4AAADhAQAAEwAAAAAAAAAAAAAAAAAAAAAA&#10;W0NvbnRlbnRfVHlwZXNdLnhtbFBLAQItABQABgAIAAAAIQA4/SH/1gAAAJQBAAALAAAAAAAAAAAA&#10;AAAAAC8BAABfcmVscy8ucmVsc1BLAQItABQABgAIAAAAIQBRV+xANAIAAG4EAAAOAAAAAAAAAAAA&#10;AAAAAC4CAABkcnMvZTJvRG9jLnhtbFBLAQItABQABgAIAAAAIQBPd3lz4QAAAAsBAAAPAAAAAAAA&#10;AAAAAAAAAI4EAABkcnMvZG93bnJldi54bWxQSwUGAAAAAAQABADzAAAAnAUAAAAA&#10;" stroked="f">
+                <v:textbox style="mso-fit-shape-to-text:t" inset="0,0,0,0">
+                  <w:txbxContent>
+                    <w:p>
+                      <w:pPr>
+                        <w:pStyle w:val="Didascalia"/>
+                        <w:jc w:val="center"/>
+                        <w:rPr>
+                          <w:noProof/>
+                        </w:rPr>
+                      </w:pPr>
+                      <w:r>
+                        <w:t xml:space="preserve">Jack </w:t>
+                      </w:r>
+                      <w:proofErr w:type="spellStart"/>
+                      <w:r>
+                        <w:t>Tramiel</w:t>
+                      </w:r>
+                      <w:proofErr w:type="spellEnd"/>
+                      <w:r>
+                        <w:t xml:space="preserve"> e la linea di prodotti Commodore, al CES di Chicago (1981)</w:t>
+                      </w:r>
+                    </w:p>
+                  </w:txbxContent>
+                </v:textbox>
+                <w10:wrap type="square"/>
+              </v:shape>
+            </w:pict>
+          </mc:Fallback>
+        </mc:AlternateContent>
+      </w:r>
+      <w:r>
+        <w:rPr>
+          <w:noProof/>
+        </w:rPr>
+        <w:drawing>
+          <wp:anchor distT="0" distB="0" distL="114300" distR="114300" simplePos="0" relativeHeight="251666432" behindDoc="0" locked="0" layoutInCell="1" allowOverlap="1" wp14:anchorId="417A4E4B" wp14:editId="0B4D505D">
+            <wp:simplePos x="0" y="0"/>
+            <wp:positionH relativeFrom="margin">
+              <wp:align>right</wp:align>
+            </wp:positionH>
+            <wp:positionV relativeFrom="paragraph">
+              <wp:posOffset>81915</wp:posOffset>
+            </wp:positionV>
+            <wp:extent cx="2735580" cy="1875790"/>
+            <wp:effectExtent l="76200" t="76200" r="140970" b="124460"/>
+            <wp:wrapSquare wrapText="bothSides"/>
+            <wp:docPr id="8" name="Immagine 8"/>
+            <wp:cNvGraphicFramePr>
+              <a:graphicFrameLocks xmlns:a="http://schemas.openxmlformats.org/drawingml/2006/main" noChangeAspect="1"/>
+            </wp:cNvGraphicFramePr>
+            <a:graphic xmlns:a="http://schemas.openxmlformats.org/drawingml/2006/main">
+              <a:graphicData uri="http://schemas.openxmlformats.org/drawingml/2006/picture">
+                <pic:pic xmlns:pic="http://schemas.openxmlformats.org/drawingml/2006/picture">
+                  <pic:nvPicPr>
+                    <pic:cNvPr id="0" name="Picture 4"/>
+                    <pic:cNvPicPr>
+                      <a:picLocks noChangeAspect="1" noChangeArrowheads="1"/>
+                    </pic:cNvPicPr>
+                  </pic:nvPicPr>
+                  <pic:blipFill>
+                    <a:blip r:embed="rId9">
+                      <a:extLst>
+                        <a:ext uri="{28A0092B-C50C-407E-A947-70E740481C1C}">
+                          <a14:useLocalDpi xmlns:a14="http://schemas.microsoft.com/office/drawing/2010/main" val="0"/>
+                        </a:ext>
+                      </a:extLst>
+                    </a:blip>
+                    <a:srcRect/>
+                    <a:stretch>
+                      <a:fillRect/>
+                    </a:stretch>
+                  </pic:blipFill>
+                  <pic:spPr bwMode="auto">
+                    <a:xfrm>
+                      <a:off x="0" y="0"/>
+                      <a:ext cx="2735580" cy="1875790"/>
+                    </a:xfrm>
+                    <a:prstGeom prst="rect">
+                      <a:avLst/>
+                    </a:prstGeom>
+                    <a:ln w="38100" cap="sq">
+                      <a:solidFill>
+                        <a:srgbClr val="000000"/>
+                      </a:solidFill>
+                      <a:prstDash val="solid"/>
+                      <a:miter lim="800000"/>
+                    </a:ln>
+                    <a:effectLst>
+                      <a:outerShdw blurRad="50800" dist="38100" dir="2700000" algn="tl" rotWithShape="0">
+                        <a:srgbClr val="000000">
+                          <a:alpha val="43000"/>
+                        </a:srgbClr>
+                      </a:outerShdw>
+                    </a:effectLst>
+                  </pic:spPr>
+                </pic:pic>
+              </a:graphicData>
+            </a:graphic>
+            <wp14:sizeRelH relativeFrom="margin">
+              <wp14:pctWidth>0</wp14:pctWidth>
+            </wp14:sizeRelH>
+            <wp14:sizeRelV relativeFrom="margin">
+              <wp14:pctHeight>0</wp14:pctHeight>
+            </wp14:sizeRelV>
+          </wp:anchor>
+        </w:drawing>
+      </w:r>
+      <w:r>
+        <w:t>A quel punto, il boss di Commodore commissionò ai suoi dipendenti il design di un nuovo computer da esibire al CES di Chicago nel 1981. Nel giro di due giorni, Commodore progettò quello che poi sarebbe diventato il Commodore 64, per poi presentarlo alla fiera. Il prodotto ebbe molto successo, anche a causa della mancanza di competitors all’evento stesso, mettendo ancor di più in risalto l’hardware all’avanguardia di Commodore.</w:t>
+      </w:r>
+    </w:p>
+    <w:p>
+      <w:pPr>
+        <w:jc w:val="both"/>
+      </w:pPr>
+      <w:r>
+        <w:t>Nel 1982 iniziò la produzione in massa e l’interesse crebbe esponenzialmente tra i consumatori grazie al fatto che Commodore distribuiva la propria libreria software nei più grandi negozi al dettaglio degli Stati Uniti, il che garantiva una visibilità senza precedenti per i loro prodotti.</w:t>
+      </w:r>
+    </w:p>
+    <w:p>
+      <w:pPr>
+        <w:pStyle w:val="Sottotitolo"/>
+        <w:rPr>
+          <w:u w:val="single"/>
+        </w:rPr>
+      </w:pPr>
+      <w:r>
+        <w:rPr>
+          <w:u w:val="single"/>
+        </w:rPr>
+        <w:t>IL CONTESTO STORICO E TECNOLOGICO</w:t>
+      </w:r>
+    </w:p>
+    <w:p>
+      <w:r>
+        <w:t>Nel 1982 l’industria informatica era ancora molto acerba e i suoi prodotti erano riservati maggiormente ad un uso lavorativo piuttosto che casalingo</w:t>
+      </w:r>
+      <w:r>
+        <w:t>, a parte poche eccezioni rappresentate dalle primissime console da gioco casalinghe come l’Atari 2600 o da computer user-</w:t>
+      </w:r>
+      <w:proofErr w:type="spellStart"/>
+      <w:r>
+        <w:t>oriented</w:t>
+      </w:r>
+      <w:proofErr w:type="spellEnd"/>
+      <w:r>
+        <w:t xml:space="preserve"> come l’Apple II</w:t>
+      </w:r>
+      <w:r>
+        <w:t>.</w:t>
+      </w:r>
+      <w:r>
+        <w:t xml:space="preserve"> </w:t>
       </w:r>
       <w:r>
         <w:br/>
       </w:r>
       <w:r>
-        <w:t>La matrice del successo dell’home computer dell’azienda di Jack Tramiel, storico direttore di Commodore, fu una serie di elementi che, messi insieme nel modo giusto e nel momento giusto, ne decretarono il successo rendendolo un fenomeno di costume anche negli anni a venire. Il Commodore 64 si distinse infatti per la sua</w:t>
-      </w:r>
-      <w:r>
-        <w:t xml:space="preserve"> facilità d’uso,</w:t>
-      </w:r>
-      <w:r>
-        <w:t xml:space="preserve"> il</w:t>
-      </w:r>
-      <w:r>
-        <w:t xml:space="preserve"> basso prezzo e</w:t>
-      </w:r>
-      <w:r>
-        <w:t xml:space="preserve"> le sue</w:t>
-      </w:r>
-      <w:r>
-        <w:t xml:space="preserve"> capacità grafiche e sonore all’avanguardia</w:t>
-      </w:r>
-      <w:r>
-        <w:t>,</w:t>
-      </w:r>
-      <w:r>
-        <w:t xml:space="preserve"> per il periodo in cui venne creato.</w:t>
+        <w:t>Il Commodore 64 si posiziona nel pieno di un lungo periodo di alfabetizzazione informatica che nelle case statunitensi ed europee sdoganò lentamente l’uso del computer per le attività giornaliere di natura gestionale</w:t>
+      </w:r>
+      <w:r>
+        <w:t xml:space="preserve"> e ludica</w:t>
+      </w:r>
+      <w:r>
+        <w:t>, in quanto fino ad allora i competitor</w:t>
+      </w:r>
+      <w:r>
+        <w:t>s avevano offerto solo soluzioni ad altissimo prezzo e destinate</w:t>
+      </w:r>
+      <w:r>
+        <w:t xml:space="preserve"> esclusivamente</w:t>
+      </w:r>
+      <w:r>
+        <w:t xml:space="preserve"> a scopi lavorativi o educativi, come ad esempio i primi PC IBM de</w:t>
+      </w:r>
+      <w:r>
+        <w:t>i primi anni ‘80</w:t>
+      </w:r>
+      <w:r>
+        <w:t xml:space="preserve"> oppure il britannico BBC Micro.</w:t>
+      </w:r>
+    </w:p>
+    <w:p>
+      <w:r>
+        <w:lastRenderedPageBreak/>
+        <w:t>La maggior parte di questi sistemi necessitava ancora grandi spazi, sia per le macchine in sé sia per l’uso che negli ambienti di lavoro se ne faceva, in quanto il computer era utile a gestire grandi mole di dati che</w:t>
+      </w:r>
+      <w:r>
+        <w:t>, per le ridotte capacità degli hardware, erano difficili da elaborare in tempi brevi e che</w:t>
+      </w:r>
+      <w:r>
+        <w:t>, spesso e volentieri,</w:t>
+      </w:r>
+      <w:r>
+        <w:t xml:space="preserve"> erano conservati in dischi rigidi multipli e voluminosi che costituivano un problema di stoccaggio non indifferente negli spazi di lavoro e ancor di più nelle case delle famiglie.</w:t>
+      </w:r>
+    </w:p>
+    <w:p>
+      <w:r>
+        <w:t>Per abbattere i costi di produzione e quindi il prezzo di vendita, il Commodore 64 venne proposto come una macchina “base” fornita di porte d’espansione che permettevano di collegare i propri dispositivi</w:t>
+      </w:r>
+      <w:r>
+        <w:t>, come ad esempio il monitor o il mouse,</w:t>
+      </w:r>
+      <w:r>
+        <w:t xml:space="preserve"> separatamente. </w:t>
       </w:r>
       <w:r>
         <w:br/>
       </w:r>
       <w:r>
-        <w:t xml:space="preserve">Il Commodore 64 </w:t>
-      </w:r>
-      <w:r>
-        <w:t>ha anche il merito di essere stato il</w:t>
-      </w:r>
-      <w:r>
-        <w:t xml:space="preserve"> primo computer ad essere dotato di un chip dedicato alla sintesi sonora, il MOS SID, che riusciva a sintetizzare 3 voci umane indipendenti </w:t>
-      </w:r>
-      <w:r>
-        <w:t>contemporaneamente.</w:t>
-      </w:r>
-    </w:p>
-    <w:p>
-      <w:r>
-        <w:t>In secondo luogo,</w:t>
-      </w:r>
-      <w:r>
-        <w:t xml:space="preserve"> verrà fornita una dimostrazione pratica su come il MOS SID veniva programmato, in linguaggio BASIC, per la riproduzione di suoni più o meno complessi.</w:t>
+        <w:t xml:space="preserve">Commodore 64 abbatteva </w:t>
+      </w:r>
+      <w:r>
+        <w:t>gran parte d</w:t>
+      </w:r>
+      <w:r>
+        <w:t xml:space="preserve">ei </w:t>
+      </w:r>
+      <w:r>
+        <w:t>limiti</w:t>
+      </w:r>
+      <w:r>
+        <w:t xml:space="preserve"> tecnici del suo tempo</w:t>
+      </w:r>
+      <w:r>
+        <w:t xml:space="preserve"> proponendo un hardware all’avanguardia</w:t>
       </w:r>
       <w:r>
         <w:t xml:space="preserve"> </w:t>
       </w:r>
       <w:r>
-        <w:t>Per la dimostrazione verrà usato l’emulatore VICE.</w:t>
-      </w:r>
-    </w:p>
-    <w:p>
-      <w:r>
-        <w:t>In</w:t>
-      </w:r>
-      <w:r>
-        <w:t xml:space="preserve"> conclusione</w:t>
-      </w:r>
-      <w:r>
-        <w:t>,</w:t>
-      </w:r>
-      <w:r>
-        <w:t xml:space="preserve"> viene presentato un excursus </w:t>
-      </w:r>
-      <w:r>
-        <w:t xml:space="preserve">temporale </w:t>
-      </w:r>
-      <w:r>
-        <w:t>riguardante l’evoluzione dei chip e delle periferiche dedicati all’audio</w:t>
-      </w:r>
-      <w:r>
-        <w:t>,</w:t>
-      </w:r>
-      <w:r>
-        <w:t xml:space="preserve"> dal post</w:t>
-      </w:r>
-      <w:r>
-        <w:t>-rilascio del</w:t>
-      </w:r>
-      <w:r>
-        <w:t xml:space="preserve"> Commodore 64 fino alla fine degli anni ‘90 con l’esordio delle schede audio dedicate</w:t>
+        <w:t>delle dimensioni di una tastiera</w:t>
       </w:r>
       <w:r>
         <w:t>.</w:t>
       </w:r>
-    </w:p>
+      <w:r>
+        <w:t xml:space="preserve"> </w:t>
+      </w:r>
+      <w:r>
+        <w:t xml:space="preserve">Esso era </w:t>
+      </w:r>
+      <w:r>
+        <w:t xml:space="preserve">caratterizzato da una grande capacità di </w:t>
+      </w:r>
+      <w:r>
+        <w:t xml:space="preserve">elaborazione (principalmente </w:t>
+      </w:r>
+      <w:r>
+        <w:t>RAM</w:t>
+      </w:r>
+      <w:r>
+        <w:t>)</w:t>
+      </w:r>
+      <w:r>
+        <w:t xml:space="preserve"> per l’epoca rispetto ai competitors</w:t>
+      </w:r>
+      <w:r>
+        <w:t xml:space="preserve">, </w:t>
+      </w:r>
+      <w:r>
+        <w:t xml:space="preserve">il supporto a memorie di massa </w:t>
+      </w:r>
+      <w:r>
+        <w:t>più portabili come le cassette</w:t>
+      </w:r>
+      <w:r>
+        <w:t xml:space="preserve"> ma soprattutto </w:t>
+      </w:r>
+      <w:r>
+        <w:t>dal</w:t>
+      </w:r>
+      <w:r>
+        <w:t xml:space="preserve">l’introduzione di un’uscita video antenna RF, che permetteva al Commodore 64 di essere una vera e propria macchina da gioco, determinandone il successo. </w:t>
+      </w:r>
+    </w:p>
+    <w:p/>
+    <w:p/>
     <w:p>
       <w:pPr>
         <w:pStyle w:val="Sottotitolo"/>
-      </w:pPr>
-      <w:r>
-        <w:t>LE PREMESSE</w:t>
-      </w:r>
-    </w:p>
-    <w:p>
-      <w:r>
-        <w:t xml:space="preserve">Il Commodore 64 nacque con l’obiettivo di </w:t>
-      </w:r>
-      <w:r>
-        <w:t>creare</w:t>
-      </w:r>
-      <w:r>
-        <w:t xml:space="preserve"> nuovi standard </w:t>
-      </w:r>
-      <w:r>
-        <w:t>tecnologici riguardanti la grafica e l’audio per imporsi sul settore videoludico e degli home computer</w:t>
-      </w:r>
-      <w:r>
-        <w:t>, con l’intenzione di surclassare tecnologicamente anche i prodotti precedenti della stessa Commodore, quali il PET e il VIC-20, rendendo le tecnologie Commodore appetibili alle aziende produttrici di console e videogiochi da sala a tal punto da usarle nei loro prodotti.</w:t>
-      </w:r>
-    </w:p>
-    <w:p>
-      <w:r>
-        <w:t xml:space="preserve">Esso fu pensato dapprima come un prodotto quasi d’élite non rivolto al mercato </w:t>
-      </w:r>
-      <w:r>
-        <w:t>consumer; tuttavia,</w:t>
-      </w:r>
-      <w:r>
-        <w:t xml:space="preserve"> verso la fine del 1982 Commodore decise di puntare sul mercato degli home computer, nonostante le difficoltà che avrebbe incontrato in alcuni mercati continentali come quello europeo, nel quale aveva già diversi competitors sul mercato come lo ZX Spectrum.</w:t>
-      </w:r>
-      <w:r>
-        <w:t xml:space="preserve"> </w:t>
-      </w:r>
-    </w:p>
-    <w:p>
-      <w:r>
-        <w:t>Nonostante ciò</w:t>
-      </w:r>
-      <w:r>
-        <w:t>,</w:t>
-      </w:r>
-      <w:r>
-        <w:t xml:space="preserve"> Jack Tramiel, il CEO di Commodore, si rese conto che, grazie alla recente produzione di chip audio e video (rispettivamente SID e VIC-20) di ultima generazione, la sua azienda potesse inserirsi in una fetta di mercato ancora inesplorata: le famiglie, che desideravano sempre più un computer a basso prezzo che potesse intrattenere anche a livello ludico.</w:t>
-      </w:r>
-    </w:p>
-    <w:p>
-      <w:pPr>
-        <w:pStyle w:val="Sottotitolo"/>
-      </w:pPr>
-      <w:r>
-        <w:t>L’ORIGINE DEL COMMODORE 64</w:t>
-      </w:r>
-    </w:p>
-    <w:p>
-      <w:r>
-        <w:t>A quel punto, il boss di Commodore commissionò ai suoi dipendenti il design di un nuovo computer da esibire al CES di Chicago nel 1981. Nel giro di due giorni, Commodore progettò quello che poi sarebbe diventato il Commodore 64, per poi presentarlo alla fiera. Il prodotto ebbe molto successo, anche a causa della mancanza di competitors all’evento stesso, mettendo ancor di più in risalto l’hardware all’avanguardia di Commodore.</w:t>
-      </w:r>
-    </w:p>
-    <w:p>
-      <w:r>
-        <w:lastRenderedPageBreak/>
-        <w:t>Nel 1982 iniziò la produzione in massa e l’interesse crebbe esponenzialmente tra i consumatori grazie al fatto che Commodore distribuiva la propria libreria software nei più grandi negozi al dettaglio degli Stati Uniti, il che garantiva una visibilità senza precedenti per i loro prodotti.</w:t>
-      </w:r>
-    </w:p>
-    <w:p>
-      <w:pPr>
-        <w:pStyle w:val="Sottotitolo"/>
-      </w:pPr>
-      <w:r>
-        <w:t>IL CONTESTO STORICO E TECNOLOGICO</w:t>
-      </w:r>
-    </w:p>
-    <w:p>
-      <w:r>
-        <w:t>Nel 1982 l’industria informatica era ancora molto acerba e i suoi prodotti erano riservati maggiormente ad un uso lavorativo piuttosto che casalingo</w:t>
-      </w:r>
-      <w:r>
-        <w:t>, a parte poche eccezioni rappresentate dalle primissime console da gioco casalinghe come l’Atari 2600 o da computer user-oriented come l’Apple II</w:t>
-      </w:r>
-      <w:r>
-        <w:t>.</w:t>
-      </w:r>
-      <w:r>
-        <w:t xml:space="preserve"> </w:t>
-      </w:r>
-      <w:r>
-        <w:br/>
-      </w:r>
-      <w:r>
-        <w:t>Il Commodore 64 si posiziona nel pieno di un lungo periodo di alfabetizzazione informatica che nelle case statunitensi ed europee sdoganò lentamente l’uso del computer per le attività giornaliere di natura gestionale</w:t>
-      </w:r>
-      <w:r>
-        <w:t xml:space="preserve"> e ludica</w:t>
-      </w:r>
-      <w:r>
-        <w:t>, in quanto fino ad allora i competitor</w:t>
-      </w:r>
-      <w:r>
-        <w:t>s avevano offerto solo soluzioni ad altissimo prezzo e destinate</w:t>
-      </w:r>
-      <w:r>
-        <w:t xml:space="preserve"> esclusivamente</w:t>
-      </w:r>
-      <w:r>
-        <w:t xml:space="preserve"> a scopi lavorativi o educativi, come ad esempio i primi PC IBM de</w:t>
-      </w:r>
-      <w:r>
-        <w:t>i primi anni ‘80</w:t>
-      </w:r>
-      <w:r>
-        <w:t xml:space="preserve"> oppure il britannico BBC Micro.</w:t>
-      </w:r>
-    </w:p>
-    <w:p>
-      <w:r>
-        <w:t>La maggior parte di questi sistemi necessitava ancora grandi spazi, sia per le macchine in sé sia per l’uso che negli ambienti di lavoro se ne faceva, in quanto il computer era utile a gestire grandi mole di dati che</w:t>
-      </w:r>
-      <w:r>
-        <w:t>, per le ridotte capacità degli hardware, erano difficili da elaborare in tempi brevi e che</w:t>
-      </w:r>
-      <w:r>
-        <w:t>, spesso e volentieri,</w:t>
-      </w:r>
-      <w:r>
-        <w:t xml:space="preserve"> erano conservati in dischi rigidi multipli e voluminosi che costituivano un problema di stoccaggio non indifferente negli spazi di lavoro e ancor di più nelle case delle famiglie.</w:t>
-      </w:r>
-    </w:p>
-    <w:p>
-      <w:r>
-        <w:t>Per abbattere i costi di produzione e quindi il prezzo di vendita, il Commodore 64 venne proposto come una macchina “base” fornita di porte d’espansione che permettevano di collegare i propri dispositivi</w:t>
-      </w:r>
-      <w:r>
-        <w:t>, come ad esempio il monitor o il mouse,</w:t>
-      </w:r>
-      <w:r>
-        <w:t xml:space="preserve"> separatamente. </w:t>
-      </w:r>
-      <w:r>
-        <w:br/>
-      </w:r>
-      <w:r>
-        <w:t xml:space="preserve">Commodore 64 abbatteva </w:t>
-      </w:r>
-      <w:r>
-        <w:t>gran parte d</w:t>
-      </w:r>
-      <w:r>
-        <w:t xml:space="preserve">ei </w:t>
-      </w:r>
-      <w:r>
-        <w:t>limiti</w:t>
-      </w:r>
-      <w:r>
-        <w:t xml:space="preserve"> tecnici del suo tempo</w:t>
-      </w:r>
-      <w:r>
-        <w:t xml:space="preserve"> proponendo un hardware all’avanguardia</w:t>
-      </w:r>
-      <w:r>
-        <w:t xml:space="preserve"> </w:t>
-      </w:r>
-      <w:r>
-        <w:t>delle dimensioni di una tastiera (</w:t>
-      </w:r>
-      <w:r>
-        <w:t>form factor che in Italia gli valse il nome di “biscottone” anche a causa del suo colore marroncino).</w:t>
-      </w:r>
-      <w:r>
-        <w:t xml:space="preserve"> </w:t>
-      </w:r>
-      <w:r>
-        <w:t xml:space="preserve">Esso era </w:t>
-      </w:r>
-      <w:r>
-        <w:t xml:space="preserve">caratterizzato da una grande capacità di </w:t>
-      </w:r>
-      <w:r>
-        <w:t xml:space="preserve">elaborazione (principalmente </w:t>
-      </w:r>
-      <w:r>
-        <w:t>RAM</w:t>
-      </w:r>
-      <w:r>
-        <w:t>)</w:t>
-      </w:r>
-      <w:r>
-        <w:t xml:space="preserve"> per l’epoca rispetto ai competitors</w:t>
-      </w:r>
-      <w:r>
-        <w:t xml:space="preserve">, </w:t>
-      </w:r>
-      <w:r>
-        <w:t xml:space="preserve">il supporto a memorie di massa </w:t>
-      </w:r>
-      <w:r>
-        <w:t>più portabili come le cassette</w:t>
-      </w:r>
-      <w:r>
-        <w:t xml:space="preserve"> ma soprattutto </w:t>
-      </w:r>
-      <w:r>
-        <w:t>dal</w:t>
-      </w:r>
-      <w:r>
-        <w:t xml:space="preserve">l’introduzione di un’uscita video antenna RF, che permetteva al Commodore 64 di essere una vera e propria macchina da gioco, determinandone il successo. </w:t>
-      </w:r>
-    </w:p>
-    <w:p>
-      <w:pPr>
-        <w:pStyle w:val="Sottotitolo"/>
-      </w:pPr>
-      <w:r>
+        <w:rPr>
+          <w:u w:val="single"/>
+        </w:rPr>
+      </w:pPr>
+      <w:r>
+        <w:rPr>
+          <w:u w:val="single"/>
+        </w:rPr>
         <w:t>CARRELLATA VELOCE DELL’HARDWARE</w:t>
+      </w:r>
+      <w:r>
+        <w:rPr>
+          <w:u w:val="single"/>
+        </w:rPr>
+        <w:t xml:space="preserve"> DEL COMMODORE 64</w:t>
+      </w:r>
+    </w:p>
+    <w:p>
+      <w:pPr>
+        <w:keepNext/>
+        <w:jc w:val="center"/>
+      </w:pPr>
+      <w:r>
+        <w:rPr>
+          <w:noProof/>
+        </w:rPr>
+        <w:drawing>
+          <wp:inline distT="0" distB="0" distL="0" distR="0" wp14:anchorId="04DEE429" wp14:editId="7E0BE86A">
+            <wp:extent cx="4140680" cy="1967955"/>
+            <wp:effectExtent l="76200" t="76200" r="127000" b="127635"/>
+            <wp:docPr id="13" name="Immagine 13" descr="Immagine che contiene testo, elettronico, circuito&#10;&#10;Descrizione generata automaticamente"/>
+            <wp:cNvGraphicFramePr>
+              <a:graphicFrameLocks xmlns:a="http://schemas.openxmlformats.org/drawingml/2006/main" noChangeAspect="1"/>
+            </wp:cNvGraphicFramePr>
+            <a:graphic xmlns:a="http://schemas.openxmlformats.org/drawingml/2006/main">
+              <a:graphicData uri="http://schemas.openxmlformats.org/drawingml/2006/picture">
+                <pic:pic xmlns:pic="http://schemas.openxmlformats.org/drawingml/2006/picture">
+                  <pic:nvPicPr>
+                    <pic:cNvPr id="13" name="Immagine 13" descr="Immagine che contiene testo, elettronico, circuito&#10;&#10;Descrizione generata automaticamente"/>
+                    <pic:cNvPicPr>
+                      <a:picLocks noChangeAspect="1" noChangeArrowheads="1"/>
+                    </pic:cNvPicPr>
+                  </pic:nvPicPr>
+                  <pic:blipFill>
+                    <a:blip r:embed="rId10">
+                      <a:extLst>
+                        <a:ext uri="{28A0092B-C50C-407E-A947-70E740481C1C}">
+                          <a14:useLocalDpi xmlns:a14="http://schemas.microsoft.com/office/drawing/2010/main" val="0"/>
+                        </a:ext>
+                      </a:extLst>
+                    </a:blip>
+                    <a:srcRect/>
+                    <a:stretch>
+                      <a:fillRect/>
+                    </a:stretch>
+                  </pic:blipFill>
+                  <pic:spPr bwMode="auto">
+                    <a:xfrm>
+                      <a:off x="0" y="0"/>
+                      <a:ext cx="4165358" cy="1979684"/>
+                    </a:xfrm>
+                    <a:prstGeom prst="rect">
+                      <a:avLst/>
+                    </a:prstGeom>
+                    <a:ln w="38100" cap="sq">
+                      <a:solidFill>
+                        <a:srgbClr val="000000"/>
+                      </a:solidFill>
+                      <a:prstDash val="solid"/>
+                      <a:miter lim="800000"/>
+                    </a:ln>
+                    <a:effectLst>
+                      <a:outerShdw blurRad="50800" dist="38100" dir="2700000" algn="tl" rotWithShape="0">
+                        <a:srgbClr val="000000">
+                          <a:alpha val="43000"/>
+                        </a:srgbClr>
+                      </a:outerShdw>
+                    </a:effectLst>
+                  </pic:spPr>
+                </pic:pic>
+              </a:graphicData>
+            </a:graphic>
+          </wp:inline>
+        </w:drawing>
+      </w:r>
+    </w:p>
+    <w:p>
+      <w:pPr>
+        <w:pStyle w:val="Didascalia"/>
+        <w:jc w:val="center"/>
+      </w:pPr>
+      <w:r>
+        <w:t>La scheda madre del Commodore 64, al centro il MOS SID 6581</w:t>
       </w:r>
     </w:p>
     <w:p>
@@ -1037,13 +1796,7 @@
         </w:numPr>
       </w:pPr>
       <w:r>
-        <w:t>una DRAM di 64k</w:t>
-      </w:r>
-      <w:r>
-        <w:t xml:space="preserve"> </w:t>
-      </w:r>
-      <w:r>
-        <w:t xml:space="preserve">B </w:t>
+        <w:t>una DRAM di 64kB</w:t>
       </w:r>
     </w:p>
     <w:p>
@@ -1057,6 +1810,9 @@
       <w:r>
         <w:t xml:space="preserve">1 chip dedicato alla grafica </w:t>
       </w:r>
+      <w:r>
+        <w:t>(il VIC-II)</w:t>
+      </w:r>
     </w:p>
     <w:p>
       <w:pPr>
@@ -1073,10 +1829,21 @@
         <w:t xml:space="preserve"> </w:t>
       </w:r>
       <w:r>
-        <w:t>(il SID per l’appunto).</w:t>
-      </w:r>
-    </w:p>
-    <w:p>
+        <w:t xml:space="preserve">(il </w:t>
+      </w:r>
+      <w:r>
+        <w:t>SID</w:t>
+      </w:r>
+      <w:r>
+        <w:t>).</w:t>
+      </w:r>
+    </w:p>
+    <w:p>
+      <w:pPr>
+        <w:rPr>
+          <w:noProof/>
+        </w:rPr>
+      </w:pPr>
       <w:r>
         <w:t xml:space="preserve">Il sistema operativo adottato dal Commodore 64 è molto semplice ed </w:t>
       </w:r>
@@ -1084,43 +1851,116 @@
         <w:t xml:space="preserve">è </w:t>
       </w:r>
       <w:r>
-        <w:t>costituito principalmente da 3 parti ovvero il Kernal (il kernel creato per gli home computer a 8 bit dalla società Commodore), il monitor in linguaggio macchina e un interprete BASIC.</w:t>
+        <w:t>costituito principalmente da 3 parti ovvero il K</w:t>
+      </w:r>
+      <w:r>
+        <w:t>ERNAL</w:t>
+      </w:r>
+      <w:r>
+        <w:t xml:space="preserve"> (il kernel creato per gli home computer a 8 bit dalla società Commodore), il monitor in linguaggio macchina e un interprete BASIC.</w:t>
       </w:r>
       <w:r>
         <w:br/>
         <w:t>Le ultime 2 componenti permettono intuitivamente di programmare le azioni da far svolgere alla macchina.</w:t>
       </w:r>
-    </w:p>
-    <w:p>
-      <w:r>
-        <w:br w:type="page"/>
-      </w:r>
-    </w:p>
+      <w:r>
+        <w:rPr>
+          <w:noProof/>
+        </w:rPr>
+        <w:t xml:space="preserve"> </w:t>
+      </w:r>
+    </w:p>
+    <w:p>
+      <w:pPr>
+        <w:rPr>
+          <w:noProof/>
+        </w:rPr>
+      </w:pPr>
+    </w:p>
+    <w:p>
+      <w:pPr>
+        <w:rPr>
+          <w:noProof/>
+        </w:rPr>
+      </w:pPr>
+    </w:p>
+    <w:p>
+      <w:pPr>
+        <w:rPr>
+          <w:noProof/>
+        </w:rPr>
+      </w:pPr>
+    </w:p>
+    <w:p/>
     <w:p>
       <w:pPr>
         <w:pStyle w:val="Sottotitolo"/>
-      </w:pPr>
-      <w:r>
+        <w:jc w:val="both"/>
+        <w:rPr>
+          <w:u w:val="single"/>
+        </w:rPr>
+      </w:pPr>
+      <w:r>
+        <w:rPr>
+          <w:u w:val="single"/>
+        </w:rPr>
         <w:lastRenderedPageBreak/>
-        <w:t xml:space="preserve">CHIP </w:t>
-      </w:r>
-      <w:r>
+        <w:t>IL MOS</w:t>
+      </w:r>
+      <w:r>
+        <w:rPr>
+          <w:u w:val="single"/>
+        </w:rPr>
+        <w:t xml:space="preserve"> </w:t>
+      </w:r>
+      <w:r>
+        <w:rPr>
+          <w:u w:val="single"/>
+        </w:rPr>
         <w:t>SID</w:t>
       </w:r>
       <w:r>
+        <w:rPr>
+          <w:u w:val="single"/>
+        </w:rPr>
         <w:t xml:space="preserve">: </w:t>
       </w:r>
       <w:r>
+        <w:rPr>
+          <w:u w:val="single"/>
+        </w:rPr>
         <w:t>UNA PANORAMICA DELL’HARDWARE</w:t>
       </w:r>
     </w:p>
     <w:p>
+      <w:pPr>
+        <w:jc w:val="both"/>
+      </w:pPr>
       <w:r>
         <w:t>Il chip SID è uno dei principali motivi di successo del Commodore 64.</w:t>
       </w:r>
       <w:r>
-        <w:br/>
-        <w:t>Il chip SID è un circuito integrato in cui troviamo sia componenti digitali che analogiche, esso è in grado di sintetizzare 3 voci separate sfruttando 4 forme d’onda notevoli ovvero:</w:t>
+        <w:t xml:space="preserve"> </w:t>
+      </w:r>
+      <w:r>
+        <w:t xml:space="preserve">Progettato dal capo ingegnere Robert </w:t>
+      </w:r>
+      <w:proofErr w:type="spellStart"/>
+      <w:r>
+        <w:t>Yannes</w:t>
+      </w:r>
+      <w:proofErr w:type="spellEnd"/>
+      <w:r>
+        <w:t xml:space="preserve">, che reputava i chip sonori dell’epoca come “primitivi e ovviamente progettati da persone che non sapevano niente sulla musica”, </w:t>
+      </w:r>
+      <w:r>
+        <w:t>è un circuito integrato in cui troviamo sia componenti digitali che analogiche</w:t>
+      </w:r>
+      <w:r>
+        <w:t xml:space="preserve">; </w:t>
+      </w:r>
+      <w:r>
+        <w:t>esso è in grado di sintetizzare 3 voci separate sfruttando 4 forme d’onda notevoli ovvero:</w:t>
       </w:r>
     </w:p>
     <w:p>
@@ -1130,6 +1970,7 @@
           <w:ilvl w:val="0"/>
           <w:numId w:val="5"/>
         </w:numPr>
+        <w:jc w:val="both"/>
       </w:pPr>
       <w:r>
         <w:t>Onda quadr</w:t>
@@ -1145,6 +1986,7 @@
           <w:ilvl w:val="0"/>
           <w:numId w:val="5"/>
         </w:numPr>
+        <w:jc w:val="both"/>
       </w:pPr>
       <w:r>
         <w:t>Onda a dente di sega</w:t>
@@ -1157,6 +1999,7 @@
           <w:ilvl w:val="0"/>
           <w:numId w:val="5"/>
         </w:numPr>
+        <w:jc w:val="both"/>
       </w:pPr>
       <w:r>
         <w:t>Onda triangolare</w:t>
@@ -1169,12 +2012,16 @@
           <w:ilvl w:val="0"/>
           <w:numId w:val="5"/>
         </w:numPr>
+        <w:jc w:val="both"/>
       </w:pPr>
       <w:r>
         <w:t>Rumore pseudo-casuale</w:t>
       </w:r>
     </w:p>
     <w:p>
+      <w:pPr>
+        <w:jc w:val="both"/>
+      </w:pPr>
       <w:r>
         <w:t>Ovviamente il SID è anche in grado di combinare queste 4 onde per creare di più particolari e complesse.</w:t>
       </w:r>
@@ -1183,110 +2030,463 @@
         <w:t>Oltre a questo per sintetizzare i suoni il SID si occupa anche di applicare un inviluppo per attenuare le note in maniera lineare, modulare 2 voci tra loro e applicare dei filtri analogici con frequenza di taglio decidibile dal programmatore.</w:t>
       </w:r>
       <w:r>
+        <w:t xml:space="preserve"> </w:t>
+      </w:r>
+      <w:r>
+        <w:t>I filtri analogici sono realizzati fisicamente grazie a dei condensatori esterni al chip.</w:t>
+      </w:r>
+    </w:p>
+    <w:p>
+      <w:pPr>
+        <w:jc w:val="both"/>
+      </w:pPr>
+      <w:r>
+        <w:t>Ci furono diverse versioni del chip SID, si ricordano il 6581 e l’8580. Con l’8580 si introdussero diverse migliorie</w:t>
+      </w:r>
+      <w:r>
+        <w:t>,</w:t>
+      </w:r>
+      <w:r>
+        <w:t xml:space="preserve"> tra cui la possibilità di eseguire un AND logico tra onde arbitrarie, operazione che il 6581 permette solamente tra </w:t>
+      </w:r>
+      <w:r>
+        <w:t xml:space="preserve">onda quadra e triangolare. L’8580 inoltre ha migliorie anche architetturali che permettono di dissipare meno calore e produrre dei suoni più chiari rispetto al 6581. </w:t>
+      </w:r>
+    </w:p>
+    <w:p>
+      <w:pPr>
+        <w:keepNext/>
+        <w:jc w:val="both"/>
+      </w:pPr>
+      <w:r>
+        <w:t xml:space="preserve">L’originale 6581 aveva un difetto: ogni volta che il </w:t>
+      </w:r>
+      <w:r>
+        <w:t>volume di uno dei canali</w:t>
+      </w:r>
+      <w:r>
+        <w:t xml:space="preserve"> cambiava valore, </w:t>
+      </w:r>
+      <w:r>
+        <w:t>il chip produceva un</w:t>
+      </w:r>
+      <w:r>
+        <w:t xml:space="preserve"> brevissimo</w:t>
+      </w:r>
+      <w:r>
+        <w:t xml:space="preserve"> </w:t>
+      </w:r>
+      <w:r>
+        <w:t>pop</w:t>
+      </w:r>
+      <w:r>
+        <w:t xml:space="preserve"> anomalo. Quest’anomalia fu sfruttata molto dai musicisti che componevano musica sul Commodore 64</w:t>
+      </w:r>
+      <w:r>
+        <w:t xml:space="preserve"> per simulare strumenti a percussione (e quindi creare virtualmente un quarto canale audio</w:t>
+      </w:r>
+      <w:r>
+        <w:t xml:space="preserve"> digitale con una risoluzione di 4 bit</w:t>
+      </w:r>
+      <w:r>
+        <w:t>) o per sintetizzare la voce umana.</w:t>
+      </w:r>
+      <w:r>
+        <w:rPr>
+          <w:noProof/>
+        </w:rPr>
+        <w:t xml:space="preserve"> </w:t>
+      </w:r>
+      <w:r>
+        <w:drawing>
+          <wp:anchor distT="0" distB="0" distL="114300" distR="114300" simplePos="0" relativeHeight="251669504" behindDoc="0" locked="0" layoutInCell="1" allowOverlap="1" wp14:anchorId="22D20B0C" wp14:editId="1D72B5A7">
+            <wp:simplePos x="0" y="0"/>
+            <wp:positionH relativeFrom="column">
+              <wp:posOffset>71755</wp:posOffset>
+            </wp:positionH>
+            <wp:positionV relativeFrom="paragraph">
+              <wp:posOffset>809625</wp:posOffset>
+            </wp:positionV>
+            <wp:extent cx="3361055" cy="1726565"/>
+            <wp:effectExtent l="76200" t="76200" r="125095" b="140335"/>
+            <wp:wrapSquare wrapText="bothSides"/>
+            <wp:docPr id="11" name="Immagine 11" descr="Immagine che contiene testo, screenshot&#10;&#10;Descrizione generata automaticamente"/>
+            <wp:cNvGraphicFramePr>
+              <a:graphicFrameLocks xmlns:a="http://schemas.openxmlformats.org/drawingml/2006/main" noChangeAspect="1"/>
+            </wp:cNvGraphicFramePr>
+            <a:graphic xmlns:a="http://schemas.openxmlformats.org/drawingml/2006/main">
+              <a:graphicData uri="http://schemas.openxmlformats.org/drawingml/2006/picture">
+                <pic:pic xmlns:pic="http://schemas.openxmlformats.org/drawingml/2006/picture">
+                  <pic:nvPicPr>
+                    <pic:cNvPr id="11" name="Immagine 11" descr="Immagine che contiene testo, screenshot&#10;&#10;Descrizione generata automaticamente"/>
+                    <pic:cNvPicPr/>
+                  </pic:nvPicPr>
+                  <pic:blipFill>
+                    <a:blip r:embed="rId11" cstate="print">
+                      <a:extLst>
+                        <a:ext uri="{28A0092B-C50C-407E-A947-70E740481C1C}">
+                          <a14:useLocalDpi xmlns:a14="http://schemas.microsoft.com/office/drawing/2010/main" val="0"/>
+                        </a:ext>
+                      </a:extLst>
+                    </a:blip>
+                    <a:stretch>
+                      <a:fillRect/>
+                    </a:stretch>
+                  </pic:blipFill>
+                  <pic:spPr>
+                    <a:xfrm>
+                      <a:off x="0" y="0"/>
+                      <a:ext cx="3361055" cy="1726565"/>
+                    </a:xfrm>
+                    <a:prstGeom prst="rect">
+                      <a:avLst/>
+                    </a:prstGeom>
+                    <a:ln w="38100" cap="sq">
+                      <a:solidFill>
+                        <a:srgbClr val="000000"/>
+                      </a:solidFill>
+                      <a:prstDash val="solid"/>
+                      <a:miter lim="800000"/>
+                    </a:ln>
+                    <a:effectLst>
+                      <a:outerShdw blurRad="50800" dist="38100" dir="2700000" algn="tl" rotWithShape="0">
+                        <a:srgbClr val="000000">
+                          <a:alpha val="43000"/>
+                        </a:srgbClr>
+                      </a:outerShdw>
+                    </a:effectLst>
+                  </pic:spPr>
+                </pic:pic>
+              </a:graphicData>
+            </a:graphic>
+          </wp:anchor>
+        </w:drawing>
+      </w:r>
+      <w:r>
+        <w:rPr>
+          <w:noProof/>
+        </w:rPr>
+        <w:t>In particolare, veniva modificato il valore del registro del master volume in modo repentino, consentendo al programmatore/musicista di riprodurre dei sample digitali</w:t>
+      </w:r>
+      <w:r>
+        <w:rPr>
+          <w:noProof/>
+        </w:rPr>
+        <w:t xml:space="preserve"> primitivi</w:t>
+      </w:r>
+      <w:r>
+        <w:rPr>
+          <w:noProof/>
+        </w:rPr>
+        <w:t xml:space="preserve"> </w:t>
+      </w:r>
+      <w:r>
+        <w:rPr>
+          <w:noProof/>
+        </w:rPr>
+        <w:t>in PCM a</w:t>
+      </w:r>
+      <w:r>
+        <w:rPr>
+          <w:noProof/>
+        </w:rPr>
+        <w:t xml:space="preserve"> 4 bit. Tuttavia, questa pratica era CPU-intensive e le capacità dell’hardware limitate costringevano a fare dei compromessi in termini di potenza di calcolo.</w:t>
+      </w:r>
+    </w:p>
+    <w:p>
+      <w:pPr>
+        <w:jc w:val="both"/>
+      </w:pPr>
+      <w:r>
+        <w:rPr>
+          <w:noProof/>
+        </w:rPr>
+        <mc:AlternateContent>
+          <mc:Choice Requires="wps">
+            <w:drawing>
+              <wp:anchor distT="0" distB="0" distL="114300" distR="114300" simplePos="0" relativeHeight="251671552" behindDoc="0" locked="0" layoutInCell="1" allowOverlap="1" wp14:anchorId="3E8C2EBE" wp14:editId="1E052EC4">
+                <wp:simplePos x="0" y="0"/>
+                <wp:positionH relativeFrom="column">
+                  <wp:posOffset>72066</wp:posOffset>
+                </wp:positionH>
+                <wp:positionV relativeFrom="paragraph">
+                  <wp:posOffset>320675</wp:posOffset>
+                </wp:positionV>
+                <wp:extent cx="3359150" cy="353060"/>
+                <wp:effectExtent l="0" t="0" r="0" b="8890"/>
+                <wp:wrapSquare wrapText="bothSides"/>
+                <wp:docPr id="12" name="Casella di testo 12"/>
+                <wp:cNvGraphicFramePr/>
+                <a:graphic xmlns:a="http://schemas.openxmlformats.org/drawingml/2006/main">
+                  <a:graphicData uri="http://schemas.microsoft.com/office/word/2010/wordprocessingShape">
+                    <wps:wsp>
+                      <wps:cNvSpPr txBox="1"/>
+                      <wps:spPr>
+                        <a:xfrm>
+                          <a:off x="0" y="0"/>
+                          <a:ext cx="3359150" cy="353060"/>
+                        </a:xfrm>
+                        <a:prstGeom prst="rect">
+                          <a:avLst/>
+                        </a:prstGeom>
+                        <a:solidFill>
+                          <a:prstClr val="white"/>
+                        </a:solidFill>
+                        <a:ln>
+                          <a:noFill/>
+                        </a:ln>
+                      </wps:spPr>
+                      <wps:txbx>
+                        <w:txbxContent>
+                          <w:p>
+                            <w:pPr>
+                              <w:pStyle w:val="Didascalia"/>
+                              <w:jc w:val="center"/>
+                            </w:pPr>
+                            <w:r>
+                              <w:t xml:space="preserve">Vista all'oscilloscopio dei 3 canali audio </w:t>
+                            </w:r>
+                            <w:r>
+                              <w:t xml:space="preserve">(più il quarto canale “virtuale”) durante la riproduzione di un brano </w:t>
+                            </w:r>
+                            <w:r>
+                              <w:t xml:space="preserve">(Tetris – Wally </w:t>
+                            </w:r>
+                            <w:proofErr w:type="spellStart"/>
+                            <w:r>
+                              <w:t>Beben</w:t>
+                            </w:r>
+                            <w:proofErr w:type="spellEnd"/>
+                            <w:r>
+                              <w:t>, 1988</w:t>
+                            </w:r>
+                            <w:r>
+                              <w:t>)</w:t>
+                            </w:r>
+                          </w:p>
+                        </w:txbxContent>
+                      </wps:txbx>
+                      <wps:bodyPr rot="0" spcFirstLastPara="0" vertOverflow="overflow" horzOverflow="overflow" vert="horz" wrap="square" lIns="0" tIns="0" rIns="0" bIns="0" numCol="1" spcCol="0" rtlCol="0" fromWordArt="0" anchor="t" anchorCtr="0" forceAA="0" compatLnSpc="1">
+                        <a:prstTxWarp prst="textNoShape">
+                          <a:avLst/>
+                        </a:prstTxWarp>
+                        <a:noAutofit/>
+                      </wps:bodyPr>
+                    </wps:wsp>
+                  </a:graphicData>
+                </a:graphic>
+                <wp14:sizeRelH relativeFrom="margin">
+                  <wp14:pctWidth>0</wp14:pctWidth>
+                </wp14:sizeRelH>
+                <wp14:sizeRelV relativeFrom="margin">
+                  <wp14:pctHeight>0</wp14:pctHeight>
+                </wp14:sizeRelV>
+              </wp:anchor>
+            </w:drawing>
+          </mc:Choice>
+          <mc:Fallback>
+            <w:pict>
+              <v:shape w14:anchorId="3E8C2EBE" id="Casella di testo 12" o:spid="_x0000_s1029" type="#_x0000_t202" style="position:absolute;left:0;text-align:left;margin-left:5.65pt;margin-top:25.25pt;width:264.5pt;height:27.8pt;z-index:251671552;visibility:visible;mso-wrap-style:square;mso-width-percent:0;mso-height-percent:0;mso-wrap-distance-left:9pt;mso-wrap-distance-top:0;mso-wrap-distance-right:9pt;mso-wrap-distance-bottom:0;mso-position-horizontal:absolute;mso-position-horizontal-relative:text;mso-position-vertical:absolute;mso-position-vertical-relative:text;mso-width-percent:0;mso-height-percent:0;mso-width-relative:margin;mso-height-relative:margin;v-text-anchor:top" o:gfxdata="UEsDBBQABgAIAAAAIQC2gziS/gAAAOEBAAATAAAAW0NvbnRlbnRfVHlwZXNdLnhtbJSRQU7DMBBF&#10;90jcwfIWJU67QAgl6YK0S0CoHGBkTxKLZGx5TGhvj5O2G0SRWNoz/78nu9wcxkFMGNg6quQqL6RA&#10;0s5Y6ir5vt9lD1JwBDIwOMJKHpHlpr69KfdHjyxSmriSfYz+USnWPY7AufNIadK6MEJMx9ApD/oD&#10;OlTrorhX2lFEilmcO2RdNtjC5xDF9pCuTyYBB5bi6bQ4syoJ3g9WQ0ymaiLzg5KdCXlKLjvcW893&#10;SUOqXwnz5DrgnHtJTxOsQfEKIT7DmDSUCaxw7Rqn8787ZsmRM9e2VmPeBN4uqYvTtW7jvijg9N/y&#10;JsXecLq0q+WD6m8AAAD//wMAUEsDBBQABgAIAAAAIQA4/SH/1gAAAJQBAAALAAAAX3JlbHMvLnJl&#10;bHOkkMFqwzAMhu+DvYPRfXGawxijTi+j0GvpHsDYimMaW0Yy2fr2M4PBMnrbUb/Q94l/f/hMi1qR&#10;JVI2sOt6UJgd+ZiDgffL8ekFlFSbvV0oo4EbChzGx4f9GRdb25HMsYhqlCwG5lrLq9biZkxWOiqY&#10;22YiTra2kYMu1l1tQD30/bPm3wwYN0x18gb45AdQl1tp5j/sFB2T0FQ7R0nTNEV3j6o9feQzro1i&#10;OWA14Fm+Q8a1a8+Bvu/d/dMb2JY5uiPbhG/ktn4cqGU/er3pcvwCAAD//wMAUEsDBBQABgAIAAAA&#10;IQBe/F1qOAIAAHEEAAAOAAAAZHJzL2Uyb0RvYy54bWysVE1vGjEQvVfqf7B8L8uHiFrEElEiqkoo&#10;iUSqnI3XZi15Pa49sJv++o69LGnTnqpezOx82e+9GZa3XWPZWYVowJV8MhpzppyEyrhjyb89bT98&#10;5CyicJWw4FTJX1Tkt6v375atX6gp1GArFRg1cXHR+pLXiH5RFFHWqhFxBF45CmoIjUD6DMeiCqKl&#10;7o0tpuPxTdFCqHwAqWIk710f5KvcX2sl8UHrqJDZktPbMJ8hn4d0FqulWByD8LWRl2eIf3hFI4yj&#10;S6+t7gQKdgrmj1aNkQEiaBxJaArQ2kiVMRCayfgNmn0tvMpYiJzorzTF/9dW3p8fAzMVaTflzImG&#10;NNqIqKwVrDIMVURgFCKeWh8XlL73VIDdZ+ioZvBHcib4nQ5N+iVgjOLE+MuVZdUhk+SczeafJnMK&#10;SYrN5rPxTZaheK32IeIXBQ1LRskDqZjJFeddRHoJpQ4p6bII1lRbY236SIGNDewsSPG2NqjSG6ni&#10;tyzrUq6DVNWHk6dIEHsoycLu0GVqZgPMA1QvhD5AP0fRy62h+3Yi4qMINDiEipYBH+jQFtqSw8Xi&#10;rIbw42/+lE96UpSzlgax5PH7SQTFmf3qSOk0tYMRBuMwGO7UbICQTmjNvMwmFQS0g6kDNM+0I+t0&#10;C4WEk3RXyXEwN9ivA+2YVOt1TqLZ9AJ3bu9laj3w+tQ9i+AvqiDpeQ/DiIrFG3H63J7l9QlBm6xc&#10;4rVn8UI3zXWW57KDaXF+/c5Zr/8Uq58AAAD//wMAUEsDBBQABgAIAAAAIQCBKL3c3QAAAAkBAAAP&#10;AAAAZHJzL2Rvd25yZXYueG1sTI/BTsMwEETvSPyDtUhcELVTSIRCnApauMGhpep5G5skIl5HsdOk&#10;f89yosfZN5qdKVaz68TJDqH1pCFZKBCWKm9aqjXsv97vn0CEiGSw82Q1nG2AVXl9VWBu/ERbe9rF&#10;WnAIhRw1NDH2uZShaqzDsPC9JWbffnAYWQ61NANOHO46uVQqkw5b4g8N9nbd2OpnNzoN2WYYpy2t&#10;7zb7tw/87Ovl4fV80Pr2Zn55BhHtHP/N8Fefq0PJnY5+JBNExzp5YKeGVKUgmKePig9HBipLQJaF&#10;vFxQ/gIAAP//AwBQSwECLQAUAAYACAAAACEAtoM4kv4AAADhAQAAEwAAAAAAAAAAAAAAAAAAAAAA&#10;W0NvbnRlbnRfVHlwZXNdLnhtbFBLAQItABQABgAIAAAAIQA4/SH/1gAAAJQBAAALAAAAAAAAAAAA&#10;AAAAAC8BAABfcmVscy8ucmVsc1BLAQItABQABgAIAAAAIQBe/F1qOAIAAHEEAAAOAAAAAAAAAAAA&#10;AAAAAC4CAABkcnMvZTJvRG9jLnhtbFBLAQItABQABgAIAAAAIQCBKL3c3QAAAAkBAAAPAAAAAAAA&#10;AAAAAAAAAJIEAABkcnMvZG93bnJldi54bWxQSwUGAAAAAAQABADzAAAAnAUAAAAA&#10;" stroked="f">
+                <v:textbox inset="0,0,0,0">
+                  <w:txbxContent>
+                    <w:p>
+                      <w:pPr>
+                        <w:pStyle w:val="Didascalia"/>
+                        <w:jc w:val="center"/>
+                      </w:pPr>
+                      <w:r>
+                        <w:t xml:space="preserve">Vista all'oscilloscopio dei 3 canali audio </w:t>
+                      </w:r>
+                      <w:r>
+                        <w:t xml:space="preserve">(più il quarto canale “virtuale”) durante la riproduzione di un brano </w:t>
+                      </w:r>
+                      <w:r>
+                        <w:t xml:space="preserve">(Tetris – Wally </w:t>
+                      </w:r>
+                      <w:proofErr w:type="spellStart"/>
+                      <w:r>
+                        <w:t>Beben</w:t>
+                      </w:r>
+                      <w:proofErr w:type="spellEnd"/>
+                      <w:r>
+                        <w:t>, 1988</w:t>
+                      </w:r>
+                      <w:r>
+                        <w:t>)</w:t>
+                      </w:r>
+                    </w:p>
+                  </w:txbxContent>
+                </v:textbox>
+                <w10:wrap type="square"/>
+              </v:shape>
+            </w:pict>
+          </mc:Fallback>
+        </mc:AlternateContent>
+      </w:r>
+      <w:r>
+        <w:t>Tuttavia</w:t>
+      </w:r>
+      <w:r>
+        <w:t>,</w:t>
+      </w:r>
+      <w:r>
+        <w:t xml:space="preserve"> il 6581 fu preferito da diversi utenti</w:t>
+      </w:r>
+      <w:r>
+        <w:t>,</w:t>
+      </w:r>
+      <w:r>
+        <w:t xml:space="preserve"> tra cui i musicisti</w:t>
+      </w:r>
+      <w:r>
+        <w:t>,</w:t>
+      </w:r>
+      <w:r>
+        <w:t xml:space="preserve"> in quanto il suono fortemente distorto prodotto permetteva di simulare meglio gli strumenti musicali più “grezzi” come la chitarra elettrica</w:t>
+      </w:r>
+      <w:r>
+        <w:t xml:space="preserve"> e in generale il volume generato dal 6581 era più alto di quello dei successori, a fronte di numerosi problemi elettronici che abbassavano inevitabilmente la vita media del chip, creando un mercato consistente di SID danneggiati.</w:t>
+      </w:r>
+    </w:p>
+    <w:p/>
+    <w:p>
+      <w:pPr>
+        <w:pStyle w:val="Sottotitolo"/>
+        <w:rPr>
+          <w:u w:val="single"/>
+        </w:rPr>
+      </w:pPr>
+      <w:r>
+        <w:rPr>
+          <w:u w:val="single"/>
+        </w:rPr>
+        <w:t>CARATTERISTICHE TECNICHE</w:t>
+      </w:r>
+    </w:p>
+    <w:p>
+      <w:pPr>
+        <w:jc w:val="both"/>
+      </w:pPr>
+      <w:r>
+        <w:t>Il chip è dotato di 3 canali audio indipendenti che possono riprodurre un suono che spazia in un range di 8 ottave e un range di frequenze da 16 a 4000 Hz</w:t>
+      </w:r>
+      <w:r>
+        <w:t xml:space="preserve"> e che possono essere modulati in ampiezza fino a 48</w:t>
+      </w:r>
+      <w:r>
+        <w:t xml:space="preserve"> </w:t>
+      </w:r>
+      <w:r>
+        <w:t>dB. C</w:t>
+      </w:r>
+      <w:r>
+        <w:t>ome detto prima</w:t>
+      </w:r>
+      <w:r>
+        <w:t>, i 3 canali</w:t>
+      </w:r>
+      <w:r>
+        <w:t xml:space="preserve"> sono in grado di riprodur</w:t>
+      </w:r>
+      <w:r>
+        <w:t xml:space="preserve">re 4 onde elementari, generate dagli oscillatori audio che </w:t>
+      </w:r>
+      <w:r>
+        <w:t xml:space="preserve">possono essere </w:t>
+      </w:r>
+      <w:r>
+        <w:t>sincronizzati tra loro nel tempo, più le loro combinazioni.</w:t>
+      </w:r>
+      <w:r>
+        <w:t xml:space="preserve"> </w:t>
+      </w:r>
+      <w:r>
+        <w:t>In particolare</w:t>
+      </w:r>
+      <w:r>
+        <w:t>,</w:t>
+      </w:r>
+      <w:r>
+        <w:t xml:space="preserve"> il rumore pseudo-casuale è generato grazie a uno shift </w:t>
+      </w:r>
+      <w:proofErr w:type="spellStart"/>
+      <w:r>
+        <w:t>register</w:t>
+      </w:r>
+      <w:proofErr w:type="spellEnd"/>
+      <w:r>
+        <w:t xml:space="preserve"> a 23 bit, il Fibonacci LFSR.</w:t>
+      </w:r>
+    </w:p>
+    <w:p>
+      <w:pPr>
+        <w:jc w:val="both"/>
+      </w:pPr>
+      <w:r>
+        <w:lastRenderedPageBreak/>
+        <w:t>Il chip supporta anche la modulazione ad anello, utile per generare effetti audio “metallici”</w:t>
+      </w:r>
+      <w:r>
+        <w:t>.</w:t>
+      </w:r>
+      <w:r>
+        <w:t xml:space="preserve"> </w:t>
+      </w:r>
+      <w:r>
+        <w:t>La modulazione ad anello si serve di un circuito chiamato “modulatore ad anello” che prende in ingresso due onde (solitamente sinusoidali) e restituisce in due uscite diverse la somma e la differenza tra le due onde. Questa tecnologia si evolverà in seguito nella sintesi FM.</w:t>
+      </w:r>
+    </w:p>
+    <w:p>
+      <w:pPr>
+        <w:jc w:val="both"/>
+      </w:pPr>
+      <w:r>
+        <w:t>Per ogni oscillatore vi sono dei controlli di volume delle componenti dell’inviluppo ADSR</w:t>
+      </w:r>
+      <w:r>
+        <w:t>, grandissima novità per l’epoca.</w:t>
+      </w:r>
+      <w:r>
+        <w:t xml:space="preserve"> </w:t>
+      </w:r>
+      <w:r>
+        <w:t>Vi è la possibilità di applicare 3 filtri sonori ovvero il passa-basso, il passa-alto e il passa-banda.</w:t>
+      </w:r>
+      <w:r>
         <w:br/>
-        <w:t>I filtri analogici sono realizzati fisicamente grazie a dei condensatori esterni al chip.</w:t>
-      </w:r>
-      <w:r>
-        <w:br/>
-        <w:t>Ci furono diverse versioni del chip SID, si ricordano il 6581 e l’8580. Con l’8580 si introdussero diverse migliorie</w:t>
-      </w:r>
-      <w:r>
-        <w:t>,</w:t>
-      </w:r>
-      <w:r>
-        <w:t xml:space="preserve"> tra cui la possibilità di eseguire un AND logico tra onde arbitrarie, operazione che il 6581 permette solamente tra </w:t>
-      </w:r>
-      <w:r>
-        <w:t xml:space="preserve">onda quadra e triangolare. L’8580 inoltre ha migliorie anche architetturali che permettono di dissipare meno calore e produrre dei suoni più chiari rispetto al 6581. </w:t>
-      </w:r>
-      <w:r>
-        <w:br/>
-        <w:t>Tuttavia</w:t>
-      </w:r>
-      <w:r>
-        <w:t>,</w:t>
-      </w:r>
-      <w:r>
-        <w:t xml:space="preserve"> il 6581 fu preferito da diversi utenti</w:t>
-      </w:r>
-      <w:r>
-        <w:t>,</w:t>
-      </w:r>
-      <w:r>
-        <w:t xml:space="preserve"> tra cui i musicisti in quanto il suono fortemente distorto prodotto permetteva di simulare meglio gli strumenti musicali più “grezzi” come la chitarra elettrica.</w:t>
+      </w:r>
+      <w:r>
+        <w:t>Il chip vanta la presenza di 2 convertitori ADC (analogico-digitale) a 8 bit</w:t>
+      </w:r>
+      <w:r>
+        <w:t xml:space="preserve">, utili per collegare dei controller da gioco, </w:t>
+      </w:r>
+      <w:r>
+        <w:t>e un input audio esterno</w:t>
+      </w:r>
+      <w:r>
+        <w:t>.</w:t>
       </w:r>
     </w:p>
     <w:p>
       <w:pPr>
         <w:pStyle w:val="Sottotitolo"/>
-      </w:pPr>
-      <w:r>
-        <w:t>CARATTERISTICHE TECNICHE</w:t>
-      </w:r>
-    </w:p>
-    <w:p>
-      <w:pPr>
+        <w:jc w:val="both"/>
         <w:rPr>
           <w:u w:val="single"/>
         </w:rPr>
       </w:pPr>
       <w:r>
-        <w:t>Il chip è dotato di 3 canali audio indipendenti che possono riprodurre un suono che spazia in un range di 8 ottave e un range di frequenze da 16 a 4000 Hz</w:t>
-      </w:r>
-      <w:r>
-        <w:t xml:space="preserve"> e che possono essere modulati in ampiezza fino a 48</w:t>
-      </w:r>
-      <w:r>
-        <w:t xml:space="preserve"> </w:t>
-      </w:r>
-      <w:r>
-        <w:t>dB. C</w:t>
-      </w:r>
-      <w:r>
-        <w:t>ome detto prima</w:t>
-      </w:r>
-      <w:r>
-        <w:t>, i 3 canali</w:t>
-      </w:r>
-      <w:r>
-        <w:t xml:space="preserve"> sono in grado di riprodur</w:t>
-      </w:r>
-      <w:r>
-        <w:t>re 4 onde elementari, generate dagli oscillatori audio che vengono sincronizzati tra loro nel tempo, più le loro combinazioni.</w:t>
-      </w:r>
-      <w:r>
-        <w:br/>
-        <w:t>In particolare il rumore pseudo-casuale è generato grazie a uno shift register a 23 bit</w:t>
-      </w:r>
-      <w:r>
-        <w:t>, il Fibonacci LFSR.</w:t>
-      </w:r>
-      <w:r>
-        <w:br/>
-        <w:t>Per ogni oscillatore vi sono dei controlli di volume delle componenti dell’inviluppo ADSR.</w:t>
-      </w:r>
-      <w:r>
-        <w:br/>
-        <w:t>Vi è la possibilità di applicare 3 filtri sonori ovvero il passa-basso, il passa-alto e il passa-banda.</w:t>
-      </w:r>
-      <w:r>
-        <w:br/>
-      </w:r>
-      <w:r>
-        <w:t>Il chip vanta la presenza di 2 convertitori ADC (analogico-digitale) a 8 bit e un input audio esterno per poter collegare un microfono e sfruttare la sintetizzazione vocale.</w:t>
+        <w:rPr>
+          <w:u w:val="single"/>
+        </w:rPr>
+        <w:t>COME FUNZIONA IL SID?</w:t>
       </w:r>
     </w:p>
     <w:p>
       <w:pPr>
         <w:pStyle w:val="Sottotitolo"/>
-      </w:pPr>
-      <w:r>
-        <w:t>IL SUO FUNZIONAMENTO</w:t>
-      </w:r>
-    </w:p>
-    <w:p>
-      <w:pPr>
-        <w:pStyle w:val="Sottotitolo"/>
+        <w:jc w:val="both"/>
         <w:rPr>
           <w:rFonts w:eastAsiaTheme="minorHAnsi" w:cstheme="minorHAnsi"/>
           <w:color w:val="auto"/>
@@ -1305,6 +2505,7 @@
     <w:p>
       <w:pPr>
         <w:pStyle w:val="Sottotitolo"/>
+        <w:jc w:val="both"/>
         <w:rPr>
           <w:rFonts w:eastAsiaTheme="minorHAnsi" w:cstheme="minorHAnsi"/>
           <w:color w:val="auto"/>
@@ -1317,7 +2518,7 @@
           <w:color w:val="auto"/>
           <w:spacing w:val="0"/>
         </w:rPr>
-        <w:t>Ad esempio, le celle di memoria di indirizzo $d400 e $d401 sono usate per immagazzinare l’informazione sulla frequenza del suono del canale 1 (che è suddivisa in bassa e alta frequenza, 8 bit sarebbero troppo pochi per rappresentare la frequenza).</w:t>
+        <w:t>Ad esempio, le celle di memoria di indirizzo $d400 e $d401 sono usate per immagazzinare l’informazione sulla frequenza del suono del canale 1 (</w:t>
       </w:r>
       <w:r>
         <w:rPr>
@@ -1325,7 +2526,7 @@
           <w:color w:val="auto"/>
           <w:spacing w:val="0"/>
         </w:rPr>
-        <w:t xml:space="preserve"> </w:t>
+        <w:t xml:space="preserve">$d400 è il byte alto e $d401 il byte basso perché soli </w:t>
       </w:r>
       <w:r>
         <w:rPr>
@@ -1333,7 +2534,7 @@
           <w:color w:val="auto"/>
           <w:spacing w:val="0"/>
         </w:rPr>
-        <w:t>Un altro esempio lo rappresentano gli indirizzi $d405 e $d406. I bit 7…4 del $d405 rappresentano la durata dell’attack mentre i bit da 3 a 0 rappresentano la durata del decay.</w:t>
+        <w:t>8 bit sarebbero troppo pochi per rappresentare la frequenza).</w:t>
       </w:r>
       <w:r>
         <w:rPr>
@@ -1349,7 +2550,7 @@
           <w:color w:val="auto"/>
           <w:spacing w:val="0"/>
         </w:rPr>
-        <w:t xml:space="preserve">Allo stesso modo da 7 a 4 in $d406 vi è </w:t>
+        <w:t>Un altro esempio lo rappresentano gli indirizzi $d405 e $d406</w:t>
       </w:r>
       <w:r>
         <w:rPr>
@@ -1357,7 +2558,7 @@
           <w:color w:val="auto"/>
           <w:spacing w:val="0"/>
         </w:rPr>
-        <w:t>il livello</w:t>
+        <w:t>.</w:t>
       </w:r>
       <w:r>
         <w:rPr>
@@ -1365,7 +2566,7 @@
           <w:color w:val="auto"/>
           <w:spacing w:val="0"/>
         </w:rPr>
-        <w:t xml:space="preserve"> d</w:t>
+        <w:t xml:space="preserve"> </w:t>
       </w:r>
       <w:r>
         <w:rPr>
@@ -1373,7 +2574,7 @@
           <w:color w:val="auto"/>
           <w:spacing w:val="0"/>
         </w:rPr>
-        <w:t>i</w:t>
+        <w:t>I</w:t>
       </w:r>
       <w:r>
         <w:rPr>
@@ -1381,17 +2582,119 @@
           <w:color w:val="auto"/>
           <w:spacing w:val="0"/>
         </w:rPr>
-        <w:t xml:space="preserve"> sustain e da 3 a 0 la durata della release.</w:t>
-      </w:r>
+        <w:t xml:space="preserve"> bit 7…4 del $d405 rappresentano la durata </w:t>
+      </w:r>
+      <w:proofErr w:type="spellStart"/>
       <w:r>
         <w:rPr>
           <w:rFonts w:eastAsiaTheme="minorHAnsi" w:cstheme="minorHAnsi"/>
           <w:color w:val="auto"/>
           <w:spacing w:val="0"/>
         </w:rPr>
+        <w:t>dell’attack</w:t>
+      </w:r>
+      <w:proofErr w:type="spellEnd"/>
+      <w:r>
+        <w:rPr>
+          <w:rFonts w:eastAsiaTheme="minorHAnsi" w:cstheme="minorHAnsi"/>
+          <w:color w:val="auto"/>
+          <w:spacing w:val="0"/>
+        </w:rPr>
+        <w:t xml:space="preserve"> mentre i bit da 3 a 0 rappresentano la durata del </w:t>
+      </w:r>
+      <w:proofErr w:type="spellStart"/>
+      <w:r>
+        <w:rPr>
+          <w:rFonts w:eastAsiaTheme="minorHAnsi" w:cstheme="minorHAnsi"/>
+          <w:color w:val="auto"/>
+          <w:spacing w:val="0"/>
+        </w:rPr>
+        <w:t>decay</w:t>
+      </w:r>
+      <w:proofErr w:type="spellEnd"/>
+      <w:r>
+        <w:rPr>
+          <w:rFonts w:eastAsiaTheme="minorHAnsi" w:cstheme="minorHAnsi"/>
+          <w:color w:val="auto"/>
+          <w:spacing w:val="0"/>
+        </w:rPr>
+        <w:t>.</w:t>
+      </w:r>
+      <w:r>
+        <w:rPr>
+          <w:rFonts w:eastAsiaTheme="minorHAnsi" w:cstheme="minorHAnsi"/>
+          <w:color w:val="auto"/>
+          <w:spacing w:val="0"/>
+        </w:rPr>
+        <w:t xml:space="preserve"> </w:t>
+      </w:r>
+      <w:r>
+        <w:rPr>
+          <w:rFonts w:eastAsiaTheme="minorHAnsi" w:cstheme="minorHAnsi"/>
+          <w:color w:val="auto"/>
+          <w:spacing w:val="0"/>
+        </w:rPr>
+        <w:t xml:space="preserve">Allo stesso modo da 7 a 4 in $d406 vi è </w:t>
+      </w:r>
+      <w:r>
+        <w:rPr>
+          <w:rFonts w:eastAsiaTheme="minorHAnsi" w:cstheme="minorHAnsi"/>
+          <w:color w:val="auto"/>
+          <w:spacing w:val="0"/>
+        </w:rPr>
+        <w:t>il livello</w:t>
+      </w:r>
+      <w:r>
+        <w:rPr>
+          <w:rFonts w:eastAsiaTheme="minorHAnsi" w:cstheme="minorHAnsi"/>
+          <w:color w:val="auto"/>
+          <w:spacing w:val="0"/>
+        </w:rPr>
+        <w:t xml:space="preserve"> d</w:t>
+      </w:r>
+      <w:r>
+        <w:rPr>
+          <w:rFonts w:eastAsiaTheme="minorHAnsi" w:cstheme="minorHAnsi"/>
+          <w:color w:val="auto"/>
+          <w:spacing w:val="0"/>
+        </w:rPr>
+        <w:t>i</w:t>
+      </w:r>
+      <w:r>
+        <w:rPr>
+          <w:rFonts w:eastAsiaTheme="minorHAnsi" w:cstheme="minorHAnsi"/>
+          <w:color w:val="auto"/>
+          <w:spacing w:val="0"/>
+        </w:rPr>
+        <w:t xml:space="preserve"> </w:t>
+      </w:r>
+      <w:proofErr w:type="spellStart"/>
+      <w:r>
+        <w:rPr>
+          <w:rFonts w:eastAsiaTheme="minorHAnsi" w:cstheme="minorHAnsi"/>
+          <w:color w:val="auto"/>
+          <w:spacing w:val="0"/>
+        </w:rPr>
+        <w:t>sustain</w:t>
+      </w:r>
+      <w:proofErr w:type="spellEnd"/>
+      <w:r>
+        <w:rPr>
+          <w:rFonts w:eastAsiaTheme="minorHAnsi" w:cstheme="minorHAnsi"/>
+          <w:color w:val="auto"/>
+          <w:spacing w:val="0"/>
+        </w:rPr>
+        <w:t xml:space="preserve"> e da 3 a 0 la durata della release.</w:t>
+      </w:r>
+      <w:r>
+        <w:rPr>
+          <w:rFonts w:eastAsiaTheme="minorHAnsi" w:cstheme="minorHAnsi"/>
+          <w:color w:val="auto"/>
+          <w:spacing w:val="0"/>
+        </w:rPr>
         <w:t xml:space="preserve"> La tabella completa della configurazione dei registri controllo è consultabile </w:t>
       </w:r>
-      <w:hyperlink r:id="rId7" w:anchor="Memory_Addresses_of_the_SID" w:history="1">
+      <w:hyperlink r:id="rId12" w:anchor="Memory_Addresses_of_the_SID" w:history="1">
         <w:r>
           <w:rPr>
             <w:rStyle w:val="Collegamentoipertestuale"/>
@@ -1413,6 +2716,7 @@
     <w:p>
       <w:pPr>
         <w:pStyle w:val="Sottotitolo"/>
+        <w:jc w:val="both"/>
         <w:rPr>
           <w:rFonts w:eastAsiaTheme="minorHAnsi" w:cstheme="minorHAnsi"/>
           <w:color w:val="auto"/>
@@ -1425,11 +2729,36 @@
           <w:color w:val="auto"/>
           <w:spacing w:val="0"/>
         </w:rPr>
-        <w:t>Da questi esempi si nota che la gestione della memoria era anche ottimizzata infatti sfruttava la possibilità di immagazzinare 4 numeri in 2 celle di memoria facendo un’opportuna suddivisione dei bit.</w:t>
-      </w:r>
-    </w:p>
-    <w:p>
-      <w:pPr>
+        <w:t xml:space="preserve">Da questi esempi si nota che la gestione della memoria era </w:t>
+      </w:r>
+      <w:r>
+        <w:rPr>
+          <w:rFonts w:eastAsiaTheme="minorHAnsi" w:cstheme="minorHAnsi"/>
+          <w:color w:val="auto"/>
+          <w:spacing w:val="0"/>
+        </w:rPr>
+        <w:t>ottimizzata</w:t>
+      </w:r>
+      <w:r>
+        <w:rPr>
+          <w:rFonts w:eastAsiaTheme="minorHAnsi" w:cstheme="minorHAnsi"/>
+          <w:color w:val="auto"/>
+          <w:spacing w:val="0"/>
+        </w:rPr>
+        <w:t>; infatti,</w:t>
+      </w:r>
+      <w:r>
+        <w:rPr>
+          <w:rFonts w:eastAsiaTheme="minorHAnsi" w:cstheme="minorHAnsi"/>
+          <w:color w:val="auto"/>
+          <w:spacing w:val="0"/>
+        </w:rPr>
+        <w:t xml:space="preserve"> sfruttava la possibilità di immagazzinare 4 numeri in 2 celle di memoria facendo un’opportuna suddivisione dei bit.</w:t>
+      </w:r>
+    </w:p>
+    <w:p>
+      <w:pPr>
+        <w:jc w:val="both"/>
         <w:rPr>
           <w:u w:val="single"/>
         </w:rPr>
@@ -1438,7 +2767,6 @@
         <w:rPr>
           <w:noProof/>
         </w:rPr>
-        <w:lastRenderedPageBreak/>
         <w:drawing>
           <wp:anchor distT="0" distB="0" distL="114300" distR="114300" simplePos="0" relativeHeight="251659264" behindDoc="0" locked="0" layoutInCell="1" allowOverlap="1" wp14:anchorId="22E732A6" wp14:editId="7C7CF240">
             <wp:simplePos x="0" y="0"/>
@@ -1463,7 +2791,7 @@
                     <pic:cNvPicPr/>
                   </pic:nvPicPr>
                   <pic:blipFill>
-                    <a:blip r:embed="rId8">
+                    <a:blip r:embed="rId13">
                       <a:extLst>
                         <a:ext uri="{28A0092B-C50C-407E-A947-70E740481C1C}">
                           <a14:useLocalDpi xmlns:a14="http://schemas.microsoft.com/office/drawing/2010/main" val="0"/>
@@ -1504,21 +2832,36 @@
         </w:drawing>
       </w:r>
       <w:r>
-        <w:t>Il chip audio ha bisogno di comunicare con le altre componenti della macchina e fisicamente questo succede tramite i pinout schematizzati nell’immagine (qui si fa riferimento alla versione 6581).</w:t>
-      </w:r>
-    </w:p>
-    <w:p>
+        <w:t xml:space="preserve">Il chip audio ha bisogno di comunicare con le altre componenti della macchina e fisicamente questo succede tramite i </w:t>
+      </w:r>
+      <w:proofErr w:type="spellStart"/>
+      <w:r>
+        <w:t>pinout</w:t>
+      </w:r>
+      <w:proofErr w:type="spellEnd"/>
+      <w:r>
+        <w:t xml:space="preserve"> schematizzati nell’immagine (qui si fa riferimento alla versione 6581).</w:t>
+      </w:r>
+    </w:p>
+    <w:p>
+      <w:pPr>
+        <w:jc w:val="both"/>
+      </w:pPr>
       <w:r>
         <w:t>Per fare qualche esempio si può parlare del pin EXT IN che intuitivamente è il pin per connettere al chip un dispositivo audio esterno.</w:t>
       </w:r>
     </w:p>
     <w:p>
+      <w:pPr>
+        <w:jc w:val="both"/>
+      </w:pPr>
       <w:r>
         <w:t>Il pin AUDIO OUT invece serve per indirizzare l’audio verso l’uscita (dispositivi come le casse audio).</w:t>
       </w:r>
     </w:p>
     <w:p>
       <w:pPr>
+        <w:jc w:val="both"/>
         <w:rPr>
           <w:u w:val="single"/>
         </w:rPr>
@@ -1526,24 +2869,12 @@
       <w:r>
         <w:t xml:space="preserve">Approfondimenti disponibili </w:t>
       </w:r>
-      <w:hyperlink r:id="rId9" w:anchor="Pinout" w:history="1">
+      <w:hyperlink r:id="rId14" w:anchor="Pinout" w:history="1">
         <w:r>
           <w:rPr>
             <w:rStyle w:val="Collegamentoipertestuale"/>
           </w:rPr>
-          <w:t>q</w:t>
-        </w:r>
-        <w:r>
-          <w:rPr>
-            <w:rStyle w:val="Collegamentoipertestuale"/>
-          </w:rPr>
-          <w:t>u</w:t>
-        </w:r>
-        <w:r>
-          <w:rPr>
-            <w:rStyle w:val="Collegamentoipertestuale"/>
-          </w:rPr>
-          <w:t>i</w:t>
+          <w:t>qui</w:t>
         </w:r>
       </w:hyperlink>
       <w:r>
@@ -1553,6 +2884,7 @@
     <w:p>
       <w:pPr>
         <w:pStyle w:val="Sottotitolo"/>
+        <w:jc w:val="both"/>
         <w:rPr>
           <w:rFonts w:eastAsiaTheme="minorHAnsi" w:cstheme="minorHAnsi"/>
           <w:color w:val="auto"/>
@@ -1560,24 +2892,742 @@
         </w:rPr>
       </w:pPr>
     </w:p>
-    <w:p/>
-    <w:p/>
-    <w:p/>
+    <w:p>
+      <w:pPr>
+        <w:jc w:val="both"/>
+      </w:pPr>
+    </w:p>
     <w:p>
       <w:pPr>
         <w:pStyle w:val="Sottotitolo"/>
+        <w:jc w:val="both"/>
         <w:rPr>
           <w:rFonts w:cstheme="minorHAnsi"/>
           <w:color w:val="202122"/>
+          <w:u w:val="single"/>
           <w:shd w:val="clear" w:color="auto" w:fill="F8F9FA"/>
         </w:rPr>
       </w:pPr>
       <w:r>
-        <w:t>SIMULAZIONE DI GENERAZIONE SUONI</w:t>
-      </w:r>
-    </w:p>
-    <w:p>
-      <w:pPr>
+        <w:rPr>
+          <w:u w:val="single"/>
+        </w:rPr>
+        <w:t xml:space="preserve">UNA </w:t>
+      </w:r>
+      <w:r>
+        <w:rPr>
+          <w:u w:val="single"/>
+        </w:rPr>
+        <w:t>SIMULAZIONE DI GENERAZ</w:t>
+      </w:r>
+      <w:r>
+        <w:rPr>
+          <w:u w:val="single"/>
+        </w:rPr>
+        <w:t>IONE SUONI TRAMITE IL SID</w:t>
+      </w:r>
+    </w:p>
+    <w:p>
+      <w:pPr>
+        <w:jc w:val="both"/>
+      </w:pPr>
+      <w:r>
+        <w:t>Per programmare il SID in modo tale da permettergli di generare le corrette frequenze, bisogna fare delle accortezze preliminari.</w:t>
+      </w:r>
+    </w:p>
+    <w:p>
+      <w:pPr>
+        <w:jc w:val="both"/>
+      </w:pPr>
+      <w:r>
+        <w:t xml:space="preserve">Il SID può rappresentare un insieme limitato e discreto di frequenze fisiche, la cui mappatura non segue un rapporto 1:1. Infatti, bisogna usare un fattore di normalizzazione (pari a 16.94), in quanto il SID rappresenta la frequenza con un numero a 16 bit e il range 16-4000 Hz deve essere </w:t>
+      </w:r>
+      <w:proofErr w:type="spellStart"/>
+      <w:r>
+        <w:t>rimappato</w:t>
+      </w:r>
+      <w:proofErr w:type="spellEnd"/>
+      <w:r>
+        <w:t xml:space="preserve"> su un intervallo di valori da 0 a 65535.</w:t>
+      </w:r>
+    </w:p>
+    <w:p>
+      <w:pPr>
+        <w:jc w:val="both"/>
+      </w:pPr>
+      <w:r>
+        <w:lastRenderedPageBreak/>
+        <w:t xml:space="preserve">Indicando la frequenza fisica </w:t>
+      </w:r>
+      <w:r>
+        <w:t xml:space="preserve">in Hz </w:t>
+      </w:r>
+      <w:r>
+        <w:t xml:space="preserve">con f e il corrispondente digitale con </w:t>
+      </w:r>
+      <w:proofErr w:type="spellStart"/>
+      <w:r>
+        <w:t>f</w:t>
+      </w:r>
+      <w:r>
+        <w:rPr>
+          <w:vertAlign w:val="subscript"/>
+        </w:rPr>
+        <w:t>SID</w:t>
+      </w:r>
+      <w:proofErr w:type="spellEnd"/>
+      <w:r>
+        <w:t>,</w:t>
+      </w:r>
+      <w:r>
+        <w:t xml:space="preserve"> </w:t>
+      </w:r>
+    </w:p>
+    <w:p>
+      <w:pPr>
+        <w:jc w:val="center"/>
+      </w:pPr>
+      <w:proofErr w:type="spellStart"/>
+      <w:r>
+        <w:t>f</w:t>
+      </w:r>
+      <w:r>
+        <w:rPr>
+          <w:vertAlign w:val="subscript"/>
+        </w:rPr>
+        <w:t>SID</w:t>
+      </w:r>
+      <w:proofErr w:type="spellEnd"/>
+      <w:r>
+        <w:t xml:space="preserve"> = 16.94 * f.</w:t>
+      </w:r>
+    </w:p>
+    <w:p>
+      <w:pPr>
+        <w:jc w:val="both"/>
+      </w:pPr>
+      <w:r>
+        <w:t xml:space="preserve">Ad esempio, </w:t>
+      </w:r>
+      <w:r>
+        <w:t>il La</w:t>
+      </w:r>
+      <w:r>
+        <w:t xml:space="preserve"> fondamentale (440 Hz, La della quarta ottava), nel SID viene rappresentat</w:t>
+      </w:r>
+      <w:r>
+        <w:t>o</w:t>
+      </w:r>
+      <w:r>
+        <w:t xml:space="preserve"> con il valore 7.45</w:t>
+      </w:r>
+      <w:r>
+        <w:t>4</w:t>
+      </w:r>
+      <w:r>
+        <w:t>.</w:t>
+      </w:r>
+    </w:p>
+    <w:p>
+      <w:pPr>
+        <w:jc w:val="both"/>
+      </w:pPr>
+      <w:r>
+        <w:t>Questa normalizzazione</w:t>
+      </w:r>
+      <w:r>
+        <w:t xml:space="preserve"> consente di regolare la frequenza di una nota, nonostante la rappresentazione in numeri interi, con una precisione di 1/17 di hertz anziché 1/12, come prevede la scala tonale fisica, </w:t>
+      </w:r>
+      <w:r>
+        <w:t>permettendo quindi un tuning dell’audio più preciso rispetto ad altri chip dell’epoca.</w:t>
+      </w:r>
+    </w:p>
+    <w:p>
+      <w:pPr>
+        <w:jc w:val="both"/>
+      </w:pPr>
+      <w:r>
+        <w:t>Per simulare la generazione di un suono con il chip SID, si fornisce di seguito uno script in linguaggio BASIC. Per semplicità, lo script usa solamente la prima delle tre voci del SID (registri 54272 – 54278).</w:t>
+      </w:r>
+    </w:p>
+    <w:p>
+      <w:pPr>
+        <w:jc w:val="both"/>
+      </w:pPr>
+      <w:r>
+        <w:t>Lo script viene eseguito su un emulatore del KERNAL di Commodore 64 chiamato VICE.</w:t>
+      </w:r>
+    </w:p>
+    <w:p>
+      <w:pPr>
+        <w:jc w:val="both"/>
+      </w:pPr>
+      <w:r>
+        <w:drawing>
+          <wp:inline distT="0" distB="0" distL="0" distR="0" wp14:anchorId="25D3261C" wp14:editId="0D27E79A">
+            <wp:extent cx="6120130" cy="4725035"/>
+            <wp:effectExtent l="76200" t="76200" r="128270" b="132715"/>
+            <wp:docPr id="2" name="Immagine 2"/>
+            <wp:cNvGraphicFramePr>
+              <a:graphicFrameLocks xmlns:a="http://schemas.openxmlformats.org/drawingml/2006/main" noChangeAspect="1"/>
+            </wp:cNvGraphicFramePr>
+            <a:graphic xmlns:a="http://schemas.openxmlformats.org/drawingml/2006/main">
+              <a:graphicData uri="http://schemas.openxmlformats.org/drawingml/2006/picture">
+                <pic:pic xmlns:pic="http://schemas.openxmlformats.org/drawingml/2006/picture">
+                  <pic:nvPicPr>
+                    <pic:cNvPr id="1" name=""/>
+                    <pic:cNvPicPr/>
+                  </pic:nvPicPr>
+                  <pic:blipFill>
+                    <a:blip r:embed="rId15"/>
+                    <a:stretch>
+                      <a:fillRect/>
+                    </a:stretch>
+                  </pic:blipFill>
+                  <pic:spPr>
+                    <a:xfrm>
+                      <a:off x="0" y="0"/>
+                      <a:ext cx="6120130" cy="4725035"/>
+                    </a:xfrm>
+                    <a:prstGeom prst="rect">
+                      <a:avLst/>
+                    </a:prstGeom>
+                    <a:ln w="38100" cap="sq">
+                      <a:solidFill>
+                        <a:srgbClr val="000000"/>
+                      </a:solidFill>
+                      <a:prstDash val="solid"/>
+                      <a:miter lim="800000"/>
+                    </a:ln>
+                    <a:effectLst>
+                      <a:outerShdw blurRad="50800" dist="38100" dir="2700000" algn="tl" rotWithShape="0">
+                        <a:srgbClr val="000000">
+                          <a:alpha val="43000"/>
+                        </a:srgbClr>
+                      </a:outerShdw>
+                    </a:effectLst>
+                  </pic:spPr>
+                </pic:pic>
+              </a:graphicData>
+            </a:graphic>
+          </wp:inline>
+        </w:drawing>
+      </w:r>
+    </w:p>
+    <w:p>
+      <w:pPr>
+        <w:jc w:val="both"/>
+      </w:pPr>
+      <w:r>
+        <w:t xml:space="preserve">La riga 10 assegna alla variabile S il valore 54272, cioè il primo registro di controllo del SID. </w:t>
+      </w:r>
+      <w:r>
+        <w:t>Ciò viene fatto per semplificare la gestione dei 2</w:t>
+      </w:r>
+      <w:r>
+        <w:t>9</w:t>
+      </w:r>
+      <w:r>
+        <w:t xml:space="preserve"> registri, </w:t>
+      </w:r>
+      <w:r>
+        <w:t>che verranno indirizzati</w:t>
+      </w:r>
+      <w:r>
+        <w:t xml:space="preserve"> per spiazzamento. </w:t>
+      </w:r>
+    </w:p>
+    <w:p>
+      <w:pPr>
+        <w:jc w:val="both"/>
+        <w:rPr>
+          <w:color w:val="000000" w:themeColor="text1"/>
+        </w:rPr>
+      </w:pPr>
+      <w:r>
+        <w:t>Viene assegnato il valore 17 a W</w:t>
+      </w:r>
+      <w:r>
+        <w:t xml:space="preserve">, che sarà la variabile che contiene le informazioni su quale tipo di onda generare. In questo caso, il valore 17 è uguale alla </w:t>
+      </w:r>
+      <w:proofErr w:type="spellStart"/>
+      <w:r>
+        <w:t>codeword</w:t>
+      </w:r>
+      <w:proofErr w:type="spellEnd"/>
+      <w:r>
+        <w:t xml:space="preserve"> binaria 000</w:t>
+      </w:r>
+      <w:r>
+        <w:rPr>
+          <w:color w:val="FF0000"/>
+        </w:rPr>
+        <w:t>1</w:t>
+      </w:r>
+      <w:r>
+        <w:t>000</w:t>
+      </w:r>
+      <w:r>
+        <w:rPr>
+          <w:color w:val="70AD47" w:themeColor="accent6"/>
+        </w:rPr>
+        <w:t>1</w:t>
+      </w:r>
+      <w:r>
+        <w:t xml:space="preserve">, </w:t>
+      </w:r>
+      <w:r>
+        <w:t xml:space="preserve">dove il bit 4 se posto a 1 genera </w:t>
+      </w:r>
+      <w:r>
+        <w:t xml:space="preserve">un’onda </w:t>
+      </w:r>
+      <w:r>
+        <w:rPr>
+          <w:color w:val="FF0000"/>
+        </w:rPr>
+        <w:t>triangolare</w:t>
+      </w:r>
+      <w:r>
+        <w:t xml:space="preserve"> e il bit 0 è il bit di </w:t>
+      </w:r>
+      <w:r>
+        <w:rPr>
+          <w:color w:val="70AD47" w:themeColor="accent6"/>
+        </w:rPr>
+        <w:t>gate</w:t>
+      </w:r>
+      <w:r>
+        <w:rPr>
+          <w:color w:val="000000" w:themeColor="text1"/>
+        </w:rPr>
+        <w:t>, che se posto a 1 inizia l’inviluppo del suono e quando posto a 0 lo termina (la gestione del bit di gate si può paragonare alla pressione e rilascio di un tasto nel pianoforte).</w:t>
+      </w:r>
+    </w:p>
+    <w:p>
+      <w:pPr>
+        <w:jc w:val="both"/>
+        <w:rPr>
+          <w:color w:val="000000" w:themeColor="text1"/>
+        </w:rPr>
+      </w:pPr>
+      <w:r>
+        <w:rPr>
+          <w:color w:val="000000" w:themeColor="text1"/>
+        </w:rPr>
+        <w:lastRenderedPageBreak/>
+        <w:t xml:space="preserve">I valori W = 33, 65 e 129 corrispondono </w:t>
+      </w:r>
+      <w:r>
+        <w:rPr>
+          <w:color w:val="000000" w:themeColor="text1"/>
+        </w:rPr>
+        <w:t xml:space="preserve">in binario alle </w:t>
+      </w:r>
+      <w:proofErr w:type="spellStart"/>
+      <w:r>
+        <w:rPr>
+          <w:color w:val="000000" w:themeColor="text1"/>
+        </w:rPr>
+        <w:t>codeword</w:t>
+      </w:r>
+      <w:proofErr w:type="spellEnd"/>
+      <w:r>
+        <w:rPr>
+          <w:color w:val="000000" w:themeColor="text1"/>
+        </w:rPr>
+        <w:t xml:space="preserve"> che attivano sul canale designat</w:t>
+      </w:r>
+      <w:r>
+        <w:rPr>
+          <w:color w:val="000000" w:themeColor="text1"/>
+        </w:rPr>
+        <w:t>o</w:t>
+      </w:r>
+      <w:r>
+        <w:rPr>
+          <w:color w:val="000000" w:themeColor="text1"/>
+        </w:rPr>
+        <w:t xml:space="preserve"> </w:t>
+      </w:r>
+      <w:r>
+        <w:rPr>
+          <w:color w:val="000000" w:themeColor="text1"/>
+        </w:rPr>
+        <w:t xml:space="preserve">rispettivamente l’onda dente di sega, l’onda quadra e </w:t>
+      </w:r>
+      <w:r>
+        <w:rPr>
+          <w:color w:val="000000" w:themeColor="text1"/>
+        </w:rPr>
+        <w:t>i</w:t>
+      </w:r>
+      <w:r>
+        <w:rPr>
+          <w:color w:val="000000" w:themeColor="text1"/>
+        </w:rPr>
+        <w:t>l rumore pseudocasuale.</w:t>
+      </w:r>
+    </w:p>
+    <w:p>
+      <w:pPr>
+        <w:jc w:val="both"/>
+        <w:rPr>
+          <w:color w:val="000000" w:themeColor="text1"/>
+        </w:rPr>
+      </w:pPr>
+      <w:r>
+        <w:rPr>
+          <w:color w:val="000000" w:themeColor="text1"/>
+        </w:rPr>
+        <w:t xml:space="preserve">In base al </w:t>
+      </w:r>
+      <w:proofErr w:type="spellStart"/>
+      <w:r>
+        <w:rPr>
+          <w:color w:val="000000" w:themeColor="text1"/>
+        </w:rPr>
+        <w:t>timestamp</w:t>
+      </w:r>
+      <w:proofErr w:type="spellEnd"/>
+      <w:r>
+        <w:rPr>
+          <w:color w:val="000000" w:themeColor="text1"/>
+        </w:rPr>
+        <w:t xml:space="preserve"> di esecuzione del Commodore 64 (cioè il valore in </w:t>
+      </w:r>
+      <w:r>
+        <w:rPr>
+          <w:color w:val="000000" w:themeColor="text1"/>
+        </w:rPr>
+        <w:t>sessantesimi di secondo</w:t>
+      </w:r>
+      <w:r>
+        <w:rPr>
+          <w:color w:val="000000" w:themeColor="text1"/>
+        </w:rPr>
+        <w:t xml:space="preserve"> da quando </w:t>
+      </w:r>
+      <w:r>
+        <w:rPr>
+          <w:color w:val="000000" w:themeColor="text1"/>
+        </w:rPr>
+        <w:t xml:space="preserve">il sistema </w:t>
+      </w:r>
+      <w:r>
+        <w:rPr>
+          <w:color w:val="000000" w:themeColor="text1"/>
+        </w:rPr>
+        <w:t xml:space="preserve">è stato avviato), identificato </w:t>
+      </w:r>
+      <w:proofErr w:type="gramStart"/>
+      <w:r>
+        <w:rPr>
+          <w:color w:val="000000" w:themeColor="text1"/>
+        </w:rPr>
+        <w:t xml:space="preserve">da </w:t>
+      </w:r>
+      <w:r>
+        <w:rPr>
+          <w:b/>
+          <w:bCs/>
+          <w:color w:val="000000" w:themeColor="text1"/>
+        </w:rPr>
+        <w:t>ti</w:t>
+      </w:r>
+      <w:proofErr w:type="gramEnd"/>
+      <w:r>
+        <w:rPr>
+          <w:color w:val="000000" w:themeColor="text1"/>
+        </w:rPr>
+        <w:t xml:space="preserve">, </w:t>
+      </w:r>
+      <w:r>
+        <w:rPr>
+          <w:color w:val="000000" w:themeColor="text1"/>
+        </w:rPr>
+        <w:t xml:space="preserve">viene generato un numero decimale tra 0 e 1 casuale grazie alla funzione </w:t>
+      </w:r>
+      <w:proofErr w:type="spellStart"/>
+      <w:r>
+        <w:rPr>
+          <w:b/>
+          <w:bCs/>
+          <w:color w:val="000000" w:themeColor="text1"/>
+        </w:rPr>
+        <w:t>rnd</w:t>
+      </w:r>
+      <w:proofErr w:type="spellEnd"/>
+      <w:r>
+        <w:rPr>
+          <w:b/>
+          <w:bCs/>
+          <w:color w:val="000000" w:themeColor="text1"/>
+        </w:rPr>
+        <w:t xml:space="preserve">, </w:t>
+      </w:r>
+      <w:r>
+        <w:rPr>
+          <w:color w:val="000000" w:themeColor="text1"/>
+        </w:rPr>
+        <w:t>che viene trasformato in intero. A quel punto, in base al numero ottenuto, verrà eseguita una tra le 4 linee poste dopo il goto: in questo caso, se il numero ottenuto è 1, verrà eseguita la linea 12</w:t>
+      </w:r>
+      <w:r>
+        <w:rPr>
+          <w:color w:val="000000" w:themeColor="text1"/>
+        </w:rPr>
+        <w:t>.</w:t>
+      </w:r>
+    </w:p>
+    <w:p>
+      <w:pPr>
+        <w:jc w:val="both"/>
+        <w:rPr>
+          <w:color w:val="000000" w:themeColor="text1"/>
+        </w:rPr>
+      </w:pPr>
+      <w:r>
+        <w:rPr>
+          <w:color w:val="000000" w:themeColor="text1"/>
+        </w:rPr>
+        <w:t xml:space="preserve">Dalla linea 15 viene usata l’istruzione </w:t>
+      </w:r>
+      <w:r>
+        <w:rPr>
+          <w:b/>
+          <w:bCs/>
+          <w:color w:val="000000" w:themeColor="text1"/>
+        </w:rPr>
+        <w:t>POKE</w:t>
+      </w:r>
+      <w:r>
+        <w:rPr>
+          <w:color w:val="000000" w:themeColor="text1"/>
+        </w:rPr>
+        <w:t xml:space="preserve">: non è altro che </w:t>
+      </w:r>
+      <w:r>
+        <w:rPr>
+          <w:color w:val="000000" w:themeColor="text1"/>
+        </w:rPr>
+        <w:t xml:space="preserve">una semplice assegnazione del </w:t>
+      </w:r>
+      <w:r>
+        <w:rPr>
+          <w:color w:val="000000" w:themeColor="text1"/>
+        </w:rPr>
+        <w:t>valore dopo la virgola nella cella di memoria che ha indirizzo uguale al numero a sinistra della virgola. Nella linea 15 viene assegnato al valore massimo il controllo del master volume (</w:t>
+      </w:r>
+      <w:r>
+        <w:rPr>
+          <w:color w:val="000000" w:themeColor="text1"/>
+        </w:rPr>
+        <w:t>registro 54296, valore</w:t>
+      </w:r>
+      <w:r>
+        <w:rPr>
+          <w:color w:val="000000" w:themeColor="text1"/>
+        </w:rPr>
+        <w:t xml:space="preserve"> 0000</w:t>
+      </w:r>
+      <w:r>
+        <w:rPr>
+          <w:color w:val="000000" w:themeColor="text1"/>
+        </w:rPr>
+        <w:t xml:space="preserve"> </w:t>
+      </w:r>
+      <w:r>
+        <w:rPr>
+          <w:color w:val="000000" w:themeColor="text1"/>
+        </w:rPr>
+        <w:t>1111)</w:t>
+      </w:r>
+      <w:r>
+        <w:rPr>
+          <w:color w:val="000000" w:themeColor="text1"/>
+        </w:rPr>
+        <w:t xml:space="preserve">, viene posto un </w:t>
+      </w:r>
+      <w:proofErr w:type="spellStart"/>
+      <w:r>
+        <w:rPr>
+          <w:color w:val="000000" w:themeColor="text1"/>
+        </w:rPr>
+        <w:t>attack</w:t>
+      </w:r>
+      <w:proofErr w:type="spellEnd"/>
+      <w:r>
+        <w:rPr>
+          <w:color w:val="000000" w:themeColor="text1"/>
+        </w:rPr>
+        <w:t xml:space="preserve"> lungo e un </w:t>
+      </w:r>
+      <w:proofErr w:type="spellStart"/>
+      <w:r>
+        <w:rPr>
+          <w:color w:val="000000" w:themeColor="text1"/>
+        </w:rPr>
+        <w:t>decay</w:t>
+      </w:r>
+      <w:proofErr w:type="spellEnd"/>
+      <w:r>
+        <w:rPr>
+          <w:color w:val="000000" w:themeColor="text1"/>
+        </w:rPr>
+        <w:t xml:space="preserve"> basso ponendo il valore 97 (registro 54277, valore 0110 0001), e vengono configurati </w:t>
+      </w:r>
+      <w:proofErr w:type="spellStart"/>
+      <w:r>
+        <w:rPr>
+          <w:color w:val="000000" w:themeColor="text1"/>
+        </w:rPr>
+        <w:t>sustain</w:t>
+      </w:r>
+      <w:proofErr w:type="spellEnd"/>
+      <w:r>
+        <w:rPr>
+          <w:color w:val="000000" w:themeColor="text1"/>
+        </w:rPr>
+        <w:t xml:space="preserve"> e release con un’alta durata (registro 54278, valore 1100 1000). Infine</w:t>
+      </w:r>
+      <w:r>
+        <w:rPr>
+          <w:color w:val="000000" w:themeColor="text1"/>
+        </w:rPr>
+        <w:t>,</w:t>
+      </w:r>
+      <w:r>
+        <w:rPr>
+          <w:color w:val="000000" w:themeColor="text1"/>
+        </w:rPr>
+        <w:t xml:space="preserve"> viene </w:t>
+      </w:r>
+      <w:r>
+        <w:rPr>
+          <w:color w:val="000000" w:themeColor="text1"/>
+        </w:rPr>
+        <w:t xml:space="preserve">assegnato il valore </w:t>
+      </w:r>
+      <w:r>
+        <w:rPr>
+          <w:b/>
+          <w:bCs/>
+          <w:color w:val="000000" w:themeColor="text1"/>
+        </w:rPr>
+        <w:t xml:space="preserve">w </w:t>
+      </w:r>
+      <w:r>
+        <w:rPr>
+          <w:color w:val="000000" w:themeColor="text1"/>
+        </w:rPr>
+        <w:t xml:space="preserve">della </w:t>
+      </w:r>
+      <w:proofErr w:type="spellStart"/>
+      <w:r>
+        <w:rPr>
+          <w:color w:val="000000" w:themeColor="text1"/>
+        </w:rPr>
+        <w:t>waveform</w:t>
+      </w:r>
+      <w:proofErr w:type="spellEnd"/>
+      <w:r>
+        <w:rPr>
+          <w:color w:val="000000" w:themeColor="text1"/>
+        </w:rPr>
+        <w:t xml:space="preserve"> al registro 54276.</w:t>
+      </w:r>
+    </w:p>
+    <w:p>
+      <w:pPr>
+        <w:jc w:val="both"/>
+        <w:rPr>
+          <w:color w:val="000000" w:themeColor="text1"/>
+        </w:rPr>
+      </w:pPr>
+      <w:r>
+        <w:rPr>
+          <w:color w:val="000000" w:themeColor="text1"/>
+        </w:rPr>
+        <w:t xml:space="preserve">Il codice soprascritto </w:t>
+      </w:r>
+      <w:proofErr w:type="spellStart"/>
+      <w:r>
+        <w:rPr>
+          <w:color w:val="000000" w:themeColor="text1"/>
+        </w:rPr>
+        <w:t>cicla</w:t>
+      </w:r>
+      <w:proofErr w:type="spellEnd"/>
+      <w:r>
+        <w:rPr>
+          <w:color w:val="000000" w:themeColor="text1"/>
+        </w:rPr>
+        <w:t xml:space="preserve"> all’infinito</w:t>
+      </w:r>
+      <w:r>
+        <w:rPr>
+          <w:color w:val="000000" w:themeColor="text1"/>
+        </w:rPr>
+        <w:t xml:space="preserve"> scalando linearmente la frequenza dell’onda generata casualmente, dal valore più alto al valore più basso, creando una scala musicale al contrario. Il suono udito sarà diverso la maggior parte delle volte grazie alla </w:t>
+      </w:r>
+      <w:proofErr w:type="spellStart"/>
+      <w:r>
+        <w:rPr>
+          <w:color w:val="000000" w:themeColor="text1"/>
+        </w:rPr>
+        <w:t>pseudocasualità</w:t>
+      </w:r>
+      <w:proofErr w:type="spellEnd"/>
+      <w:r>
+        <w:rPr>
+          <w:color w:val="000000" w:themeColor="text1"/>
+        </w:rPr>
+        <w:t xml:space="preserve"> fornita dalla funzione </w:t>
+      </w:r>
+      <w:proofErr w:type="spellStart"/>
+      <w:r>
+        <w:rPr>
+          <w:color w:val="000000" w:themeColor="text1"/>
+        </w:rPr>
+        <w:t>rnd</w:t>
+      </w:r>
+      <w:proofErr w:type="spellEnd"/>
+      <w:r>
+        <w:rPr>
+          <w:color w:val="000000" w:themeColor="text1"/>
+        </w:rPr>
+        <w:t xml:space="preserve">(ti) basata sul </w:t>
+      </w:r>
+      <w:proofErr w:type="spellStart"/>
+      <w:r>
+        <w:rPr>
+          <w:color w:val="000000" w:themeColor="text1"/>
+        </w:rPr>
+        <w:t>timestamp</w:t>
+      </w:r>
+      <w:proofErr w:type="spellEnd"/>
+      <w:r>
+        <w:rPr>
+          <w:color w:val="000000" w:themeColor="text1"/>
+        </w:rPr>
+        <w:t xml:space="preserve"> del Commodore 64.</w:t>
+      </w:r>
+    </w:p>
+    <w:p>
+      <w:pPr>
+        <w:pStyle w:val="Sottotitolo"/>
+        <w:jc w:val="both"/>
+      </w:pPr>
+      <w:r>
+        <w:t>I SUCCESSORI DEL CHIP SID</w:t>
+      </w:r>
+      <w:r>
+        <w:t>: SINTESI FM, SCHEDE DI ESPANSIONE AUDIO</w:t>
+      </w:r>
+    </w:p>
+    <w:p>
+      <w:pPr>
+        <w:jc w:val="both"/>
         <w:rPr>
           <w:i/>
           <w:iCs/>
@@ -1588,620 +3638,181 @@
           <w:i/>
           <w:iCs/>
         </w:rPr>
-        <w:t>Parlare un po' dell’emulatore, dare un piccolo script in BASIC per la generazione di un suono e descriverlo</w:t>
+        <w:t xml:space="preserve">Parlare di cosa è successo nel settore dell’audio negli anni 90 </w:t>
       </w:r>
       <w:r>
         <w:rPr>
           <w:i/>
           <w:iCs/>
         </w:rPr>
-        <w:t>.</w:t>
-      </w:r>
-    </w:p>
-    <w:p>
-      <w:r>
-        <w:t>Per programmare il SID in modo tale da permettergli di generare le corrette frequenze, bisogna fare delle accortezze preliminari.</w:t>
-      </w:r>
-    </w:p>
-    <w:p>
-      <w:r>
-        <w:t>Il SID può rappresentare un insieme limitato e discreto di frequenze fisiche, la cui mappatura non segue un rapporto 1:1. Infatti, bisogna usare un fattore di normalizzazione (pari a 16.94), in quanto il SID rappresenta la frequenza con un numero a 16 bit e il range 16-4000 Hz deve essere rimappato su un intervallo di valori da 0 a 65535.</w:t>
-      </w:r>
-    </w:p>
-    <w:p>
-      <w:r>
-        <w:t xml:space="preserve">Indicando la frequenza fisica </w:t>
-      </w:r>
-      <w:r>
-        <w:t xml:space="preserve">in Hz </w:t>
-      </w:r>
-      <w:r>
-        <w:t>con f e il corrispondente digitale con f</w:t>
-      </w:r>
-      <w:r>
-        <w:rPr>
-          <w:vertAlign w:val="subscript"/>
-        </w:rPr>
-        <w:t>SID</w:t>
-      </w:r>
-      <w:r>
-        <w:t>,</w:t>
-      </w:r>
-      <w:r>
-        <w:t xml:space="preserve"> </w:t>
-      </w:r>
-    </w:p>
-    <w:p>
-      <w:pPr>
-        <w:jc w:val="center"/>
-      </w:pPr>
-      <w:r>
-        <w:t>f</w:t>
-      </w:r>
-      <w:r>
-        <w:rPr>
-          <w:vertAlign w:val="subscript"/>
-        </w:rPr>
-        <w:t>SID</w:t>
-      </w:r>
-      <w:r>
-        <w:t xml:space="preserve"> = 16.94 * f.</w:t>
-      </w:r>
-    </w:p>
-    <w:p>
-      <w:r>
-        <w:t>Ad esempio, la frequenza fondamentale (440 Hz, La della quarta ottava), nel SID viene rappresentata con il valore 7.45</w:t>
-      </w:r>
-      <w:r>
-        <w:t>4</w:t>
-      </w:r>
-      <w:r>
-        <w:t>.</w:t>
-      </w:r>
-    </w:p>
-    <w:p>
-      <w:r>
-        <w:t>Questa normalizzazione</w:t>
-      </w:r>
-      <w:r>
-        <w:t xml:space="preserve"> consente di regolare la frequenza di una nota, nonostante la rappresentazione in numeri interi, con una precisione di 1/17 di hertz anziché 1/12, come prevede la scala tonale fisica, </w:t>
-      </w:r>
-      <w:r>
-        <w:t>permettendo quindi un tuning dell’audio più preciso rispetto ad altri chip dell’epoca.</w:t>
-      </w:r>
-    </w:p>
-    <w:p>
-      <w:r>
-        <w:t>Per simulare la generazione di un suono con il chip SID, si fornisce di seguito uno script in linguaggio BASIC. Per semplicità, lo script usa solamente la prima delle tre voci del SID (registri 54272 – 54278).</w:t>
-      </w:r>
-    </w:p>
-    <w:p/>
-    <w:p>
-      <w:pPr>
-        <w:rPr>
-          <w:lang w:val="en-US"/>
-        </w:rPr>
-      </w:pPr>
-    </w:p>
-    <w:p>
-      <w:pPr>
-        <w:rPr>
-          <w:lang w:val="en-US"/>
-        </w:rPr>
-      </w:pPr>
-    </w:p>
-    <w:p>
-      <w:pPr>
-        <w:rPr>
-          <w:lang w:val="en-US"/>
-        </w:rPr>
-      </w:pPr>
-    </w:p>
-    <w:p>
-      <w:pPr>
-        <w:rPr>
-          <w:lang w:val="en-US"/>
-        </w:rPr>
-      </w:pPr>
-    </w:p>
-    <w:p>
-      <w:pPr>
-        <w:rPr>
-          <w:lang w:val="en-US"/>
-        </w:rPr>
-      </w:pPr>
-    </w:p>
-    <w:p>
-      <w:pPr>
-        <w:rPr>
-          <w:b/>
-          <w:bCs/>
-          <w:lang w:val="en-US"/>
-        </w:rPr>
-      </w:pPr>
-      <w:r>
-        <w:rPr>
-          <w:b/>
-          <w:bCs/>
-          <w:lang w:val="en-US"/>
-        </w:rPr>
-        <w:t>10 s = 54272: w = 17: on int(rnd(ti)*4)+1 goto 12,13,14,15</w:t>
-      </w:r>
-      <w:r>
-        <w:rPr>
-          <w:b/>
-          <w:bCs/>
-          <w:lang w:val="en-US"/>
-        </w:rPr>
-        <w:br/>
-      </w:r>
-      <w:r>
-        <w:rPr>
-          <w:b/>
-          <w:bCs/>
-          <w:lang w:val="en-US"/>
-        </w:rPr>
-        <w:t>12 w = 33: goto 15</w:t>
-      </w:r>
-      <w:r>
-        <w:rPr>
-          <w:b/>
-          <w:bCs/>
-          <w:lang w:val="en-US"/>
-        </w:rPr>
-        <w:br/>
-      </w:r>
-      <w:r>
-        <w:rPr>
-          <w:b/>
-          <w:bCs/>
-          <w:lang w:val="en-US"/>
-        </w:rPr>
-        <w:t>13 w = 65: goto 15</w:t>
-      </w:r>
-      <w:r>
-        <w:rPr>
-          <w:b/>
-          <w:bCs/>
-          <w:lang w:val="en-US"/>
-        </w:rPr>
-        <w:br/>
-      </w:r>
-      <w:r>
-        <w:rPr>
-          <w:b/>
-          <w:bCs/>
-          <w:lang w:val="en-US"/>
-        </w:rPr>
-        <w:t>14 w = 129</w:t>
-      </w:r>
-      <w:r>
-        <w:rPr>
-          <w:b/>
-          <w:bCs/>
-          <w:lang w:val="en-US"/>
-        </w:rPr>
-        <w:br/>
-      </w:r>
-      <w:r>
-        <w:rPr>
-          <w:b/>
-          <w:bCs/>
-          <w:lang w:val="en-US"/>
-        </w:rPr>
-        <w:t>15 poke s+24,15: poke s+5,97: poke s+6,200: poke s+4,w</w:t>
-      </w:r>
-      <w:r>
-        <w:rPr>
-          <w:b/>
-          <w:bCs/>
-          <w:lang w:val="en-US"/>
-        </w:rPr>
-        <w:br/>
-      </w:r>
-      <w:r>
-        <w:rPr>
-          <w:b/>
-          <w:bCs/>
-          <w:lang w:val="en-US"/>
-        </w:rPr>
-        <w:t>16 for x = 0 to 255 step (rnd(ti)*15)+1</w:t>
-      </w:r>
-      <w:r>
-        <w:rPr>
-          <w:b/>
-          <w:bCs/>
-          <w:lang w:val="en-US"/>
-        </w:rPr>
-        <w:br/>
-      </w:r>
-      <w:r>
-        <w:rPr>
-          <w:b/>
-          <w:bCs/>
-          <w:lang w:val="en-US"/>
-        </w:rPr>
-        <w:t>17 poke s,x :poke s+1,255-x</w:t>
-      </w:r>
-      <w:r>
-        <w:rPr>
-          <w:b/>
-          <w:bCs/>
-          <w:lang w:val="en-US"/>
-        </w:rPr>
-        <w:br/>
-      </w:r>
-      <w:r>
-        <w:rPr>
-          <w:b/>
-          <w:bCs/>
-          <w:lang w:val="en-US"/>
-        </w:rPr>
-        <w:t>18 for y = 0 to 33: next y,x</w:t>
-      </w:r>
-      <w:r>
-        <w:rPr>
-          <w:b/>
-          <w:bCs/>
-          <w:lang w:val="en-US"/>
-        </w:rPr>
-        <w:br/>
-      </w:r>
-      <w:r>
-        <w:rPr>
-          <w:b/>
-          <w:bCs/>
-          <w:lang w:val="en-US"/>
-        </w:rPr>
-        <w:t>19 for x = 0 to 200: next: poke s+24,0</w:t>
-      </w:r>
-      <w:r>
-        <w:rPr>
-          <w:b/>
-          <w:bCs/>
-          <w:lang w:val="en-US"/>
-        </w:rPr>
-        <w:br/>
-      </w:r>
-      <w:r>
-        <w:rPr>
-          <w:b/>
-          <w:bCs/>
-          <w:lang w:val="en-US"/>
-        </w:rPr>
-        <w:t>20 for x = 0 to 100: next: stop</w:t>
-      </w:r>
-    </w:p>
-    <w:p>
-      <w:r>
-        <w:t xml:space="preserve">La riga 10 assegna alla variabile S il valore 54272, cioè il primo registro di controllo del SID. </w:t>
-      </w:r>
-      <w:r>
-        <w:t xml:space="preserve">Ciò viene fatto per semplificare la gestione dei 28 registri, usando un indirizzamento per spiazzamento. </w:t>
-      </w:r>
-    </w:p>
-    <w:p>
-      <w:pPr>
-        <w:rPr>
-          <w:color w:val="000000" w:themeColor="text1"/>
-        </w:rPr>
-      </w:pPr>
-      <w:r>
-        <w:t>Viene assegnato il valore 17 a W</w:t>
-      </w:r>
-      <w:r>
-        <w:t>, che sarà la variabile che contiene le informazioni su quale tipo di onda generare. In questo caso, il valore 17 è uguale alla codeword binaria 000</w:t>
-      </w:r>
-      <w:r>
-        <w:rPr>
-          <w:color w:val="FF0000"/>
-        </w:rPr>
-        <w:t>1</w:t>
-      </w:r>
-      <w:r>
-        <w:t>000</w:t>
-      </w:r>
-      <w:r>
-        <w:rPr>
-          <w:color w:val="70AD47" w:themeColor="accent6"/>
-        </w:rPr>
-        <w:t>1</w:t>
-      </w:r>
-      <w:r>
-        <w:t xml:space="preserve">, </w:t>
-      </w:r>
-      <w:r>
-        <w:t xml:space="preserve">dove il bit 4 se posto a 1 genera </w:t>
-      </w:r>
-      <w:r>
-        <w:t xml:space="preserve">un’onda </w:t>
-      </w:r>
-      <w:r>
-        <w:rPr>
-          <w:color w:val="FF0000"/>
-        </w:rPr>
-        <w:t>triangolare</w:t>
-      </w:r>
-      <w:r>
-        <w:t xml:space="preserve"> e il bit 0 è il bit di </w:t>
-      </w:r>
-      <w:r>
-        <w:rPr>
-          <w:color w:val="70AD47" w:themeColor="accent6"/>
-        </w:rPr>
-        <w:t>gate</w:t>
-      </w:r>
-      <w:r>
-        <w:rPr>
-          <w:color w:val="000000" w:themeColor="text1"/>
-        </w:rPr>
-        <w:t>, che se posto a 1 inizia l’inviluppo del suono e quando posto a 0 lo termina (la gestione del bit di gate si può paragonare alla pressione e rilascio di un tasto nel pianoforte).</w:t>
-      </w:r>
-    </w:p>
-    <w:p>
-      <w:pPr>
-        <w:rPr>
-          <w:color w:val="000000" w:themeColor="text1"/>
-        </w:rPr>
-      </w:pPr>
-      <w:r>
-        <w:rPr>
-          <w:color w:val="000000" w:themeColor="text1"/>
-        </w:rPr>
-        <w:t>I valori W = 33, 65 e 129 corrispondono rispettivamente all’onda dente di sega, all’onda quadra e al rumore pseudocasuale.</w:t>
-      </w:r>
-    </w:p>
-    <w:p>
-      <w:pPr>
-        <w:rPr>
-          <w:color w:val="000000" w:themeColor="text1"/>
-        </w:rPr>
-      </w:pPr>
-      <w:r>
-        <w:rPr>
-          <w:color w:val="000000" w:themeColor="text1"/>
-        </w:rPr>
-        <w:t xml:space="preserve">In base al timestamp di esecuzione del Commodore 64 (cioè il valore in </w:t>
-      </w:r>
-      <w:r>
-        <w:rPr>
-          <w:color w:val="000000" w:themeColor="text1"/>
-        </w:rPr>
-        <w:t>sessantesimi di secondo</w:t>
-      </w:r>
-      <w:r>
-        <w:rPr>
-          <w:color w:val="000000" w:themeColor="text1"/>
-        </w:rPr>
-        <w:t xml:space="preserve"> da quando è stato avviato), identificato da </w:t>
-      </w:r>
-      <w:r>
-        <w:rPr>
-          <w:b/>
-          <w:bCs/>
-          <w:color w:val="000000" w:themeColor="text1"/>
-        </w:rPr>
-        <w:t>ti</w:t>
-      </w:r>
-      <w:r>
-        <w:rPr>
-          <w:color w:val="000000" w:themeColor="text1"/>
-        </w:rPr>
-        <w:t xml:space="preserve">, </w:t>
-      </w:r>
-      <w:r>
-        <w:rPr>
-          <w:color w:val="000000" w:themeColor="text1"/>
-        </w:rPr>
-        <w:t xml:space="preserve">viene generato un numero decimale tra 0 e 1 casuale grazie alla funzione </w:t>
-      </w:r>
-      <w:r>
-        <w:rPr>
-          <w:b/>
-          <w:bCs/>
-          <w:color w:val="000000" w:themeColor="text1"/>
-        </w:rPr>
-        <w:t xml:space="preserve">rnd, </w:t>
-      </w:r>
-      <w:r>
-        <w:rPr>
-          <w:color w:val="000000" w:themeColor="text1"/>
-        </w:rPr>
-        <w:t>che viene trasformato in intero. A quel punto, in base al numero ottenuto, verrà eseguita una tra le 4 linee poste dopo il goto: in questo caso, se il numero ottenuto è 1, verrà eseguita la linea 12</w:t>
-      </w:r>
-      <w:r>
-        <w:rPr>
-          <w:color w:val="000000" w:themeColor="text1"/>
-        </w:rPr>
-        <w:t>.</w:t>
-      </w:r>
-    </w:p>
-    <w:p>
-      <w:pPr>
-        <w:rPr>
-          <w:color w:val="000000" w:themeColor="text1"/>
-          <w:u w:val="single"/>
-        </w:rPr>
-      </w:pPr>
-      <w:r>
-        <w:rPr>
-          <w:color w:val="000000" w:themeColor="text1"/>
-        </w:rPr>
-        <w:t>Dalla linea 15 viene usata l’istruzione POKE: non è altro che un semplice assegnare il valore dopo la virgola nella cella di memoria che ha indirizzo uguale al numero a sinistra della virgola. Nella linea 15 viene assegnato al valore massimo il controllo del master volume (</w:t>
-      </w:r>
-      <w:r>
-        <w:rPr>
-          <w:color w:val="000000" w:themeColor="text1"/>
-        </w:rPr>
-        <w:t xml:space="preserve">registro 54296, valore </w:t>
-      </w:r>
-      <w:r>
-        <w:rPr>
-          <w:color w:val="000000" w:themeColor="text1"/>
-        </w:rPr>
-        <w:t>1111)</w:t>
-      </w:r>
-      <w:r>
-        <w:rPr>
-          <w:color w:val="000000" w:themeColor="text1"/>
-        </w:rPr>
-        <w:t xml:space="preserve">, viene posto un attack lungo e un decay basso ponendo il valore 97 (registro 54277, valore 0110 0001), e vengono configurati sustain e release con un’alta durata (registro 54278, valore 1100 1000). Infine viene </w:t>
-      </w:r>
-      <w:r>
-        <w:rPr>
-          <w:color w:val="000000" w:themeColor="text1"/>
-        </w:rPr>
-        <w:t xml:space="preserve">assegnato il valore </w:t>
-      </w:r>
-      <w:r>
-        <w:rPr>
-          <w:b/>
-          <w:bCs/>
-          <w:color w:val="000000" w:themeColor="text1"/>
-        </w:rPr>
-        <w:t xml:space="preserve">w </w:t>
-      </w:r>
-      <w:r>
-        <w:rPr>
-          <w:color w:val="000000" w:themeColor="text1"/>
-        </w:rPr>
-        <w:t>della waveform al registro 54276.</w:t>
-      </w:r>
-    </w:p>
-    <w:p>
-      <w:pPr>
-        <w:pStyle w:val="Sottotitolo"/>
-      </w:pPr>
-      <w:r>
-        <w:t>I SUCCESSORI DEL CHIP SID</w:t>
-      </w:r>
-    </w:p>
-    <w:p>
-      <w:pPr>
+        <w:t>fino alla creazione delle schede audio dedicate</w:t>
+      </w:r>
+      <w:r>
         <w:rPr>
           <w:i/>
           <w:iCs/>
         </w:rPr>
-      </w:pPr>
+        <w:t xml:space="preserve"> </w:t>
+      </w:r>
       <w:r>
         <w:rPr>
           <w:i/>
           <w:iCs/>
         </w:rPr>
-        <w:t xml:space="preserve">Parlare di cosa è successo nel settore dell’audio negli anni 90 </w:t>
+        <w:t>(fino a fine 90)</w:t>
       </w:r>
       <w:r>
         <w:rPr>
           <w:i/>
           <w:iCs/>
         </w:rPr>
-        <w:t>fino alla creazione delle schede audio dedicate</w:t>
-      </w:r>
-      <w:r>
-        <w:rPr>
-          <w:i/>
-          <w:iCs/>
-        </w:rPr>
+        <w:t>.</w:t>
+      </w:r>
+    </w:p>
+    <w:p>
+      <w:pPr>
+        <w:jc w:val="both"/>
+      </w:pPr>
+      <w:r>
+        <w:t>Successivamente al SID vennero rilasciati altri chip audio come il MOS 7501, chip appunto derivato dal SID, utilizzato dal Commodore 16, il 116 e il Plus/4, che oltre a migliorare le prestazioni generali implementava una nuova funzionalità detta “bank switching” che permetteva di gestire dinamicamente i banchi di memoria tra ROM e RAM visibili alla CPU. Superato quindi lo stadio della PSG (</w:t>
+      </w:r>
+      <w:proofErr w:type="spellStart"/>
+      <w:r>
+        <w:t>Programmable</w:t>
+      </w:r>
+      <w:proofErr w:type="spellEnd"/>
+      <w:r>
+        <w:t xml:space="preserve"> Sound Generator</w:t>
+      </w:r>
+      <w:r>
+        <w:t xml:space="preserve">) i chip iniziavano quindi ad avvicinarsi agli standard tecnologici dell’epoca; si iniziò quindi ad usare la sintesi FM (Frequency </w:t>
+      </w:r>
+      <w:proofErr w:type="spellStart"/>
+      <w:r>
+        <w:t>Modulation</w:t>
+      </w:r>
+      <w:proofErr w:type="spellEnd"/>
+      <w:r>
+        <w:t>). Il passo avanti consisteva nel poter offrire una discreta varietà di toni andando a modulare un segnale portante nella sua frequenza tramite altri segnali.</w:t>
+      </w:r>
+      <w:r>
         <w:t xml:space="preserve"> </w:t>
       </w:r>
-      <w:r>
-        <w:rPr>
-          <w:i/>
-          <w:iCs/>
-        </w:rPr>
-        <w:t>(fino a fine 90)</w:t>
-      </w:r>
-      <w:r>
-        <w:rPr>
-          <w:i/>
-          <w:iCs/>
-        </w:rPr>
+    </w:p>
+    <w:p>
+      <w:pPr>
+        <w:jc w:val="both"/>
+      </w:pPr>
+      <w:r>
+        <w:t xml:space="preserve">La sintesi FM, infatti, è stata alla base di alcune delle più vecchie generazioni dei sintetizzatori Yamaha, come il popolarissimo DX 7, delle prime schede audio per PC, </w:t>
+      </w:r>
+      <w:proofErr w:type="spellStart"/>
+      <w:r>
+        <w:t>AdLib</w:t>
+      </w:r>
+      <w:proofErr w:type="spellEnd"/>
+      <w:r>
+        <w:t xml:space="preserve"> e Sound Blaster, dotate del chip Yamaha YM3812 e di molti dei chip audio dei cellulari per le suonerie polifoniche</w:t>
+      </w:r>
+      <w:r>
         <w:t>.</w:t>
       </w:r>
     </w:p>
     <w:p>
-      <w:r>
-        <w:t>Successivamente al SID vennero rilasciati altri chip audio come il MOS 7501, chip appunto derivato dal SID, utilizzato dal Commodore 16, il 116 e il Plus/4, che oltre a migliorare le prestazioni generali implementava una nuova funzionalità detta “bank switching” che permetteva di gestire dinamicamente i banchi di memoria tra ROM e RAM visibili alla CPU. Superato quindi lo stadio della PSG (</w:t>
-      </w:r>
-      <w:r>
-        <w:t>Programmable Sound Generator</w:t>
-      </w:r>
-      <w:r>
-        <w:t>) i chip iniziavano quindi ad avvicinarsi agli standard tecnologici dell’epoca; si iniziò quindi ad usare la sintesi FM (Frequency Modulation). Il passo avanti consisteva nel poter offrire una discreta varietà di toni andando a modulare un segnale portante nella sua frequenza tramite altri segnali.</w:t>
-      </w:r>
+      <w:pPr>
+        <w:jc w:val="both"/>
+      </w:pPr>
+      <w:r>
+        <w:t>Questa tecnologia ebbe un’ampia diffusione dell’epoca 1986/90</w:t>
+      </w:r>
+      <w:r>
+        <w:t xml:space="preserve"> quando la maggior parte delle schede </w:t>
+      </w:r>
+      <w:proofErr w:type="spellStart"/>
+      <w:r>
+        <w:t>arcade</w:t>
+      </w:r>
+      <w:proofErr w:type="spellEnd"/>
+      <w:r>
+        <w:t xml:space="preserve"> era dotata di un chip audio con 8 canali FM. L’FM era </w:t>
+      </w:r>
+      <w:r>
+        <w:t xml:space="preserve">però </w:t>
+      </w:r>
+      <w:r>
+        <w:t>inadatto alla riproduzione acustica dei suoni naturali</w:t>
+      </w:r>
+      <w:r>
+        <w:t>,</w:t>
+      </w:r>
+      <w:r>
+        <w:t xml:space="preserve"> infatti, sono caratterizzati da sviluppi complessi che cambiano continuamente e in modo irregolare</w:t>
+      </w:r>
+      <w:r>
+        <w:t>, incompatibile quindi coi modelli più semplici della sintesi FM</w:t>
+      </w:r>
+      <w:r>
+        <w:t>.</w:t>
+      </w:r>
+    </w:p>
+    <w:p>
+      <w:pPr>
+        <w:jc w:val="both"/>
+      </w:pPr>
+      <w:r>
+        <w:t>Nel periodo in esame, e, in particolare tra il 1985 e il 1990, l’unico sistema alternativo alle tracce audio di un CD per ottenere un suono realistico digitale era l’ADPCM (</w:t>
+      </w:r>
+      <w:proofErr w:type="spellStart"/>
+      <w:r>
+        <w:t>Adaptive</w:t>
+      </w:r>
+      <w:proofErr w:type="spellEnd"/>
       <w:r>
         <w:t xml:space="preserve"> </w:t>
       </w:r>
-    </w:p>
-    <w:p>
-      <w:r>
-        <w:lastRenderedPageBreak/>
-        <w:t>La sintesi FM, infatti, è stata alla base di alcune delle più vecchie generazioni dei sintetizzatori Yamaha, come il popolarissimo DX 7, delle prime schede audio per PC, AdLib e Sound Blaster, dotate del chip Yamaha YM3812 e di molti dei chip audio dei cellulari per le suonerie polifoniche</w:t>
+      <w:proofErr w:type="spellStart"/>
+      <w:r>
+        <w:t>Pulse</w:t>
+      </w:r>
+      <w:proofErr w:type="spellEnd"/>
+      <w:r>
+        <w:t xml:space="preserve"> Code </w:t>
+      </w:r>
+      <w:proofErr w:type="spellStart"/>
+      <w:r>
+        <w:t>Modulation</w:t>
+      </w:r>
+      <w:proofErr w:type="spellEnd"/>
+      <w:r>
+        <w:t>), comunemente assimilato al campionamento audio</w:t>
+      </w:r>
+      <w:r>
+        <w:t xml:space="preserve">. </w:t>
+      </w:r>
+      <w:r>
+        <w:t>Il suono PCM si basava su sequenze di campioni a 8 bit</w:t>
       </w:r>
       <w:r>
         <w:t>.</w:t>
       </w:r>
     </w:p>
     <w:p>
-      <w:r>
-        <w:t>Questa tecnologia ebbe un’ampia diffusione dell’epoca 1986/90</w:t>
-      </w:r>
-      <w:r>
-        <w:t xml:space="preserve"> quando la maggior parte delle schede arcade era dotata di un chip audio con 8 canali FM. L’FM era </w:t>
-      </w:r>
-      <w:r>
-        <w:t xml:space="preserve">però </w:t>
-      </w:r>
-      <w:r>
-        <w:t>inadatto alla riproduzione acustica dei suoni naturali</w:t>
-      </w:r>
-      <w:r>
-        <w:t>,</w:t>
-      </w:r>
-      <w:r>
-        <w:t xml:space="preserve"> infatti, sono caratterizzati da sviluppi complessi che cambiano continuamente e in modo irregolare</w:t>
-      </w:r>
-      <w:r>
-        <w:t>, incompatibile quindi coi modelli più semplici della sintesi FM</w:t>
-      </w:r>
-    </w:p>
-    <w:p>
-      <w:r>
-        <w:t>Nel periodo in esame, e, in particolare tra il 1985 e il 1990, l’unico sistema alternativo alle tracce audio di un CD per ottenere un suono realistico digitale era l’ADPCM (Adaptive Pulse Code Modulation), comunemente assimilato al campionamento audio</w:t>
-      </w:r>
-      <w:r>
-        <w:t xml:space="preserve">. </w:t>
-      </w:r>
-      <w:r>
-        <w:t>Il suono PCM si basava su sequenze di campioni a 8 bit</w:t>
-      </w:r>
-      <w:r>
-        <w:t>.</w:t>
-      </w:r>
-    </w:p>
-    <w:p>
-      <w:pPr>
+      <w:pPr>
+        <w:jc w:val="both"/>
         <w:rPr>
           <w:u w:val="single"/>
         </w:rPr>
       </w:pPr>
     </w:p>
-    <w:p/>
-    <w:p>
-      <w:pPr>
-        <w:rPr>
-          <w:u w:val="single"/>
-        </w:rPr>
-      </w:pPr>
-    </w:p>
     <w:p>
       <w:pPr>
         <w:pStyle w:val="Titolo1"/>
+        <w:jc w:val="both"/>
         <w:rPr>
           <w:b/>
         </w:rPr>
       </w:pPr>
-      <w:bookmarkStart w:id="1" w:name="_Toc89461334"/>
+      <w:bookmarkStart w:id="1" w:name="_Toc89731066"/>
       <w:r>
         <w:rPr>
           <w:b/>
@@ -2223,8 +3834,9 @@
           <w:ilvl w:val="0"/>
           <w:numId w:val="3"/>
         </w:numPr>
-      </w:pPr>
-      <w:hyperlink r:id="rId10" w:history="1">
+        <w:jc w:val="both"/>
+      </w:pPr>
+      <w:hyperlink r:id="rId16" w:history="1">
         <w:r>
           <w:rPr>
             <w:rStyle w:val="Collegamentoipertestuale"/>
@@ -2240,8 +3852,9 @@
           <w:ilvl w:val="0"/>
           <w:numId w:val="3"/>
         </w:numPr>
-      </w:pPr>
-      <w:hyperlink r:id="rId11" w:history="1">
+        <w:jc w:val="both"/>
+      </w:pPr>
+      <w:hyperlink r:id="rId17" w:history="1">
         <w:r>
           <w:rPr>
             <w:rStyle w:val="Collegamentoipertestuale"/>
@@ -2257,8 +3870,9 @@
           <w:ilvl w:val="0"/>
           <w:numId w:val="3"/>
         </w:numPr>
-      </w:pPr>
-      <w:hyperlink r:id="rId12" w:history="1">
+        <w:jc w:val="both"/>
+      </w:pPr>
+      <w:hyperlink r:id="rId18" w:history="1">
         <w:r>
           <w:rPr>
             <w:rStyle w:val="Collegamentoipertestuale"/>
@@ -2274,6 +3888,7 @@
           <w:ilvl w:val="0"/>
           <w:numId w:val="3"/>
         </w:numPr>
+        <w:jc w:val="both"/>
       </w:pPr>
       <w:r>
         <w:t>https://www.youtube.com/watch?v=q_3d1x2VPxk Minuto 3:14</w:t>
@@ -2286,8 +3901,9 @@
           <w:ilvl w:val="0"/>
           <w:numId w:val="3"/>
         </w:numPr>
-      </w:pPr>
-      <w:hyperlink r:id="rId13" w:history="1">
+        <w:jc w:val="both"/>
+      </w:pPr>
+      <w:hyperlink r:id="rId19" w:history="1">
         <w:r>
           <w:rPr>
             <w:rStyle w:val="Collegamentoipertestuale"/>
@@ -2303,6 +3919,7 @@
           <w:ilvl w:val="0"/>
           <w:numId w:val="3"/>
         </w:numPr>
+        <w:jc w:val="both"/>
       </w:pPr>
       <w:r>
         <w:t>https://it.wikipedia.org/wiki/Scheda_audio</w:t>
@@ -2314,11 +3931,12 @@
     <w:p>
       <w:pPr>
         <w:pStyle w:val="Titolo1"/>
+        <w:jc w:val="both"/>
         <w:rPr>
           <w:b/>
         </w:rPr>
       </w:pPr>
-      <w:bookmarkStart w:id="2" w:name="_Toc89461335"/>
+      <w:bookmarkStart w:id="2" w:name="_Toc89731067"/>
       <w:r>
         <w:rPr>
           <w:b/>
@@ -2341,11 +3959,17 @@
       <w:bookmarkEnd w:id="2"/>
     </w:p>
     <w:p>
+      <w:pPr>
+        <w:jc w:val="both"/>
+      </w:pPr>
       <w:r>
         <w:t>&lt;Nota da rimuovere: Relativamente alle slide presentate nello Step 1, descrivere nel dettaglio:</w:t>
       </w:r>
     </w:p>
     <w:p>
+      <w:pPr>
+        <w:jc w:val="both"/>
+      </w:pPr>
       <w:r>
         <w:t xml:space="preserve">se il progetto è sperimentale, </w:t>
       </w:r>
@@ -2363,6 +3987,9 @@
       </w:r>
     </w:p>
     <w:p>
+      <w:pPr>
+        <w:jc w:val="both"/>
+      </w:pPr>
       <w:r>
         <w:t xml:space="preserve">se il progetto è compilativo, </w:t>
       </w:r>
@@ -2377,6 +4004,9 @@
       </w:r>
     </w:p>
     <w:p>
+      <w:pPr>
+        <w:jc w:val="both"/>
+      </w:pPr>
       <w:r>
         <w:t>La descrizione dev’essere quanto più possibile esaustiva</w:t>
       </w:r>
@@ -2641,7 +4271,7 @@
       <w:lvlText w:val="%1."/>
       <w:lvlJc w:val="left"/>
       <w:pPr>
-        <w:ind w:left="720" w:hanging="360"/>
+        <w:ind w:left="360" w:hanging="360"/>
       </w:pPr>
       <w:rPr>
         <w:rFonts w:hint="default"/>
@@ -2654,7 +4284,7 @@
       <w:lvlText w:val="%1.%2"/>
       <w:lvlJc w:val="left"/>
       <w:pPr>
-        <w:ind w:left="750" w:hanging="390"/>
+        <w:ind w:left="390" w:hanging="390"/>
       </w:pPr>
       <w:rPr>
         <w:rFonts w:hint="default"/>
@@ -2667,7 +4297,7 @@
       <w:lvlText w:val="%1.%2.%3"/>
       <w:lvlJc w:val="left"/>
       <w:pPr>
-        <w:ind w:left="1080" w:hanging="720"/>
+        <w:ind w:left="720" w:hanging="720"/>
       </w:pPr>
       <w:rPr>
         <w:rFonts w:hint="default"/>
@@ -2680,7 +4310,7 @@
       <w:lvlText w:val="%1.%2.%3.%4"/>
       <w:lvlJc w:val="left"/>
       <w:pPr>
-        <w:ind w:left="1080" w:hanging="720"/>
+        <w:ind w:left="720" w:hanging="720"/>
       </w:pPr>
       <w:rPr>
         <w:rFonts w:hint="default"/>
@@ -2693,7 +4323,7 @@
       <w:lvlText w:val="%1.%2.%3.%4.%5"/>
       <w:lvlJc w:val="left"/>
       <w:pPr>
-        <w:ind w:left="1440" w:hanging="1080"/>
+        <w:ind w:left="1080" w:hanging="1080"/>
       </w:pPr>
       <w:rPr>
         <w:rFonts w:hint="default"/>
@@ -2706,7 +4336,7 @@
       <w:lvlText w:val="%1.%2.%3.%4.%5.%6"/>
       <w:lvlJc w:val="left"/>
       <w:pPr>
-        <w:ind w:left="1440" w:hanging="1080"/>
+        <w:ind w:left="1080" w:hanging="1080"/>
       </w:pPr>
       <w:rPr>
         <w:rFonts w:hint="default"/>
@@ -2719,7 +4349,7 @@
       <w:lvlText w:val="%1.%2.%3.%4.%5.%6.%7"/>
       <w:lvlJc w:val="left"/>
       <w:pPr>
-        <w:ind w:left="1800" w:hanging="1440"/>
+        <w:ind w:left="1440" w:hanging="1440"/>
       </w:pPr>
       <w:rPr>
         <w:rFonts w:hint="default"/>
@@ -2732,7 +4362,7 @@
       <w:lvlText w:val="%1.%2.%3.%4.%5.%6.%7.%8"/>
       <w:lvlJc w:val="left"/>
       <w:pPr>
-        <w:ind w:left="1800" w:hanging="1440"/>
+        <w:ind w:left="1440" w:hanging="1440"/>
       </w:pPr>
       <w:rPr>
         <w:rFonts w:hint="default"/>
@@ -2745,7 +4375,7 @@
       <w:lvlText w:val="%1.%2.%3.%4.%5.%6.%7.%8.%9"/>
       <w:lvlJc w:val="left"/>
       <w:pPr>
-        <w:ind w:left="1800" w:hanging="1440"/>
+        <w:ind w:left="1440" w:hanging="1440"/>
       </w:pPr>
       <w:rPr>
         <w:rFonts w:hint="default"/>
@@ -3731,8 +5361,12 @@
     <w:autoRedefine/>
     <w:uiPriority w:val="39"/>
     <w:unhideWhenUsed/>
-    <w:rsid w:val="00F16CA6"/>
+    <w:rsid w:val="003C21F1"/>
     <w:pPr>
+      <w:tabs>
+        <w:tab w:val="left" w:pos="440"/>
+        <w:tab w:val="right" w:leader="dot" w:pos="9628"/>
+      </w:tabs>
       <w:spacing w:after="100"/>
     </w:pPr>
   </w:style>
@@ -3802,6 +5436,25 @@
       <w:ind w:left="720"/>
       <w:contextualSpacing/>
     </w:pPr>
+  </w:style>
+  <w:style w:type="paragraph" w:styleId="Didascalia">
+    <w:name w:val="caption"/>
+    <w:basedOn w:val="Normale"/>
+    <w:next w:val="Normale"/>
+    <w:uiPriority w:val="35"/>
+    <w:unhideWhenUsed/>
+    <w:qFormat/>
+    <w:rsid w:val="001E3CDC"/>
+    <w:pPr>
+      <w:spacing w:after="200" w:line="240" w:lineRule="auto"/>
+    </w:pPr>
+    <w:rPr>
+      <w:i/>
+      <w:iCs/>
+      <w:color w:val="44546A" w:themeColor="text2"/>
+      <w:sz w:val="18"/>
+      <w:szCs w:val="18"/>
+    </w:rPr>
   </w:style>
 </w:styles>
 </file>

</xml_diff>

<commit_message>
Piccole modifiche per snellire il contenuto
</commit_message>
<xml_diff>
--- a/step2.docx
+++ b/step2.docx
@@ -218,8 +218,18 @@
           <w:i/>
           <w:sz w:val="24"/>
         </w:rPr>
-        <w:t>Prof. Filippo L.M. Milotta</w:t>
-      </w:r>
+        <w:t xml:space="preserve">Prof. Filippo L.M. </w:t>
+      </w:r>
+      <w:proofErr w:type="spellStart"/>
+      <w:r>
+        <w:rPr>
+          <w:b/>
+          <w:i/>
+          <w:sz w:val="24"/>
+        </w:rPr>
+        <w:t>Milotta</w:t>
+      </w:r>
+      <w:proofErr w:type="spellEnd"/>
     </w:p>
     <w:p/>
     <w:p/>
@@ -305,8 +315,13 @@
         <w:t xml:space="preserve"> </w:t>
       </w:r>
       <w:r>
-        <w:t>Manuel Comis</w:t>
-      </w:r>
+        <w:t xml:space="preserve">Manuel </w:t>
+      </w:r>
+      <w:proofErr w:type="spellStart"/>
+      <w:r>
+        <w:t>Comis</w:t>
+      </w:r>
+      <w:proofErr w:type="spellEnd"/>
     </w:p>
     <w:p/>
     <w:sdt>
@@ -622,7 +637,6 @@
       </w:r>
       <w:bookmarkEnd w:id="0"/>
     </w:p>
-    <w:p/>
     <w:p>
       <w:r>
         <w:t>Il progetto si pone l’obiettivo di contestualizzare,</w:t>
@@ -733,7 +747,23 @@
                               </w:rPr>
                             </w:pPr>
                             <w:r>
-                              <w:t>L’originale Commodore 64, chiamato in Italia "il biscottone" per il suo form factor e il suo colore marroncino</w:t>
+                              <w:t xml:space="preserve">L’originale Commodore 64, chiamato in Italia "il biscottone" per il suo </w:t>
+                            </w:r>
+                            <w:proofErr w:type="spellStart"/>
+                            <w:r>
+                              <w:t>form</w:t>
+                            </w:r>
+                            <w:proofErr w:type="spellEnd"/>
+                            <w:r>
+                              <w:t xml:space="preserve"> </w:t>
+                            </w:r>
+                            <w:proofErr w:type="spellStart"/>
+                            <w:r>
+                              <w:t>factor</w:t>
+                            </w:r>
+                            <w:proofErr w:type="spellEnd"/>
+                            <w:r>
+                              <w:t xml:space="preserve"> e il suo colore marroncino</w:t>
                             </w:r>
                           </w:p>
                         </w:txbxContent>
@@ -872,7 +902,15 @@
     </w:p>
     <w:p>
       <w:r>
-        <w:t>La matrice del successo dell’home computer dell’azienda di Jack Tramiel, storico direttore di Commodore, fu una serie di elementi che, messi insieme nel modo giusto e nel momento giusto, ne decretarono il successo rendendolo un fenomeno di costume anche negli anni a venire. Il Commodore 64 si distinse infatti per la sua</w:t>
+        <w:t xml:space="preserve">La matrice del successo dell’home computer dell’azienda di Jack </w:t>
+      </w:r>
+      <w:proofErr w:type="spellStart"/>
+      <w:r>
+        <w:t>Tramiel</w:t>
+      </w:r>
+      <w:proofErr w:type="spellEnd"/>
+      <w:r>
+        <w:t>, storico direttore di Commodore, fu una serie di elementi che, messi insieme nel modo giusto e nel momento giusto, ne decretarono il successo rendendolo un fenomeno di costume anche negli anni a venire. Il Commodore 64 si distinse infatti per la sua</w:t>
       </w:r>
       <w:r>
         <w:t xml:space="preserve"> facilità d’uso,</w:t>
@@ -977,7 +1015,6 @@
         <w:t>.</w:t>
       </w:r>
     </w:p>
-    <w:p/>
     <w:p>
       <w:pPr>
         <w:pStyle w:val="Sottotitolo"/>
@@ -1026,9 +1063,8 @@
         <w:rPr>
           <w:noProof/>
         </w:rPr>
-        <w:lastRenderedPageBreak/>
         <w:drawing>
-          <wp:anchor distT="0" distB="0" distL="114300" distR="114300" simplePos="0" relativeHeight="251663360" behindDoc="0" locked="0" layoutInCell="1" allowOverlap="1" wp14:anchorId="03E3E2D3" wp14:editId="05710DE2">
+          <wp:anchor distT="0" distB="0" distL="114300" distR="114300" simplePos="0" relativeHeight="251663360" behindDoc="0" locked="0" layoutInCell="1" allowOverlap="1" wp14:anchorId="03E3E2D3" wp14:editId="743FD227">
             <wp:simplePos x="0" y="0"/>
             <wp:positionH relativeFrom="margin">
               <wp:align>left</wp:align>
@@ -1036,8 +1072,8 @@
             <wp:positionV relativeFrom="paragraph">
               <wp:posOffset>8183</wp:posOffset>
             </wp:positionV>
-            <wp:extent cx="3838575" cy="2971800"/>
-            <wp:effectExtent l="76200" t="76200" r="123825" b="133350"/>
+            <wp:extent cx="1976755" cy="1530350"/>
+            <wp:effectExtent l="76200" t="76200" r="137795" b="127000"/>
             <wp:wrapSquare wrapText="bothSides"/>
             <wp:docPr id="6" name="Immagine 6" descr="Immagine che contiene testo, macchina da scrivere&#10;&#10;Descrizione generata automaticamente"/>
             <wp:cNvGraphicFramePr>
@@ -1053,7 +1089,7 @@
                     </pic:cNvPicPr>
                   </pic:nvPicPr>
                   <pic:blipFill>
-                    <a:blip r:embed="rId8">
+                    <a:blip r:embed="rId8" cstate="print">
                       <a:extLst>
                         <a:ext uri="{28A0092B-C50C-407E-A947-70E740481C1C}">
                           <a14:useLocalDpi xmlns:a14="http://schemas.microsoft.com/office/drawing/2010/main" val="0"/>
@@ -1068,7 +1104,7 @@
                   <pic:spPr bwMode="auto">
                     <a:xfrm>
                       <a:off x="0" y="0"/>
-                      <a:ext cx="3838575" cy="2971800"/>
+                      <a:ext cx="1995490" cy="1544895"/>
                     </a:xfrm>
                     <a:prstGeom prst="rect">
                       <a:avLst/>
@@ -1107,7 +1143,15 @@
         <w:t>consumer; tuttavia,</w:t>
       </w:r>
       <w:r>
-        <w:t xml:space="preserve"> verso la fine del 1982 Commodore decise di puntare sul mercato degli home computer, nonostante le difficoltà che avrebbe incontrato in alcuni mercati continentali come quello europeo, nel quale aveva già diversi competitors sul mercato come lo ZX Spectrum.</w:t>
+        <w:t xml:space="preserve"> verso la fine del 1982 Commodore decise di puntare sul mercato degli home computer, nonostante le difficoltà che avrebbe incontrato in alcuni mercati continentali come quello europeo, nel quale aveva già diversi competitors sul mercato come lo ZX </w:t>
+      </w:r>
+      <w:proofErr w:type="spellStart"/>
+      <w:r>
+        <w:t>Spectrum</w:t>
+      </w:r>
+      <w:proofErr w:type="spellEnd"/>
+      <w:r>
+        <w:t>.</w:t>
       </w:r>
       <w:r>
         <w:t xml:space="preserve"> </w:t>
@@ -1124,16 +1168,16 @@
         <mc:AlternateContent>
           <mc:Choice Requires="wps">
             <w:drawing>
-              <wp:anchor distT="0" distB="0" distL="114300" distR="114300" simplePos="0" relativeHeight="251665408" behindDoc="0" locked="0" layoutInCell="1" allowOverlap="1" wp14:anchorId="690E894C" wp14:editId="0573163C">
+              <wp:anchor distT="0" distB="0" distL="114300" distR="114300" simplePos="0" relativeHeight="251665408" behindDoc="0" locked="0" layoutInCell="1" allowOverlap="1" wp14:anchorId="690E894C" wp14:editId="59C05AF2">
                 <wp:simplePos x="0" y="0"/>
                 <wp:positionH relativeFrom="margin">
                   <wp:align>left</wp:align>
                 </wp:positionH>
                 <wp:positionV relativeFrom="paragraph">
-                  <wp:posOffset>1008284</wp:posOffset>
+                  <wp:posOffset>434568</wp:posOffset>
                 </wp:positionV>
-                <wp:extent cx="4019550" cy="224155"/>
-                <wp:effectExtent l="0" t="0" r="0" b="4445"/>
+                <wp:extent cx="2104390" cy="276045"/>
+                <wp:effectExtent l="0" t="0" r="0" b="0"/>
                 <wp:wrapSquare wrapText="bothSides"/>
                 <wp:docPr id="7" name="Casella di testo 7"/>
                 <wp:cNvGraphicFramePr/>
@@ -1144,7 +1188,7 @@
                       <wps:spPr>
                         <a:xfrm>
                           <a:off x="0" y="0"/>
-                          <a:ext cx="4019550" cy="224155"/>
+                          <a:ext cx="2104390" cy="276045"/>
                         </a:xfrm>
                         <a:prstGeom prst="rect">
                           <a:avLst/>
@@ -1192,7 +1236,7 @@
           </mc:Choice>
           <mc:Fallback>
             <w:pict>
-              <v:shape w14:anchorId="690E894C" id="Casella di testo 7" o:spid="_x0000_s1027" type="#_x0000_t202" style="position:absolute;left:0;text-align:left;margin-left:0;margin-top:79.4pt;width:316.5pt;height:17.65pt;z-index:251665408;visibility:visible;mso-wrap-style:square;mso-width-percent:0;mso-height-percent:0;mso-wrap-distance-left:9pt;mso-wrap-distance-top:0;mso-wrap-distance-right:9pt;mso-wrap-distance-bottom:0;mso-position-horizontal:left;mso-position-horizontal-relative:margin;mso-position-vertical:absolute;mso-position-vertical-relative:text;mso-width-percent:0;mso-height-percent:0;mso-width-relative:margin;mso-height-relative:margin;v-text-anchor:top" o:gfxdata="UEsDBBQABgAIAAAAIQC2gziS/gAAAOEBAAATAAAAW0NvbnRlbnRfVHlwZXNdLnhtbJSRQU7DMBBF&#10;90jcwfIWJU67QAgl6YK0S0CoHGBkTxKLZGx5TGhvj5O2G0SRWNoz/78nu9wcxkFMGNg6quQqL6RA&#10;0s5Y6ir5vt9lD1JwBDIwOMJKHpHlpr69KfdHjyxSmriSfYz+USnWPY7AufNIadK6MEJMx9ApD/oD&#10;OlTrorhX2lFEilmcO2RdNtjC5xDF9pCuTyYBB5bi6bQ4syoJ3g9WQ0ymaiLzg5KdCXlKLjvcW893&#10;SUOqXwnz5DrgnHtJTxOsQfEKIT7DmDSUCaxw7Rqn8787ZsmRM9e2VmPeBN4uqYvTtW7jvijg9N/y&#10;JsXecLq0q+WD6m8AAAD//wMAUEsDBBQABgAIAAAAIQA4/SH/1gAAAJQBAAALAAAAX3JlbHMvLnJl&#10;bHOkkMFqwzAMhu+DvYPRfXGawxijTi+j0GvpHsDYimMaW0Yy2fr2M4PBMnrbUb/Q94l/f/hMi1qR&#10;JVI2sOt6UJgd+ZiDgffL8ekFlFSbvV0oo4EbChzGx4f9GRdb25HMsYhqlCwG5lrLq9biZkxWOiqY&#10;22YiTra2kYMu1l1tQD30/bPm3wwYN0x18gb45AdQl1tp5j/sFB2T0FQ7R0nTNEV3j6o9feQzro1i&#10;OWA14Fm+Q8a1a8+Bvu/d/dMb2JY5uiPbhG/ktn4cqGU/er3pcvwCAAD//wMAUEsDBBQABgAIAAAA&#10;IQCbi9zsNQIAAG8EAAAOAAAAZHJzL2Uyb0RvYy54bWysVE1v2zAMvQ/YfxB0X5wEzboacYosRYYB&#10;RVsgHXpWZDkWIImaxMTOfv0of6Rbt9Owi0yRFKX3HunlbWsNO6kQNbiCzyZTzpSTUGp3KPi35+2H&#10;T5xFFK4UBpwq+FlFfrt6/27Z+FzNoQZTqsCoiIt54wteI/o8y6KslRVxAl45ClYQrEDahkNWBtFQ&#10;dWuy+XT6MWsglD6AVDGS964P8lVXv6qUxMeqigqZKTi9Dbs1dOs+rdlqKfJDEL7WcniG+IdXWKEd&#10;XXopdSdQsGPQf5SyWgaIUOFEgs2gqrRUHQZCM5u+QbOrhVcdFiIn+gtN8f+VlQ+np8B0WfBrzpyw&#10;JNFGRGWMYKVmqCICu04sNT7mlLzzlI7tZ2hJ7dEfyZnAt1Ww6UuwGMWJ7/OFY9Uik+S8ms5uFgsK&#10;SYrN51ezxSKVyV5P+xDxiwLLklHwQBp21IrTfcQ+dUxJl0UwutxqY9ImBTYmsJMgvZtaoxqK/5Zl&#10;XMp1kE71BZMnSxB7KMnCdt92xFxg7qE8E/oAfRdFL7ea7rsXEZ9EoLYhVDQK+EhLZaApOAwWZzWE&#10;H3/zp3xSk6KcNdSGBY/fjyIozsxXRzqnnh2NMBr70XBHuwFCOqMh87Iz6UBAM5pVAPtCE7JOt1BI&#10;OEl3FRxHc4P9MNCESbVed0nUmV7gvdt5mUqPvD63LyL4QRUkPR9gbFCRvxGnz+1ZXh8RKt0pl3jt&#10;WRzopq7utB8mMI3Nr/su6/U/sfoJAAD//wMAUEsDBBQABgAIAAAAIQBZpBqV3QAAAAgBAAAPAAAA&#10;ZHJzL2Rvd25yZXYueG1sTI/BTsMwEETvSPyDtUhcEHXaQtSmcSpo4VYOLVXPbrwkEfE6sp0m/XuW&#10;Exz3zWh2Jl+PthUX9KFxpGA6SUAglc40VCk4fr4/LkCEqMno1hEquGKAdXF7k+vMuIH2eDnESnAI&#10;hUwrqGPsMilDWaPVYeI6JNa+nLc68ukrabweONy2cpYkqbS6If5Q6w43NZbfh94qSLe+H/a0edge&#10;33b6o6tmp9frSan7u/FlBSLiGP/M8Fufq0PBnc6uJxNEq4CHRKbPCx7AcjqfMzkzWT5NQRa5/D+g&#10;+AEAAP//AwBQSwECLQAUAAYACAAAACEAtoM4kv4AAADhAQAAEwAAAAAAAAAAAAAAAAAAAAAAW0Nv&#10;bnRlbnRfVHlwZXNdLnhtbFBLAQItABQABgAIAAAAIQA4/SH/1gAAAJQBAAALAAAAAAAAAAAAAAAA&#10;AC8BAABfcmVscy8ucmVsc1BLAQItABQABgAIAAAAIQCbi9zsNQIAAG8EAAAOAAAAAAAAAAAAAAAA&#10;AC4CAABkcnMvZTJvRG9jLnhtbFBLAQItABQABgAIAAAAIQBZpBqV3QAAAAgBAAAPAAAAAAAAAAAA&#10;AAAAAI8EAABkcnMvZG93bnJldi54bWxQSwUGAAAAAAQABADzAAAAmQUAAAAA&#10;" stroked="f">
+              <v:shape w14:anchorId="690E894C" id="Casella di testo 7" o:spid="_x0000_s1027" type="#_x0000_t202" style="position:absolute;left:0;text-align:left;margin-left:0;margin-top:34.2pt;width:165.7pt;height:21.75pt;z-index:251665408;visibility:visible;mso-wrap-style:square;mso-width-percent:0;mso-height-percent:0;mso-wrap-distance-left:9pt;mso-wrap-distance-top:0;mso-wrap-distance-right:9pt;mso-wrap-distance-bottom:0;mso-position-horizontal:left;mso-position-horizontal-relative:margin;mso-position-vertical:absolute;mso-position-vertical-relative:text;mso-width-percent:0;mso-height-percent:0;mso-width-relative:margin;mso-height-relative:margin;v-text-anchor:top" o:gfxdata="UEsDBBQABgAIAAAAIQC2gziS/gAAAOEBAAATAAAAW0NvbnRlbnRfVHlwZXNdLnhtbJSRQU7DMBBF&#10;90jcwfIWJU67QAgl6YK0S0CoHGBkTxKLZGx5TGhvj5O2G0SRWNoz/78nu9wcxkFMGNg6quQqL6RA&#10;0s5Y6ir5vt9lD1JwBDIwOMJKHpHlpr69KfdHjyxSmriSfYz+USnWPY7AufNIadK6MEJMx9ApD/oD&#10;OlTrorhX2lFEilmcO2RdNtjC5xDF9pCuTyYBB5bi6bQ4syoJ3g9WQ0ymaiLzg5KdCXlKLjvcW893&#10;SUOqXwnz5DrgnHtJTxOsQfEKIT7DmDSUCaxw7Rqn8787ZsmRM9e2VmPeBN4uqYvTtW7jvijg9N/y&#10;JsXecLq0q+WD6m8AAAD//wMAUEsDBBQABgAIAAAAIQA4/SH/1gAAAJQBAAALAAAAX3JlbHMvLnJl&#10;bHOkkMFqwzAMhu+DvYPRfXGawxijTi+j0GvpHsDYimMaW0Yy2fr2M4PBMnrbUb/Q94l/f/hMi1qR&#10;JVI2sOt6UJgd+ZiDgffL8ekFlFSbvV0oo4EbChzGx4f9GRdb25HMsYhqlCwG5lrLq9biZkxWOiqY&#10;22YiTra2kYMu1l1tQD30/bPm3wwYN0x18gb45AdQl1tp5j/sFB2T0FQ7R0nTNEV3j6o9feQzro1i&#10;OWA14Fm+Q8a1a8+Bvu/d/dMb2JY5uiPbhG/ktn4cqGU/er3pcvwCAAD//wMAUEsDBBQABgAIAAAA&#10;IQCcrXCgNgIAAG8EAAAOAAAAZHJzL2Uyb0RvYy54bWysVMFu2zAMvQ/YPwi6L3ayrt2COEWWIsOA&#10;oC2QDj0rshwLkEVNYmJnXz9KttOt22nYRaZIitJ7j/TitmsMOykfNNiCTyc5Z8pKKLU9FPzb0+bd&#10;R84CClsKA1YV/KwCv12+fbNo3VzNoAZTKs+oiA3z1hW8RnTzLAuyVo0IE3DKUrAC3wikrT9kpRct&#10;VW9MNsvz66wFXzoPUoVA3rs+yJepflUpiQ9VFRQyU3B6G6bVp3Uf12y5EPODF67WcniG+IdXNEJb&#10;uvRS6k6gYEev/yjVaOkhQIUTCU0GVaWlShgIzTR/hWZXC6cSFiInuAtN4f+VlfenR890WfAbzqxo&#10;SKK1CMoYwUrNUAUEdhNZal2YU/LOUTp2n6EjtUd/IGcE31W+iV+CxShOfJ8vHKsOmSTnbJpfvf9E&#10;IUmx2c11fvUhlsleTjsf8IuChkWj4J40TNSK0zZgnzqmxMsCGF1utDFxEwNr49lJkN5trVENxX/L&#10;MjbmWoin+oLRk0WIPZRoYbfvEjEXmHsoz4TeQ99FwcmNpvu2IuCj8NQ2hIpGAR9oqQy0BYfB4qwG&#10;/+Nv/phPalKUs5basODh+1F4xZn5aknn2LOj4UdjPxr22KyBkE5pyJxMJh3waEaz8tA804Ss4i0U&#10;ElbSXQXH0VxjPww0YVKtVimJOtMJ3Nqdk7H0yOtT9yy8G1RB0vMexgYV81fi9Lk9y6sjQqWTcpHX&#10;nsWBburqpP0wgXFsft2nrJf/xPInAAAA//8DAFBLAwQUAAYACAAAACEAEE6tQ9wAAAAHAQAADwAA&#10;AGRycy9kb3ducmV2LnhtbEyPwU7DMAyG70i8Q2QkLoil3dA0StMJNrjBYWPa2WtMW9E4VZOu3dtj&#10;TnCz9f/6/DlfT65VZ+pD49lAOktAEZfeNlwZOHy+3a9AhYhssfVMBi4UYF1cX+WYWT/yjs77WCmB&#10;cMjQQB1jl2kdypochpnviCX78r3DKGtfadvjKHDX6nmSLLXDhuVCjR1taiq/94MzsNz2w7jjzd32&#10;8PqOH101P75cjsbc3kzPT6AiTfGvDL/6og6FOJ38wDao1oA8EoW0egAl6WKRynCSWpo+gi5y/d+/&#10;+AEAAP//AwBQSwECLQAUAAYACAAAACEAtoM4kv4AAADhAQAAEwAAAAAAAAAAAAAAAAAAAAAAW0Nv&#10;bnRlbnRfVHlwZXNdLnhtbFBLAQItABQABgAIAAAAIQA4/SH/1gAAAJQBAAALAAAAAAAAAAAAAAAA&#10;AC8BAABfcmVscy8ucmVsc1BLAQItABQABgAIAAAAIQCcrXCgNgIAAG8EAAAOAAAAAAAAAAAAAAAA&#10;AC4CAABkcnMvZTJvRG9jLnhtbFBLAQItABQABgAIAAAAIQAQTq1D3AAAAAcBAAAPAAAAAAAAAAAA&#10;AAAAAJAEAABkcnMvZG93bnJldi54bWxQSwUGAAAAAAQABADzAAAAmQUAAAAA&#10;" stroked="f">
                 <v:textbox inset="0,0,0,0">
                   <w:txbxContent>
                     <w:p>
@@ -1222,7 +1266,19 @@
         <w:t>,</w:t>
       </w:r>
       <w:r>
-        <w:t xml:space="preserve"> Jack Tramiel, il CEO di Commodore, si rese conto che, grazie alla recente produzione di chip audio e video (rispettivamente SID e VIC-20) di ultima generazione, la sua azienda potesse inserirsi in una fetta di mercato ancora inesplorata: le famiglie, che desideravano sempre più un computer a basso prezzo che potesse intrattenere anche a livello ludico.</w:t>
+        <w:t xml:space="preserve"> Jack </w:t>
+      </w:r>
+      <w:proofErr w:type="spellStart"/>
+      <w:r>
+        <w:t>Tramiel</w:t>
+      </w:r>
+      <w:proofErr w:type="spellEnd"/>
+      <w:r>
+        <w:t xml:space="preserve">, il CEO di Commodore, si rese conto che, grazie alla recente produzione di chip audio e video (rispettivamente SID e VIC-20) di ultima generazione, la sua azienda </w:t>
+      </w:r>
+      <w:r>
+        <w:lastRenderedPageBreak/>
+        <w:t>potesse inserirsi in una fetta di mercato ancora inesplorata: le famiglie, che desideravano sempre più un computer a basso prezzo che potesse intrattenere anche a livello ludico.</w:t>
       </w:r>
     </w:p>
     <w:p>
@@ -1293,7 +1349,15 @@
                               </w:rPr>
                             </w:pPr>
                             <w:r>
-                              <w:t>Jack Tramiel e la linea di prodotti Commodore, al CES di Chicago (1981)</w:t>
+                              <w:t xml:space="preserve">Jack </w:t>
+                            </w:r>
+                            <w:proofErr w:type="spellStart"/>
+                            <w:r>
+                              <w:t>Tramiel</w:t>
+                            </w:r>
+                            <w:proofErr w:type="spellEnd"/>
+                            <w:r>
+                              <w:t xml:space="preserve"> e la linea di prodotti Commodore, al CES di Chicago (1981)</w:t>
                             </w:r>
                           </w:p>
                         </w:txbxContent>
@@ -1448,10 +1512,72 @@
     </w:p>
     <w:p>
       <w:r>
-        <w:t>Nel 1982 l’industria informatica era ancora molto acerba e i suoi prodotti erano riservati maggiormente ad un uso lavorativo piuttosto che casalingo</w:t>
-      </w:r>
-      <w:r>
-        <w:t>, a parte poche eccezioni rappresentate dalle primissime console da gioco casalinghe come l’Atari 2600 o da computer user-oriented come l’Apple II</w:t>
+        <w:t>Il Commodore 64 si posiziona nel pieno di un lungo periodo di alfabetizzazione informatica che nelle case statunitensi ed europee sdoganò lentamente l’uso del computer per le attività giornaliere di natura gestionale</w:t>
+      </w:r>
+      <w:r>
+        <w:t xml:space="preserve"> e ludica</w:t>
+      </w:r>
+      <w:r>
+        <w:t>, in quanto fino ad allora i competitor</w:t>
+      </w:r>
+      <w:r>
+        <w:t>s avevano offerto solo soluzioni ad altissimo prezzo e destinate</w:t>
+      </w:r>
+      <w:r>
+        <w:t xml:space="preserve"> esclusivamente</w:t>
+      </w:r>
+      <w:r>
+        <w:t xml:space="preserve"> a scopi lavorativi o educativi, come ad esempio i primi PC IBM de</w:t>
+      </w:r>
+      <w:r>
+        <w:t>i primi anni ‘80</w:t>
+      </w:r>
+      <w:r>
+        <w:t xml:space="preserve"> oppure il britannico BBC Micro.</w:t>
+      </w:r>
+    </w:p>
+    <w:p>
+      <w:r>
+        <w:t xml:space="preserve">Per </w:t>
+      </w:r>
+      <w:r>
+        <w:t>diminuire</w:t>
+      </w:r>
+      <w:r>
+        <w:t xml:space="preserve"> i costi di produzione e quindi il prezzo di vendita, il Commodore 64 venne proposto come una macchina “base” fornita di porte d’espansione che permettevano di collegare i propri dispositivi</w:t>
+      </w:r>
+      <w:r>
+        <w:t>, come ad esempio il monitor,</w:t>
+      </w:r>
+      <w:r>
+        <w:t xml:space="preserve"> separatamente. </w:t>
+      </w:r>
+      <w:r>
+        <w:br/>
+      </w:r>
+      <w:r>
+        <w:t xml:space="preserve">Commodore 64 abbatteva </w:t>
+      </w:r>
+      <w:r>
+        <w:t>gran parte d</w:t>
+      </w:r>
+      <w:r>
+        <w:t xml:space="preserve">ei </w:t>
+      </w:r>
+      <w:r>
+        <w:t>limiti</w:t>
+      </w:r>
+      <w:r>
+        <w:t xml:space="preserve"> tecnici del suo tempo</w:t>
+      </w:r>
+      <w:r>
+        <w:t xml:space="preserve"> proponendo un hardware all’avanguardia</w:t>
+      </w:r>
+      <w:r>
+        <w:t xml:space="preserve"> </w:t>
+      </w:r>
+      <w:r>
+        <w:t>delle dimensioni di una tastiera</w:t>
       </w:r>
       <w:r>
         <w:t>.</w:t>
@@ -1460,164 +1586,285 @@
         <w:t xml:space="preserve"> </w:t>
       </w:r>
       <w:r>
+        <w:t xml:space="preserve">Esso era </w:t>
+      </w:r>
+      <w:r>
+        <w:t xml:space="preserve">caratterizzato da una grande capacità di </w:t>
+      </w:r>
+      <w:r>
+        <w:t xml:space="preserve">elaborazione (principalmente </w:t>
+      </w:r>
+      <w:r>
+        <w:t>RAM</w:t>
+      </w:r>
+      <w:r>
+        <w:t>)</w:t>
+      </w:r>
+      <w:r>
+        <w:t xml:space="preserve"> per l’epoca rispetto ai competitors</w:t>
+      </w:r>
+      <w:r>
+        <w:t xml:space="preserve">, </w:t>
+      </w:r>
+      <w:r>
+        <w:t xml:space="preserve">il supporto a memorie di massa </w:t>
+      </w:r>
+      <w:r>
+        <w:t>più portabili come le cassette</w:t>
+      </w:r>
+      <w:r>
+        <w:t xml:space="preserve"> ma soprattutto </w:t>
+      </w:r>
+      <w:r>
+        <w:t>dal</w:t>
+      </w:r>
+      <w:r>
+        <w:t xml:space="preserve">l’introduzione di un’uscita video antenna RF, che permetteva al Commodore 64 di essere una vera e propria macchina da gioco, determinandone il successo. </w:t>
+      </w:r>
+    </w:p>
+    <w:p>
+      <w:pPr>
+        <w:pStyle w:val="Sottotitolo"/>
+        <w:rPr>
+          <w:u w:val="single"/>
+        </w:rPr>
+      </w:pPr>
+      <w:r>
+        <w:rPr>
+          <w:u w:val="single"/>
+        </w:rPr>
+        <w:t>CARRELLATA VELOCE DELL’HARDWARE</w:t>
+      </w:r>
+      <w:r>
+        <w:rPr>
+          <w:u w:val="single"/>
+        </w:rPr>
+        <w:t xml:space="preserve"> DEL COMMODORE 64</w:t>
+      </w:r>
+    </w:p>
+    <w:p>
+      <w:r>
+        <w:t>Il Commodore 64 possiede delle componenti che per l’epoc</w:t>
+      </w:r>
+      <w:r>
+        <w:t>a</w:t>
+      </w:r>
+      <w:r>
+        <w:t xml:space="preserve"> erano all’avanguardia tra cui:</w:t>
+      </w:r>
+    </w:p>
+    <w:p>
+      <w:pPr>
+        <w:pStyle w:val="Paragrafoelenco"/>
+        <w:numPr>
+          <w:ilvl w:val="0"/>
+          <w:numId w:val="4"/>
+        </w:numPr>
+      </w:pPr>
+      <w:r>
+        <w:t>Il microprocessore MOS Technology 6510</w:t>
+      </w:r>
+    </w:p>
+    <w:p>
+      <w:pPr>
+        <w:pStyle w:val="Paragrafoelenco"/>
+        <w:numPr>
+          <w:ilvl w:val="0"/>
+          <w:numId w:val="4"/>
+        </w:numPr>
+      </w:pPr>
+      <w:r>
+        <w:t>una DRAM di 64kB</w:t>
+      </w:r>
+    </w:p>
+    <w:p>
+      <w:pPr>
+        <w:pStyle w:val="Paragrafoelenco"/>
+        <w:numPr>
+          <w:ilvl w:val="0"/>
+          <w:numId w:val="4"/>
+        </w:numPr>
+      </w:pPr>
+      <w:r>
+        <w:t xml:space="preserve">1 chip dedicato alla grafica </w:t>
+      </w:r>
+      <w:r>
+        <w:t>(il VIC-II)</w:t>
+      </w:r>
+    </w:p>
+    <w:p>
+      <w:pPr>
+        <w:pStyle w:val="Paragrafoelenco"/>
+        <w:numPr>
+          <w:ilvl w:val="0"/>
+          <w:numId w:val="4"/>
+        </w:numPr>
+      </w:pPr>
+      <w:r>
+        <w:t>1 chip dedicato all’audio</w:t>
+      </w:r>
+      <w:r>
+        <w:t xml:space="preserve"> </w:t>
+      </w:r>
+      <w:r>
+        <w:t xml:space="preserve">(il </w:t>
+      </w:r>
+      <w:r>
+        <w:t>SID</w:t>
+      </w:r>
+      <w:r>
+        <w:t>).</w:t>
+      </w:r>
+    </w:p>
+    <w:p>
+      <w:pPr>
+        <w:keepNext/>
+        <w:rPr>
+          <w:noProof/>
+        </w:rPr>
+      </w:pPr>
+      <w:r>
+        <w:t xml:space="preserve">Il sistema operativo adottato dal Commodore 64 è molto semplice ed </w:t>
+      </w:r>
+      <w:r>
+        <w:t xml:space="preserve">è </w:t>
+      </w:r>
+      <w:r>
+        <w:t>costituito principalmente da 3 parti ovvero il K</w:t>
+      </w:r>
+      <w:r>
+        <w:t>ERNAL</w:t>
+      </w:r>
+      <w:r>
+        <w:t xml:space="preserve"> (il kernel creato per gli home computer a 8 bit dalla società Commodore), il monitor in linguaggio macchina e un interprete BASIC.</w:t>
+      </w:r>
+      <w:r>
         <w:br/>
-      </w:r>
-      <w:r>
-        <w:t>Il Commodore 64 si posiziona nel pieno di un lungo periodo di alfabetizzazione informatica che nelle case statunitensi ed europee sdoganò lentamente l’uso del computer per le attività giornaliere di natura gestionale</w:t>
-      </w:r>
-      <w:r>
-        <w:t xml:space="preserve"> e ludica</w:t>
-      </w:r>
-      <w:r>
-        <w:t>, in quanto fino ad allora i competitor</w:t>
-      </w:r>
-      <w:r>
-        <w:t>s avevano offerto solo soluzioni ad altissimo prezzo e destinate</w:t>
-      </w:r>
-      <w:r>
-        <w:t xml:space="preserve"> esclusivamente</w:t>
-      </w:r>
-      <w:r>
-        <w:t xml:space="preserve"> a scopi lavorativi o educativi, come ad esempio i primi PC IBM de</w:t>
-      </w:r>
-      <w:r>
-        <w:t>i primi anni ‘80</w:t>
-      </w:r>
-      <w:r>
-        <w:t xml:space="preserve"> oppure il britannico BBC Micro.</w:t>
-      </w:r>
-    </w:p>
-    <w:p>
-      <w:r>
+        <w:t>Le ultime 2 componenti permettono intuitivamente di programmare le azioni da far svolgere alla macchina.</w:t>
+      </w:r>
+      <w:r>
+        <w:rPr>
+          <w:noProof/>
+        </w:rPr>
+        <w:t xml:space="preserve"> </w:t>
+      </w:r>
+    </w:p>
+    <w:p>
+      <w:pPr>
+        <w:pStyle w:val="Sottotitolo"/>
+        <w:jc w:val="both"/>
+        <w:rPr>
+          <w:u w:val="single"/>
+        </w:rPr>
+      </w:pPr>
+    </w:p>
+    <w:p>
+      <w:pPr>
+        <w:pStyle w:val="Sottotitolo"/>
+        <w:jc w:val="both"/>
+        <w:rPr>
+          <w:u w:val="single"/>
+        </w:rPr>
+      </w:pPr>
+      <w:r>
+        <w:rPr>
+          <w:u w:val="single"/>
+        </w:rPr>
         <w:lastRenderedPageBreak/>
-        <w:t>La maggior parte di questi sistemi necessitava ancora grandi spazi, sia per le macchine in sé sia per l’uso che negli ambienti di lavoro se ne faceva, in quanto il computer era utile a gestire grandi mole di dati che</w:t>
-      </w:r>
-      <w:r>
-        <w:t>, per le ridotte capacità degli hardware, erano difficili da elaborare in tempi brevi e che</w:t>
-      </w:r>
-      <w:r>
-        <w:t>, spesso e volentieri,</w:t>
-      </w:r>
-      <w:r>
-        <w:t xml:space="preserve"> erano conservati in dischi rigidi multipli e voluminosi che costituivano un problema di stoccaggio non indifferente negli spazi di lavoro e ancor di più nelle case delle famiglie.</w:t>
-      </w:r>
-    </w:p>
-    <w:p>
-      <w:r>
-        <w:t>Per abbattere i costi di produzione e quindi il prezzo di vendita, il Commodore 64 venne proposto come una macchina “base” fornita di porte d’espansione che permettevano di collegare i propri dispositivi</w:t>
-      </w:r>
-      <w:r>
-        <w:t>, come ad esempio il monitor o il mouse,</w:t>
-      </w:r>
-      <w:r>
-        <w:t xml:space="preserve"> separatamente. </w:t>
-      </w:r>
-      <w:r>
-        <w:br/>
-      </w:r>
-      <w:r>
-        <w:t xml:space="preserve">Commodore 64 abbatteva </w:t>
-      </w:r>
-      <w:r>
-        <w:t>gran parte d</w:t>
-      </w:r>
-      <w:r>
-        <w:t xml:space="preserve">ei </w:t>
-      </w:r>
-      <w:r>
-        <w:t>limiti</w:t>
-      </w:r>
-      <w:r>
-        <w:t xml:space="preserve"> tecnici del suo tempo</w:t>
-      </w:r>
-      <w:r>
-        <w:t xml:space="preserve"> proponendo un hardware all’avanguardia</w:t>
-      </w:r>
-      <w:r>
+        <w:t>IL MOS</w:t>
+      </w:r>
+      <w:r>
+        <w:rPr>
+          <w:u w:val="single"/>
+        </w:rPr>
         <w:t xml:space="preserve"> </w:t>
       </w:r>
       <w:r>
-        <w:t>delle dimensioni di una tastiera</w:t>
-      </w:r>
-      <w:r>
-        <w:t>.</w:t>
+        <w:rPr>
+          <w:u w:val="single"/>
+        </w:rPr>
+        <w:t>SID</w:t>
+      </w:r>
+      <w:r>
+        <w:rPr>
+          <w:u w:val="single"/>
+        </w:rPr>
+        <w:t xml:space="preserve">: </w:t>
+      </w:r>
+      <w:r>
+        <w:rPr>
+          <w:u w:val="single"/>
+        </w:rPr>
+        <w:t>UNA PANORAMICA DELL’HARDWARE</w:t>
+      </w:r>
+    </w:p>
+    <w:p>
+      <w:pPr>
+        <w:jc w:val="both"/>
+      </w:pPr>
+      <w:r>
+        <w:t>Il chip SID è uno dei principali motivi di successo del Commodore 64.</w:t>
       </w:r>
       <w:r>
         <w:t xml:space="preserve"> </w:t>
       </w:r>
       <w:r>
-        <w:t xml:space="preserve">Esso era </w:t>
-      </w:r>
-      <w:r>
-        <w:t xml:space="preserve">caratterizzato da una grande capacità di </w:t>
-      </w:r>
-      <w:r>
-        <w:t xml:space="preserve">elaborazione (principalmente </w:t>
-      </w:r>
-      <w:r>
-        <w:t>RAM</w:t>
-      </w:r>
-      <w:r>
-        <w:t>)</w:t>
-      </w:r>
-      <w:r>
-        <w:t xml:space="preserve"> per l’epoca rispetto ai competitors</w:t>
-      </w:r>
-      <w:r>
-        <w:t xml:space="preserve">, </w:t>
-      </w:r>
-      <w:r>
-        <w:t xml:space="preserve">il supporto a memorie di massa </w:t>
-      </w:r>
-      <w:r>
-        <w:t>più portabili come le cassette</w:t>
-      </w:r>
-      <w:r>
-        <w:t xml:space="preserve"> ma soprattutto </w:t>
-      </w:r>
-      <w:r>
-        <w:t>dal</w:t>
-      </w:r>
-      <w:r>
-        <w:t xml:space="preserve">l’introduzione di un’uscita video antenna RF, che permetteva al Commodore 64 di essere una vera e propria macchina da gioco, determinandone il successo. </w:t>
-      </w:r>
-    </w:p>
-    <w:p/>
-    <w:p/>
-    <w:p>
-      <w:pPr>
-        <w:pStyle w:val="Sottotitolo"/>
-        <w:rPr>
-          <w:u w:val="single"/>
-        </w:rPr>
-      </w:pPr>
-      <w:r>
-        <w:rPr>
-          <w:u w:val="single"/>
-        </w:rPr>
-        <w:t>CARRELLATA VELOCE DELL’HARDWARE</w:t>
-      </w:r>
-      <w:r>
-        <w:rPr>
-          <w:u w:val="single"/>
-        </w:rPr>
-        <w:t xml:space="preserve"> DEL COMMODORE 64</w:t>
-      </w:r>
-    </w:p>
-    <w:p>
-      <w:pPr>
-        <w:keepNext/>
-        <w:jc w:val="center"/>
-      </w:pPr>
+        <w:t xml:space="preserve">Progettato dal capo ingegnere Robert </w:t>
+      </w:r>
+      <w:proofErr w:type="spellStart"/>
+      <w:r>
+        <w:t>Yannes</w:t>
+      </w:r>
+      <w:proofErr w:type="spellEnd"/>
+      <w:r>
+        <w:t xml:space="preserve">, che reputava i chip sonori dell’epoca come “primitivi e ovviamente progettati da persone che non sapevano niente sulla musica”, </w:t>
+      </w:r>
+      <w:r>
+        <w:t>è un circuito integrato in cui troviamo sia componenti digitali che analogiche</w:t>
+      </w:r>
+      <w:r>
+        <w:t xml:space="preserve">; </w:t>
+      </w:r>
+      <w:r>
+        <w:t>esso è in grado di sintetizzare 3 voci separate sfruttando 4 forme d’onda notevol</w:t>
+      </w:r>
+      <w:r>
+        <w:t>i</w:t>
+      </w:r>
+      <w:r>
+        <w:t>:</w:t>
+      </w:r>
+      <w:r>
+        <w:t xml:space="preserve"> quadra, dente di sega, triangolare e rumore pseudo-casuale.</w:t>
+      </w:r>
       <w:r>
         <w:rPr>
           <w:noProof/>
         </w:rPr>
+        <w:t xml:space="preserve"> </w:t>
+      </w:r>
+    </w:p>
+    <w:p>
+      <w:pPr>
+        <w:jc w:val="both"/>
+      </w:pPr>
+      <w:r>
+        <w:rPr>
+          <w:noProof/>
+        </w:rPr>
         <w:drawing>
-          <wp:inline distT="0" distB="0" distL="0" distR="0" wp14:anchorId="04DEE429" wp14:editId="7E0BE86A">
-            <wp:extent cx="4140680" cy="1967955"/>
-            <wp:effectExtent l="76200" t="76200" r="127000" b="127635"/>
-            <wp:docPr id="13" name="Immagine 13" descr="Immagine che contiene testo, elettronico, circuito&#10;&#10;Descrizione generata automaticamente"/>
+          <wp:anchor distT="0" distB="0" distL="114300" distR="114300" simplePos="0" relativeHeight="251672576" behindDoc="0" locked="0" layoutInCell="1" allowOverlap="1" wp14:anchorId="533B9C32" wp14:editId="3CF72F06">
+            <wp:simplePos x="0" y="0"/>
+            <wp:positionH relativeFrom="margin">
+              <wp:align>right</wp:align>
+            </wp:positionH>
+            <wp:positionV relativeFrom="paragraph">
+              <wp:posOffset>9453</wp:posOffset>
+            </wp:positionV>
+            <wp:extent cx="2484120" cy="1863725"/>
+            <wp:effectExtent l="76200" t="76200" r="125730" b="136525"/>
+            <wp:wrapSquare wrapText="bothSides"/>
+            <wp:docPr id="5" name="Immagine 5" descr="Immagine che contiene elettronico, circuito&#10;&#10;Descrizione generata automaticamente"/>
             <wp:cNvGraphicFramePr>
               <a:graphicFrameLocks xmlns:a="http://schemas.openxmlformats.org/drawingml/2006/main" noChangeAspect="1"/>
             </wp:cNvGraphicFramePr>
@@ -1625,13 +1872,13 @@
               <a:graphicData uri="http://schemas.openxmlformats.org/drawingml/2006/picture">
                 <pic:pic xmlns:pic="http://schemas.openxmlformats.org/drawingml/2006/picture">
                   <pic:nvPicPr>
-                    <pic:cNvPr id="13" name="Immagine 13" descr="Immagine che contiene testo, elettronico, circuito&#10;&#10;Descrizione generata automaticamente"/>
+                    <pic:cNvPr id="5" name="Immagine 5" descr="Immagine che contiene elettronico, circuito&#10;&#10;Descrizione generata automaticamente"/>
                     <pic:cNvPicPr>
                       <a:picLocks noChangeAspect="1" noChangeArrowheads="1"/>
                     </pic:cNvPicPr>
                   </pic:nvPicPr>
                   <pic:blipFill>
-                    <a:blip r:embed="rId10">
+                    <a:blip r:embed="rId10" cstate="print">
                       <a:extLst>
                         <a:ext uri="{28A0092B-C50C-407E-A947-70E740481C1C}">
                           <a14:useLocalDpi xmlns:a14="http://schemas.microsoft.com/office/drawing/2010/main" val="0"/>
@@ -1646,7 +1893,7 @@
                   <pic:spPr bwMode="auto">
                     <a:xfrm>
                       <a:off x="0" y="0"/>
-                      <a:ext cx="4165358" cy="1979684"/>
+                      <a:ext cx="2484120" cy="1863725"/>
                     </a:xfrm>
                     <a:prstGeom prst="rect">
                       <a:avLst/>
@@ -1669,288 +1916,19 @@
                 </pic:pic>
               </a:graphicData>
             </a:graphic>
-          </wp:inline>
+          </wp:anchor>
         </w:drawing>
       </w:r>
-    </w:p>
-    <w:p>
-      <w:pPr>
-        <w:pStyle w:val="Didascalia"/>
-        <w:jc w:val="center"/>
-      </w:pPr>
-      <w:r>
-        <w:t>La scheda madre del Commodore 64, al centro il MOS SID 6581</w:t>
-      </w:r>
-    </w:p>
-    <w:p>
-      <w:r>
-        <w:t>Il Commodore 64 possiede delle componenti che per l’epoc</w:t>
-      </w:r>
-      <w:r>
-        <w:t>a</w:t>
-      </w:r>
-      <w:r>
-        <w:t xml:space="preserve"> erano all’avanguardia tra cui:</w:t>
-      </w:r>
-    </w:p>
-    <w:p>
-      <w:pPr>
-        <w:pStyle w:val="Paragrafoelenco"/>
-        <w:numPr>
-          <w:ilvl w:val="0"/>
-          <w:numId w:val="4"/>
-        </w:numPr>
-      </w:pPr>
-      <w:r>
-        <w:t>Il microprocessore MOS Technology 6510</w:t>
-      </w:r>
-    </w:p>
-    <w:p>
-      <w:pPr>
-        <w:pStyle w:val="Paragrafoelenco"/>
-        <w:numPr>
-          <w:ilvl w:val="0"/>
-          <w:numId w:val="4"/>
-        </w:numPr>
-      </w:pPr>
-      <w:r>
-        <w:t>una DRAM di 64kB</w:t>
-      </w:r>
-    </w:p>
-    <w:p>
-      <w:pPr>
-        <w:pStyle w:val="Paragrafoelenco"/>
-        <w:numPr>
-          <w:ilvl w:val="0"/>
-          <w:numId w:val="4"/>
-        </w:numPr>
-      </w:pPr>
-      <w:r>
-        <w:t xml:space="preserve">1 chip dedicato alla grafica </w:t>
-      </w:r>
-      <w:r>
-        <w:t>(il VIC-II)</w:t>
-      </w:r>
-    </w:p>
-    <w:p>
-      <w:pPr>
-        <w:pStyle w:val="Paragrafoelenco"/>
-        <w:numPr>
-          <w:ilvl w:val="0"/>
-          <w:numId w:val="4"/>
-        </w:numPr>
-      </w:pPr>
-      <w:r>
-        <w:t>1 chip dedicato all’audio</w:t>
-      </w:r>
-      <w:r>
-        <w:t xml:space="preserve"> </w:t>
-      </w:r>
-      <w:r>
-        <w:t xml:space="preserve">(il </w:t>
-      </w:r>
-      <w:r>
-        <w:t>SID</w:t>
-      </w:r>
-      <w:r>
-        <w:t>).</w:t>
-      </w:r>
-    </w:p>
-    <w:p>
-      <w:pPr>
-        <w:rPr>
-          <w:noProof/>
-        </w:rPr>
-      </w:pPr>
-      <w:r>
-        <w:t xml:space="preserve">Il sistema operativo adottato dal Commodore 64 è molto semplice ed </w:t>
-      </w:r>
-      <w:r>
-        <w:t xml:space="preserve">è </w:t>
-      </w:r>
-      <w:r>
-        <w:t>costituito principalmente da 3 parti ovvero il K</w:t>
-      </w:r>
-      <w:r>
-        <w:t>ERNAL</w:t>
-      </w:r>
-      <w:r>
-        <w:t xml:space="preserve"> (il kernel creato per gli home computer a 8 bit dalla società Commodore), il monitor in linguaggio macchina e un interprete BASIC.</w:t>
-      </w:r>
-      <w:r>
-        <w:br/>
-        <w:t>Le ultime 2 componenti permettono intuitivamente di programmare le azioni da far svolgere alla macchina.</w:t>
-      </w:r>
-      <w:r>
-        <w:rPr>
-          <w:noProof/>
-        </w:rPr>
-        <w:t xml:space="preserve"> </w:t>
-      </w:r>
-    </w:p>
-    <w:p>
-      <w:pPr>
-        <w:rPr>
-          <w:noProof/>
-        </w:rPr>
-      </w:pPr>
-    </w:p>
-    <w:p>
-      <w:pPr>
-        <w:rPr>
-          <w:noProof/>
-        </w:rPr>
-      </w:pPr>
-    </w:p>
-    <w:p>
-      <w:pPr>
-        <w:rPr>
-          <w:noProof/>
-        </w:rPr>
-      </w:pPr>
-    </w:p>
-    <w:p/>
-    <w:p>
-      <w:pPr>
-        <w:pStyle w:val="Sottotitolo"/>
-        <w:jc w:val="both"/>
-        <w:rPr>
-          <w:u w:val="single"/>
-        </w:rPr>
-      </w:pPr>
-      <w:r>
-        <w:rPr>
-          <w:u w:val="single"/>
-        </w:rPr>
-        <w:lastRenderedPageBreak/>
-        <w:t>IL MOS</w:t>
-      </w:r>
-      <w:r>
-        <w:rPr>
-          <w:u w:val="single"/>
-        </w:rPr>
-        <w:t xml:space="preserve"> </w:t>
-      </w:r>
-      <w:r>
-        <w:rPr>
-          <w:u w:val="single"/>
-        </w:rPr>
-        <w:t>SID</w:t>
-      </w:r>
-      <w:r>
-        <w:rPr>
-          <w:u w:val="single"/>
-        </w:rPr>
-        <w:t xml:space="preserve">: </w:t>
-      </w:r>
-      <w:r>
-        <w:rPr>
-          <w:u w:val="single"/>
-        </w:rPr>
-        <w:t>UNA PANORAMICA DELL’HARDWARE</w:t>
-      </w:r>
-    </w:p>
-    <w:p>
-      <w:pPr>
-        <w:jc w:val="both"/>
-      </w:pPr>
-      <w:r>
-        <w:t>Il chip SID è uno dei principali motivi di successo del Commodore 64.</w:t>
-      </w:r>
-      <w:r>
-        <w:t xml:space="preserve"> </w:t>
-      </w:r>
-      <w:r>
-        <w:t xml:space="preserve">Progettato dal capo ingegnere Robert Yannes, che reputava i chip sonori dell’epoca come “primitivi e ovviamente progettati da persone che non sapevano niente sulla musica”, </w:t>
-      </w:r>
-      <w:r>
-        <w:t>è un circuito integrato in cui troviamo sia componenti digitali che analogiche</w:t>
-      </w:r>
-      <w:r>
-        <w:t xml:space="preserve">; </w:t>
-      </w:r>
-      <w:r>
-        <w:t>esso è in grado di sintetizzare 3 voci separate sfruttando 4 forme d’onda notevoli ovvero:</w:t>
-      </w:r>
-    </w:p>
-    <w:p>
-      <w:pPr>
-        <w:pStyle w:val="Paragrafoelenco"/>
-        <w:numPr>
-          <w:ilvl w:val="0"/>
-          <w:numId w:val="5"/>
-        </w:numPr>
-        <w:jc w:val="both"/>
-      </w:pPr>
-      <w:r>
-        <w:t>Onda quadr</w:t>
-      </w:r>
-      <w:r>
-        <w:t>a</w:t>
-      </w:r>
-    </w:p>
-    <w:p>
-      <w:pPr>
-        <w:pStyle w:val="Paragrafoelenco"/>
-        <w:numPr>
-          <w:ilvl w:val="0"/>
-          <w:numId w:val="5"/>
-        </w:numPr>
-        <w:jc w:val="both"/>
-      </w:pPr>
-      <w:r>
-        <w:t>Onda a dente di sega</w:t>
-      </w:r>
-    </w:p>
-    <w:p>
-      <w:pPr>
-        <w:pStyle w:val="Paragrafoelenco"/>
-        <w:numPr>
-          <w:ilvl w:val="0"/>
-          <w:numId w:val="5"/>
-        </w:numPr>
-        <w:jc w:val="both"/>
-      </w:pPr>
-      <w:r>
-        <w:t>Onda triangolare</w:t>
-      </w:r>
-    </w:p>
-    <w:p>
-      <w:pPr>
-        <w:pStyle w:val="Paragrafoelenco"/>
-        <w:numPr>
-          <w:ilvl w:val="0"/>
-          <w:numId w:val="5"/>
-        </w:numPr>
-        <w:jc w:val="both"/>
-      </w:pPr>
-      <w:r>
-        <w:t>Rumore pseudo-casuale</w:t>
-      </w:r>
-    </w:p>
-    <w:p>
-      <w:pPr>
-        <w:jc w:val="both"/>
-      </w:pPr>
       <w:r>
         <w:t xml:space="preserve">Ovviamente il SID è anche in grado di combinare queste 4 onde per </w:t>
       </w:r>
       <w:r>
-        <w:rPr>
-          <w:u w:val="single"/>
-        </w:rPr>
         <w:t>crear</w:t>
       </w:r>
       <w:r>
-        <w:rPr>
-          <w:u w:val="single"/>
-        </w:rPr>
         <w:t>n</w:t>
       </w:r>
       <w:r>
-        <w:rPr>
-          <w:u w:val="single"/>
-        </w:rPr>
         <w:t>e</w:t>
       </w:r>
       <w:r>
@@ -2184,8 +2162,13 @@
                               <w:t xml:space="preserve">(più il quarto canale “virtuale”) durante la riproduzione di un brano </w:t>
                             </w:r>
                             <w:r>
-                              <w:t>(Tetris – Wally Beben</w:t>
+                              <w:t xml:space="preserve">(Tetris – Wally </w:t>
                             </w:r>
+                            <w:proofErr w:type="spellStart"/>
+                            <w:r>
+                              <w:t>Beben</w:t>
+                            </w:r>
+                            <w:proofErr w:type="spellEnd"/>
                             <w:r>
                               <w:t>, 1988</w:t>
                             </w:r>
@@ -2277,7 +2260,6 @@
         <w:t xml:space="preserve"> e in generale il volume generato dal 6581 era più alto di quello dei successori, a fronte di numerosi problemi elettronici che abbassavano inevitabilmente la vita media del chip, creando un mercato consistente di SID danneggiati.</w:t>
       </w:r>
     </w:p>
-    <w:p/>
     <w:p>
       <w:pPr>
         <w:pStyle w:val="Sottotitolo"/>
@@ -2327,7 +2309,15 @@
         <w:t>sincronizzati tra loro nel tempo, più le loro combinazioni.</w:t>
       </w:r>
       <w:r>
-        <w:t xml:space="preserve"> In particolare, il rumore pseudo-casuale è generato grazie a uno shift register a 23 bit, il Fibonacci LFSR.</w:t>
+        <w:t xml:space="preserve"> In particolare, il rumore pseudo-casuale è generato grazie a uno shift </w:t>
+      </w:r>
+      <w:proofErr w:type="spellStart"/>
+      <w:r>
+        <w:t>register</w:t>
+      </w:r>
+      <w:proofErr w:type="spellEnd"/>
+      <w:r>
+        <w:t xml:space="preserve"> a 23 bit, il Fibonacci LFSR.</w:t>
       </w:r>
     </w:p>
     <w:p>
@@ -2494,39 +2484,43 @@
           <w:color w:val="auto"/>
           <w:spacing w:val="0"/>
         </w:rPr>
-        <w:t xml:space="preserve"> bit 7…4 del $d405 rappresentano la durata dell’attack mentre i bit da 3 a 0 rappresentano la durata del decay.</w:t>
-      </w:r>
+        <w:t xml:space="preserve"> bit 7…4 del $d405 rappresentano la durata </w:t>
+      </w:r>
+      <w:proofErr w:type="spellStart"/>
       <w:r>
         <w:rPr>
           <w:rFonts w:eastAsiaTheme="minorHAnsi" w:cstheme="minorHAnsi"/>
           <w:color w:val="auto"/>
           <w:spacing w:val="0"/>
         </w:rPr>
-        <w:t xml:space="preserve"> </w:t>
-      </w:r>
+        <w:t>dell’attack</w:t>
+      </w:r>
+      <w:proofErr w:type="spellEnd"/>
       <w:r>
         <w:rPr>
           <w:rFonts w:eastAsiaTheme="minorHAnsi" w:cstheme="minorHAnsi"/>
           <w:color w:val="auto"/>
           <w:spacing w:val="0"/>
         </w:rPr>
-        <w:t xml:space="preserve">Allo stesso modo da 7 a 4 in $d406 vi è </w:t>
-      </w:r>
+        <w:t xml:space="preserve"> mentre i bit da 3 a 0 rappresentano la durata del </w:t>
+      </w:r>
+      <w:proofErr w:type="spellStart"/>
       <w:r>
         <w:rPr>
           <w:rFonts w:eastAsiaTheme="minorHAnsi" w:cstheme="minorHAnsi"/>
           <w:color w:val="auto"/>
           <w:spacing w:val="0"/>
         </w:rPr>
-        <w:t>il livello</w:t>
-      </w:r>
+        <w:t>decay</w:t>
+      </w:r>
+      <w:proofErr w:type="spellEnd"/>
       <w:r>
         <w:rPr>
           <w:rFonts w:eastAsiaTheme="minorHAnsi" w:cstheme="minorHAnsi"/>
           <w:color w:val="auto"/>
           <w:spacing w:val="0"/>
         </w:rPr>
-        <w:t xml:space="preserve"> d</w:t>
+        <w:t>.</w:t>
       </w:r>
       <w:r>
         <w:rPr>
@@ -2534,7 +2528,7 @@
           <w:color w:val="auto"/>
           <w:spacing w:val="0"/>
         </w:rPr>
-        <w:t>i</w:t>
+        <w:t xml:space="preserve"> </w:t>
       </w:r>
       <w:r>
         <w:rPr>
@@ -2542,7 +2536,57 @@
           <w:color w:val="auto"/>
           <w:spacing w:val="0"/>
         </w:rPr>
-        <w:t xml:space="preserve"> sustain e da 3 a 0 la durata della release.</w:t>
+        <w:t xml:space="preserve">Allo stesso modo da 7 a 4 in $d406 vi è </w:t>
+      </w:r>
+      <w:r>
+        <w:rPr>
+          <w:rFonts w:eastAsiaTheme="minorHAnsi" w:cstheme="minorHAnsi"/>
+          <w:color w:val="auto"/>
+          <w:spacing w:val="0"/>
+        </w:rPr>
+        <w:t>il livello</w:t>
+      </w:r>
+      <w:r>
+        <w:rPr>
+          <w:rFonts w:eastAsiaTheme="minorHAnsi" w:cstheme="minorHAnsi"/>
+          <w:color w:val="auto"/>
+          <w:spacing w:val="0"/>
+        </w:rPr>
+        <w:t xml:space="preserve"> d</w:t>
+      </w:r>
+      <w:r>
+        <w:rPr>
+          <w:rFonts w:eastAsiaTheme="minorHAnsi" w:cstheme="minorHAnsi"/>
+          <w:color w:val="auto"/>
+          <w:spacing w:val="0"/>
+        </w:rPr>
+        <w:t>i</w:t>
+      </w:r>
+      <w:r>
+        <w:rPr>
+          <w:rFonts w:eastAsiaTheme="minorHAnsi" w:cstheme="minorHAnsi"/>
+          <w:color w:val="auto"/>
+          <w:spacing w:val="0"/>
+        </w:rPr>
+        <w:t xml:space="preserve"> </w:t>
+      </w:r>
+      <w:proofErr w:type="spellStart"/>
+      <w:r>
+        <w:rPr>
+          <w:rFonts w:eastAsiaTheme="minorHAnsi" w:cstheme="minorHAnsi"/>
+          <w:color w:val="auto"/>
+          <w:spacing w:val="0"/>
+        </w:rPr>
+        <w:t>sustain</w:t>
+      </w:r>
+      <w:proofErr w:type="spellEnd"/>
+      <w:r>
+        <w:rPr>
+          <w:rFonts w:eastAsiaTheme="minorHAnsi" w:cstheme="minorHAnsi"/>
+          <w:color w:val="auto"/>
+          <w:spacing w:val="0"/>
+        </w:rPr>
+        <w:t xml:space="preserve"> e da 3 a 0 la durata della release.</w:t>
       </w:r>
       <w:r>
         <w:rPr>
@@ -2696,7 +2740,15 @@
         <w:t xml:space="preserve"> </w:t>
       </w:r>
       <w:r>
-        <w:t>tramite i pinout schematizzati nell’immagine (qui si fa riferimento alla versione 6581).</w:t>
+        <w:t xml:space="preserve">tramite i </w:t>
+      </w:r>
+      <w:proofErr w:type="spellStart"/>
+      <w:r>
+        <w:t>pinout</w:t>
+      </w:r>
+      <w:proofErr w:type="spellEnd"/>
+      <w:r>
+        <w:t xml:space="preserve"> schematizzati nell’immagine (qui si fa riferimento alla versione 6581).</w:t>
       </w:r>
     </w:p>
     <w:p>
@@ -2796,7 +2848,15 @@
         <w:jc w:val="both"/>
       </w:pPr>
       <w:r>
-        <w:t>Il SID può rappresentare un insieme limitato e discreto di frequenze fisiche, la cui mappatura non segue un rapporto 1:1. Infatti, bisogna usare un fattore di normalizzazione (pari a 16.94), in quanto il SID rappresenta la frequenza con un numero a 16 bit e il range 16-4000 Hz deve essere rimappato su un intervallo di valori da 0 a 65535.</w:t>
+        <w:t xml:space="preserve">Il SID può rappresentare un insieme limitato e discreto di frequenze fisiche, la cui mappatura non segue un rapporto 1:1. Infatti, bisogna usare un fattore di normalizzazione (pari a 16.94), in quanto il SID rappresenta la frequenza con un numero a 16 bit e il range 16-4000 Hz deve essere </w:t>
+      </w:r>
+      <w:proofErr w:type="spellStart"/>
+      <w:r>
+        <w:t>rimappato</w:t>
+      </w:r>
+      <w:proofErr w:type="spellEnd"/>
+      <w:r>
+        <w:t xml:space="preserve"> su un intervallo di valori da 0 a 65535.</w:t>
       </w:r>
     </w:p>
     <w:p>
@@ -2811,7 +2871,11 @@
         <w:t xml:space="preserve">in Hz </w:t>
       </w:r>
       <w:r>
-        <w:t>con f e il corrispondente digitale con f</w:t>
+        <w:t xml:space="preserve">con f e il corrispondente digitale con </w:t>
+      </w:r>
+      <w:proofErr w:type="spellStart"/>
+      <w:r>
+        <w:t>f</w:t>
       </w:r>
       <w:r>
         <w:rPr>
@@ -2819,6 +2883,7 @@
         </w:rPr>
         <w:t>SID</w:t>
       </w:r>
+      <w:proofErr w:type="spellEnd"/>
       <w:r>
         <w:t>,</w:t>
       </w:r>
@@ -2830,6 +2895,7 @@
       <w:pPr>
         <w:jc w:val="center"/>
       </w:pPr>
+      <w:proofErr w:type="spellStart"/>
       <w:r>
         <w:t>f</w:t>
       </w:r>
@@ -2839,6 +2905,7 @@
         </w:rPr>
         <w:t>SID</w:t>
       </w:r>
+      <w:proofErr w:type="spellEnd"/>
       <w:r>
         <w:t xml:space="preserve"> = 16.94 * f.</w:t>
       </w:r>
@@ -2901,16 +2968,16 @@
     </w:p>
     <w:p>
       <w:pPr>
-        <w:jc w:val="both"/>
+        <w:jc w:val="center"/>
       </w:pPr>
       <w:r>
         <w:rPr>
           <w:noProof/>
         </w:rPr>
         <w:drawing>
-          <wp:inline distT="0" distB="0" distL="0" distR="0" wp14:anchorId="25D3261C" wp14:editId="0D27E79A">
-            <wp:extent cx="6120130" cy="4725035"/>
-            <wp:effectExtent l="76200" t="76200" r="128270" b="132715"/>
+          <wp:inline distT="0" distB="0" distL="0" distR="0" wp14:anchorId="25D3261C" wp14:editId="5AF956AE">
+            <wp:extent cx="4739392" cy="3659038"/>
+            <wp:effectExtent l="76200" t="76200" r="137795" b="132080"/>
             <wp:docPr id="2" name="Immagine 2"/>
             <wp:cNvGraphicFramePr>
               <a:graphicFrameLocks xmlns:a="http://schemas.openxmlformats.org/drawingml/2006/main" noChangeAspect="1"/>
@@ -2931,7 +2998,7 @@
                   <pic:spPr>
                     <a:xfrm>
                       <a:off x="0" y="0"/>
-                      <a:ext cx="6120130" cy="4725035"/>
+                      <a:ext cx="4751797" cy="3668615"/>
                     </a:xfrm>
                     <a:prstGeom prst="rect">
                       <a:avLst/>
@@ -2992,7 +3059,15 @@
         <w:t>Viene assegnato il valore 17 a W</w:t>
       </w:r>
       <w:r>
-        <w:t>, che sarà la variabile che contiene le informazioni su quale tipo di onda generare. In questo caso, il valore 17 è uguale alla codeword binaria 000</w:t>
+        <w:t xml:space="preserve">, che sarà la variabile che contiene le informazioni su quale tipo di onda generare. In questo caso, il valore 17 è uguale alla </w:t>
+      </w:r>
+      <w:proofErr w:type="spellStart"/>
+      <w:r>
+        <w:t>codeword</w:t>
+      </w:r>
+      <w:proofErr w:type="spellEnd"/>
+      <w:r>
+        <w:t xml:space="preserve"> binaria 000</w:t>
       </w:r>
       <w:r>
         <w:rPr>
@@ -3051,14 +3126,27 @@
         <w:rPr>
           <w:color w:val="000000" w:themeColor="text1"/>
         </w:rPr>
-        <w:lastRenderedPageBreak/>
         <w:t xml:space="preserve">I valori W = 33, 65 e 129 corrispondono </w:t>
       </w:r>
       <w:r>
         <w:rPr>
           <w:color w:val="000000" w:themeColor="text1"/>
         </w:rPr>
-        <w:t>in binario alle codeword che attivano sul canale designat</w:t>
+        <w:t xml:space="preserve">in binario alle </w:t>
+      </w:r>
+      <w:proofErr w:type="spellStart"/>
+      <w:r>
+        <w:rPr>
+          <w:color w:val="000000" w:themeColor="text1"/>
+        </w:rPr>
+        <w:t>codeword</w:t>
+      </w:r>
+      <w:proofErr w:type="spellEnd"/>
+      <w:r>
+        <w:rPr>
+          <w:color w:val="000000" w:themeColor="text1"/>
+        </w:rPr>
+        <w:t xml:space="preserve"> che attivano sul canale designat</w:t>
       </w:r>
       <w:r>
         <w:rPr>
@@ -3102,7 +3190,21 @@
         <w:rPr>
           <w:color w:val="000000" w:themeColor="text1"/>
         </w:rPr>
-        <w:t xml:space="preserve">In base al timestamp di esecuzione del Commodore 64 (cioè il valore in </w:t>
+        <w:t xml:space="preserve">In base al </w:t>
+      </w:r>
+      <w:proofErr w:type="spellStart"/>
+      <w:r>
+        <w:rPr>
+          <w:color w:val="000000" w:themeColor="text1"/>
+        </w:rPr>
+        <w:t>timestamp</w:t>
+      </w:r>
+      <w:proofErr w:type="spellEnd"/>
+      <w:r>
+        <w:rPr>
+          <w:color w:val="000000" w:themeColor="text1"/>
+        </w:rPr>
+        <w:t xml:space="preserve"> di esecuzione del Commodore 64 (cioè il valore in </w:t>
       </w:r>
       <w:r>
         <w:rPr>
@@ -3126,7 +3228,14 @@
         <w:rPr>
           <w:color w:val="000000" w:themeColor="text1"/>
         </w:rPr>
-        <w:t xml:space="preserve">è stato avviato), identificato da </w:t>
+        <w:t xml:space="preserve">è stato avviato), identificato </w:t>
+      </w:r>
+      <w:proofErr w:type="gramStart"/>
+      <w:r>
+        <w:rPr>
+          <w:color w:val="000000" w:themeColor="text1"/>
+        </w:rPr>
+        <w:t xml:space="preserve">da </w:t>
       </w:r>
       <w:r>
         <w:rPr>
@@ -3136,6 +3245,7 @@
         </w:rPr>
         <w:t>ti</w:t>
       </w:r>
+      <w:proofErr w:type="gramEnd"/>
       <w:r>
         <w:rPr>
           <w:color w:val="000000" w:themeColor="text1"/>
@@ -3146,115 +3256,58 @@
         <w:rPr>
           <w:color w:val="000000" w:themeColor="text1"/>
         </w:rPr>
-        <w:t xml:space="preserve">viene generato un numero decimale tra 0 e 1 casuale grazie alla funzione </w:t>
-      </w:r>
+        <w:t xml:space="preserve">viene generato un numero decimale tra 0 e 1 casuale grazie alla </w:t>
+      </w:r>
+      <w:r>
+        <w:rPr>
+          <w:color w:val="000000" w:themeColor="text1"/>
+        </w:rPr>
+        <w:lastRenderedPageBreak/>
+        <w:t xml:space="preserve">funzione </w:t>
+      </w:r>
+      <w:proofErr w:type="spellStart"/>
       <w:r>
         <w:rPr>
           <w:b/>
           <w:bCs/>
           <w:color w:val="000000" w:themeColor="text1"/>
         </w:rPr>
-        <w:t xml:space="preserve">rnd, </w:t>
-      </w:r>
-      <w:r>
-        <w:rPr>
-          <w:color w:val="000000" w:themeColor="text1"/>
-        </w:rPr>
-        <w:t>che viene trasformato in intero. A quel punto, in base al numero ottenuto, verrà eseguita una tra le 4 linee poste dopo il goto: in questo caso, se il numero ottenuto è 1, verrà eseguita la linea 12</w:t>
-      </w:r>
-      <w:r>
-        <w:rPr>
-          <w:color w:val="000000" w:themeColor="text1"/>
-        </w:rPr>
-        <w:t>.</w:t>
-      </w:r>
-    </w:p>
-    <w:p>
-      <w:pPr>
-        <w:jc w:val="both"/>
-        <w:rPr>
-          <w:color w:val="000000" w:themeColor="text1"/>
-        </w:rPr>
-      </w:pPr>
-      <w:r>
-        <w:rPr>
-          <w:color w:val="000000" w:themeColor="text1"/>
-        </w:rPr>
-        <w:t xml:space="preserve">Dalla linea 15 viene usata l’istruzione </w:t>
-      </w:r>
+        <w:t>rnd</w:t>
+      </w:r>
+      <w:proofErr w:type="spellEnd"/>
       <w:r>
         <w:rPr>
           <w:b/>
           <w:bCs/>
           <w:color w:val="000000" w:themeColor="text1"/>
         </w:rPr>
-        <w:t>POKE</w:t>
-      </w:r>
-      <w:r>
-        <w:rPr>
-          <w:color w:val="000000" w:themeColor="text1"/>
-        </w:rPr>
-        <w:t xml:space="preserve">: non è altro che </w:t>
-      </w:r>
-      <w:r>
-        <w:rPr>
-          <w:color w:val="000000" w:themeColor="text1"/>
-        </w:rPr>
-        <w:t xml:space="preserve">una semplice assegnazione del </w:t>
-      </w:r>
-      <w:r>
-        <w:rPr>
-          <w:color w:val="000000" w:themeColor="text1"/>
-        </w:rPr>
-        <w:t>valore dopo la virgola nella cella di memoria che ha indirizzo uguale al numero a sinistra della virgola. Nella linea 15 viene assegnato al valore massimo il controllo del master volume (</w:t>
-      </w:r>
-      <w:r>
-        <w:rPr>
-          <w:color w:val="000000" w:themeColor="text1"/>
-        </w:rPr>
-        <w:t>registro 54296, valore</w:t>
-      </w:r>
-      <w:r>
-        <w:rPr>
-          <w:color w:val="000000" w:themeColor="text1"/>
-        </w:rPr>
-        <w:t xml:space="preserve"> 0000</w:t>
-      </w:r>
-      <w:r>
-        <w:rPr>
-          <w:color w:val="000000" w:themeColor="text1"/>
-        </w:rPr>
-        <w:t xml:space="preserve"> </w:t>
-      </w:r>
-      <w:r>
-        <w:rPr>
-          <w:color w:val="000000" w:themeColor="text1"/>
-        </w:rPr>
-        <w:t>1111)</w:t>
-      </w:r>
-      <w:r>
-        <w:rPr>
-          <w:color w:val="000000" w:themeColor="text1"/>
-        </w:rPr>
-        <w:t>, viene posto un attack lungo e un decay basso ponendo il valore 97 (registro 54277, valore 0110 0001), e vengono configurati sustain e release con un’alta durata (registro 54278, valore 1100 1000). Infine</w:t>
-      </w:r>
-      <w:r>
-        <w:rPr>
-          <w:color w:val="000000" w:themeColor="text1"/>
-        </w:rPr>
-        <w:t>,</w:t>
-      </w:r>
-      <w:r>
-        <w:rPr>
-          <w:color w:val="000000" w:themeColor="text1"/>
-        </w:rPr>
-        <w:t xml:space="preserve"> viene </w:t>
-      </w:r>
-      <w:r>
-        <w:rPr>
-          <w:color w:val="000000" w:themeColor="text1"/>
-        </w:rPr>
-        <w:t xml:space="preserve">assegnato il valore </w:t>
+        <w:t xml:space="preserve">, </w:t>
+      </w:r>
+      <w:r>
+        <w:rPr>
+          <w:color w:val="000000" w:themeColor="text1"/>
+        </w:rPr>
+        <w:t>che viene trasformato in intero. A quel punto, in base al numero ottenuto, verrà eseguita una tra le 4 linee poste dopo il goto: in questo caso, se il numero ottenuto è 1, verrà eseguita la linea 12</w:t>
+      </w:r>
+      <w:r>
+        <w:rPr>
+          <w:color w:val="000000" w:themeColor="text1"/>
+        </w:rPr>
+        <w:t>.</w:t>
+      </w:r>
+    </w:p>
+    <w:p>
+      <w:pPr>
+        <w:jc w:val="both"/>
+        <w:rPr>
+          <w:color w:val="000000" w:themeColor="text1"/>
+        </w:rPr>
+      </w:pPr>
+      <w:r>
+        <w:rPr>
+          <w:color w:val="000000" w:themeColor="text1"/>
+        </w:rPr>
+        <w:t xml:space="preserve">Dalla linea 15 viene usata l’istruzione </w:t>
       </w:r>
       <w:r>
         <w:rPr>
@@ -3262,13 +3315,143 @@
           <w:bCs/>
           <w:color w:val="000000" w:themeColor="text1"/>
         </w:rPr>
+        <w:t>POKE</w:t>
+      </w:r>
+      <w:r>
+        <w:rPr>
+          <w:color w:val="000000" w:themeColor="text1"/>
+        </w:rPr>
+        <w:t xml:space="preserve">: non è altro che </w:t>
+      </w:r>
+      <w:r>
+        <w:rPr>
+          <w:color w:val="000000" w:themeColor="text1"/>
+        </w:rPr>
+        <w:t xml:space="preserve">una semplice assegnazione del </w:t>
+      </w:r>
+      <w:r>
+        <w:rPr>
+          <w:color w:val="000000" w:themeColor="text1"/>
+        </w:rPr>
+        <w:t>valore dopo la virgola nella cella di memoria che ha indirizzo uguale al numero a sinistra della virgola. Nella linea 15 viene assegnato al valore massimo il controllo del master volume (</w:t>
+      </w:r>
+      <w:r>
+        <w:rPr>
+          <w:color w:val="000000" w:themeColor="text1"/>
+        </w:rPr>
+        <w:t>registro 54296, valore</w:t>
+      </w:r>
+      <w:r>
+        <w:rPr>
+          <w:color w:val="000000" w:themeColor="text1"/>
+        </w:rPr>
+        <w:t xml:space="preserve"> 0000</w:t>
+      </w:r>
+      <w:r>
+        <w:rPr>
+          <w:color w:val="000000" w:themeColor="text1"/>
+        </w:rPr>
+        <w:t xml:space="preserve"> </w:t>
+      </w:r>
+      <w:r>
+        <w:rPr>
+          <w:color w:val="000000" w:themeColor="text1"/>
+        </w:rPr>
+        <w:t>1111)</w:t>
+      </w:r>
+      <w:r>
+        <w:rPr>
+          <w:color w:val="000000" w:themeColor="text1"/>
+        </w:rPr>
+        <w:t xml:space="preserve">, viene posto un </w:t>
+      </w:r>
+      <w:proofErr w:type="spellStart"/>
+      <w:r>
+        <w:rPr>
+          <w:color w:val="000000" w:themeColor="text1"/>
+        </w:rPr>
+        <w:t>attack</w:t>
+      </w:r>
+      <w:proofErr w:type="spellEnd"/>
+      <w:r>
+        <w:rPr>
+          <w:color w:val="000000" w:themeColor="text1"/>
+        </w:rPr>
+        <w:t xml:space="preserve"> lungo e un </w:t>
+      </w:r>
+      <w:proofErr w:type="spellStart"/>
+      <w:r>
+        <w:rPr>
+          <w:color w:val="000000" w:themeColor="text1"/>
+        </w:rPr>
+        <w:t>decay</w:t>
+      </w:r>
+      <w:proofErr w:type="spellEnd"/>
+      <w:r>
+        <w:rPr>
+          <w:color w:val="000000" w:themeColor="text1"/>
+        </w:rPr>
+        <w:t xml:space="preserve"> basso ponendo il valore 97 (registro 54277, valore 0110 0001), e vengono configurati </w:t>
+      </w:r>
+      <w:proofErr w:type="spellStart"/>
+      <w:r>
+        <w:rPr>
+          <w:color w:val="000000" w:themeColor="text1"/>
+        </w:rPr>
+        <w:t>sustain</w:t>
+      </w:r>
+      <w:proofErr w:type="spellEnd"/>
+      <w:r>
+        <w:rPr>
+          <w:color w:val="000000" w:themeColor="text1"/>
+        </w:rPr>
+        <w:t xml:space="preserve"> e release con un’alta durata (registro 54278, valore 1100 1000). Infine</w:t>
+      </w:r>
+      <w:r>
+        <w:rPr>
+          <w:color w:val="000000" w:themeColor="text1"/>
+        </w:rPr>
+        <w:t>,</w:t>
+      </w:r>
+      <w:r>
+        <w:rPr>
+          <w:color w:val="000000" w:themeColor="text1"/>
+        </w:rPr>
+        <w:t xml:space="preserve"> viene </w:t>
+      </w:r>
+      <w:r>
+        <w:rPr>
+          <w:color w:val="000000" w:themeColor="text1"/>
+        </w:rPr>
+        <w:t xml:space="preserve">assegnato il valore </w:t>
+      </w:r>
+      <w:r>
+        <w:rPr>
+          <w:b/>
+          <w:bCs/>
+          <w:color w:val="000000" w:themeColor="text1"/>
+        </w:rPr>
         <w:t xml:space="preserve">w </w:t>
       </w:r>
       <w:r>
         <w:rPr>
           <w:color w:val="000000" w:themeColor="text1"/>
         </w:rPr>
-        <w:t>della waveform al registro 54276.</w:t>
+        <w:t xml:space="preserve">della </w:t>
+      </w:r>
+      <w:proofErr w:type="spellStart"/>
+      <w:r>
+        <w:rPr>
+          <w:color w:val="000000" w:themeColor="text1"/>
+        </w:rPr>
+        <w:t>waveform</w:t>
+      </w:r>
+      <w:proofErr w:type="spellEnd"/>
+      <w:r>
+        <w:rPr>
+          <w:color w:val="000000" w:themeColor="text1"/>
+        </w:rPr>
+        <w:t xml:space="preserve"> al registro 54276.</w:t>
       </w:r>
     </w:p>
     <w:p>
@@ -3282,24 +3465,89 @@
         <w:rPr>
           <w:color w:val="000000" w:themeColor="text1"/>
         </w:rPr>
-        <w:t>Il codice soprascritto cicla all’infinito</w:t>
-      </w:r>
-      <w:r>
-        <w:rPr>
-          <w:color w:val="000000" w:themeColor="text1"/>
-        </w:rPr>
-        <w:t xml:space="preserve"> scalando linearmente la frequenza dell’onda generata casualmente, dal valore più alto al valore più basso, creando una scala musicale al contrario. Il suono udito sarà diverso la maggior parte delle volte grazie alla pseudocasualità fornita dalla funzione rnd(ti) basata sul timestamp del Commodore 64.</w:t>
+        <w:t xml:space="preserve">Il codice soprascritto </w:t>
+      </w:r>
+      <w:proofErr w:type="spellStart"/>
+      <w:r>
+        <w:rPr>
+          <w:color w:val="000000" w:themeColor="text1"/>
+        </w:rPr>
+        <w:t>cicla</w:t>
+      </w:r>
+      <w:proofErr w:type="spellEnd"/>
+      <w:r>
+        <w:rPr>
+          <w:color w:val="000000" w:themeColor="text1"/>
+        </w:rPr>
+        <w:t xml:space="preserve"> all’infinito</w:t>
+      </w:r>
+      <w:r>
+        <w:rPr>
+          <w:color w:val="000000" w:themeColor="text1"/>
+        </w:rPr>
+        <w:t xml:space="preserve"> scalando linearmente la frequenza dell’onda generata casualmente, dal valore più alto al valore più basso, creando una scala musicale al contrario. Il suono udito sarà diverso la maggior parte delle volte grazie alla </w:t>
+      </w:r>
+      <w:proofErr w:type="spellStart"/>
+      <w:r>
+        <w:rPr>
+          <w:color w:val="000000" w:themeColor="text1"/>
+        </w:rPr>
+        <w:t>pseudocasualità</w:t>
+      </w:r>
+      <w:proofErr w:type="spellEnd"/>
+      <w:r>
+        <w:rPr>
+          <w:color w:val="000000" w:themeColor="text1"/>
+        </w:rPr>
+        <w:t xml:space="preserve"> fornita dalla funzione </w:t>
+      </w:r>
+      <w:proofErr w:type="spellStart"/>
+      <w:r>
+        <w:rPr>
+          <w:color w:val="000000" w:themeColor="text1"/>
+        </w:rPr>
+        <w:t>rnd</w:t>
+      </w:r>
+      <w:proofErr w:type="spellEnd"/>
+      <w:r>
+        <w:rPr>
+          <w:color w:val="000000" w:themeColor="text1"/>
+        </w:rPr>
+        <w:t xml:space="preserve">(ti) basata sul </w:t>
+      </w:r>
+      <w:proofErr w:type="spellStart"/>
+      <w:r>
+        <w:rPr>
+          <w:color w:val="000000" w:themeColor="text1"/>
+        </w:rPr>
+        <w:t>timestamp</w:t>
+      </w:r>
+      <w:proofErr w:type="spellEnd"/>
+      <w:r>
+        <w:rPr>
+          <w:color w:val="000000" w:themeColor="text1"/>
+        </w:rPr>
+        <w:t xml:space="preserve"> del Commodore 64.</w:t>
       </w:r>
     </w:p>
     <w:p>
       <w:pPr>
         <w:pStyle w:val="Sottotitolo"/>
         <w:jc w:val="both"/>
-      </w:pPr>
-      <w:r>
+        <w:rPr>
+          <w:u w:val="single"/>
+        </w:rPr>
+      </w:pPr>
+      <w:r>
+        <w:rPr>
+          <w:u w:val="single"/>
+        </w:rPr>
         <w:t>I SUCCESSORI DEL CHIP SID</w:t>
       </w:r>
       <w:r>
+        <w:rPr>
+          <w:u w:val="single"/>
+        </w:rPr>
         <w:t>: SINTESI FM, SCHEDE DI ESPANSIONE AUDIO</w:t>
       </w:r>
     </w:p>
@@ -3354,11 +3602,24 @@
       <w:r>
         <w:t>Successivamente al SID vennero rilasciati altri chip audio come il MOS 7501, chip appunto derivato dal SID, utilizzato dal Commodore 16, il 116 e il Plus/4, che oltre a migliorare le prestazioni generali implementava una nuova funzionalità detta “bank switching” che permetteva di gestire dinamicamente i banchi di memoria tra ROM e RAM visibili alla CPU. Superato quindi lo stadio della PSG (</w:t>
       </w:r>
-      <w:r>
-        <w:t>Programmable Sound Generator</w:t>
-      </w:r>
-      <w:r>
-        <w:t>) i chip iniziavano quindi ad avvicinarsi agli standard tecnologici dell’epoca; si iniziò quindi ad usare la sintesi FM (Frequency Modulation). Il passo avanti consisteva nel poter offrire una discreta varietà di toni andando a modulare un segnale portante nella sua frequenza tramite altri segnali.</w:t>
+      <w:proofErr w:type="spellStart"/>
+      <w:r>
+        <w:t>Programmable</w:t>
+      </w:r>
+      <w:proofErr w:type="spellEnd"/>
+      <w:r>
+        <w:t xml:space="preserve"> Sound Generator</w:t>
+      </w:r>
+      <w:r>
+        <w:t xml:space="preserve">) i chip iniziavano quindi ad avvicinarsi agli standard tecnologici dell’epoca; si iniziò quindi ad usare la sintesi FM (Frequency </w:t>
+      </w:r>
+      <w:proofErr w:type="spellStart"/>
+      <w:r>
+        <w:t>Modulation</w:t>
+      </w:r>
+      <w:proofErr w:type="spellEnd"/>
+      <w:r>
+        <w:t>). Il passo avanti consisteva nel poter offrire una discreta varietà di toni andando a modulare un segnale portante nella sua frequenza tramite altri segnali.</w:t>
       </w:r>
       <w:r>
         <w:t xml:space="preserve"> </w:t>
@@ -3369,7 +3630,15 @@
         <w:jc w:val="both"/>
       </w:pPr>
       <w:r>
-        <w:t>La sintesi FM, infatti, è stata alla base di alcune delle più vecchie generazioni dei sintetizzatori Yamaha, come il popolarissimo DX 7, delle prime schede audio per PC, AdLib e Sound Blaster, dotate del chip Yamaha YM3812 e di molti dei chip audio dei cellulari per le suonerie polifoniche</w:t>
+        <w:t xml:space="preserve">La sintesi FM, infatti, è stata alla base di alcune delle più vecchie generazioni dei sintetizzatori Yamaha, come il popolarissimo DX 7, delle prime schede audio per PC, </w:t>
+      </w:r>
+      <w:proofErr w:type="spellStart"/>
+      <w:r>
+        <w:t>AdLib</w:t>
+      </w:r>
+      <w:proofErr w:type="spellEnd"/>
+      <w:r>
+        <w:t xml:space="preserve"> e Sound Blaster, dotate del chip Yamaha YM3812 e di molti dei chip audio dei cellulari per le suonerie polifoniche</w:t>
       </w:r>
       <w:r>
         <w:t>.</w:t>
@@ -3383,7 +3652,15 @@
         <w:t>Questa tecnologia ebbe un’ampia diffusione dell’epoca 1986/90</w:t>
       </w:r>
       <w:r>
-        <w:t xml:space="preserve"> quando la maggior parte delle schede arcade era dotata di un chip audio con 8 canali FM. L’FM era </w:t>
+        <w:t xml:space="preserve"> quando la maggior parte delle schede </w:t>
+      </w:r>
+      <w:proofErr w:type="spellStart"/>
+      <w:r>
+        <w:t>arcade</w:t>
+      </w:r>
+      <w:proofErr w:type="spellEnd"/>
+      <w:r>
+        <w:t xml:space="preserve"> era dotata di un chip audio con 8 canali FM. L’FM era </w:t>
       </w:r>
       <w:r>
         <w:t xml:space="preserve">però </w:t>
@@ -3409,7 +3686,31 @@
         <w:jc w:val="both"/>
       </w:pPr>
       <w:r>
-        <w:t>Nel periodo in esame, e, in particolare tra il 1985 e il 1990, l’unico sistema alternativo alle tracce audio di un CD per ottenere un suono realistico digitale era l’ADPCM (Adaptive Pulse Code Modulation), comunemente assimilato al campionamento audio</w:t>
+        <w:t>Nel periodo in esame, e, in particolare tra il 1985 e il 1990, l’unico sistema alternativo alle tracce audio di un CD per ottenere un suono realistico digitale era l’ADPCM (</w:t>
+      </w:r>
+      <w:proofErr w:type="spellStart"/>
+      <w:r>
+        <w:t>Adaptive</w:t>
+      </w:r>
+      <w:proofErr w:type="spellEnd"/>
+      <w:r>
+        <w:t xml:space="preserve"> </w:t>
+      </w:r>
+      <w:proofErr w:type="spellStart"/>
+      <w:r>
+        <w:t>Pulse</w:t>
+      </w:r>
+      <w:proofErr w:type="spellEnd"/>
+      <w:r>
+        <w:t xml:space="preserve"> Code </w:t>
+      </w:r>
+      <w:proofErr w:type="spellStart"/>
+      <w:r>
+        <w:t>Modulation</w:t>
+      </w:r>
+      <w:proofErr w:type="spellEnd"/>
+      <w:r>
+        <w:t>), comunemente assimilato al campionamento audio</w:t>
       </w:r>
       <w:r>
         <w:t xml:space="preserve">. </w:t>

</xml_diff>

<commit_message>
Aggiornamenti alla sezione post-SID
</commit_message>
<xml_diff>
--- a/step2.docx
+++ b/step2.docx
@@ -3543,263 +3543,275 @@
         <w:rPr>
           <w:u w:val="single"/>
         </w:rPr>
-        <w:t>: SINTESI FM, SCHEDE DI ESPANSIONE AUDIO</w:t>
+        <w:t>: SINTESI FM,</w:t>
+      </w:r>
+      <w:r>
+        <w:rPr>
+          <w:u w:val="single"/>
+        </w:rPr>
+        <w:t xml:space="preserve"> </w:t>
+      </w:r>
+      <w:r>
+        <w:rPr>
+          <w:u w:val="single"/>
+        </w:rPr>
+        <w:t>SAMPLES,</w:t>
+      </w:r>
+      <w:r>
+        <w:rPr>
+          <w:u w:val="single"/>
+        </w:rPr>
+        <w:t xml:space="preserve"> SCH</w:t>
+      </w:r>
+      <w:r>
+        <w:rPr>
+          <w:u w:val="single"/>
+        </w:rPr>
+        <w:t xml:space="preserve">EDE </w:t>
+      </w:r>
+      <w:r>
+        <w:rPr>
+          <w:u w:val="single"/>
+        </w:rPr>
+        <w:t>AUDIO</w:t>
       </w:r>
     </w:p>
     <w:p>
       <w:pPr>
         <w:jc w:val="both"/>
+      </w:pPr>
+      <w:r>
+        <w:t xml:space="preserve">I chip audio successivi al SID iniziavano ad allontanarsi sempre più dal concetto di generatore sonoro programmabile (quale era il SID). Dunque, </w:t>
+      </w:r>
+      <w:r>
+        <w:t xml:space="preserve">si iniziò ad usare la sintesi FM (Frequency </w:t>
+      </w:r>
+      <w:proofErr w:type="spellStart"/>
+      <w:r>
+        <w:t>Modulation</w:t>
+      </w:r>
+      <w:proofErr w:type="spellEnd"/>
+      <w:r>
+        <w:t>), che permette di</w:t>
+      </w:r>
+      <w:r>
+        <w:t xml:space="preserve"> generare timbri complessi modulando la frequenza di un suono con un altro</w:t>
+      </w:r>
+      <w:r>
+        <w:t xml:space="preserve">. </w:t>
+      </w:r>
+      <w:r>
         <w:rPr>
           <w:i/>
           <w:iCs/>
         </w:rPr>
-      </w:pPr>
+        <w:t>Le</w:t>
+      </w:r>
       <w:r>
         <w:rPr>
           <w:i/>
           <w:iCs/>
         </w:rPr>
-        <w:t xml:space="preserve">Parlare di cosa è successo nel settore dell’audio negli anni 90 </w:t>
+        <w:t xml:space="preserve"> onde sonore vengono modulate</w:t>
       </w:r>
       <w:r>
         <w:rPr>
           <w:i/>
           <w:iCs/>
         </w:rPr>
-        <w:t>fino alla creazione delle schede audio dedicate</w:t>
+        <w:t xml:space="preserve"> </w:t>
       </w:r>
       <w:r>
         <w:rPr>
           <w:i/>
           <w:iCs/>
         </w:rPr>
-        <w:t xml:space="preserve"> </w:t>
+        <w:t>consentendo quindi di ottenere timbri e sonorità finora impossibili da replicare come suoni distorti, strumenti a percussione, corde pizzicate</w:t>
       </w:r>
       <w:r>
         <w:rPr>
           <w:i/>
           <w:iCs/>
         </w:rPr>
-        <w:t>(fino a fine 90)</w:t>
+        <w:t xml:space="preserve"> e altro.</w:t>
       </w:r>
       <w:r>
         <w:rPr>
           <w:i/>
           <w:iCs/>
         </w:rPr>
+        <w:t xml:space="preserve"> (aggiungere spiegazione sintesi FM e brevi discorsi su Paula e musica con campioni digitali, tracker)</w:t>
+      </w:r>
+    </w:p>
+    <w:p>
+      <w:pPr>
+        <w:jc w:val="both"/>
+      </w:pPr>
+      <w:r>
+        <w:t>La sintesi FM è stata alla base di alcune delle più vecchie generazioni dei sintetizzatori Yamaha,</w:t>
+      </w:r>
+      <w:r>
+        <w:t xml:space="preserve"> </w:t>
+      </w:r>
+      <w:r>
+        <w:t xml:space="preserve">delle prime schede audio per PC, </w:t>
+      </w:r>
+      <w:proofErr w:type="spellStart"/>
+      <w:r>
+        <w:t>AdLib</w:t>
+      </w:r>
+      <w:proofErr w:type="spellEnd"/>
+      <w:r>
+        <w:t xml:space="preserve"> e Sound Blaster</w:t>
+      </w:r>
+      <w:r>
+        <w:t>,</w:t>
+      </w:r>
+      <w:r>
+        <w:t xml:space="preserve"> e di molti dei chip audio dei cellulari per le suonerie polifoniche</w:t>
+      </w:r>
+      <w:r>
         <w:t>.</w:t>
       </w:r>
+      <w:r>
+        <w:t xml:space="preserve"> </w:t>
+      </w:r>
+      <w:r>
+        <w:t>Questa tecnologia ebbe un’ampia diffusione</w:t>
+      </w:r>
+      <w:r>
+        <w:t xml:space="preserve"> alla fine degli anni ’80 </w:t>
+      </w:r>
+      <w:r>
+        <w:t xml:space="preserve">quando la maggior parte delle schede </w:t>
+      </w:r>
+      <w:proofErr w:type="spellStart"/>
+      <w:r>
+        <w:t>arcade</w:t>
+      </w:r>
+      <w:proofErr w:type="spellEnd"/>
+      <w:r>
+        <w:t xml:space="preserve"> era dotata di un chip audio con 8 canali FM. L’FM era </w:t>
+      </w:r>
+      <w:r>
+        <w:t xml:space="preserve">però </w:t>
+      </w:r>
+      <w:r>
+        <w:t>inadatto alla riproduzione acustica dei suoni naturali</w:t>
+      </w:r>
+      <w:r>
+        <w:t>,</w:t>
+      </w:r>
+      <w:r>
+        <w:t xml:space="preserve"> caratterizzati da sviluppi complessi che cambiano continuamente e in modo irregolare</w:t>
+      </w:r>
+      <w:r>
+        <w:t>, incompatibile quindi coi modelli più semplici della sintesi FM.</w:t>
+      </w:r>
     </w:p>
     <w:p>
       <w:pPr>
         <w:jc w:val="both"/>
-      </w:pPr>
-      <w:r>
-        <w:t>Successivamente al SID vennero rilasciati altri chip audio come il MOS 7501, chip appunto derivato dal SID, utilizzato dal Commodore 16, il 116 e il Plus/4, che oltre a migliorare le prestazioni generali implementava una nuova funzionalità detta “bank switching” che permetteva di gestire dinamicamente i banchi di memoria tra ROM e RAM visibili alla CPU. Superato quindi lo stadio della PSG (</w:t>
+        <w:rPr>
+          <w:i/>
+          <w:iCs/>
+        </w:rPr>
+      </w:pPr>
+      <w:r>
+        <w:t>Nel periodo in esame, e, in particolare tra il 1985 e il 1990, l’unico sistema alternativo alle tracce audio di un CD per ottenere un suono realistico digitale era l’ADPCM (</w:t>
       </w:r>
       <w:proofErr w:type="spellStart"/>
       <w:r>
-        <w:t>Programmable</w:t>
+        <w:t>Adaptive</w:t>
       </w:r>
       <w:proofErr w:type="spellEnd"/>
       <w:r>
-        <w:t xml:space="preserve"> Sound Generator</w:t>
-      </w:r>
-      <w:r>
-        <w:t xml:space="preserve">) i chip iniziavano quindi ad avvicinarsi agli standard tecnologici dell’epoca; si iniziò quindi ad usare la sintesi FM (Frequency </w:t>
+        <w:t xml:space="preserve"> </w:t>
       </w:r>
       <w:proofErr w:type="spellStart"/>
       <w:r>
+        <w:t>Pulse</w:t>
+      </w:r>
+      <w:proofErr w:type="spellEnd"/>
+      <w:r>
+        <w:t xml:space="preserve"> Code </w:t>
+      </w:r>
+      <w:proofErr w:type="spellStart"/>
+      <w:r>
         <w:t>Modulation</w:t>
       </w:r>
       <w:proofErr w:type="spellEnd"/>
       <w:r>
-        <w:t>). Il passo avanti consisteva nel poter offrire una discreta varietà di toni andando a modulare un segnale portante nella sua frequenza tramite altri segnali.</w:t>
+        <w:t>), comunemente assimilato al campionamento audio</w:t>
+      </w:r>
+      <w:r>
+        <w:t>.</w:t>
       </w:r>
       <w:r>
         <w:t xml:space="preserve"> </w:t>
       </w:r>
-    </w:p>
-    <w:p>
-      <w:pPr>
-        <w:jc w:val="both"/>
-      </w:pPr>
-      <w:r>
-        <w:t xml:space="preserve">La sintesi FM, infatti, è stata alla base di alcune delle più vecchie generazioni dei sintetizzatori Yamaha, come il popolarissimo DX 7, delle prime schede audio per PC, </w:t>
+      <w:r>
+        <w:rPr>
+          <w:i/>
+          <w:iCs/>
+        </w:rPr>
+        <w:t>(forse andrebbe rimosso)</w:t>
+      </w:r>
+    </w:p>
+    <w:p>
+      <w:r>
+        <w:t xml:space="preserve">Uno dei più importanti esponenti del tempo nei meriti della sintesi FM fu la </w:t>
       </w:r>
       <w:proofErr w:type="spellStart"/>
       <w:r>
+        <w:t>SoundBlaster</w:t>
+      </w:r>
+      <w:proofErr w:type="spellEnd"/>
+      <w:r>
+        <w:t xml:space="preserve">, che </w:t>
+      </w:r>
+      <w:r>
+        <w:t xml:space="preserve">faceva uso del </w:t>
+      </w:r>
+      <w:r>
+        <w:t>sintetizzatore FM Yamaha YM3812</w:t>
+      </w:r>
+      <w:r>
+        <w:t xml:space="preserve"> già utilizzato </w:t>
+      </w:r>
+      <w:r>
+        <w:t xml:space="preserve">dalle schede </w:t>
+      </w:r>
+      <w:proofErr w:type="spellStart"/>
+      <w:r>
         <w:t>AdLib</w:t>
       </w:r>
       <w:proofErr w:type="spellEnd"/>
       <w:r>
-        <w:t xml:space="preserve"> e Sound Blaster, dotate del chip Yamaha YM3812 e di molti dei chip audio dei cellulari per le suonerie polifoniche</w:t>
+        <w:t xml:space="preserve">. </w:t>
+      </w:r>
+      <w:r>
+        <w:t>Tra l’altro un’altra peculiarità di questa scheda audio era anche la sua capacità di decompressione ADPCM che le consentiva di</w:t>
+      </w:r>
+      <w:r>
+        <w:t xml:space="preserve"> riprodurre audio in formato digitale mono a 8 bit con una frequenza fino a 23 kHz e registrare con una frequenza di campionamento fino a 12 kHz</w:t>
+      </w:r>
+      <w:r>
+        <w:t xml:space="preserve">. Il successo fu tale da soppiantare nel mercato le schede </w:t>
+      </w:r>
+      <w:proofErr w:type="spellStart"/>
+      <w:r>
+        <w:t>AdLib</w:t>
+      </w:r>
+      <w:proofErr w:type="spellEnd"/>
+      <w:r>
+        <w:t xml:space="preserve"> e prendersi lo scettro della scheda audio più diffusa dell’epoca per </w:t>
+      </w:r>
+      <w:r>
+        <w:t>PC</w:t>
       </w:r>
       <w:r>
         <w:t>.</w:t>
-      </w:r>
-    </w:p>
-    <w:p>
-      <w:pPr>
-        <w:jc w:val="both"/>
-      </w:pPr>
-      <w:r>
-        <w:t>Questa tecnologia ebbe un’ampia diffusione dell’epoca 1986/90</w:t>
-      </w:r>
-      <w:r>
-        <w:t xml:space="preserve"> quando la maggior parte delle schede </w:t>
-      </w:r>
-      <w:proofErr w:type="spellStart"/>
-      <w:r>
-        <w:t>arcade</w:t>
-      </w:r>
-      <w:proofErr w:type="spellEnd"/>
-      <w:r>
-        <w:t xml:space="preserve"> era dotata di un chip audio con 8 canali FM. L’FM era </w:t>
-      </w:r>
-      <w:r>
-        <w:t xml:space="preserve">però </w:t>
-      </w:r>
-      <w:r>
-        <w:t>inadatto alla riproduzione acustica dei suoni naturali</w:t>
-      </w:r>
-      <w:r>
-        <w:t>,</w:t>
-      </w:r>
-      <w:r>
-        <w:t xml:space="preserve"> infatti, sono caratterizzati da sviluppi complessi che cambiano continuamente e in modo irregolare</w:t>
-      </w:r>
-      <w:r>
-        <w:t>, incompatibile quindi coi modelli più semplici della sintesi FM.</w:t>
-      </w:r>
-    </w:p>
-    <w:p>
-      <w:pPr>
-        <w:jc w:val="both"/>
-      </w:pPr>
-      <w:r>
-        <w:t>La sintesi FM</w:t>
-      </w:r>
-      <w:r>
-        <w:t>,</w:t>
-      </w:r>
-      <w:r>
-        <w:t xml:space="preserve"> </w:t>
-      </w:r>
-      <w:r>
-        <w:t>come precedentemente accennato, è</w:t>
-      </w:r>
-      <w:r>
-        <w:t xml:space="preserve"> </w:t>
-      </w:r>
-      <w:r>
-        <w:t xml:space="preserve">quindi </w:t>
-      </w:r>
-      <w:r>
-        <w:t>un metodo per generare timbri complessi modulando la frequenza di un suono con un altro.</w:t>
-      </w:r>
-      <w:r>
-        <w:t xml:space="preserve"> Questo riesce a farlo modulando le frequenze per ottenere dei nuovi suoni, le onde sonore vengono appunto modulate, consentendo quindi di ottenere timbri e sonorità finora impossibili da replicare come suoni distorti, strumenti a percussione, corde pizzicate altre particolari tipologie di suoni.</w:t>
-      </w:r>
-    </w:p>
-    <w:p>
-      <w:pPr>
-        <w:jc w:val="both"/>
-      </w:pPr>
-      <w:r>
-        <w:t>Nel periodo in esame, e, in particolare tra il 1985 e il 1990, l’unico sistema alternativo alle tracce audio di un CD per ottenere un suono realistico digitale era l’ADPCM (</w:t>
-      </w:r>
-      <w:proofErr w:type="spellStart"/>
-      <w:r>
-        <w:t>Adaptive</w:t>
-      </w:r>
-      <w:proofErr w:type="spellEnd"/>
-      <w:r>
-        <w:t xml:space="preserve"> </w:t>
-      </w:r>
-      <w:proofErr w:type="spellStart"/>
-      <w:r>
-        <w:t>Pulse</w:t>
-      </w:r>
-      <w:proofErr w:type="spellEnd"/>
-      <w:r>
-        <w:t xml:space="preserve"> Code </w:t>
-      </w:r>
-      <w:proofErr w:type="spellStart"/>
-      <w:r>
-        <w:t>Modulation</w:t>
-      </w:r>
-      <w:proofErr w:type="spellEnd"/>
-      <w:r>
-        <w:t>), comunemente assimilato al campionamento audio</w:t>
-      </w:r>
-      <w:r>
-        <w:t xml:space="preserve">. </w:t>
-      </w:r>
-      <w:r>
-        <w:t>Il suono PCM si basava su sequenze di campioni a 8 bit</w:t>
-      </w:r>
-      <w:r>
-        <w:t>.</w:t>
-      </w:r>
-    </w:p>
-    <w:p>
-      <w:r>
-        <w:t xml:space="preserve">Uno dei più importanti esponenti del tempo nei meriti della sintesi FM fu la </w:t>
-      </w:r>
-      <w:proofErr w:type="spellStart"/>
-      <w:r>
-        <w:t>SoundBlaster</w:t>
-      </w:r>
-      <w:proofErr w:type="spellEnd"/>
-      <w:r>
-        <w:t xml:space="preserve"> 1.0 che oltre a 2 sintetizzatori Philips faceva uso del </w:t>
-      </w:r>
-      <w:r>
-        <w:t xml:space="preserve">sintetizzatore FM Yamaha YM3812, </w:t>
-      </w:r>
-      <w:r>
-        <w:t>noto anche come</w:t>
-      </w:r>
-      <w:r>
-        <w:t xml:space="preserve"> OPL2</w:t>
-      </w:r>
-      <w:r>
-        <w:t xml:space="preserve">, che era già famoso in quanto utilizzato dalle schede </w:t>
-      </w:r>
-      <w:proofErr w:type="spellStart"/>
-      <w:r>
-        <w:t>AdLib</w:t>
-      </w:r>
-      <w:proofErr w:type="spellEnd"/>
-      <w:r>
-        <w:t xml:space="preserve"> piuttosto diffuse al tempo. Tra l’altro un’altra </w:t>
-      </w:r>
-      <w:proofErr w:type="spellStart"/>
-      <w:r>
-        <w:t>peculiarietà</w:t>
-      </w:r>
-      <w:proofErr w:type="spellEnd"/>
-      <w:r>
-        <w:t xml:space="preserve"> di questa scheda audio era anche la sua capacità di decompressione ADPCM che le consentiva di</w:t>
-      </w:r>
-      <w:r>
-        <w:t xml:space="preserve"> riprodurre audio in formato digitale mono a 8 bit con una frequenza fino a 23 kHz e registrare con una frequenza di campionamento fino a 12 kHz</w:t>
-      </w:r>
-      <w:r>
-        <w:t xml:space="preserve">; ma il vero punto di forza fu la presenza di una Game Port che all’epoca era </w:t>
-      </w:r>
-      <w:r>
-        <w:lastRenderedPageBreak/>
-        <w:t xml:space="preserve">standard e di uso comune e normalmente necessitava di essere acquistata a parte per poterla integrare nel proprio pc. Il successo fu tale da soppiantare nel mercato le schede </w:t>
-      </w:r>
-      <w:proofErr w:type="spellStart"/>
-      <w:r>
-        <w:t>AdLib</w:t>
-      </w:r>
-      <w:proofErr w:type="spellEnd"/>
-      <w:r>
-        <w:t xml:space="preserve"> e prendersi lo scettro della scheda audio più diffusa dell’epoca per pc.</w:t>
       </w:r>
       <w:r>
         <w:rPr>
@@ -3949,7 +3961,19 @@
           <w:rPr>
             <w:rStyle w:val="Collegamentoipertestuale"/>
           </w:rPr>
-          <w:t>https://www.retrogaminghistory.com/articles/rubriche/music-corner/229649-cenni-di-storia-della-chip-music-capitolo-2</w:t>
+          <w:t>https://www.retrogaminghistory.com/articles/rubriche/mus</w:t>
+        </w:r>
+        <w:r>
+          <w:rPr>
+            <w:rStyle w:val="Collegamentoipertestuale"/>
+          </w:rPr>
+          <w:t>i</w:t>
+        </w:r>
+        <w:r>
+          <w:rPr>
+            <w:rStyle w:val="Collegamentoipertestuale"/>
+          </w:rPr>
+          <w:t>c-corner/229649-cenni-di-storia-della-chip-music-capitolo-2</w:t>
         </w:r>
       </w:hyperlink>
     </w:p>
@@ -3979,13 +4003,30 @@
           <w:numId w:val="3"/>
         </w:numPr>
         <w:jc w:val="both"/>
+        <w:rPr>
+          <w:rStyle w:val="Collegamentoipertestuale"/>
+          <w:color w:val="auto"/>
+          <w:u w:val="none"/>
+        </w:rPr>
       </w:pPr>
       <w:hyperlink r:id="rId23" w:anchor="Sound_Blaster_1.0,_CT1310,_CT1320A,_CT1320B" w:history="1">
         <w:r>
           <w:rPr>
             <w:rStyle w:val="Collegamentoipertestuale"/>
           </w:rPr>
-          <w:t>https://en.wikipedia.org/wiki/Sound_Blaster#Sound_Blaster_1.0,_CT1310,_CT1320A,_CT1320B</w:t>
+          <w:t>https://en.wikipedia.org/wiki/Sound_Blaster#Sound_Blaster_1.0,_CT131</w:t>
+        </w:r>
+        <w:r>
+          <w:rPr>
+            <w:rStyle w:val="Collegamentoipertestuale"/>
+          </w:rPr>
+          <w:t>0</w:t>
+        </w:r>
+        <w:r>
+          <w:rPr>
+            <w:rStyle w:val="Collegamentoipertestuale"/>
+          </w:rPr>
+          <w:t>,_CT1320A,_CT1320B</w:t>
         </w:r>
       </w:hyperlink>
     </w:p>
@@ -3998,9 +4039,28 @@
         </w:numPr>
         <w:jc w:val="both"/>
       </w:pPr>
-      <w:r>
-        <w:t>https://www.appuntidigitali.it/3856/la-nascita-del-brand-sound-blaster/</w:t>
-      </w:r>
+      <w:hyperlink r:id="rId24" w:history="1">
+        <w:r>
+          <w:rPr>
+            <w:rStyle w:val="Collegamentoipertestuale"/>
+          </w:rPr>
+          <w:t xml:space="preserve">Cenni di Storia della Chip Music - Capitolo 3 - </w:t>
+        </w:r>
+        <w:proofErr w:type="spellStart"/>
+        <w:r>
+          <w:rPr>
+            <w:rStyle w:val="Collegamentoipertestuale"/>
+          </w:rPr>
+          <w:t>Retrogaming</w:t>
+        </w:r>
+        <w:proofErr w:type="spellEnd"/>
+        <w:r>
+          <w:rPr>
+            <w:rStyle w:val="Collegamentoipertestuale"/>
+          </w:rPr>
+          <w:t xml:space="preserve"> History</w:t>
+        </w:r>
+      </w:hyperlink>
       <w:r>
         <w:br w:type="page"/>
       </w:r>
@@ -4115,7 +4175,7 @@
   <w:abstractNum w:abstractNumId="0" w15:restartNumberingAfterBreak="0">
     <w:nsid w:val="104F5E53"/>
     <w:multiLevelType w:val="hybridMultilevel"/>
-    <w:tmpl w:val="D6F8AAF6"/>
+    <w:tmpl w:val="AE824078"/>
     <w:lvl w:ilvl="0" w:tplc="04100001">
       <w:start w:val="1"/>
       <w:numFmt w:val="bullet"/>

</xml_diff>

<commit_message>
correzione di una frase
parola missata
</commit_message>
<xml_diff>
--- a/step2.docx
+++ b/step2.docx
@@ -4155,10 +4155,7 @@
     </w:p>
     <w:p>
       <w:r>
-        <w:t>Il chip SID offre</w:t>
-      </w:r>
-      <w:r>
-        <w:t xml:space="preserve"> la possibilità di applicare tre filtri sonori ovvero il passa-basso, il passa-alto e il passa-banda.</w:t>
+        <w:t>Il chip SID offre la possibilità di applicare tre filtri sonori ovvero il passa-basso, il passa-alto e il passa-banda.</w:t>
       </w:r>
     </w:p>
     <w:p>
@@ -4507,19 +4504,10 @@
     </w:p>
     <w:p>
       <w:r>
-        <w:t>P</w:t>
-      </w:r>
-      <w:r>
-        <w:t>er sintetizzare i suoni il SID si occupa anche di applicare un inviluppo ADSR</w:t>
-      </w:r>
-      <w:r>
-        <w:t xml:space="preserve"> </w:t>
-      </w:r>
-      <w:r>
-        <w:t>per attenuare le note in maniera lineare</w:t>
-      </w:r>
-      <w:r>
-        <w:t>.</w:t>
+        <w:t>Per sintetizzare i suoni il SID si occupa anche di applicare un inviluppo ADSR</w:t>
+      </w:r>
+      <w:r>
+        <w:t xml:space="preserve"> per attenuare le note in maniera lineare.</w:t>
       </w:r>
     </w:p>
     <w:p>
@@ -4536,7 +4524,13 @@
         <w:t>L’ADSR è l’unione di 4 intervalli</w:t>
       </w:r>
       <w:r>
-        <w:t xml:space="preserve"> successivi tra loro secondo quest’ordine</w:t>
+        <w:t xml:space="preserve"> successivi tra loro </w:t>
+      </w:r>
+      <w:r>
+        <w:t>che seguono</w:t>
+      </w:r>
+      <w:r>
+        <w:t xml:space="preserve"> quest’ordine</w:t>
       </w:r>
       <w:r>
         <w:t>:</w:t>
@@ -4554,7 +4548,14 @@
         </w:rPr>
       </w:pPr>
       <w:r>
-        <w:t xml:space="preserve">Attack: </w:t>
+        <w:rPr>
+          <w:b/>
+          <w:bCs/>
+        </w:rPr>
+        <w:t>A</w:t>
+      </w:r>
+      <w:r>
+        <w:t xml:space="preserve">ttack: </w:t>
       </w:r>
       <w:r>
         <w:t>fase in cui l’ampiezza passa in modo rapido da valore 0 a un valore massimo</w:t>
@@ -4569,7 +4570,14 @@
         </w:numPr>
       </w:pPr>
       <w:r>
-        <w:t>Decay</w:t>
+        <w:rPr>
+          <w:b/>
+          <w:bCs/>
+        </w:rPr>
+        <w:t>D</w:t>
+      </w:r>
+      <w:r>
+        <w:t>ecay</w:t>
       </w:r>
       <w:r>
         <w:t>:</w:t>
@@ -4587,7 +4595,14 @@
         </w:numPr>
       </w:pPr>
       <w:r>
-        <w:t>Sustain</w:t>
+        <w:rPr>
+          <w:b/>
+          <w:bCs/>
+        </w:rPr>
+        <w:t>S</w:t>
+      </w:r>
+      <w:r>
+        <w:t>ustain</w:t>
       </w:r>
       <w:r>
         <w:t>:</w:t>
@@ -4605,7 +4620,14 @@
         </w:numPr>
       </w:pPr>
       <w:r>
-        <w:t>Release</w:t>
+        <w:rPr>
+          <w:b/>
+          <w:bCs/>
+        </w:rPr>
+        <w:t>R</w:t>
+      </w:r>
+      <w:r>
+        <w:t>elease</w:t>
       </w:r>
       <w:r>
         <w:t>:</w:t>
@@ -4658,6 +4680,11 @@
       </w:r>
     </w:p>
     <w:p>
+      <w:pPr>
+        <w:rPr>
+          <w:u w:val="single"/>
+        </w:rPr>
+      </w:pPr>
       <w:r>
         <w:rPr>
           <w:noProof/>

</xml_diff>

<commit_message>
paula e sintesi FM
</commit_message>
<xml_diff>
--- a/step2.docx
+++ b/step2.docx
@@ -3102,7 +3102,14 @@
         <w:rPr>
           <w:color w:val="000000" w:themeColor="text1"/>
         </w:rPr>
-        <w:t xml:space="preserve">è stato avviato), identificato da </w:t>
+        <w:t xml:space="preserve">è stato avviato), identificato </w:t>
+      </w:r>
+      <w:proofErr w:type="gramStart"/>
+      <w:r>
+        <w:rPr>
+          <w:color w:val="000000" w:themeColor="text1"/>
+        </w:rPr>
+        <w:t xml:space="preserve">da </w:t>
       </w:r>
       <w:r>
         <w:rPr>
@@ -3112,6 +3119,7 @@
         </w:rPr>
         <w:t>ti</w:t>
       </w:r>
+      <w:proofErr w:type="gramEnd"/>
       <w:r>
         <w:rPr>
           <w:color w:val="000000" w:themeColor="text1"/>
@@ -3321,35 +3329,42 @@
     <w:p>
       <w:pPr>
         <w:jc w:val="both"/>
-      </w:pPr>
-      <w:r>
-        <w:t xml:space="preserve">I chip audio successivi al SID iniziavano ad allontanarsi sempre più dal concetto di generatore sonoro programmabile (quale era il SID). Dunque, </w:t>
-      </w:r>
-      <w:r>
-        <w:t>si iniziò ad usare la sintesi FM (Frequency Modulation</w:t>
-      </w:r>
-      <w:r>
-        <w:t>), che permette di</w:t>
-      </w:r>
-      <w:r>
-        <w:t xml:space="preserve"> generare timbri complessi modulando la frequenza di un suono con un altro</w:t>
-      </w:r>
-      <w:r>
-        <w:t xml:space="preserve">. </w:t>
-      </w:r>
-      <w:r>
         <w:rPr>
           <w:i/>
           <w:iCs/>
         </w:rPr>
-        <w:t>Le onde sonore vengono modulate consentendo quindi di ottenere timbri e sonorità finora impossibili da replicare come suoni distorti, strumenti a percussione, corde pizzicate e altro.</w:t>
+      </w:pPr>
+      <w:r>
+        <w:t xml:space="preserve">I chip audio successivi al SID iniziavano ad allontanarsi sempre più dal concetto di generatore sonoro programmabile (quale era il SID). Dunque, </w:t>
+      </w:r>
+      <w:r>
+        <w:t>si iniziò ad usare la sintesi FM (Frequency Modulation</w:t>
+      </w:r>
+      <w:r>
+        <w:t>), che permette di</w:t>
+      </w:r>
+      <w:r>
+        <w:t xml:space="preserve"> generare timbri complessi modulando la frequenza di un suono con un altro</w:t>
+      </w:r>
+      <w:r>
+        <w:t xml:space="preserve">. </w:t>
+      </w:r>
+      <w:r>
+        <w:t>Le onde sonore vengono modulate consentendo quindi di ottenere timbri e sonorità finora impossibili da replicare come suoni distorti, strumenti a percussione, corde pizzicate e altro</w:t>
       </w:r>
       <w:r>
         <w:rPr>
           <w:i/>
           <w:iCs/>
         </w:rPr>
-        <w:t xml:space="preserve"> (aggiungere spiegazione sintesi FM e brevi discorsi su Paula e musica con campioni digitali, tracker)</w:t>
+        <w:t>.</w:t>
+      </w:r>
+      <w:r>
+        <w:rPr>
+          <w:i/>
+          <w:iCs/>
+        </w:rPr>
+        <w:t xml:space="preserve"> (aggiungere brevi discorsi su Paula e musica con campioni digitali, tracker)</w:t>
       </w:r>
     </w:p>
     <w:p>
@@ -3357,6 +3372,107 @@
         <w:jc w:val="both"/>
       </w:pPr>
       <w:r>
+        <w:t>Uno dei chip successivi al SID fu il Paula</w:t>
+      </w:r>
+      <w:r>
+        <w:t>,</w:t>
+      </w:r>
+      <w:r>
+        <w:t xml:space="preserve"> utilizzato da Amiga</w:t>
+      </w:r>
+      <w:r>
+        <w:t xml:space="preserve"> in svariati computer, </w:t>
+      </w:r>
+      <w:r>
+        <w:t xml:space="preserve">che implementò una grande novità dal punto di vista prestazionale in quanto permetteva di elaborare il suono in output senza bisogno della cpu, in quanto nell’Amiga </w:t>
+      </w:r>
+      <w:r>
+        <w:t>essa</w:t>
+      </w:r>
+      <w:r>
+        <w:t xml:space="preserve"> comunica al </w:t>
+      </w:r>
+      <w:r>
+        <w:t>Paula dove nella RAM è conservato il sample, per quanto riprodurlo e tutte le informazioni necessarie alla riproduzione</w:t>
+      </w:r>
+      <w:r>
+        <w:t>. La scarsa disponibilità di spazio di memorizzazione costringeva gli sviluppatori ad utilizzare un formato dal buon rapporto qualità/spazio occupato.</w:t>
+      </w:r>
+    </w:p>
+    <w:p>
+      <w:pPr>
+        <w:jc w:val="both"/>
+      </w:pPr>
+      <w:r>
+        <w:t>I</w:t>
+      </w:r>
+      <w:r>
+        <w:t>l formato in questione è noto come</w:t>
+      </w:r>
+      <w:r>
+        <w:t xml:space="preserve"> </w:t>
+      </w:r>
+      <w:r>
+        <w:t>modulo musicale (</w:t>
+      </w:r>
+      <w:r>
+        <w:t>MOD Amiga</w:t>
+      </w:r>
+      <w:r>
+        <w:t>)</w:t>
+      </w:r>
+      <w:r>
+        <w:t xml:space="preserve"> realizzat</w:t>
+      </w:r>
+      <w:r>
+        <w:t xml:space="preserve">o </w:t>
+      </w:r>
+      <w:r>
+        <w:t>tramite trackers, software specifici per editare musica a partire da samples monofonici.</w:t>
+      </w:r>
+      <w:r>
+        <w:t xml:space="preserve"> </w:t>
+      </w:r>
+      <w:r>
+        <w:t xml:space="preserve">Il tracker è utilizzato per impostare le sequenze dei campioni sulle diverse voci, assegnare ad essi i parametri e gli effetti desiderati e ottenere, infine, una lista superiore che coordina e gestisce i diversi pattern </w:t>
+      </w:r>
+      <w:proofErr w:type="gramStart"/>
+      <w:r>
+        <w:t>multi-canale</w:t>
+      </w:r>
+      <w:proofErr w:type="gramEnd"/>
+      <w:r>
+        <w:t>. Il file MOD, dunque, contiene i vari samples audio utilizzati per il brano e tutte le informazioni su come utilizzarli per la sua esecuzione.</w:t>
+      </w:r>
+    </w:p>
+    <w:p>
+      <w:pPr>
+        <w:jc w:val="both"/>
+      </w:pPr>
+      <w:r>
+        <w:t>Ma come funziona praticamente la sin</w:t>
+      </w:r>
+      <w:r>
+        <w:t>t</w:t>
+      </w:r>
+      <w:r>
+        <w:t xml:space="preserve">esi FM? Ipotizziamo di avere un’onda dall’andamento sinusoidale </w:t>
+      </w:r>
+      <w:r>
+        <w:t>che quindi produce un suono ben preciso, come abbiamo precedentemente accennato potremmo modulare quest’onda con un’altra onda, ad esempio un’altra onda sinusoidale ma dall’con frequenza decisamente più bassa. Potenzialmente non ci sono limiti a questa operazione in quanto ognuna di queste onde può essere modulata anche più volte da più onde diverse per creare sonorità sempre diverse. Ognuna di queste onde di modulazione viene solitamente chiamata operatore</w:t>
+      </w:r>
+      <w:r>
+        <w:t>; mentre la disposizione degli operatori viene chiamata algoritmo</w:t>
+      </w:r>
+      <w:r>
+        <w:t>.</w:t>
+      </w:r>
+    </w:p>
+    <w:p>
+      <w:pPr>
+        <w:jc w:val="both"/>
+      </w:pPr>
+      <w:r>
         <w:t>La sintesi FM è stata alla base di alcune delle più vecchie generazioni dei sintetizzatori Yamaha,</w:t>
       </w:r>
       <w:r>
@@ -3390,7 +3506,11 @@
         <w:t xml:space="preserve">però </w:t>
       </w:r>
       <w:r>
-        <w:t>inadatto alla riproduzione acustica dei suoni naturali</w:t>
+        <w:t xml:space="preserve">inadatto alla riproduzione acustica dei </w:t>
+      </w:r>
+      <w:r>
+        <w:lastRenderedPageBreak/>
+        <w:t>suoni naturali</w:t>
       </w:r>
       <w:r>
         <w:t>,</w:t>
@@ -3665,6 +3785,11 @@
           <w:numId w:val="3"/>
         </w:numPr>
         <w:jc w:val="both"/>
+        <w:rPr>
+          <w:rStyle w:val="Collegamentoipertestuale"/>
+          <w:color w:val="auto"/>
+          <w:u w:val="none"/>
+        </w:rPr>
       </w:pPr>
       <w:hyperlink r:id="rId24" w:history="1">
         <w:r>
@@ -3674,6 +3799,19 @@
           <w:t>Cenni di Storia della Chip Music - Capitolo 3 - Retrogaming History</w:t>
         </w:r>
       </w:hyperlink>
+    </w:p>
+    <w:p>
+      <w:pPr>
+        <w:pStyle w:val="Paragrafoelenco"/>
+        <w:numPr>
+          <w:ilvl w:val="0"/>
+          <w:numId w:val="3"/>
+        </w:numPr>
+        <w:jc w:val="both"/>
+      </w:pPr>
+      <w:r>
+        <w:t>https://www.youtube.com/watch?v=vvBl3YUBUyY</w:t>
+      </w:r>
       <w:r>
         <w:br w:type="page"/>
       </w:r>
@@ -3803,10 +3941,26 @@
         </w:drawing>
       </w:r>
       <w:r>
-        <w:t>L’onda quadra è un segnale molto importante in  teoria dei segnali e in elettronica. Essa è composta dall’alternanza di 2 soli valori ovvero 0 e 1. L’onda quadra perfetta è solo un modello matematico in quanto è impossibile per un componente elettronico generarla.</w:t>
-      </w:r>
-      <w:r>
-        <w:t xml:space="preserve"> Il motivo è legata alla trasformata o serie di Fourier che riesce a trovare i termini elementari di un’onda.</w:t>
+        <w:t xml:space="preserve">L’onda quadra è un segnale molto importante </w:t>
+      </w:r>
+      <w:proofErr w:type="gramStart"/>
+      <w:r>
+        <w:t>in  teoria</w:t>
+      </w:r>
+      <w:proofErr w:type="gramEnd"/>
+      <w:r>
+        <w:t xml:space="preserve"> dei segnali e in elettronica. Essa è composta dall’alternanza di 2 soli valori ovvero 0 e 1. L’onda quadra perfetta è solo un modello matematico in quanto è impossibile per un componente elettronico generarla.</w:t>
+      </w:r>
+      <w:r>
+        <w:t xml:space="preserve"> Il motivo </w:t>
+      </w:r>
+      <w:proofErr w:type="gramStart"/>
+      <w:r>
+        <w:t>è legata</w:t>
+      </w:r>
+      <w:proofErr w:type="gramEnd"/>
+      <w:r>
+        <w:t xml:space="preserve"> alla trasformata o serie di Fourier che riesce a trovare i termini elementari di un’onda.</w:t>
       </w:r>
     </w:p>
     <w:p>
@@ -3959,13 +4113,21 @@
         <w:t>spettro delle frequenze, ottenuto grazie alla trasformata o serie di Fourier</w:t>
       </w:r>
       <w:r>
-        <w:t>, che la frequenza è solo 1</w:t>
+        <w:t xml:space="preserve">, che la frequenza è solo </w:t>
+      </w:r>
+      <w:proofErr w:type="gramStart"/>
+      <w:r>
+        <w:t>1</w:t>
       </w:r>
       <w:r>
         <w:t>.</w:t>
       </w:r>
       <w:r>
-        <w:t>. Nel caso di toni complessi periodici il numero di frequenze sarà maggiore ad 1 ma sarà comunque un numero discreto, cosa che non succede nel caso di toni non periodici in quanto lo spettro calcolato è continuo.</w:t>
+        <w:t>.</w:t>
+      </w:r>
+      <w:proofErr w:type="gramEnd"/>
+      <w:r>
+        <w:t xml:space="preserve"> Nel caso di toni complessi periodici il numero di frequenze sarà maggiore ad 1 ma sarà comunque un numero discreto, cosa che non succede nel caso di toni non periodici in quanto lo spettro calcolato è continuo.</w:t>
       </w:r>
     </w:p>
     <w:p>
@@ -3997,7 +4159,15 @@
     </w:p>
     <w:p>
       <w:r>
-        <w:t>Si può ora definire l’ottava; essa altro non è che l’intervallo tra note uguali in cui la successiva ha frequenza doppia. L’ottava successiva dunque inizia con la stessa nota ma con frequenza pari a 2 volte la frequenza della prima nota dell’ottava precedente.</w:t>
+        <w:t xml:space="preserve">Si può ora definire l’ottava; essa altro non è che l’intervallo tra note uguali in cui la successiva ha frequenza doppia. L’ottava </w:t>
+      </w:r>
+      <w:proofErr w:type="gramStart"/>
+      <w:r>
+        <w:t>successiva dunque</w:t>
+      </w:r>
+      <w:proofErr w:type="gramEnd"/>
+      <w:r>
+        <w:t xml:space="preserve"> inizia con la stessa nota ma con frequenza pari a 2 volte la frequenza della prima nota dell’ottava precedente.</w:t>
       </w:r>
     </w:p>
     <w:p>
@@ -4013,7 +4183,15 @@
         <w:t>Ogni ottava compete di 12 semitoni</w:t>
       </w:r>
       <w:r>
-        <w:t>, un semitono consiste nell’aumento di 2^(1/12) Hz tra note adiacenti.</w:t>
+        <w:t>, un semitono consiste nell’aumento di 2</w:t>
+      </w:r>
+      <w:proofErr w:type="gramStart"/>
+      <w:r>
+        <w:t>^(</w:t>
+      </w:r>
+      <w:proofErr w:type="gramEnd"/>
+      <w:r>
+        <w:t>1/12) Hz tra note adiacenti.</w:t>
       </w:r>
       <w:r>
         <w:br/>
@@ -4160,7 +4338,15 @@
     </w:p>
     <w:p>
       <w:r>
-        <w:t xml:space="preserve">Come suggeriscono i loro nomi, questi filtri servono per filtrare frequenze di vario tipo. Ad esempio il </w:t>
+        <w:t xml:space="preserve">Come suggeriscono i loro nomi, questi filtri servono per filtrare frequenze di vario tipo. </w:t>
+      </w:r>
+      <w:proofErr w:type="gramStart"/>
+      <w:r>
+        <w:t>Ad esempio</w:t>
+      </w:r>
+      <w:proofErr w:type="gramEnd"/>
+      <w:r>
+        <w:t xml:space="preserve"> il </w:t>
       </w:r>
       <w:r>
         <w:br/>
@@ -4521,7 +4707,15 @@
     </w:p>
     <w:p>
       <w:r>
-        <w:t>L’ADSR è l’unione di 4 intervalli</w:t>
+        <w:t xml:space="preserve">L’ADSR è l’unione di </w:t>
+      </w:r>
+      <w:proofErr w:type="gramStart"/>
+      <w:r>
+        <w:t>4</w:t>
+      </w:r>
+      <w:proofErr w:type="gramEnd"/>
+      <w:r>
+        <w:t xml:space="preserve"> intervalli</w:t>
       </w:r>
       <w:r>
         <w:t xml:space="preserve"> successivi tra loro </w:t>
@@ -4664,7 +4858,15 @@
         <w:t xml:space="preserve"> </w:t>
       </w:r>
       <w:r>
-        <w:t xml:space="preserve">generatore di suoni o in uno strumento musicale. Ad esempio </w:t>
+        <w:t xml:space="preserve">generatore di suoni o in uno strumento musicale. </w:t>
+      </w:r>
+      <w:proofErr w:type="gramStart"/>
+      <w:r>
+        <w:t>Ad esempio</w:t>
+      </w:r>
+      <w:proofErr w:type="gramEnd"/>
+      <w:r>
+        <w:t xml:space="preserve"> </w:t>
       </w:r>
       <w:r>
         <w:t>con</w:t>

</xml_diff>

<commit_message>
il gioco del puppo
</commit_message>
<xml_diff>
--- a/step2.docx
+++ b/step2.docx
@@ -218,18 +218,8 @@
           <w:i/>
           <w:sz w:val="24"/>
         </w:rPr>
-        <w:t xml:space="preserve">Prof. Filippo L.M. </w:t>
-      </w:r>
-      <w:proofErr w:type="spellStart"/>
-      <w:r>
-        <w:rPr>
-          <w:b/>
-          <w:i/>
-          <w:sz w:val="24"/>
-        </w:rPr>
-        <w:t>Milotta</w:t>
-      </w:r>
-      <w:proofErr w:type="spellEnd"/>
+        <w:t>Prof. Filippo L.M. Milotta</w:t>
+      </w:r>
     </w:p>
     <w:p/>
     <w:p/>
@@ -315,13 +305,8 @@
         <w:t xml:space="preserve"> </w:t>
       </w:r>
       <w:r>
-        <w:t xml:space="preserve">Manuel </w:t>
-      </w:r>
-      <w:proofErr w:type="spellStart"/>
-      <w:r>
-        <w:t>Comis</w:t>
-      </w:r>
-      <w:proofErr w:type="spellEnd"/>
+        <w:t>Manuel Comis</w:t>
+      </w:r>
     </w:p>
     <w:p/>
     <w:sdt>
@@ -750,23 +735,7 @@
                               </w:rPr>
                             </w:pPr>
                             <w:r>
-                              <w:t xml:space="preserve">L’originale Commodore 64, chiamato in Italia "il biscottone" per il suo </w:t>
-                            </w:r>
-                            <w:proofErr w:type="spellStart"/>
-                            <w:r>
-                              <w:t>form</w:t>
-                            </w:r>
-                            <w:proofErr w:type="spellEnd"/>
-                            <w:r>
-                              <w:t xml:space="preserve"> </w:t>
-                            </w:r>
-                            <w:proofErr w:type="spellStart"/>
-                            <w:r>
-                              <w:t>factor</w:t>
-                            </w:r>
-                            <w:proofErr w:type="spellEnd"/>
-                            <w:r>
-                              <w:t xml:space="preserve"> e il suo colore marroncino</w:t>
+                              <w:t>L’originale Commodore 64, chiamato in Italia "il biscottone" per il suo form factor e il suo colore marroncino</w:t>
                             </w:r>
                           </w:p>
                         </w:txbxContent>
@@ -1154,15 +1123,7 @@
         <w:t xml:space="preserve">rebbe incontrato </w:t>
       </w:r>
       <w:r>
-        <w:t xml:space="preserve">diversi competitors come lo ZX </w:t>
-      </w:r>
-      <w:proofErr w:type="spellStart"/>
-      <w:r>
-        <w:t>Spectrum</w:t>
-      </w:r>
-      <w:proofErr w:type="spellEnd"/>
-      <w:r>
-        <w:t>.</w:t>
+        <w:t>diversi competitors come lo ZX Spectrum.</w:t>
       </w:r>
     </w:p>
     <w:p>
@@ -1274,15 +1235,7 @@
         <w:t>,</w:t>
       </w:r>
       <w:r>
-        <w:t xml:space="preserve"> Jack </w:t>
-      </w:r>
-      <w:proofErr w:type="spellStart"/>
-      <w:r>
-        <w:t>Tramiel</w:t>
-      </w:r>
-      <w:proofErr w:type="spellEnd"/>
-      <w:r>
-        <w:t>, il CEO di Commodore, si rese conto che, grazie alla recente produzione di chip audio e video (rispettivamente SID e VIC-20) di ultima generazione, la sua azienda potesse inserirsi in una fetta di mercato ancora inesplorata: le famiglie, che desideravano sempre più un computer a basso prezzo che potesse intrattenere anche a livello ludico.</w:t>
+        <w:t xml:space="preserve"> Jack Tramiel, il CEO di Commodore, si rese conto che, grazie alla recente produzione di chip audio e video (rispettivamente SID e VIC-20) di ultima generazione, la sua azienda potesse inserirsi in una fetta di mercato ancora inesplorata: le famiglie, che desideravano sempre più un computer a basso prezzo che potesse intrattenere anche a livello ludico.</w:t>
       </w:r>
     </w:p>
     <w:p>
@@ -1354,15 +1307,7 @@
                               </w:rPr>
                             </w:pPr>
                             <w:r>
-                              <w:t xml:space="preserve">Jack </w:t>
-                            </w:r>
-                            <w:proofErr w:type="spellStart"/>
-                            <w:r>
-                              <w:t>Tramiel</w:t>
-                            </w:r>
-                            <w:proofErr w:type="spellEnd"/>
-                            <w:r>
-                              <w:t xml:space="preserve"> e la linea di prodotti Commodore, al CES di Chicago (1981)</w:t>
+                              <w:t>Jack Tramiel e la linea di prodotti Commodore, al CES di Chicago (1981)</w:t>
                             </w:r>
                           </w:p>
                         </w:txbxContent>
@@ -1632,14 +1577,12 @@
       <w:r>
         <w:t xml:space="preserve">più portabili come le </w:t>
       </w:r>
-      <w:proofErr w:type="spellStart"/>
       <w:r>
         <w:t>Datas</w:t>
       </w:r>
       <w:r>
         <w:t>sette</w:t>
       </w:r>
-      <w:proofErr w:type="spellEnd"/>
       <w:r>
         <w:t xml:space="preserve"> ma soprattutto </w:t>
       </w:r>
@@ -1837,15 +1780,7 @@
         <w:t xml:space="preserve"> </w:t>
       </w:r>
       <w:r>
-        <w:t xml:space="preserve">Progettato dal capo ingegnere Robert </w:t>
-      </w:r>
-      <w:proofErr w:type="spellStart"/>
-      <w:r>
-        <w:t>Yannes</w:t>
-      </w:r>
-      <w:proofErr w:type="spellEnd"/>
-      <w:r>
-        <w:t xml:space="preserve">, che reputava i chip sonori dell’epoca come “primitivi e ovviamente progettati da persone che non sapevano niente sulla musica”, </w:t>
+        <w:t xml:space="preserve">Progettato dal capo ingegnere Robert Yannes, che reputava i chip sonori dell’epoca come “primitivi e ovviamente progettati da persone che non sapevano niente sulla musica”, </w:t>
       </w:r>
       <w:r>
         <w:t>è un circuito integrato in cui troviamo sia componenti digitali che analogiche</w:t>
@@ -2215,13 +2150,8 @@
                               <w:t xml:space="preserve">(più il quarto canale “virtuale”) durante la riproduzione di un brano </w:t>
                             </w:r>
                             <w:r>
-                              <w:t xml:space="preserve">(Tetris – Wally </w:t>
+                              <w:t>(Tetris – Wally Beben</w:t>
                             </w:r>
-                            <w:proofErr w:type="spellStart"/>
-                            <w:r>
-                              <w:t>Beben</w:t>
-                            </w:r>
-                            <w:proofErr w:type="spellEnd"/>
                             <w:r>
                               <w:t>, 1988</w:t>
                             </w:r>
@@ -2359,15 +2289,7 @@
         <w:t>sincronizzati tra loro nel tempo, più le loro combinazioni.</w:t>
       </w:r>
       <w:r>
-        <w:t xml:space="preserve"> In particolare, il rumore pseudo-casuale è generato grazie a uno shift </w:t>
-      </w:r>
-      <w:proofErr w:type="spellStart"/>
-      <w:r>
-        <w:t>register</w:t>
-      </w:r>
-      <w:proofErr w:type="spellEnd"/>
-      <w:r>
-        <w:t xml:space="preserve"> a 23 bit, il Fibonacci LFSR.</w:t>
+        <w:t xml:space="preserve"> In particolare, il rumore pseudo-casuale è generato grazie a uno shift register a 23 bit, il Fibonacci LFSR.</w:t>
       </w:r>
     </w:p>
     <w:p>
@@ -2549,43 +2471,39 @@
           <w:color w:val="auto"/>
           <w:spacing w:val="0"/>
         </w:rPr>
-        <w:t xml:space="preserve"> bit 7…4 del $d405 rappresentano la durata </w:t>
-      </w:r>
-      <w:proofErr w:type="spellStart"/>
+        <w:t xml:space="preserve"> bit 7…4 del $d405 rappresentano la durata dell’attack mentre i bit da 3 a 0 rappresentano la durata del decay.</w:t>
+      </w:r>
       <w:r>
         <w:rPr>
           <w:rFonts w:eastAsiaTheme="minorHAnsi" w:cstheme="minorHAnsi"/>
           <w:color w:val="auto"/>
           <w:spacing w:val="0"/>
         </w:rPr>
-        <w:t>dell’attack</w:t>
-      </w:r>
-      <w:proofErr w:type="spellEnd"/>
+        <w:t xml:space="preserve"> </w:t>
+      </w:r>
       <w:r>
         <w:rPr>
           <w:rFonts w:eastAsiaTheme="minorHAnsi" w:cstheme="minorHAnsi"/>
           <w:color w:val="auto"/>
           <w:spacing w:val="0"/>
         </w:rPr>
-        <w:t xml:space="preserve"> mentre i bit da 3 a 0 rappresentano la durata del </w:t>
-      </w:r>
-      <w:proofErr w:type="spellStart"/>
+        <w:t xml:space="preserve">Allo stesso modo da 7 a 4 in $d406 vi è </w:t>
+      </w:r>
       <w:r>
         <w:rPr>
           <w:rFonts w:eastAsiaTheme="minorHAnsi" w:cstheme="minorHAnsi"/>
           <w:color w:val="auto"/>
           <w:spacing w:val="0"/>
         </w:rPr>
-        <w:t>decay</w:t>
-      </w:r>
-      <w:proofErr w:type="spellEnd"/>
+        <w:t>il livello</w:t>
+      </w:r>
       <w:r>
         <w:rPr>
           <w:rFonts w:eastAsiaTheme="minorHAnsi" w:cstheme="minorHAnsi"/>
           <w:color w:val="auto"/>
           <w:spacing w:val="0"/>
         </w:rPr>
-        <w:t>.</w:t>
+        <w:t xml:space="preserve"> d</w:t>
       </w:r>
       <w:r>
         <w:rPr>
@@ -2593,7 +2511,7 @@
           <w:color w:val="auto"/>
           <w:spacing w:val="0"/>
         </w:rPr>
-        <w:t xml:space="preserve"> </w:t>
+        <w:t>i</w:t>
       </w:r>
       <w:r>
         <w:rPr>
@@ -2601,7 +2519,7 @@
           <w:color w:val="auto"/>
           <w:spacing w:val="0"/>
         </w:rPr>
-        <w:t xml:space="preserve">Allo stesso modo da 7 a 4 in $d406 vi è </w:t>
+        <w:t xml:space="preserve"> sustain e da 3 a 0 la durata della release.</w:t>
       </w:r>
       <w:r>
         <w:rPr>
@@ -2609,7 +2527,7 @@
           <w:color w:val="auto"/>
           <w:spacing w:val="0"/>
         </w:rPr>
-        <w:t>il livello</w:t>
+        <w:t xml:space="preserve"> </w:t>
       </w:r>
       <w:r>
         <w:rPr>
@@ -2617,7 +2535,7 @@
           <w:color w:val="auto"/>
           <w:spacing w:val="0"/>
         </w:rPr>
-        <w:t xml:space="preserve"> d</w:t>
+        <w:br/>
       </w:r>
       <w:r>
         <w:rPr>
@@ -2625,7 +2543,7 @@
           <w:color w:val="auto"/>
           <w:spacing w:val="0"/>
         </w:rPr>
-        <w:t>i</w:t>
+        <w:t>La tabella completa della configurazione dei registri</w:t>
       </w:r>
       <w:r>
         <w:rPr>
@@ -2633,49 +2551,15 @@
           <w:color w:val="auto"/>
           <w:spacing w:val="0"/>
         </w:rPr>
-        <w:t xml:space="preserve"> </w:t>
-      </w:r>
-      <w:proofErr w:type="spellStart"/>
+        <w:t xml:space="preserve"> di</w:t>
+      </w:r>
       <w:r>
         <w:rPr>
           <w:rFonts w:eastAsiaTheme="minorHAnsi" w:cstheme="minorHAnsi"/>
           <w:color w:val="auto"/>
           <w:spacing w:val="0"/>
         </w:rPr>
-        <w:t>sustain</w:t>
-      </w:r>
-      <w:proofErr w:type="spellEnd"/>
-      <w:r>
-        <w:rPr>
-          <w:rFonts w:eastAsiaTheme="minorHAnsi" w:cstheme="minorHAnsi"/>
-          <w:color w:val="auto"/>
-          <w:spacing w:val="0"/>
-        </w:rPr>
-        <w:t xml:space="preserve"> e da 3 a 0 la durata della release.</w:t>
-      </w:r>
-      <w:r>
-        <w:rPr>
-          <w:rFonts w:eastAsiaTheme="minorHAnsi" w:cstheme="minorHAnsi"/>
-          <w:color w:val="auto"/>
-          <w:spacing w:val="0"/>
-        </w:rPr>
-        <w:t xml:space="preserve"> </w:t>
-      </w:r>
-      <w:r>
-        <w:rPr>
-          <w:rFonts w:eastAsiaTheme="minorHAnsi" w:cstheme="minorHAnsi"/>
-          <w:color w:val="auto"/>
-          <w:spacing w:val="0"/>
-        </w:rPr>
-        <w:br/>
-      </w:r>
-      <w:r>
-        <w:rPr>
-          <w:rFonts w:eastAsiaTheme="minorHAnsi" w:cstheme="minorHAnsi"/>
-          <w:color w:val="auto"/>
-          <w:spacing w:val="0"/>
-        </w:rPr>
-        <w:t xml:space="preserve">La tabella completa della configurazione dei registri controllo è consultabile </w:t>
+        <w:t xml:space="preserve"> controllo è consultabile </w:t>
       </w:r>
       <w:hyperlink r:id="rId12" w:anchor="Memory_Addresses_of_the_SID" w:history="1">
         <w:r>
@@ -2821,15 +2705,7 @@
         <w:t xml:space="preserve"> </w:t>
       </w:r>
       <w:r>
-        <w:t xml:space="preserve">tramite i </w:t>
-      </w:r>
-      <w:proofErr w:type="spellStart"/>
-      <w:r>
-        <w:t>pinout</w:t>
-      </w:r>
-      <w:proofErr w:type="spellEnd"/>
-      <w:r>
-        <w:t xml:space="preserve"> schematizzati nell’immagine (qui si fa riferimento alla versione 6581).</w:t>
+        <w:t>tramite i pinout schematizzati nell’immagine (qui si fa riferimento alla versione 6581).</w:t>
       </w:r>
     </w:p>
     <w:p>
@@ -2929,15 +2805,7 @@
         <w:jc w:val="both"/>
       </w:pPr>
       <w:r>
-        <w:t xml:space="preserve">Il SID può rappresentare un insieme limitato e discreto di frequenze fisiche, la cui mappatura non segue un rapporto 1:1. Infatti, bisogna usare un fattore di normalizzazione (pari a 16.94), in quanto il SID rappresenta la frequenza con un numero a 16 bit e il range 16-4000 Hz deve essere </w:t>
-      </w:r>
-      <w:proofErr w:type="spellStart"/>
-      <w:r>
-        <w:t>rimappato</w:t>
-      </w:r>
-      <w:proofErr w:type="spellEnd"/>
-      <w:r>
-        <w:t xml:space="preserve"> su un intervallo di valori da 0 a 65535.</w:t>
+        <w:t>Il SID può rappresentare un insieme limitato e discreto di frequenze fisiche, la cui mappatura non segue un rapporto 1:1. Infatti, bisogna usare un fattore di normalizzazione (pari a 16.94), in quanto il SID rappresenta la frequenza con un numero a 16 bit e il range 16-4000 Hz deve essere rimappato su un intervallo di valori da 0 a 65535.</w:t>
       </w:r>
     </w:p>
     <w:p>
@@ -2951,9 +2819,25 @@
         <w:t xml:space="preserve">in Hz </w:t>
       </w:r>
       <w:r>
-        <w:t xml:space="preserve">con f e il corrispondente digitale con </w:t>
-      </w:r>
-      <w:proofErr w:type="spellStart"/>
+        <w:t>con f e il corrispondente digitale con f</w:t>
+      </w:r>
+      <w:r>
+        <w:rPr>
+          <w:vertAlign w:val="subscript"/>
+        </w:rPr>
+        <w:t>SID</w:t>
+      </w:r>
+      <w:r>
+        <w:t>,</w:t>
+      </w:r>
+      <w:r>
+        <w:t xml:space="preserve"> </w:t>
+      </w:r>
+    </w:p>
+    <w:p>
+      <w:pPr>
+        <w:jc w:val="center"/>
+      </w:pPr>
       <w:r>
         <w:t>f</w:t>
       </w:r>
@@ -2963,29 +2847,6 @@
         </w:rPr>
         <w:t>SID</w:t>
       </w:r>
-      <w:proofErr w:type="spellEnd"/>
-      <w:r>
-        <w:t>,</w:t>
-      </w:r>
-      <w:r>
-        <w:t xml:space="preserve"> </w:t>
-      </w:r>
-    </w:p>
-    <w:p>
-      <w:pPr>
-        <w:jc w:val="center"/>
-      </w:pPr>
-      <w:proofErr w:type="spellStart"/>
-      <w:r>
-        <w:t>f</w:t>
-      </w:r>
-      <w:r>
-        <w:rPr>
-          <w:vertAlign w:val="subscript"/>
-        </w:rPr>
-        <w:t>SID</w:t>
-      </w:r>
-      <w:proofErr w:type="spellEnd"/>
       <w:r>
         <w:t xml:space="preserve"> = 16.94 * f.</w:t>
       </w:r>
@@ -3140,15 +3001,7 @@
         <w:t>Viene assegnato il valore 17 a W</w:t>
       </w:r>
       <w:r>
-        <w:t xml:space="preserve">, che sarà la variabile che contiene le informazioni su quale tipo di onda generare. In questo caso, il valore 17 è uguale alla </w:t>
-      </w:r>
-      <w:proofErr w:type="spellStart"/>
-      <w:r>
-        <w:t>codeword</w:t>
-      </w:r>
-      <w:proofErr w:type="spellEnd"/>
-      <w:r>
-        <w:t xml:space="preserve"> binaria 000</w:t>
+        <w:t>, che sarà la variabile che contiene le informazioni su quale tipo di onda generare. In questo caso, il valore 17 è uguale alla codeword binaria 000</w:t>
       </w:r>
       <w:r>
         <w:rPr>
@@ -3225,79 +3078,51 @@
         <w:rPr>
           <w:color w:val="000000" w:themeColor="text1"/>
         </w:rPr>
-        <w:t xml:space="preserve">in binario alle </w:t>
-      </w:r>
-      <w:proofErr w:type="spellStart"/>
+        <w:t>in binario alle codeword che attivano sul canale designat</w:t>
+      </w:r>
       <w:r>
         <w:rPr>
           <w:color w:val="000000" w:themeColor="text1"/>
         </w:rPr>
-        <w:t>codeword</w:t>
-      </w:r>
-      <w:proofErr w:type="spellEnd"/>
+        <w:t>o</w:t>
+      </w:r>
       <w:r>
         <w:rPr>
           <w:color w:val="000000" w:themeColor="text1"/>
         </w:rPr>
-        <w:t xml:space="preserve"> che attivano sul canale designat</w:t>
+        <w:t xml:space="preserve"> </w:t>
       </w:r>
       <w:r>
         <w:rPr>
           <w:color w:val="000000" w:themeColor="text1"/>
         </w:rPr>
-        <w:t>o</w:t>
+        <w:t xml:space="preserve">rispettivamente l’onda dente di sega, l’onda quadra e </w:t>
       </w:r>
       <w:r>
         <w:rPr>
           <w:color w:val="000000" w:themeColor="text1"/>
         </w:rPr>
-        <w:t xml:space="preserve"> </w:t>
+        <w:t>i</w:t>
       </w:r>
       <w:r>
         <w:rPr>
           <w:color w:val="000000" w:themeColor="text1"/>
         </w:rPr>
-        <w:t xml:space="preserve">rispettivamente l’onda dente di sega, l’onda quadra e </w:t>
-      </w:r>
-      <w:r>
+        <w:t>l rumore pseudocasuale.</w:t>
+      </w:r>
+    </w:p>
+    <w:p>
+      <w:pPr>
+        <w:jc w:val="both"/>
         <w:rPr>
           <w:color w:val="000000" w:themeColor="text1"/>
         </w:rPr>
-        <w:t>i</w:t>
-      </w:r>
+      </w:pPr>
       <w:r>
         <w:rPr>
           <w:color w:val="000000" w:themeColor="text1"/>
         </w:rPr>
-        <w:t>l rumore pseudocasuale.</w:t>
-      </w:r>
-    </w:p>
-    <w:p>
-      <w:pPr>
-        <w:jc w:val="both"/>
-        <w:rPr>
-          <w:color w:val="000000" w:themeColor="text1"/>
-        </w:rPr>
-      </w:pPr>
-      <w:r>
-        <w:rPr>
-          <w:color w:val="000000" w:themeColor="text1"/>
-        </w:rPr>
-        <w:t xml:space="preserve">In base al </w:t>
-      </w:r>
-      <w:proofErr w:type="spellStart"/>
-      <w:r>
-        <w:rPr>
-          <w:color w:val="000000" w:themeColor="text1"/>
-        </w:rPr>
-        <w:t>timestamp</w:t>
-      </w:r>
-      <w:proofErr w:type="spellEnd"/>
-      <w:r>
-        <w:rPr>
-          <w:color w:val="000000" w:themeColor="text1"/>
-        </w:rPr>
-        <w:t xml:space="preserve"> di esecuzione del Commodore 64 (cioè il valore in </w:t>
+        <w:t xml:space="preserve">In base al timestamp di esecuzione del Commodore 64 (cioè il valore in </w:t>
       </w:r>
       <w:r>
         <w:rPr>
@@ -3343,49 +3168,120 @@
         </w:rPr>
         <w:t xml:space="preserve">viene generato un numero decimale tra 0 e 1 casuale grazie alla funzione </w:t>
       </w:r>
-      <w:proofErr w:type="spellStart"/>
       <w:r>
         <w:rPr>
           <w:b/>
           <w:bCs/>
           <w:color w:val="000000" w:themeColor="text1"/>
         </w:rPr>
-        <w:t>rnd</w:t>
-      </w:r>
-      <w:proofErr w:type="spellEnd"/>
+        <w:t xml:space="preserve">rnd, </w:t>
+      </w:r>
+      <w:r>
+        <w:rPr>
+          <w:color w:val="000000" w:themeColor="text1"/>
+        </w:rPr>
+        <w:t>che viene trasformato in intero. A quel punto, in base al numero ottenuto, verrà eseguita una tra le 4 linee poste dopo il goto: in questo caso, se il numero ottenuto è 1, verrà eseguita la linea 12</w:t>
+      </w:r>
+      <w:r>
+        <w:rPr>
+          <w:color w:val="000000" w:themeColor="text1"/>
+        </w:rPr>
+        <w:t>.</w:t>
+      </w:r>
+    </w:p>
+    <w:p>
+      <w:pPr>
+        <w:jc w:val="both"/>
+        <w:rPr>
+          <w:color w:val="000000" w:themeColor="text1"/>
+        </w:rPr>
+      </w:pPr>
+      <w:r>
+        <w:rPr>
+          <w:color w:val="000000" w:themeColor="text1"/>
+        </w:rPr>
+        <w:t xml:space="preserve">Dalla linea 15 viene usata l’istruzione </w:t>
+      </w:r>
       <w:r>
         <w:rPr>
           <w:b/>
           <w:bCs/>
           <w:color w:val="000000" w:themeColor="text1"/>
         </w:rPr>
-        <w:t xml:space="preserve">, </w:t>
+        <w:t>POKE</w:t>
       </w:r>
       <w:r>
         <w:rPr>
           <w:color w:val="000000" w:themeColor="text1"/>
         </w:rPr>
-        <w:t>che viene trasformato in intero. A quel punto, in base al numero ottenuto, verrà eseguita una tra le 4 linee poste dopo il goto: in questo caso, se il numero ottenuto è 1, verrà eseguita la linea 12</w:t>
+        <w:t xml:space="preserve">: non è altro che </w:t>
       </w:r>
       <w:r>
         <w:rPr>
           <w:color w:val="000000" w:themeColor="text1"/>
         </w:rPr>
-        <w:t>.</w:t>
-      </w:r>
-    </w:p>
-    <w:p>
-      <w:pPr>
-        <w:jc w:val="both"/>
+        <w:t xml:space="preserve">una semplice assegnazione del </w:t>
+      </w:r>
+      <w:r>
         <w:rPr>
           <w:color w:val="000000" w:themeColor="text1"/>
         </w:rPr>
-      </w:pPr>
+        <w:t xml:space="preserve">valore dopo la virgola nella cella di memoria che ha indirizzo uguale al numero a sinistra della virgola. Nella linea 15 viene </w:t>
+      </w:r>
       <w:r>
         <w:rPr>
           <w:color w:val="000000" w:themeColor="text1"/>
         </w:rPr>
-        <w:t xml:space="preserve">Dalla linea 15 viene usata l’istruzione </w:t>
+        <w:lastRenderedPageBreak/>
+        <w:t>assegnato al valore massimo il controllo del master volume (</w:t>
+      </w:r>
+      <w:r>
+        <w:rPr>
+          <w:color w:val="000000" w:themeColor="text1"/>
+        </w:rPr>
+        <w:t>registro 54296, valore</w:t>
+      </w:r>
+      <w:r>
+        <w:rPr>
+          <w:color w:val="000000" w:themeColor="text1"/>
+        </w:rPr>
+        <w:t xml:space="preserve"> 0000</w:t>
+      </w:r>
+      <w:r>
+        <w:rPr>
+          <w:color w:val="000000" w:themeColor="text1"/>
+        </w:rPr>
+        <w:t xml:space="preserve"> </w:t>
+      </w:r>
+      <w:r>
+        <w:rPr>
+          <w:color w:val="000000" w:themeColor="text1"/>
+        </w:rPr>
+        <w:t>1111)</w:t>
+      </w:r>
+      <w:r>
+        <w:rPr>
+          <w:color w:val="000000" w:themeColor="text1"/>
+        </w:rPr>
+        <w:t>, viene posto un attack lungo e un decay basso ponendo il valore 97 (registro 54277, valore 0110 0001), e vengono configurati sustain e release con un’alta durata (registro 54278, valore 1100 1000). Infine</w:t>
+      </w:r>
+      <w:r>
+        <w:rPr>
+          <w:color w:val="000000" w:themeColor="text1"/>
+        </w:rPr>
+        <w:t>,</w:t>
+      </w:r>
+      <w:r>
+        <w:rPr>
+          <w:color w:val="000000" w:themeColor="text1"/>
+        </w:rPr>
+        <w:t xml:space="preserve"> viene </w:t>
+      </w:r>
+      <w:r>
+        <w:rPr>
+          <w:color w:val="000000" w:themeColor="text1"/>
+        </w:rPr>
+        <w:t xml:space="preserve">assegnato il valore </w:t>
       </w:r>
       <w:r>
         <w:rPr>
@@ -3393,226 +3289,33 @@
           <w:bCs/>
           <w:color w:val="000000" w:themeColor="text1"/>
         </w:rPr>
-        <w:t>POKE</w:t>
+        <w:t xml:space="preserve">w </w:t>
       </w:r>
       <w:r>
         <w:rPr>
           <w:color w:val="000000" w:themeColor="text1"/>
         </w:rPr>
-        <w:t xml:space="preserve">: non è altro che </w:t>
-      </w:r>
-      <w:r>
+        <w:t>della waveform al registro 54276.</w:t>
+      </w:r>
+    </w:p>
+    <w:p>
+      <w:pPr>
+        <w:jc w:val="both"/>
         <w:rPr>
           <w:color w:val="000000" w:themeColor="text1"/>
         </w:rPr>
-        <w:t xml:space="preserve">una semplice assegnazione del </w:t>
-      </w:r>
+      </w:pPr>
       <w:r>
         <w:rPr>
           <w:color w:val="000000" w:themeColor="text1"/>
         </w:rPr>
-        <w:t xml:space="preserve">valore dopo la virgola nella cella di memoria che ha indirizzo uguale al numero a sinistra della virgola. Nella linea 15 viene </w:t>
+        <w:t>Il codice soprascritto cicla all’infinito</w:t>
       </w:r>
       <w:r>
         <w:rPr>
           <w:color w:val="000000" w:themeColor="text1"/>
         </w:rPr>
-        <w:lastRenderedPageBreak/>
-        <w:t>assegnato al valore massimo il controllo del master volume (</w:t>
-      </w:r>
-      <w:r>
-        <w:rPr>
-          <w:color w:val="000000" w:themeColor="text1"/>
-        </w:rPr>
-        <w:t>registro 54296, valore</w:t>
-      </w:r>
-      <w:r>
-        <w:rPr>
-          <w:color w:val="000000" w:themeColor="text1"/>
-        </w:rPr>
-        <w:t xml:space="preserve"> 0000</w:t>
-      </w:r>
-      <w:r>
-        <w:rPr>
-          <w:color w:val="000000" w:themeColor="text1"/>
-        </w:rPr>
-        <w:t xml:space="preserve"> </w:t>
-      </w:r>
-      <w:r>
-        <w:rPr>
-          <w:color w:val="000000" w:themeColor="text1"/>
-        </w:rPr>
-        <w:t>1111)</w:t>
-      </w:r>
-      <w:r>
-        <w:rPr>
-          <w:color w:val="000000" w:themeColor="text1"/>
-        </w:rPr>
-        <w:t xml:space="preserve">, viene posto un </w:t>
-      </w:r>
-      <w:proofErr w:type="spellStart"/>
-      <w:r>
-        <w:rPr>
-          <w:color w:val="000000" w:themeColor="text1"/>
-        </w:rPr>
-        <w:t>attack</w:t>
-      </w:r>
-      <w:proofErr w:type="spellEnd"/>
-      <w:r>
-        <w:rPr>
-          <w:color w:val="000000" w:themeColor="text1"/>
-        </w:rPr>
-        <w:t xml:space="preserve"> lungo e un </w:t>
-      </w:r>
-      <w:proofErr w:type="spellStart"/>
-      <w:r>
-        <w:rPr>
-          <w:color w:val="000000" w:themeColor="text1"/>
-        </w:rPr>
-        <w:t>decay</w:t>
-      </w:r>
-      <w:proofErr w:type="spellEnd"/>
-      <w:r>
-        <w:rPr>
-          <w:color w:val="000000" w:themeColor="text1"/>
-        </w:rPr>
-        <w:t xml:space="preserve"> basso ponendo il valore 97 (registro 54277, valore 0110 0001), e vengono configurati </w:t>
-      </w:r>
-      <w:proofErr w:type="spellStart"/>
-      <w:r>
-        <w:rPr>
-          <w:color w:val="000000" w:themeColor="text1"/>
-        </w:rPr>
-        <w:t>sustain</w:t>
-      </w:r>
-      <w:proofErr w:type="spellEnd"/>
-      <w:r>
-        <w:rPr>
-          <w:color w:val="000000" w:themeColor="text1"/>
-        </w:rPr>
-        <w:t xml:space="preserve"> e release con un’alta durata (registro 54278, valore 1100 1000). Infine</w:t>
-      </w:r>
-      <w:r>
-        <w:rPr>
-          <w:color w:val="000000" w:themeColor="text1"/>
-        </w:rPr>
-        <w:t>,</w:t>
-      </w:r>
-      <w:r>
-        <w:rPr>
-          <w:color w:val="000000" w:themeColor="text1"/>
-        </w:rPr>
-        <w:t xml:space="preserve"> viene </w:t>
-      </w:r>
-      <w:r>
-        <w:rPr>
-          <w:color w:val="000000" w:themeColor="text1"/>
-        </w:rPr>
-        <w:t xml:space="preserve">assegnato il valore </w:t>
-      </w:r>
-      <w:r>
-        <w:rPr>
-          <w:b/>
-          <w:bCs/>
-          <w:color w:val="000000" w:themeColor="text1"/>
-        </w:rPr>
-        <w:t xml:space="preserve">w </w:t>
-      </w:r>
-      <w:r>
-        <w:rPr>
-          <w:color w:val="000000" w:themeColor="text1"/>
-        </w:rPr>
-        <w:t xml:space="preserve">della </w:t>
-      </w:r>
-      <w:proofErr w:type="spellStart"/>
-      <w:r>
-        <w:rPr>
-          <w:color w:val="000000" w:themeColor="text1"/>
-        </w:rPr>
-        <w:t>waveform</w:t>
-      </w:r>
-      <w:proofErr w:type="spellEnd"/>
-      <w:r>
-        <w:rPr>
-          <w:color w:val="000000" w:themeColor="text1"/>
-        </w:rPr>
-        <w:t xml:space="preserve"> al registro 54276.</w:t>
-      </w:r>
-    </w:p>
-    <w:p>
-      <w:pPr>
-        <w:jc w:val="both"/>
-        <w:rPr>
-          <w:color w:val="000000" w:themeColor="text1"/>
-        </w:rPr>
-      </w:pPr>
-      <w:r>
-        <w:rPr>
-          <w:color w:val="000000" w:themeColor="text1"/>
-        </w:rPr>
-        <w:t xml:space="preserve">Il codice soprascritto </w:t>
-      </w:r>
-      <w:proofErr w:type="spellStart"/>
-      <w:r>
-        <w:rPr>
-          <w:color w:val="000000" w:themeColor="text1"/>
-        </w:rPr>
-        <w:t>cicla</w:t>
-      </w:r>
-      <w:proofErr w:type="spellEnd"/>
-      <w:r>
-        <w:rPr>
-          <w:color w:val="000000" w:themeColor="text1"/>
-        </w:rPr>
-        <w:t xml:space="preserve"> all’infinito</w:t>
-      </w:r>
-      <w:r>
-        <w:rPr>
-          <w:color w:val="000000" w:themeColor="text1"/>
-        </w:rPr>
-        <w:t xml:space="preserve"> scalando linearmente la frequenza dell’onda generata casualmente, dal valore più alto al valore più basso, creando una scala musicale al contrario. Il suono udito sarà diverso la maggior parte delle volte grazie alla </w:t>
-      </w:r>
-      <w:proofErr w:type="spellStart"/>
-      <w:r>
-        <w:rPr>
-          <w:color w:val="000000" w:themeColor="text1"/>
-        </w:rPr>
-        <w:t>pseudocasualità</w:t>
-      </w:r>
-      <w:proofErr w:type="spellEnd"/>
-      <w:r>
-        <w:rPr>
-          <w:color w:val="000000" w:themeColor="text1"/>
-        </w:rPr>
-        <w:t xml:space="preserve"> fornita dalla funzione </w:t>
-      </w:r>
-      <w:proofErr w:type="spellStart"/>
-      <w:r>
-        <w:rPr>
-          <w:color w:val="000000" w:themeColor="text1"/>
-        </w:rPr>
-        <w:t>rnd</w:t>
-      </w:r>
-      <w:proofErr w:type="spellEnd"/>
-      <w:r>
-        <w:rPr>
-          <w:color w:val="000000" w:themeColor="text1"/>
-        </w:rPr>
-        <w:t xml:space="preserve">(ti) basata sul </w:t>
-      </w:r>
-      <w:proofErr w:type="spellStart"/>
-      <w:r>
-        <w:rPr>
-          <w:color w:val="000000" w:themeColor="text1"/>
-        </w:rPr>
-        <w:t>timestamp</w:t>
-      </w:r>
-      <w:proofErr w:type="spellEnd"/>
-      <w:r>
-        <w:rPr>
-          <w:color w:val="000000" w:themeColor="text1"/>
-        </w:rPr>
-        <w:t xml:space="preserve"> del Commodore 64.</w:t>
+        <w:t xml:space="preserve"> scalando linearmente la frequenza dell’onda generata casualmente, dal valore più alto al valore più basso, creando una scala musicale al contrario. Il suono udito sarà diverso la maggior parte delle volte grazie alla pseudocasualità fornita dalla funzione rnd(ti) basata sul timestamp del Commodore 64.</w:t>
       </w:r>
     </w:p>
     <w:p>
@@ -3674,13 +3377,8 @@
         <w:t xml:space="preserve">I chip audio successivi al SID iniziavano ad allontanarsi sempre più dal concetto di generatore sonoro programmabile (quale era il SID). Dunque, </w:t>
       </w:r>
       <w:r>
-        <w:t xml:space="preserve">si iniziò ad usare la sintesi FM (Frequency </w:t>
-      </w:r>
-      <w:proofErr w:type="spellStart"/>
-      <w:r>
-        <w:t>Modulation</w:t>
-      </w:r>
-      <w:proofErr w:type="spellEnd"/>
+        <w:t>si iniziò ad usare la sintesi FM (Frequency Modulation</w:t>
+      </w:r>
       <w:r>
         <w:t>), che permette di</w:t>
       </w:r>
@@ -3706,49 +3404,60 @@
         <w:jc w:val="both"/>
       </w:pPr>
       <w:r>
-        <w:t>Ma come funziona praticamente la sintesi FM?</w:t>
-      </w:r>
-      <w:r>
-        <w:t xml:space="preserve"> Si ipotizzi</w:t>
-      </w:r>
-      <w:r>
-        <w:t xml:space="preserve"> di avere un’onda dall’andamento sinusoidale che quindi produce un suono ben preciso</w:t>
-      </w:r>
-      <w:r>
-        <w:t>;</w:t>
-      </w:r>
-      <w:r>
-        <w:t xml:space="preserve"> come </w:t>
-      </w:r>
-      <w:r>
-        <w:t>già</w:t>
-      </w:r>
-      <w:r>
-        <w:t xml:space="preserve"> accennato</w:t>
+        <w:t>Ma come funziona praticamente la sintesi FM? Si ipotizzi di avere un’onda dall’andamento sinusoidale che quindi produce un suono ben preciso; come già accennato, si potrebbe modulare quest’onda con un’altra onda, ad esempio un’altra onda sinusoidale ma dall’con frequenza decisamente più bassa. Potenzialmente non ci sono limiti a questa operazione in quanto ognuna di queste onde può essere modulata anche più volte da più onde diverse per creare sonorità sempre diverse. Ognuna di queste onde di modulazione viene</w:t>
+      </w:r>
+      <w:r>
+        <w:t xml:space="preserve"> </w:t>
+      </w:r>
+      <w:r>
+        <w:t>chiamata operatore</w:t>
       </w:r>
       <w:r>
         <w:t>,</w:t>
       </w:r>
       <w:r>
+        <w:t xml:space="preserve"> mentre la disposizione degli operatori viene chiamata algoritmo.</w:t>
+      </w:r>
+    </w:p>
+    <w:p>
+      <w:pPr>
+        <w:jc w:val="both"/>
+      </w:pPr>
+      <w:r>
+        <w:t>La sintesi FM è stata alla base di alcune delle più vecchie generazioni dei sintetizzatori Yamaha,</w:t>
+      </w:r>
+      <w:r>
         <w:t xml:space="preserve"> </w:t>
       </w:r>
       <w:r>
-        <w:t>si potrebbe</w:t>
-      </w:r>
-      <w:r>
-        <w:t xml:space="preserve"> modulare quest’onda con un’altra onda, ad esempio un’altra onda sinusoidale ma dall’con frequenza decisamente più bassa. Potenzialmente non ci sono limiti a questa operazione in quanto ognuna di queste onde può essere modulata anche più volte da più onde diverse per creare sonorità sempre diverse. Ognuna di queste onde di modulazione viene</w:t>
-      </w:r>
-      <w:r>
-        <w:t xml:space="preserve"> </w:t>
-      </w:r>
-      <w:r>
-        <w:t>chiamata operatore</w:t>
+        <w:t>delle prime schede audio per PC, AdLib e Sound Blaster</w:t>
       </w:r>
       <w:r>
         <w:t>,</w:t>
       </w:r>
       <w:r>
-        <w:t xml:space="preserve"> mentre la disposizione degli operatori viene chiamata algoritmo.</w:t>
+        <w:t xml:space="preserve"> e di molti dei chip audio dei cellulari per le suonerie polifoniche</w:t>
+      </w:r>
+      <w:r>
+        <w:t xml:space="preserve">. Questa tecnologia ebbe un’ampia diffusione alla fine degli anni ’80 </w:t>
+      </w:r>
+      <w:r>
+        <w:t xml:space="preserve">quando la maggior parte delle schede arcade era dotata di un chip audio con 8 canali FM. L’FM era </w:t>
+      </w:r>
+      <w:r>
+        <w:t xml:space="preserve">però </w:t>
+      </w:r>
+      <w:r>
+        <w:t>inadatto alla riproduzione acustica dei suoni naturali</w:t>
+      </w:r>
+      <w:r>
+        <w:t>,</w:t>
+      </w:r>
+      <w:r>
+        <w:t xml:space="preserve"> caratterizzati da sviluppi complessi che cambiano continuamente e in modo irregolare</w:t>
+      </w:r>
+      <w:r>
+        <w:t>, incompatibile quindi coi modelli più semplici della sintesi FM.</w:t>
       </w:r>
     </w:p>
     <w:p>
@@ -3756,100 +3465,19 @@
         <w:jc w:val="both"/>
       </w:pPr>
       <w:r>
-        <w:t>La sintesi FM è stata alla base di alcune delle più vecchie generazioni dei sintetizzatori Yamaha,</w:t>
-      </w:r>
-      <w:r>
-        <w:t xml:space="preserve"> </w:t>
-      </w:r>
-      <w:r>
-        <w:t xml:space="preserve">delle prime schede audio per PC, </w:t>
-      </w:r>
-      <w:proofErr w:type="spellStart"/>
-      <w:r>
-        <w:t>AdLib</w:t>
-      </w:r>
-      <w:proofErr w:type="spellEnd"/>
-      <w:r>
-        <w:t xml:space="preserve"> e Sound Blaster</w:t>
-      </w:r>
-      <w:r>
-        <w:t>,</w:t>
-      </w:r>
-      <w:r>
-        <w:t xml:space="preserve"> e di molti dei chip audio dei cellulari per le suonerie polifoniche</w:t>
-      </w:r>
-      <w:r>
-        <w:t xml:space="preserve">. Questa tecnologia ebbe un’ampia diffusione alla fine degli anni ’80 </w:t>
-      </w:r>
-      <w:r>
-        <w:t xml:space="preserve">quando la maggior parte delle schede </w:t>
-      </w:r>
-      <w:proofErr w:type="spellStart"/>
-      <w:r>
-        <w:t>arcade</w:t>
-      </w:r>
-      <w:proofErr w:type="spellEnd"/>
-      <w:r>
-        <w:t xml:space="preserve"> era dotata di un chip audio con 8 canali FM. L’FM era </w:t>
-      </w:r>
-      <w:r>
-        <w:t xml:space="preserve">però </w:t>
-      </w:r>
-      <w:r>
-        <w:t>inadatto alla riproduzione acustica dei suoni naturali</w:t>
-      </w:r>
-      <w:r>
-        <w:t>,</w:t>
-      </w:r>
-      <w:r>
-        <w:t xml:space="preserve"> caratterizzati da sviluppi complessi che cambiano continuamente e in modo irregolare</w:t>
-      </w:r>
-      <w:r>
-        <w:t>, incompatibile quindi coi modelli più semplici della sintesi FM.</w:t>
-      </w:r>
-    </w:p>
-    <w:p>
-      <w:pPr>
-        <w:jc w:val="both"/>
-      </w:pPr>
-      <w:r>
-        <w:t xml:space="preserve">Uno dei più importanti esponenti del tempo nei meriti della sintesi FM fu la </w:t>
-      </w:r>
-      <w:proofErr w:type="spellStart"/>
-      <w:r>
-        <w:t>SoundBlaster</w:t>
-      </w:r>
-      <w:proofErr w:type="spellEnd"/>
-      <w:r>
-        <w:t xml:space="preserve">, che faceva uso del </w:t>
+        <w:t xml:space="preserve">Uno dei più importanti esponenti del tempo nei meriti della sintesi FM fu la SoundBlaster, che faceva uso del </w:t>
       </w:r>
       <w:r>
         <w:t>sintetizzatore FM Yamaha YM3812</w:t>
       </w:r>
       <w:r>
-        <w:t xml:space="preserve"> già utilizzato dalle schede </w:t>
-      </w:r>
-      <w:proofErr w:type="spellStart"/>
-      <w:r>
-        <w:t>AdLib</w:t>
-      </w:r>
-      <w:proofErr w:type="spellEnd"/>
-      <w:r>
-        <w:t>. Tra l’altro un’altra peculiarità di questa scheda audio era anche la sua capacità di decompressione ADPCM che le consentiva di</w:t>
+        <w:t xml:space="preserve"> già utilizzato dalle schede AdLib. Tra l’altro un’altra peculiarità di questa scheda audio era anche la sua capacità di decompressione ADPCM che le consentiva di</w:t>
       </w:r>
       <w:r>
         <w:t xml:space="preserve"> riprodurre audio in formato digitale mono a 8 bit con una frequenza fino a 23 kHz e registrare con una frequenza di campionamento fino a 12 kHz</w:t>
       </w:r>
       <w:r>
-        <w:t xml:space="preserve">. Il successo fu tale da soppiantare nel mercato le schede </w:t>
-      </w:r>
-      <w:proofErr w:type="spellStart"/>
-      <w:r>
-        <w:t>AdLib</w:t>
-      </w:r>
-      <w:proofErr w:type="spellEnd"/>
-      <w:r>
-        <w:t xml:space="preserve"> e prendersi lo scettro della scheda audio più diffusa dell’epoca per PC.</w:t>
+        <w:t>. Il successo fu tale da soppiantare nel mercato le schede AdLib e prendersi lo scettro della scheda audio più diffusa dell’epoca per PC.</w:t>
       </w:r>
     </w:p>
     <w:p>
@@ -4016,49 +3644,7 @@
           <w:rPr>
             <w:rStyle w:val="Collegamentoipertestuale"/>
           </w:rPr>
-          <w:t xml:space="preserve">How </w:t>
-        </w:r>
-        <w:proofErr w:type="spellStart"/>
-        <w:r>
-          <w:rPr>
-            <w:rStyle w:val="Collegamentoipertestuale"/>
-          </w:rPr>
-          <w:t>Oldschool</w:t>
-        </w:r>
-        <w:proofErr w:type="spellEnd"/>
-        <w:r>
-          <w:rPr>
-            <w:rStyle w:val="Collegamentoipertestuale"/>
-          </w:rPr>
-          <w:t xml:space="preserve"> sound/Music </w:t>
-        </w:r>
-        <w:proofErr w:type="spellStart"/>
-        <w:r>
-          <w:rPr>
-            <w:rStyle w:val="Collegamentoipertestuale"/>
-          </w:rPr>
-          <w:t>worked</w:t>
-        </w:r>
-        <w:proofErr w:type="spellEnd"/>
-        <w:r>
-          <w:rPr>
-            <w:rStyle w:val="Collegamentoipertestuale"/>
-          </w:rPr>
-          <w:t xml:space="preserve"> – The 8-Bit </w:t>
-        </w:r>
-        <w:proofErr w:type="spellStart"/>
-        <w:r>
-          <w:rPr>
-            <w:rStyle w:val="Collegamentoipertestuale"/>
-          </w:rPr>
-          <w:t>Guy</w:t>
-        </w:r>
-        <w:proofErr w:type="spellEnd"/>
-        <w:r>
-          <w:rPr>
-            <w:rStyle w:val="Collegamentoipertestuale"/>
-          </w:rPr>
-          <w:t xml:space="preserve"> (2015)</w:t>
+          <w:t>How Oldschool sound/Music worked – The 8-Bit Guy (2015)</w:t>
         </w:r>
       </w:hyperlink>
       <w:r>
@@ -4093,15 +3679,7 @@
         <w:t>Da q</w:t>
       </w:r>
       <w:r>
-        <w:t xml:space="preserve">uesto video sono state tratte tutte le informazioni storiche su Jack </w:t>
-      </w:r>
-      <w:proofErr w:type="spellStart"/>
-      <w:r>
-        <w:t>Tramiel</w:t>
-      </w:r>
-      <w:proofErr w:type="spellEnd"/>
-      <w:r>
-        <w:t xml:space="preserve"> e l’azienda Commodore, sull’origine del Commodore 64 e sul contesto storico-tecnologico in cui è stato creato.</w:t>
+        <w:t>uesto video sono state tratte tutte le informazioni storiche su Jack Tramiel e l’azienda Commodore, sull’origine del Commodore 64 e sul contesto storico-tecnologico in cui è stato creato.</w:t>
       </w:r>
     </w:p>
     <w:p>
@@ -4132,21 +3710,7 @@
           <w:rPr>
             <w:rStyle w:val="Collegamentoipertestuale"/>
           </w:rPr>
-          <w:t>Cenni di storia della chip music – Alessio “</w:t>
-        </w:r>
-        <w:proofErr w:type="spellStart"/>
-        <w:r>
-          <w:rPr>
-            <w:rStyle w:val="Collegamentoipertestuale"/>
-          </w:rPr>
-          <w:t>AlextheLioNet</w:t>
-        </w:r>
-        <w:proofErr w:type="spellEnd"/>
-        <w:r>
-          <w:rPr>
-            <w:rStyle w:val="Collegamentoipertestuale"/>
-          </w:rPr>
-          <w:t>” Bianchi (2008)</w:t>
+          <w:t>Cenni di storia della chip music – Alessio “AlextheLioNet” Bianchi (2008)</w:t>
         </w:r>
       </w:hyperlink>
       <w:r>
@@ -4183,7 +3747,7 @@
       <w:r>
         <w:t xml:space="preserve">[9] </w:t>
       </w:r>
-      <w:hyperlink r:id="rId24" w:history="1">
+      <w:hyperlink r:id="rId24" w:anchor="Sound_Blaster_1.0,_CT1310,_CT1320A,_CT1320B" w:history="1">
         <w:r>
           <w:rPr>
             <w:rStyle w:val="Collegamentoipertestuale"/>
@@ -4745,15 +4309,7 @@
         <w:t>I classici filtri HPF, LPF e BPF (rispettivamente: High Pass Filter, Low Pass Filter e Band Pass Filter)</w:t>
       </w:r>
       <w:r>
-        <w:t xml:space="preserve"> annullano le frequenze che non sono all’interno dell’intervallo desiderato. In genere però il filtro oltre alla soglia ha un ulteriore parametro detto pendenza o </w:t>
-      </w:r>
-      <w:proofErr w:type="spellStart"/>
-      <w:r>
-        <w:t>rolloff</w:t>
-      </w:r>
-      <w:proofErr w:type="spellEnd"/>
-      <w:r>
-        <w:t xml:space="preserve"> che permette di azzerare l’ampiezza delle frequenze vicino alla frequenza di cutoff in modo graduale.</w:t>
+        <w:t xml:space="preserve"> annullano le frequenze che non sono all’interno dell’intervallo desiderato. In genere però il filtro oltre alla soglia ha un ulteriore parametro detto pendenza o rolloff che permette di azzerare l’ampiezza delle frequenze vicino alla frequenza di cutoff in modo graduale.</w:t>
       </w:r>
     </w:p>
     <w:p>
@@ -5051,15 +4607,7 @@
     </w:p>
     <w:p>
       <w:r>
-        <w:t xml:space="preserve">Si possono poi generalizzare questi filtri aggiungendo un terzo parametro, il livello di dB a cui impostare l’ampiezza delle frequenze nell’intervallo desiderato, questi filtri sono detti </w:t>
-      </w:r>
-      <w:proofErr w:type="spellStart"/>
-      <w:r>
-        <w:t>Shelving</w:t>
-      </w:r>
-      <w:proofErr w:type="spellEnd"/>
-      <w:r>
-        <w:t xml:space="preserve"> filters. </w:t>
+        <w:t xml:space="preserve">Si possono poi generalizzare questi filtri aggiungendo un terzo parametro, il livello di dB a cui impostare l’ampiezza delle frequenze nell’intervallo desiderato, questi filtri sono detti Shelving filters. </w:t>
       </w:r>
     </w:p>
     <w:p>
@@ -5068,15 +4616,7 @@
       </w:r>
       <w:r>
         <w:br/>
-        <w:t xml:space="preserve">In pratica i filtri precedenti sono come gli </w:t>
-      </w:r>
-      <w:proofErr w:type="spellStart"/>
-      <w:r>
-        <w:t>Shelving</w:t>
-      </w:r>
-      <w:proofErr w:type="spellEnd"/>
-      <w:r>
-        <w:t xml:space="preserve"> filters con il livello di dB uguale a 0.</w:t>
+        <w:t>In pratica i filtri precedenti sono come gli Shelving filters con il livello di dB uguale a 0.</w:t>
       </w:r>
     </w:p>
     <w:p>
@@ -5180,7 +4720,6 @@
           <w:numId w:val="8"/>
         </w:numPr>
       </w:pPr>
-      <w:proofErr w:type="spellStart"/>
       <w:r>
         <w:rPr>
           <w:b/>
@@ -5191,7 +4730,6 @@
       <w:r>
         <w:t>ecay</w:t>
       </w:r>
-      <w:proofErr w:type="spellEnd"/>
       <w:r>
         <w:t>:</w:t>
       </w:r>
@@ -5207,7 +4745,6 @@
           <w:numId w:val="8"/>
         </w:numPr>
       </w:pPr>
-      <w:proofErr w:type="spellStart"/>
       <w:r>
         <w:rPr>
           <w:b/>
@@ -5218,7 +4755,6 @@
       <w:r>
         <w:t>ustain</w:t>
       </w:r>
-      <w:proofErr w:type="spellEnd"/>
       <w:r>
         <w:t>:</w:t>
       </w:r>
@@ -5258,37 +4794,13 @@
         </w:rPr>
       </w:pPr>
       <w:r>
-        <w:t xml:space="preserve">Nota: </w:t>
-      </w:r>
-      <w:proofErr w:type="spellStart"/>
-      <w:r>
-        <w:t>attack</w:t>
-      </w:r>
-      <w:proofErr w:type="spellEnd"/>
-      <w:r>
-        <w:t xml:space="preserve">, </w:t>
-      </w:r>
-      <w:proofErr w:type="spellStart"/>
-      <w:r>
-        <w:t>decay</w:t>
-      </w:r>
-      <w:proofErr w:type="spellEnd"/>
-      <w:r>
-        <w:t xml:space="preserve"> e release sono intesi come</w:t>
+        <w:t>Nota: attack, decay e release sono intesi come</w:t>
       </w:r>
       <w:r>
         <w:t xml:space="preserve"> intervalli temporali mentre </w:t>
       </w:r>
       <w:r>
-        <w:t xml:space="preserve">per il </w:t>
-      </w:r>
-      <w:proofErr w:type="spellStart"/>
-      <w:r>
-        <w:t>sustain</w:t>
-      </w:r>
-      <w:proofErr w:type="spellEnd"/>
-      <w:r>
-        <w:t xml:space="preserve"> si parla </w:t>
+        <w:t xml:space="preserve">per il sustain si parla </w:t>
       </w:r>
       <w:r>
         <w:t>invece</w:t>
@@ -5297,44 +4809,20 @@
         <w:t xml:space="preserve"> di</w:t>
       </w:r>
       <w:r>
+        <w:t xml:space="preserve"> sustain level ovvero un valore di ampiezza. Il sustain potrebbe avere un intervallo decidibile in un</w:t>
+      </w:r>
+      <w:r>
         <w:t xml:space="preserve"> </w:t>
       </w:r>
-      <w:proofErr w:type="spellStart"/>
-      <w:r>
-        <w:t>sustain</w:t>
-      </w:r>
-      <w:proofErr w:type="spellEnd"/>
+      <w:r>
+        <w:t xml:space="preserve">generatore di suoni o in uno strumento musicale. </w:t>
+      </w:r>
+      <w:r>
+        <w:t>Ad esempio,</w:t>
+      </w:r>
       <w:r>
         <w:t xml:space="preserve"> </w:t>
       </w:r>
-      <w:proofErr w:type="spellStart"/>
-      <w:r>
-        <w:t>level</w:t>
-      </w:r>
-      <w:proofErr w:type="spellEnd"/>
-      <w:r>
-        <w:t xml:space="preserve"> ovvero un valore di ampiezza. Il </w:t>
-      </w:r>
-      <w:proofErr w:type="spellStart"/>
-      <w:r>
-        <w:t>sustain</w:t>
-      </w:r>
-      <w:proofErr w:type="spellEnd"/>
-      <w:r>
-        <w:t xml:space="preserve"> potrebbe avere un intervallo decidibile in un</w:t>
-      </w:r>
-      <w:r>
-        <w:t xml:space="preserve"> </w:t>
-      </w:r>
-      <w:r>
-        <w:t xml:space="preserve">generatore di suoni o in uno strumento musicale. </w:t>
-      </w:r>
-      <w:r>
-        <w:t>Ad esempio,</w:t>
-      </w:r>
-      <w:r>
-        <w:t xml:space="preserve"> </w:t>
-      </w:r>
       <w:r>
         <w:t>con</w:t>
       </w:r>
@@ -5342,45 +4830,8 @@
         <w:t xml:space="preserve"> un pianoforte</w:t>
       </w:r>
       <w:r>
-        <w:t xml:space="preserve">, tenendo premuto a lungo un tasto: </w:t>
-      </w:r>
-      <w:proofErr w:type="spellStart"/>
-      <w:r>
-        <w:t>attack</w:t>
-      </w:r>
-      <w:proofErr w:type="spellEnd"/>
-      <w:r>
-        <w:t xml:space="preserve">, </w:t>
-      </w:r>
-      <w:proofErr w:type="spellStart"/>
-      <w:r>
-        <w:t>decay</w:t>
-      </w:r>
-      <w:proofErr w:type="spellEnd"/>
-      <w:r>
-        <w:t xml:space="preserve"> e release mantengono la stessa durata mentre l’intervallo del </w:t>
-      </w:r>
-      <w:proofErr w:type="spellStart"/>
-      <w:r>
-        <w:t>sustain</w:t>
-      </w:r>
-      <w:proofErr w:type="spellEnd"/>
-      <w:r>
-        <w:t xml:space="preserve"> varierà, ma non il </w:t>
-      </w:r>
-      <w:proofErr w:type="spellStart"/>
-      <w:r>
-        <w:t>sustain</w:t>
-      </w:r>
-      <w:proofErr w:type="spellEnd"/>
-      <w:r>
-        <w:t xml:space="preserve"> </w:t>
-      </w:r>
-      <w:proofErr w:type="spellStart"/>
-      <w:r>
-        <w:t>level</w:t>
-      </w:r>
-      <w:proofErr w:type="spellEnd"/>
+        <w:t>, tenendo premuto a lungo un tasto: attack, decay e release mantengono la stessa durata mentre l’intervallo del sustain varierà, ma non il sustain level</w:t>
+      </w:r>
       <w:r>
         <w:t xml:space="preserve"> che non dipende da quanto è grande l’intervallo.</w:t>
       </w:r>
@@ -7094,6 +6545,7 @@
   <w:style w:type="character" w:default="1" w:styleId="Carpredefinitoparagrafo">
     <w:name w:val="Default Paragraph Font"/>
     <w:uiPriority w:val="1"/>
+    <w:semiHidden/>
     <w:unhideWhenUsed/>
   </w:style>
   <w:style w:type="table" w:default="1" w:styleId="Tabellanormale">

</xml_diff>

<commit_message>
tolto il : e messa una virgola così non mi scassate più la cedda
gay
</commit_message>
<xml_diff>
--- a/step2.docx
+++ b/step2.docx
@@ -3848,19 +3848,7 @@
           <w:rPr>
             <w:rStyle w:val="Collegamentoipertestuale"/>
           </w:rPr>
-          <w:t>Cenni di storia della chip music – Alessio “Ale</w:t>
-        </w:r>
-        <w:r>
-          <w:rPr>
-            <w:rStyle w:val="Collegamentoipertestuale"/>
-          </w:rPr>
-          <w:t>x</w:t>
-        </w:r>
-        <w:r>
-          <w:rPr>
-            <w:rStyle w:val="Collegamentoipertestuale"/>
-          </w:rPr>
-          <w:t>theLioNet” Bianchi (2008)</w:t>
+          <w:t>Cenni di storia della chip music – Alessio “AlextheLioNet” Bianchi (2008)</w:t>
         </w:r>
       </w:hyperlink>
       <w:r>
@@ -5080,7 +5068,13 @@
         <w:t xml:space="preserve"> un pianoforte</w:t>
       </w:r>
       <w:r>
-        <w:t>, tenendo premuto a lungo un tasto: attack, decay e release mantengono la stessa durata mentre l’intervallo del sustain varierà, ma non il sustain level</w:t>
+        <w:t>, tenendo premuto a lungo un tasto</w:t>
+      </w:r>
+      <w:r>
+        <w:t>,</w:t>
+      </w:r>
+      <w:r>
+        <w:t xml:space="preserve"> attack, decay e release mantengono la stessa durata mentre l’intervallo del sustain varierà, ma non il sustain level</w:t>
       </w:r>
       <w:r>
         <w:t xml:space="preserve"> che non dipende da quanto è grande l’intervallo.</w:t>

</xml_diff>